<commit_message>
Added screenshot of index to report
</commit_message>
<xml_diff>
--- a/Compx323ProjectFinal.docx
+++ b/Compx323ProjectFinal.docx
@@ -445,7 +445,366 @@
         <w:pStyle w:val="Heading3"/>
       </w:pPr>
       <w:r>
+        <w:drawing>
+          <wp:anchor distT="0" distB="0" distL="114300" distR="114300" simplePos="0" relativeHeight="251661312" behindDoc="1" locked="0" layoutInCell="1" allowOverlap="1" wp14:anchorId="37DDB2D1" wp14:editId="4A109C4C">
+            <wp:simplePos x="0" y="0"/>
+            <wp:positionH relativeFrom="column">
+              <wp:posOffset>-3810</wp:posOffset>
+            </wp:positionH>
+            <wp:positionV relativeFrom="paragraph">
+              <wp:posOffset>5073015</wp:posOffset>
+            </wp:positionV>
+            <wp:extent cx="6126480" cy="311150"/>
+            <wp:effectExtent l="0" t="0" r="7620" b="0"/>
+            <wp:wrapTight wrapText="bothSides">
+              <wp:wrapPolygon edited="0">
+                <wp:start x="0" y="0"/>
+                <wp:lineTo x="0" y="19837"/>
+                <wp:lineTo x="21560" y="19837"/>
+                <wp:lineTo x="21560" y="0"/>
+                <wp:lineTo x="0" y="0"/>
+              </wp:wrapPolygon>
+            </wp:wrapTight>
+            <wp:docPr id="5" name="Picture 5"/>
+            <wp:cNvGraphicFramePr>
+              <a:graphicFrameLocks xmlns:a="http://schemas.openxmlformats.org/drawingml/2006/main" noChangeAspect="1"/>
+            </wp:cNvGraphicFramePr>
+            <a:graphic xmlns:a="http://schemas.openxmlformats.org/drawingml/2006/main">
+              <a:graphicData uri="http://schemas.openxmlformats.org/drawingml/2006/picture">
+                <pic:pic xmlns:pic="http://schemas.openxmlformats.org/drawingml/2006/picture">
+                  <pic:nvPicPr>
+                    <pic:cNvPr id="1" name=""/>
+                    <pic:cNvPicPr/>
+                  </pic:nvPicPr>
+                  <pic:blipFill>
+                    <a:blip r:embed="rId7">
+                      <a:extLst>
+                        <a:ext uri="{28A0092B-C50C-407E-A947-70E740481C1C}">
+                          <a14:useLocalDpi xmlns:a14="http://schemas.microsoft.com/office/drawing/2010/main" val="0"/>
+                        </a:ext>
+                      </a:extLst>
+                    </a:blip>
+                    <a:stretch>
+                      <a:fillRect/>
+                    </a:stretch>
+                  </pic:blipFill>
+                  <pic:spPr>
+                    <a:xfrm>
+                      <a:off x="0" y="0"/>
+                      <a:ext cx="6126480" cy="311150"/>
+                    </a:xfrm>
+                    <a:prstGeom prst="rect">
+                      <a:avLst/>
+                    </a:prstGeom>
+                  </pic:spPr>
+                </pic:pic>
+              </a:graphicData>
+            </a:graphic>
+            <wp14:sizeRelH relativeFrom="page">
+              <wp14:pctWidth>0</wp14:pctWidth>
+            </wp14:sizeRelH>
+            <wp14:sizeRelV relativeFrom="page">
+              <wp14:pctHeight>0</wp14:pctHeight>
+            </wp14:sizeRelV>
+          </wp:anchor>
+        </w:drawing>
+      </w:r>
+      <w:r>
+        <w:drawing>
+          <wp:anchor distT="0" distB="0" distL="114300" distR="114300" simplePos="0" relativeHeight="251660288" behindDoc="1" locked="0" layoutInCell="1" allowOverlap="1" wp14:anchorId="63F44670" wp14:editId="46C92719">
+            <wp:simplePos x="0" y="0"/>
+            <wp:positionH relativeFrom="margin">
+              <wp:posOffset>-7620</wp:posOffset>
+            </wp:positionH>
+            <wp:positionV relativeFrom="paragraph">
+              <wp:posOffset>1529715</wp:posOffset>
+            </wp:positionV>
+            <wp:extent cx="6126480" cy="3539490"/>
+            <wp:effectExtent l="0" t="0" r="7620" b="3810"/>
+            <wp:wrapTight wrapText="bothSides">
+              <wp:wrapPolygon edited="0">
+                <wp:start x="0" y="0"/>
+                <wp:lineTo x="0" y="21507"/>
+                <wp:lineTo x="21560" y="21507"/>
+                <wp:lineTo x="21560" y="0"/>
+                <wp:lineTo x="0" y="0"/>
+              </wp:wrapPolygon>
+            </wp:wrapTight>
+            <wp:docPr id="4" name="Picture 4" descr="Text&#10;&#10;Description automatically generated"/>
+            <wp:cNvGraphicFramePr>
+              <a:graphicFrameLocks xmlns:a="http://schemas.openxmlformats.org/drawingml/2006/main" noChangeAspect="1"/>
+            </wp:cNvGraphicFramePr>
+            <a:graphic xmlns:a="http://schemas.openxmlformats.org/drawingml/2006/main">
+              <a:graphicData uri="http://schemas.openxmlformats.org/drawingml/2006/picture">
+                <pic:pic xmlns:pic="http://schemas.openxmlformats.org/drawingml/2006/picture">
+                  <pic:nvPicPr>
+                    <pic:cNvPr id="4" name="Picture 4" descr="Text&#10;&#10;Description automatically generated"/>
+                    <pic:cNvPicPr/>
+                  </pic:nvPicPr>
+                  <pic:blipFill>
+                    <a:blip r:embed="rId8">
+                      <a:extLst>
+                        <a:ext uri="{28A0092B-C50C-407E-A947-70E740481C1C}">
+                          <a14:useLocalDpi xmlns:a14="http://schemas.microsoft.com/office/drawing/2010/main" val="0"/>
+                        </a:ext>
+                      </a:extLst>
+                    </a:blip>
+                    <a:stretch>
+                      <a:fillRect/>
+                    </a:stretch>
+                  </pic:blipFill>
+                  <pic:spPr>
+                    <a:xfrm>
+                      <a:off x="0" y="0"/>
+                      <a:ext cx="6126480" cy="3539490"/>
+                    </a:xfrm>
+                    <a:prstGeom prst="rect">
+                      <a:avLst/>
+                    </a:prstGeom>
+                  </pic:spPr>
+                </pic:pic>
+              </a:graphicData>
+            </a:graphic>
+            <wp14:sizeRelH relativeFrom="page">
+              <wp14:pctWidth>0</wp14:pctWidth>
+            </wp14:sizeRelH>
+            <wp14:sizeRelV relativeFrom="page">
+              <wp14:pctHeight>0</wp14:pctHeight>
+            </wp14:sizeRelV>
+          </wp:anchor>
+        </w:drawing>
+      </w:r>
+      <w:r>
+        <w:drawing>
+          <wp:anchor distT="0" distB="0" distL="114300" distR="114300" simplePos="0" relativeHeight="251657215" behindDoc="1" locked="0" layoutInCell="1" allowOverlap="1" wp14:anchorId="082A7287" wp14:editId="1B5D9043">
+            <wp:simplePos x="0" y="0"/>
+            <wp:positionH relativeFrom="margin">
+              <wp:posOffset>-7620</wp:posOffset>
+            </wp:positionH>
+            <wp:positionV relativeFrom="paragraph">
+              <wp:posOffset>1091565</wp:posOffset>
+            </wp:positionV>
+            <wp:extent cx="6126480" cy="433705"/>
+            <wp:effectExtent l="0" t="0" r="7620" b="4445"/>
+            <wp:wrapTight wrapText="bothSides">
+              <wp:wrapPolygon edited="0">
+                <wp:start x="0" y="0"/>
+                <wp:lineTo x="0" y="20873"/>
+                <wp:lineTo x="21560" y="20873"/>
+                <wp:lineTo x="21560" y="0"/>
+                <wp:lineTo x="0" y="0"/>
+              </wp:wrapPolygon>
+            </wp:wrapTight>
+            <wp:docPr id="2" name="Picture 2"/>
+            <wp:cNvGraphicFramePr>
+              <a:graphicFrameLocks xmlns:a="http://schemas.openxmlformats.org/drawingml/2006/main" noChangeAspect="1"/>
+            </wp:cNvGraphicFramePr>
+            <a:graphic xmlns:a="http://schemas.openxmlformats.org/drawingml/2006/main">
+              <a:graphicData uri="http://schemas.openxmlformats.org/drawingml/2006/picture">
+                <pic:pic xmlns:pic="http://schemas.openxmlformats.org/drawingml/2006/picture">
+                  <pic:nvPicPr>
+                    <pic:cNvPr id="1" name=""/>
+                    <pic:cNvPicPr/>
+                  </pic:nvPicPr>
+                  <pic:blipFill>
+                    <a:blip r:embed="rId9">
+                      <a:extLst>
+                        <a:ext uri="{28A0092B-C50C-407E-A947-70E740481C1C}">
+                          <a14:useLocalDpi xmlns:a14="http://schemas.microsoft.com/office/drawing/2010/main" val="0"/>
+                        </a:ext>
+                      </a:extLst>
+                    </a:blip>
+                    <a:stretch>
+                      <a:fillRect/>
+                    </a:stretch>
+                  </pic:blipFill>
+                  <pic:spPr>
+                    <a:xfrm>
+                      <a:off x="0" y="0"/>
+                      <a:ext cx="6126480" cy="433705"/>
+                    </a:xfrm>
+                    <a:prstGeom prst="rect">
+                      <a:avLst/>
+                    </a:prstGeom>
+                  </pic:spPr>
+                </pic:pic>
+              </a:graphicData>
+            </a:graphic>
+            <wp14:sizeRelH relativeFrom="page">
+              <wp14:pctWidth>0</wp14:pctWidth>
+            </wp14:sizeRelH>
+            <wp14:sizeRelV relativeFrom="page">
+              <wp14:pctHeight>0</wp14:pctHeight>
+            </wp14:sizeRelV>
+          </wp:anchor>
+        </w:drawing>
+      </w:r>
+      <w:r>
+        <w:drawing>
+          <wp:anchor distT="0" distB="0" distL="114300" distR="114300" simplePos="0" relativeHeight="251658240" behindDoc="1" locked="0" layoutInCell="1" allowOverlap="1" wp14:anchorId="5E2ACFB8" wp14:editId="15B89310">
+            <wp:simplePos x="0" y="0"/>
+            <wp:positionH relativeFrom="margin">
+              <wp:align>right</wp:align>
+            </wp:positionH>
+            <wp:positionV relativeFrom="paragraph">
+              <wp:posOffset>434340</wp:posOffset>
+            </wp:positionV>
+            <wp:extent cx="6126480" cy="708025"/>
+            <wp:effectExtent l="0" t="0" r="7620" b="0"/>
+            <wp:wrapTight wrapText="bothSides">
+              <wp:wrapPolygon edited="0">
+                <wp:start x="0" y="0"/>
+                <wp:lineTo x="0" y="20922"/>
+                <wp:lineTo x="21560" y="20922"/>
+                <wp:lineTo x="21560" y="0"/>
+                <wp:lineTo x="0" y="0"/>
+              </wp:wrapPolygon>
+            </wp:wrapTight>
+            <wp:docPr id="1" name="Picture 1"/>
+            <wp:cNvGraphicFramePr>
+              <a:graphicFrameLocks xmlns:a="http://schemas.openxmlformats.org/drawingml/2006/main" noChangeAspect="1"/>
+            </wp:cNvGraphicFramePr>
+            <a:graphic xmlns:a="http://schemas.openxmlformats.org/drawingml/2006/main">
+              <a:graphicData uri="http://schemas.openxmlformats.org/drawingml/2006/picture">
+                <pic:pic xmlns:pic="http://schemas.openxmlformats.org/drawingml/2006/picture">
+                  <pic:nvPicPr>
+                    <pic:cNvPr id="1" name=""/>
+                    <pic:cNvPicPr/>
+                  </pic:nvPicPr>
+                  <pic:blipFill>
+                    <a:blip r:embed="rId10">
+                      <a:extLst>
+                        <a:ext uri="{28A0092B-C50C-407E-A947-70E740481C1C}">
+                          <a14:useLocalDpi xmlns:a14="http://schemas.microsoft.com/office/drawing/2010/main" val="0"/>
+                        </a:ext>
+                      </a:extLst>
+                    </a:blip>
+                    <a:stretch>
+                      <a:fillRect/>
+                    </a:stretch>
+                  </pic:blipFill>
+                  <pic:spPr>
+                    <a:xfrm>
+                      <a:off x="0" y="0"/>
+                      <a:ext cx="6126480" cy="708025"/>
+                    </a:xfrm>
+                    <a:prstGeom prst="rect">
+                      <a:avLst/>
+                    </a:prstGeom>
+                  </pic:spPr>
+                </pic:pic>
+              </a:graphicData>
+            </a:graphic>
+            <wp14:sizeRelH relativeFrom="page">
+              <wp14:pctWidth>0</wp14:pctWidth>
+            </wp14:sizeRelH>
+            <wp14:sizeRelV relativeFrom="page">
+              <wp14:pctHeight>0</wp14:pctHeight>
+            </wp14:sizeRelV>
+          </wp:anchor>
+        </w:drawing>
+      </w:r>
+      <w:r>
         <w:t>Queries and SQL script to create index</w:t>
+      </w:r>
+    </w:p>
+    <w:p>
+      <w:pPr>
+        <w:spacing w:after="160" w:line="259" w:lineRule="auto"/>
+      </w:pPr>
+      <w:r>
+        <w:br w:type="page"/>
+      </w:r>
+    </w:p>
+    <w:p>
+      <w:pPr>
+        <w:pStyle w:val="Heading3"/>
+      </w:pPr>
+      <w:r>
+        <w:lastRenderedPageBreak/>
+        <w:t>Why was it chosen?</w:t>
+      </w:r>
+    </w:p>
+    <w:p/>
+    <w:p>
+      <w:pPr>
+        <w:pStyle w:val="Heading3"/>
+      </w:pPr>
+      <w:r>
+        <w:t>Performance Measurement</w:t>
+      </w:r>
+    </w:p>
+    <w:p>
+      <w:r>
+        <w:t>B-Tree Index Before Implemented</w:t>
+      </w:r>
+    </w:p>
+    <w:p/>
+    <w:p>
+      <w:r>
+        <w:drawing>
+          <wp:anchor distT="0" distB="0" distL="114300" distR="114300" simplePos="0" relativeHeight="251663360" behindDoc="1" locked="0" layoutInCell="1" allowOverlap="1" wp14:anchorId="675CC40A" wp14:editId="38883F4F">
+            <wp:simplePos x="0" y="0"/>
+            <wp:positionH relativeFrom="margin">
+              <wp:align>left</wp:align>
+            </wp:positionH>
+            <wp:positionV relativeFrom="paragraph">
+              <wp:posOffset>9525</wp:posOffset>
+            </wp:positionV>
+            <wp:extent cx="5249008" cy="2695951"/>
+            <wp:effectExtent l="0" t="0" r="8890" b="9525"/>
+            <wp:wrapTight wrapText="bothSides">
+              <wp:wrapPolygon edited="0">
+                <wp:start x="0" y="0"/>
+                <wp:lineTo x="0" y="21524"/>
+                <wp:lineTo x="21558" y="21524"/>
+                <wp:lineTo x="21558" y="0"/>
+                <wp:lineTo x="0" y="0"/>
+              </wp:wrapPolygon>
+            </wp:wrapTight>
+            <wp:docPr id="9" name="Picture 9" descr="Text, table, email&#10;&#10;Description automatically generated"/>
+            <wp:cNvGraphicFramePr>
+              <a:graphicFrameLocks xmlns:a="http://schemas.openxmlformats.org/drawingml/2006/main" noChangeAspect="1"/>
+            </wp:cNvGraphicFramePr>
+            <a:graphic xmlns:a="http://schemas.openxmlformats.org/drawingml/2006/main">
+              <a:graphicData uri="http://schemas.openxmlformats.org/drawingml/2006/picture">
+                <pic:pic xmlns:pic="http://schemas.openxmlformats.org/drawingml/2006/picture">
+                  <pic:nvPicPr>
+                    <pic:cNvPr id="9" name="Picture 9" descr="Text, table, email&#10;&#10;Description automatically generated"/>
+                    <pic:cNvPicPr/>
+                  </pic:nvPicPr>
+                  <pic:blipFill>
+                    <a:blip r:embed="rId11">
+                      <a:extLst>
+                        <a:ext uri="{28A0092B-C50C-407E-A947-70E740481C1C}">
+                          <a14:useLocalDpi xmlns:a14="http://schemas.microsoft.com/office/drawing/2010/main" val="0"/>
+                        </a:ext>
+                      </a:extLst>
+                    </a:blip>
+                    <a:stretch>
+                      <a:fillRect/>
+                    </a:stretch>
+                  </pic:blipFill>
+                  <pic:spPr>
+                    <a:xfrm>
+                      <a:off x="0" y="0"/>
+                      <a:ext cx="5249008" cy="2695951"/>
+                    </a:xfrm>
+                    <a:prstGeom prst="rect">
+                      <a:avLst/>
+                    </a:prstGeom>
+                  </pic:spPr>
+                </pic:pic>
+              </a:graphicData>
+            </a:graphic>
+            <wp14:sizeRelH relativeFrom="page">
+              <wp14:pctWidth>0</wp14:pctWidth>
+            </wp14:sizeRelH>
+            <wp14:sizeRelV relativeFrom="page">
+              <wp14:pctHeight>0</wp14:pctHeight>
+            </wp14:sizeRelV>
+          </wp:anchor>
+        </w:drawing>
       </w:r>
     </w:p>
     <w:p/>
@@ -459,21 +818,127 @@
     <w:p/>
     <w:p/>
     <w:p/>
-    <w:p>
-      <w:pPr>
-        <w:pStyle w:val="Heading3"/>
-      </w:pPr>
-      <w:r>
-        <w:t>Why was it chosen?</w:t>
-      </w:r>
-    </w:p>
+    <w:p/>
+    <w:p/>
+    <w:p/>
+    <w:p/>
+    <w:p/>
     <w:p/>
     <w:p>
-      <w:pPr>
-        <w:pStyle w:val="Heading3"/>
-      </w:pPr>
-      <w:r>
-        <w:t>Performance Measurement</w:t>
+      <w:r>
+        <w:drawing>
+          <wp:inline distT="0" distB="0" distL="0" distR="0" wp14:anchorId="4FE9F6D5" wp14:editId="1FE2A382">
+            <wp:extent cx="6126480" cy="2950210"/>
+            <wp:effectExtent l="0" t="0" r="7620" b="2540"/>
+            <wp:docPr id="7" name="Picture 7" descr="Table&#10;&#10;Description automatically generated"/>
+            <wp:cNvGraphicFramePr>
+              <a:graphicFrameLocks xmlns:a="http://schemas.openxmlformats.org/drawingml/2006/main" noChangeAspect="1"/>
+            </wp:cNvGraphicFramePr>
+            <a:graphic xmlns:a="http://schemas.openxmlformats.org/drawingml/2006/main">
+              <a:graphicData uri="http://schemas.openxmlformats.org/drawingml/2006/picture">
+                <pic:pic xmlns:pic="http://schemas.openxmlformats.org/drawingml/2006/picture">
+                  <pic:nvPicPr>
+                    <pic:cNvPr id="7" name="Picture 7" descr="Table&#10;&#10;Description automatically generated"/>
+                    <pic:cNvPicPr/>
+                  </pic:nvPicPr>
+                  <pic:blipFill>
+                    <a:blip r:embed="rId12"/>
+                    <a:stretch>
+                      <a:fillRect/>
+                    </a:stretch>
+                  </pic:blipFill>
+                  <pic:spPr>
+                    <a:xfrm>
+                      <a:off x="0" y="0"/>
+                      <a:ext cx="6126480" cy="2950210"/>
+                    </a:xfrm>
+                    <a:prstGeom prst="rect">
+                      <a:avLst/>
+                    </a:prstGeom>
+                  </pic:spPr>
+                </pic:pic>
+              </a:graphicData>
+            </a:graphic>
+          </wp:inline>
+        </w:drawing>
+      </w:r>
+    </w:p>
+    <w:p>
+      <w:r>
+        <w:t xml:space="preserve">B-Tree Index </w:t>
+      </w:r>
+      <w:r>
+        <w:t>After</w:t>
+      </w:r>
+      <w:r>
+        <w:t xml:space="preserve"> Implemented</w:t>
+      </w:r>
+    </w:p>
+    <w:p>
+      <w:r>
+        <w:drawing>
+          <wp:anchor distT="0" distB="0" distL="114300" distR="114300" simplePos="0" relativeHeight="251662336" behindDoc="1" locked="0" layoutInCell="1" allowOverlap="1" wp14:anchorId="66557E6E" wp14:editId="30E9FE82">
+            <wp:simplePos x="0" y="0"/>
+            <wp:positionH relativeFrom="margin">
+              <wp:align>right</wp:align>
+            </wp:positionH>
+            <wp:positionV relativeFrom="paragraph">
+              <wp:posOffset>152400</wp:posOffset>
+            </wp:positionV>
+            <wp:extent cx="6126480" cy="2950210"/>
+            <wp:effectExtent l="0" t="0" r="7620" b="2540"/>
+            <wp:wrapTight wrapText="bothSides">
+              <wp:wrapPolygon edited="0">
+                <wp:start x="0" y="0"/>
+                <wp:lineTo x="0" y="21479"/>
+                <wp:lineTo x="21560" y="21479"/>
+                <wp:lineTo x="21560" y="0"/>
+                <wp:lineTo x="0" y="0"/>
+              </wp:wrapPolygon>
+            </wp:wrapTight>
+            <wp:docPr id="8" name="Picture 8" descr="Table&#10;&#10;Description automatically generated"/>
+            <wp:cNvGraphicFramePr>
+              <a:graphicFrameLocks xmlns:a="http://schemas.openxmlformats.org/drawingml/2006/main" noChangeAspect="1"/>
+            </wp:cNvGraphicFramePr>
+            <a:graphic xmlns:a="http://schemas.openxmlformats.org/drawingml/2006/main">
+              <a:graphicData uri="http://schemas.openxmlformats.org/drawingml/2006/picture">
+                <pic:pic xmlns:pic="http://schemas.openxmlformats.org/drawingml/2006/picture">
+                  <pic:nvPicPr>
+                    <pic:cNvPr id="8" name="Picture 8" descr="Table&#10;&#10;Description automatically generated"/>
+                    <pic:cNvPicPr/>
+                  </pic:nvPicPr>
+                  <pic:blipFill>
+                    <a:blip r:embed="rId12">
+                      <a:extLst>
+                        <a:ext uri="{28A0092B-C50C-407E-A947-70E740481C1C}">
+                          <a14:useLocalDpi xmlns:a14="http://schemas.microsoft.com/office/drawing/2010/main" val="0"/>
+                        </a:ext>
+                      </a:extLst>
+                    </a:blip>
+                    <a:stretch>
+                      <a:fillRect/>
+                    </a:stretch>
+                  </pic:blipFill>
+                  <pic:spPr>
+                    <a:xfrm>
+                      <a:off x="0" y="0"/>
+                      <a:ext cx="6126480" cy="2950210"/>
+                    </a:xfrm>
+                    <a:prstGeom prst="rect">
+                      <a:avLst/>
+                    </a:prstGeom>
+                  </pic:spPr>
+                </pic:pic>
+              </a:graphicData>
+            </a:graphic>
+            <wp14:sizeRelH relativeFrom="page">
+              <wp14:pctWidth>0</wp14:pctWidth>
+            </wp14:sizeRelH>
+            <wp14:sizeRelV relativeFrom="page">
+              <wp14:pctHeight>0</wp14:pctHeight>
+            </wp14:sizeRelV>
+          </wp:anchor>
+        </w:drawing>
       </w:r>
     </w:p>
     <w:p/>
@@ -496,26 +961,6 @@
     <w:p/>
     <w:p/>
     <w:p/>
-    <w:p/>
-    <w:p/>
-    <w:p/>
-    <w:p/>
-    <w:p/>
-    <w:p/>
-    <w:p/>
-    <w:p/>
-    <w:p/>
-    <w:p/>
-    <w:p/>
-    <w:p/>
-    <w:p/>
-    <w:p/>
-    <w:p/>
-    <w:p/>
-    <w:p/>
-    <w:p/>
-    <w:p/>
-    <w:p/>
     <w:p>
       <w:pPr>
         <w:pStyle w:val="Heading3"/>
@@ -525,7 +970,7 @@
       </w:r>
     </w:p>
     <w:sectPr>
-      <w:headerReference w:type="default" r:id="rId7"/>
+      <w:headerReference w:type="default" r:id="rId13"/>
       <w:pgSz w:w="12240" w:h="15840" w:code="1"/>
       <w:pgMar w:top="1440" w:right="1296" w:bottom="1440" w:left="1296" w:header="720" w:footer="720" w:gutter="0"/>
       <w:pgNumType w:start="1"/>
@@ -2577,6 +3022,7 @@
   </w:style>
   <w:style w:type="numbering" w:default="1" w:styleId="NoList">
     <w:name w:val="No List"/>
+    <w:uiPriority w:val="99"/>
     <w:semiHidden/>
     <w:unhideWhenUsed/>
   </w:style>

</xml_diff>

<commit_message>
Update Report and pdf
</commit_message>
<xml_diff>
--- a/Compx323ProjectFinal.docx
+++ b/Compx323ProjectFinal.docx
@@ -446,13 +446,13 @@
       </w:pPr>
       <w:r>
         <w:drawing>
-          <wp:anchor distT="0" distB="0" distL="114300" distR="114300" simplePos="0" relativeHeight="251661312" behindDoc="1" locked="0" layoutInCell="1" allowOverlap="1" wp14:anchorId="37DDB2D1" wp14:editId="4A109C4C">
+          <wp:anchor distT="0" distB="0" distL="114300" distR="114300" simplePos="0" relativeHeight="251661312" behindDoc="1" locked="0" layoutInCell="1" allowOverlap="1" wp14:anchorId="37DDB2D1" wp14:editId="0ACB2DE3">
             <wp:simplePos x="0" y="0"/>
             <wp:positionH relativeFrom="column">
               <wp:posOffset>-3810</wp:posOffset>
             </wp:positionH>
             <wp:positionV relativeFrom="paragraph">
-              <wp:posOffset>5073015</wp:posOffset>
+              <wp:posOffset>5053965</wp:posOffset>
             </wp:positionV>
             <wp:extent cx="6126480" cy="311150"/>
             <wp:effectExtent l="0" t="0" r="7620" b="0"/>
@@ -511,13 +511,13 @@
       </w:r>
       <w:r>
         <w:drawing>
-          <wp:anchor distT="0" distB="0" distL="114300" distR="114300" simplePos="0" relativeHeight="251660288" behindDoc="1" locked="0" layoutInCell="1" allowOverlap="1" wp14:anchorId="63F44670" wp14:editId="46C92719">
+          <wp:anchor distT="0" distB="0" distL="114300" distR="114300" simplePos="0" relativeHeight="251660288" behindDoc="1" locked="0" layoutInCell="1" allowOverlap="1" wp14:anchorId="63F44670" wp14:editId="6E822DF8">
             <wp:simplePos x="0" y="0"/>
             <wp:positionH relativeFrom="margin">
               <wp:posOffset>-7620</wp:posOffset>
             </wp:positionH>
             <wp:positionV relativeFrom="paragraph">
-              <wp:posOffset>1529715</wp:posOffset>
+              <wp:posOffset>1520190</wp:posOffset>
             </wp:positionV>
             <wp:extent cx="6126480" cy="3539490"/>
             <wp:effectExtent l="0" t="0" r="7620" b="3810"/>
@@ -736,7 +736,7 @@
     </w:p>
     <w:p>
       <w:r>
-        <w:t>B-Tree Index Before Implemented</w:t>
+        <w:t>B-Tree Index Before Implement</w:t>
       </w:r>
     </w:p>
     <w:p/>
@@ -871,7 +871,7 @@
         <w:t>After</w:t>
       </w:r>
       <w:r>
-        <w:t xml:space="preserve"> Implemented</w:t>
+        <w:t xml:space="preserve"> Implement</w:t>
       </w:r>
     </w:p>
     <w:p>
@@ -946,21 +946,175 @@
     <w:p/>
     <w:p/>
     <w:p/>
-    <w:p/>
-    <w:p/>
-    <w:p/>
-    <w:p/>
-    <w:p/>
-    <w:p/>
-    <w:p/>
-    <w:p/>
-    <w:p/>
-    <w:p/>
-    <w:p/>
-    <w:p/>
-    <w:p/>
-    <w:p/>
-    <w:p/>
+    <w:p>
+      <w:r>
+        <w:lastRenderedPageBreak/>
+        <w:t>Hash-Cluster Index Before Implement</w:t>
+      </w:r>
+    </w:p>
+    <w:p/>
+    <w:p>
+      <w:r>
+        <w:drawing>
+          <wp:anchor distT="0" distB="0" distL="114300" distR="114300" simplePos="0" relativeHeight="251664384" behindDoc="1" locked="0" layoutInCell="1" allowOverlap="1" wp14:anchorId="3D5C014E" wp14:editId="1E80581A">
+            <wp:simplePos x="0" y="0"/>
+            <wp:positionH relativeFrom="margin">
+              <wp:align>left</wp:align>
+            </wp:positionH>
+            <wp:positionV relativeFrom="paragraph">
+              <wp:posOffset>9525</wp:posOffset>
+            </wp:positionV>
+            <wp:extent cx="5534797" cy="2610214"/>
+            <wp:effectExtent l="0" t="0" r="8890" b="0"/>
+            <wp:wrapTight wrapText="bothSides">
+              <wp:wrapPolygon edited="0">
+                <wp:start x="0" y="0"/>
+                <wp:lineTo x="0" y="21442"/>
+                <wp:lineTo x="21560" y="21442"/>
+                <wp:lineTo x="21560" y="0"/>
+                <wp:lineTo x="0" y="0"/>
+              </wp:wrapPolygon>
+            </wp:wrapTight>
+            <wp:docPr id="10" name="Picture 10" descr="Text, table&#10;&#10;Description automatically generated"/>
+            <wp:cNvGraphicFramePr>
+              <a:graphicFrameLocks xmlns:a="http://schemas.openxmlformats.org/drawingml/2006/main" noChangeAspect="1"/>
+            </wp:cNvGraphicFramePr>
+            <a:graphic xmlns:a="http://schemas.openxmlformats.org/drawingml/2006/main">
+              <a:graphicData uri="http://schemas.openxmlformats.org/drawingml/2006/picture">
+                <pic:pic xmlns:pic="http://schemas.openxmlformats.org/drawingml/2006/picture">
+                  <pic:nvPicPr>
+                    <pic:cNvPr id="10" name="Picture 10" descr="Text, table&#10;&#10;Description automatically generated"/>
+                    <pic:cNvPicPr/>
+                  </pic:nvPicPr>
+                  <pic:blipFill>
+                    <a:blip r:embed="rId13">
+                      <a:extLst>
+                        <a:ext uri="{28A0092B-C50C-407E-A947-70E740481C1C}">
+                          <a14:useLocalDpi xmlns:a14="http://schemas.microsoft.com/office/drawing/2010/main" val="0"/>
+                        </a:ext>
+                      </a:extLst>
+                    </a:blip>
+                    <a:stretch>
+                      <a:fillRect/>
+                    </a:stretch>
+                  </pic:blipFill>
+                  <pic:spPr>
+                    <a:xfrm>
+                      <a:off x="0" y="0"/>
+                      <a:ext cx="5534797" cy="2610214"/>
+                    </a:xfrm>
+                    <a:prstGeom prst="rect">
+                      <a:avLst/>
+                    </a:prstGeom>
+                  </pic:spPr>
+                </pic:pic>
+              </a:graphicData>
+            </a:graphic>
+            <wp14:sizeRelH relativeFrom="page">
+              <wp14:pctWidth>0</wp14:pctWidth>
+            </wp14:sizeRelH>
+            <wp14:sizeRelV relativeFrom="page">
+              <wp14:pctHeight>0</wp14:pctHeight>
+            </wp14:sizeRelV>
+          </wp:anchor>
+        </w:drawing>
+      </w:r>
+    </w:p>
+    <w:p/>
+    <w:p/>
+    <w:p/>
+    <w:p/>
+    <w:p/>
+    <w:p/>
+    <w:p/>
+    <w:p/>
+    <w:p/>
+    <w:p/>
+    <w:p/>
+    <w:p/>
+    <w:p/>
+    <w:p/>
+    <w:p/>
+    <w:p/>
+    <w:p/>
+    <w:p>
+      <w:r>
+        <w:t xml:space="preserve">Hash-Cluster Index </w:t>
+      </w:r>
+      <w:r>
+        <w:t>After</w:t>
+      </w:r>
+      <w:r>
+        <w:t xml:space="preserve"> Implement</w:t>
+      </w:r>
+    </w:p>
+    <w:p>
+      <w:r>
+        <w:drawing>
+          <wp:anchor distT="0" distB="0" distL="114300" distR="114300" simplePos="0" relativeHeight="251665408" behindDoc="1" locked="0" layoutInCell="1" allowOverlap="1" wp14:anchorId="3143C19A" wp14:editId="2072AD08">
+            <wp:simplePos x="0" y="0"/>
+            <wp:positionH relativeFrom="margin">
+              <wp:align>left</wp:align>
+            </wp:positionH>
+            <wp:positionV relativeFrom="paragraph">
+              <wp:posOffset>171450</wp:posOffset>
+            </wp:positionV>
+            <wp:extent cx="5477639" cy="3248478"/>
+            <wp:effectExtent l="0" t="0" r="8890" b="9525"/>
+            <wp:wrapTight wrapText="bothSides">
+              <wp:wrapPolygon edited="0">
+                <wp:start x="0" y="0"/>
+                <wp:lineTo x="0" y="21537"/>
+                <wp:lineTo x="21560" y="21537"/>
+                <wp:lineTo x="21560" y="0"/>
+                <wp:lineTo x="0" y="0"/>
+              </wp:wrapPolygon>
+            </wp:wrapTight>
+            <wp:docPr id="11" name="Picture 11" descr="Text, application, table, email&#10;&#10;Description automatically generated"/>
+            <wp:cNvGraphicFramePr>
+              <a:graphicFrameLocks xmlns:a="http://schemas.openxmlformats.org/drawingml/2006/main" noChangeAspect="1"/>
+            </wp:cNvGraphicFramePr>
+            <a:graphic xmlns:a="http://schemas.openxmlformats.org/drawingml/2006/main">
+              <a:graphicData uri="http://schemas.openxmlformats.org/drawingml/2006/picture">
+                <pic:pic xmlns:pic="http://schemas.openxmlformats.org/drawingml/2006/picture">
+                  <pic:nvPicPr>
+                    <pic:cNvPr id="11" name="Picture 11" descr="Text, application, table, email&#10;&#10;Description automatically generated"/>
+                    <pic:cNvPicPr/>
+                  </pic:nvPicPr>
+                  <pic:blipFill>
+                    <a:blip r:embed="rId14">
+                      <a:extLst>
+                        <a:ext uri="{28A0092B-C50C-407E-A947-70E740481C1C}">
+                          <a14:useLocalDpi xmlns:a14="http://schemas.microsoft.com/office/drawing/2010/main" val="0"/>
+                        </a:ext>
+                      </a:extLst>
+                    </a:blip>
+                    <a:stretch>
+                      <a:fillRect/>
+                    </a:stretch>
+                  </pic:blipFill>
+                  <pic:spPr>
+                    <a:xfrm>
+                      <a:off x="0" y="0"/>
+                      <a:ext cx="5477639" cy="3248478"/>
+                    </a:xfrm>
+                    <a:prstGeom prst="rect">
+                      <a:avLst/>
+                    </a:prstGeom>
+                  </pic:spPr>
+                </pic:pic>
+              </a:graphicData>
+            </a:graphic>
+            <wp14:sizeRelH relativeFrom="page">
+              <wp14:pctWidth>0</wp14:pctWidth>
+            </wp14:sizeRelH>
+            <wp14:sizeRelV relativeFrom="page">
+              <wp14:pctHeight>0</wp14:pctHeight>
+            </wp14:sizeRelV>
+          </wp:anchor>
+        </w:drawing>
+      </w:r>
+    </w:p>
     <w:p>
       <w:pPr>
         <w:pStyle w:val="Heading3"/>
@@ -970,7 +1124,7 @@
       </w:r>
     </w:p>
     <w:sectPr>
-      <w:headerReference w:type="default" r:id="rId13"/>
+      <w:headerReference w:type="default" r:id="rId15"/>
       <w:pgSz w:w="12240" w:h="15840" w:code="1"/>
       <w:pgMar w:top="1440" w:right="1296" w:bottom="1440" w:left="1296" w:header="720" w:footer="720" w:gutter="0"/>
       <w:pgNumType w:start="1"/>

</xml_diff>

<commit_message>
Added Project Checklist to report
</commit_message>
<xml_diff>
--- a/Compx323ProjectFinal.docx
+++ b/Compx323ProjectFinal.docx
@@ -25,7 +25,7 @@
       <w:bookmarkStart w:id="2" w:name="_Toc346508722"/>
       <w:bookmarkStart w:id="3" w:name="_Toc346508952"/>
       <w:bookmarkStart w:id="4" w:name="_Toc346509227"/>
-      <w:bookmarkStart w:id="5" w:name="_Toc105001957"/>
+      <w:bookmarkStart w:id="5" w:name="_Toc105090163"/>
       <w:bookmarkEnd w:id="0"/>
       <w:bookmarkEnd w:id="1"/>
       <w:bookmarkEnd w:id="2"/>
@@ -79,7 +79,7 @@
         <w:fldChar w:fldCharType="begin"/>
       </w:r>
       <w:r>
-        <w:instrText xml:space="preserve"> PAGEREF _Toc105001957 \h </w:instrText>
+        <w:instrText xml:space="preserve"> PAGEREF _Toc105090163 \h </w:instrText>
       </w:r>
       <w:r>
         <w:fldChar w:fldCharType="separate"/>
@@ -125,7 +125,7 @@
         <w:fldChar w:fldCharType="begin"/>
       </w:r>
       <w:r>
-        <w:instrText xml:space="preserve"> PAGEREF _Toc105001958 \h </w:instrText>
+        <w:instrText xml:space="preserve"> PAGEREF _Toc105090164 \h </w:instrText>
       </w:r>
       <w:r>
         <w:fldChar w:fldCharType="separate"/>
@@ -171,7 +171,7 @@
         <w:fldChar w:fldCharType="begin"/>
       </w:r>
       <w:r>
-        <w:instrText xml:space="preserve"> PAGEREF _Toc105001959 \h </w:instrText>
+        <w:instrText xml:space="preserve"> PAGEREF _Toc105090165 \h </w:instrText>
       </w:r>
       <w:r>
         <w:fldChar w:fldCharType="separate"/>
@@ -217,7 +217,7 @@
         <w:fldChar w:fldCharType="begin"/>
       </w:r>
       <w:r>
-        <w:instrText xml:space="preserve"> PAGEREF _Toc105001960 \h </w:instrText>
+        <w:instrText xml:space="preserve"> PAGEREF _Toc105090166 \h </w:instrText>
       </w:r>
       <w:r>
         <w:fldChar w:fldCharType="separate"/>
@@ -279,7 +279,7 @@
         <w:rPr>
           <w:noProof/>
         </w:rPr>
-        <w:instrText xml:space="preserve"> PAGEREF _Toc105001961 \h </w:instrText>
+        <w:instrText xml:space="preserve"> PAGEREF _Toc105090167 \h </w:instrText>
       </w:r>
       <w:r>
         <w:rPr>
@@ -302,6 +302,59 @@
         <w:rPr>
           <w:noProof/>
         </w:rPr>
+        <w:fldChar w:fldCharType="end"/>
+      </w:r>
+    </w:p>
+    <w:p>
+      <w:pPr>
+        <w:pStyle w:val="TOC1"/>
+        <w:rPr>
+          <w:rFonts w:asciiTheme="minorHAnsi" w:eastAsiaTheme="minorEastAsia" w:hAnsiTheme="minorHAnsi" w:cstheme="minorBidi"/>
+          <w:b w:val="0"/>
+          <w:sz w:val="22"/>
+          <w:szCs w:val="22"/>
+          <w:lang w:val="en-SG" w:eastAsia="en-SG"/>
+        </w:rPr>
+      </w:pPr>
+      <w:r>
+        <w:rPr>
+          <w:rFonts w:ascii="Segoe UI" w:hAnsi="Segoe UI" w:cs="Segoe UI"/>
+          <w:lang w:val="en-SG" w:eastAsia="en-SG"/>
+        </w:rPr>
+        <w:t>4.</w:t>
+      </w:r>
+      <w:r>
+        <w:rPr>
+          <w:rFonts w:asciiTheme="minorHAnsi" w:eastAsiaTheme="minorEastAsia" w:hAnsiTheme="minorHAnsi" w:cstheme="minorBidi"/>
+          <w:b w:val="0"/>
+          <w:sz w:val="22"/>
+          <w:szCs w:val="22"/>
+          <w:lang w:val="en-SG" w:eastAsia="en-SG"/>
+        </w:rPr>
+        <w:tab/>
+      </w:r>
+      <w:r>
+        <w:rPr>
+          <w:lang w:eastAsia="en-SG"/>
+        </w:rPr>
+        <w:t>COMPX323-22A Project Checklist</w:t>
+      </w:r>
+      <w:r>
+        <w:tab/>
+      </w:r>
+      <w:r>
+        <w:fldChar w:fldCharType="begin"/>
+      </w:r>
+      <w:r>
+        <w:instrText xml:space="preserve"> PAGEREF _Toc105090168 \h </w:instrText>
+      </w:r>
+      <w:r>
+        <w:fldChar w:fldCharType="separate"/>
+      </w:r>
+      <w:r>
+        <w:t>8</w:t>
+      </w:r>
+      <w:r>
         <w:fldChar w:fldCharType="end"/>
       </w:r>
     </w:p>
@@ -385,7 +438,7 @@
       <w:pPr>
         <w:pStyle w:val="Heading1"/>
       </w:pPr>
-      <w:bookmarkStart w:id="7" w:name="_Toc105001958"/>
+      <w:bookmarkStart w:id="7" w:name="_Toc105090164"/>
       <w:r>
         <w:lastRenderedPageBreak/>
         <w:t>Project Milestone 1</w:t>
@@ -404,7 +457,7 @@
       <w:pPr>
         <w:pStyle w:val="Heading1"/>
       </w:pPr>
-      <w:bookmarkStart w:id="8" w:name="_Toc105001959"/>
+      <w:bookmarkStart w:id="8" w:name="_Toc105090165"/>
       <w:r>
         <w:lastRenderedPageBreak/>
         <w:t>Project Milestone 2</w:t>
@@ -423,7 +476,7 @@
       <w:pPr>
         <w:pStyle w:val="Heading1"/>
       </w:pPr>
-      <w:bookmarkStart w:id="9" w:name="_Toc105001960"/>
+      <w:bookmarkStart w:id="9" w:name="_Toc105090166"/>
       <w:r>
         <w:lastRenderedPageBreak/>
         <w:t>Project Milestone 3</w:t>
@@ -434,7 +487,7 @@
       <w:pPr>
         <w:pStyle w:val="Heading2"/>
       </w:pPr>
-      <w:bookmarkStart w:id="10" w:name="_Toc105001961"/>
+      <w:bookmarkStart w:id="10" w:name="_Toc105090167"/>
       <w:r>
         <w:t>Indexing and Querying Optimization</w:t>
       </w:r>
@@ -445,6 +498,9 @@
         <w:pStyle w:val="Heading3"/>
       </w:pPr>
       <w:r>
+        <w:rPr>
+          <w:noProof/>
+        </w:rPr>
         <w:drawing>
           <wp:anchor distT="0" distB="0" distL="114300" distR="114300" simplePos="0" relativeHeight="251661312" behindDoc="1" locked="0" layoutInCell="1" allowOverlap="1" wp14:anchorId="37DDB2D1" wp14:editId="0ACB2DE3">
             <wp:simplePos x="0" y="0"/>
@@ -510,6 +566,9 @@
         </w:drawing>
       </w:r>
       <w:r>
+        <w:rPr>
+          <w:noProof/>
+        </w:rPr>
         <w:drawing>
           <wp:anchor distT="0" distB="0" distL="114300" distR="114300" simplePos="0" relativeHeight="251660288" behindDoc="1" locked="0" layoutInCell="1" allowOverlap="1" wp14:anchorId="63F44670" wp14:editId="6E822DF8">
             <wp:simplePos x="0" y="0"/>
@@ -575,6 +634,9 @@
         </w:drawing>
       </w:r>
       <w:r>
+        <w:rPr>
+          <w:noProof/>
+        </w:rPr>
         <w:drawing>
           <wp:anchor distT="0" distB="0" distL="114300" distR="114300" simplePos="0" relativeHeight="251657215" behindDoc="1" locked="0" layoutInCell="1" allowOverlap="1" wp14:anchorId="082A7287" wp14:editId="1B5D9043">
             <wp:simplePos x="0" y="0"/>
@@ -640,6 +702,9 @@
         </w:drawing>
       </w:r>
       <w:r>
+        <w:rPr>
+          <w:noProof/>
+        </w:rPr>
         <w:drawing>
           <wp:anchor distT="0" distB="0" distL="114300" distR="114300" simplePos="0" relativeHeight="251658240" behindDoc="1" locked="0" layoutInCell="1" allowOverlap="1" wp14:anchorId="5E2ACFB8" wp14:editId="15B89310">
             <wp:simplePos x="0" y="0"/>
@@ -742,6 +807,9 @@
     <w:p/>
     <w:p>
       <w:r>
+        <w:rPr>
+          <w:noProof/>
+        </w:rPr>
         <w:drawing>
           <wp:anchor distT="0" distB="0" distL="114300" distR="114300" simplePos="0" relativeHeight="251663360" behindDoc="1" locked="0" layoutInCell="1" allowOverlap="1" wp14:anchorId="675CC40A" wp14:editId="38883F4F">
             <wp:simplePos x="0" y="0"/>
@@ -826,6 +894,9 @@
     <w:p/>
     <w:p>
       <w:r>
+        <w:rPr>
+          <w:noProof/>
+        </w:rPr>
         <w:drawing>
           <wp:inline distT="0" distB="0" distL="0" distR="0" wp14:anchorId="4FE9F6D5" wp14:editId="1FE2A382">
             <wp:extent cx="6126480" cy="2950210"/>
@@ -865,17 +936,14 @@
     </w:p>
     <w:p>
       <w:r>
-        <w:t xml:space="preserve">B-Tree Index </w:t>
-      </w:r>
-      <w:r>
-        <w:t>After</w:t>
-      </w:r>
-      <w:r>
-        <w:t xml:space="preserve"> Implement</w:t>
+        <w:t>B-Tree Index After Implement</w:t>
       </w:r>
     </w:p>
     <w:p>
       <w:r>
+        <w:rPr>
+          <w:noProof/>
+        </w:rPr>
         <w:drawing>
           <wp:anchor distT="0" distB="0" distL="114300" distR="114300" simplePos="0" relativeHeight="251662336" behindDoc="1" locked="0" layoutInCell="1" allowOverlap="1" wp14:anchorId="66557E6E" wp14:editId="30E9FE82">
             <wp:simplePos x="0" y="0"/>
@@ -955,6 +1023,9 @@
     <w:p/>
     <w:p>
       <w:r>
+        <w:rPr>
+          <w:noProof/>
+        </w:rPr>
         <w:drawing>
           <wp:anchor distT="0" distB="0" distL="114300" distR="114300" simplePos="0" relativeHeight="251664384" behindDoc="1" locked="0" layoutInCell="1" allowOverlap="1" wp14:anchorId="3D5C014E" wp14:editId="1E80581A">
             <wp:simplePos x="0" y="0"/>
@@ -1039,27 +1110,25 @@
     <w:p/>
     <w:p>
       <w:r>
-        <w:t xml:space="preserve">Hash-Cluster Index </w:t>
-      </w:r>
-      <w:r>
-        <w:t>After</w:t>
-      </w:r>
-      <w:r>
-        <w:t xml:space="preserve"> Implement</w:t>
+        <w:t>Hash-Cluster Index After Implement</w:t>
       </w:r>
     </w:p>
+    <w:p/>
     <w:p>
       <w:r>
+        <w:rPr>
+          <w:noProof/>
+        </w:rPr>
         <w:drawing>
-          <wp:anchor distT="0" distB="0" distL="114300" distR="114300" simplePos="0" relativeHeight="251665408" behindDoc="1" locked="0" layoutInCell="1" allowOverlap="1" wp14:anchorId="3143C19A" wp14:editId="2072AD08">
+          <wp:anchor distT="0" distB="0" distL="114300" distR="114300" simplePos="0" relativeHeight="251665408" behindDoc="1" locked="0" layoutInCell="1" allowOverlap="1" wp14:anchorId="3143C19A" wp14:editId="06ADE1C9">
             <wp:simplePos x="0" y="0"/>
             <wp:positionH relativeFrom="margin">
               <wp:align>left</wp:align>
             </wp:positionH>
             <wp:positionV relativeFrom="paragraph">
-              <wp:posOffset>171450</wp:posOffset>
+              <wp:posOffset>9525</wp:posOffset>
             </wp:positionV>
-            <wp:extent cx="5477639" cy="3248478"/>
+            <wp:extent cx="5477510" cy="3248025"/>
             <wp:effectExtent l="0" t="0" r="8890" b="9525"/>
             <wp:wrapTight wrapText="bothSides">
               <wp:wrapPolygon edited="0">
@@ -1096,7 +1165,7 @@
                   <pic:spPr>
                     <a:xfrm>
                       <a:off x="0" y="0"/>
-                      <a:ext cx="5477639" cy="3248478"/>
+                      <a:ext cx="5477510" cy="3248025"/>
                     </a:xfrm>
                     <a:prstGeom prst="rect">
                       <a:avLst/>
@@ -1115,14 +1184,2435 @@
         </w:drawing>
       </w:r>
     </w:p>
+    <w:p/>
+    <w:p/>
+    <w:p/>
+    <w:p/>
+    <w:p/>
+    <w:p/>
+    <w:p/>
+    <w:p/>
+    <w:p/>
+    <w:p/>
+    <w:p/>
+    <w:p/>
+    <w:p/>
+    <w:p/>
+    <w:p/>
+    <w:p/>
+    <w:p/>
+    <w:p/>
+    <w:p/>
+    <w:p/>
+    <w:p/>
     <w:p>
       <w:pPr>
+        <w:spacing w:after="160" w:line="259" w:lineRule="auto"/>
+      </w:pPr>
+      <w:r>
+        <w:br w:type="page"/>
+      </w:r>
+    </w:p>
+    <w:p>
+      <w:pPr>
         <w:pStyle w:val="Heading3"/>
       </w:pPr>
       <w:r>
+        <w:lastRenderedPageBreak/>
         <w:t>Discussion of Performance Measurement</w:t>
       </w:r>
     </w:p>
+    <w:p/>
+    <w:p/>
+    <w:p/>
+    <w:p/>
+    <w:p>
+      <w:pPr>
+        <w:spacing w:after="160" w:line="259" w:lineRule="auto"/>
+      </w:pPr>
+      <w:r>
+        <w:br w:type="page"/>
+      </w:r>
+    </w:p>
+    <w:p>
+      <w:pPr>
+        <w:spacing w:line="240" w:lineRule="auto"/>
+        <w:textAlignment w:val="baseline"/>
+        <w:rPr>
+          <w:rFonts w:ascii="Segoe UI" w:hAnsi="Segoe UI" w:cs="Segoe UI"/>
+          <w:sz w:val="18"/>
+          <w:szCs w:val="18"/>
+          <w:lang w:val="en-SG" w:eastAsia="en-SG"/>
+        </w:rPr>
+      </w:pPr>
+      <w:r>
+        <w:rPr>
+          <w:rFonts w:ascii="Times New Roman" w:hAnsi="Times New Roman"/>
+          <w:sz w:val="22"/>
+          <w:szCs w:val="22"/>
+          <w:lang w:val="en-SG" w:eastAsia="en-SG"/>
+        </w:rPr>
+        <w:lastRenderedPageBreak/>
+        <w:t> </w:t>
+      </w:r>
+    </w:p>
+    <w:p>
+      <w:pPr>
+        <w:pStyle w:val="Heading1"/>
+        <w:rPr>
+          <w:rFonts w:ascii="Segoe UI" w:hAnsi="Segoe UI" w:cs="Segoe UI"/>
+          <w:sz w:val="18"/>
+          <w:szCs w:val="18"/>
+          <w:lang w:val="en-SG" w:eastAsia="en-SG"/>
+        </w:rPr>
+      </w:pPr>
+      <w:bookmarkStart w:id="11" w:name="_Toc105090168"/>
+      <w:r>
+        <w:rPr>
+          <w:lang w:eastAsia="en-SG"/>
+        </w:rPr>
+        <w:t>COMPX323-22A Project Checklist</w:t>
+      </w:r>
+      <w:bookmarkEnd w:id="11"/>
+      <w:r>
+        <w:rPr>
+          <w:lang w:val="en-SG" w:eastAsia="en-SG"/>
+        </w:rPr>
+        <w:t> </w:t>
+      </w:r>
+    </w:p>
+    <w:p>
+      <w:pPr>
+        <w:spacing w:line="240" w:lineRule="auto"/>
+        <w:ind w:right="1620"/>
+        <w:jc w:val="both"/>
+        <w:textAlignment w:val="baseline"/>
+        <w:rPr>
+          <w:rFonts w:ascii="Arial" w:hAnsi="Arial" w:cs="Arial"/>
+          <w:sz w:val="22"/>
+          <w:szCs w:val="22"/>
+          <w:lang w:eastAsia="en-SG"/>
+        </w:rPr>
+      </w:pPr>
+      <w:r>
+        <w:rPr>
+          <w:rFonts w:ascii="Arial" w:hAnsi="Arial" w:cs="Arial"/>
+          <w:sz w:val="22"/>
+          <w:szCs w:val="22"/>
+          <w:lang w:eastAsia="en-SG"/>
+        </w:rPr>
+        <w:t>Kevin Han</w:t>
+      </w:r>
+      <w:r>
+        <w:rPr>
+          <w:rFonts w:ascii="Arial" w:hAnsi="Arial" w:cs="Arial"/>
+          <w:sz w:val="22"/>
+          <w:szCs w:val="22"/>
+          <w:lang w:eastAsia="en-SG"/>
+        </w:rPr>
+        <w:t>:</w:t>
+      </w:r>
+      <w:r>
+        <w:rPr>
+          <w:rFonts w:ascii="Calibri" w:hAnsi="Calibri" w:cs="Calibri"/>
+          <w:sz w:val="22"/>
+          <w:szCs w:val="22"/>
+          <w:lang w:val="en-SG" w:eastAsia="en-SG"/>
+        </w:rPr>
+        <w:tab/>
+      </w:r>
+      <w:r>
+        <w:rPr>
+          <w:rFonts w:ascii="Calibri" w:hAnsi="Calibri" w:cs="Calibri"/>
+          <w:sz w:val="22"/>
+          <w:szCs w:val="22"/>
+          <w:lang w:val="en-SG" w:eastAsia="en-SG"/>
+        </w:rPr>
+        <w:tab/>
+      </w:r>
+      <w:r>
+        <w:rPr>
+          <w:rFonts w:ascii="Calibri" w:hAnsi="Calibri" w:cs="Calibri"/>
+          <w:sz w:val="22"/>
+          <w:szCs w:val="22"/>
+          <w:lang w:val="en-SG" w:eastAsia="en-SG"/>
+        </w:rPr>
+        <w:tab/>
+      </w:r>
+      <w:r>
+        <w:rPr>
+          <w:rFonts w:ascii="Arial" w:hAnsi="Arial" w:cs="Arial"/>
+          <w:sz w:val="22"/>
+          <w:szCs w:val="22"/>
+          <w:lang w:eastAsia="en-SG"/>
+        </w:rPr>
+        <w:t>(Contributions</w:t>
+      </w:r>
+      <w:r>
+        <w:rPr>
+          <w:rFonts w:ascii="Calibri" w:hAnsi="Calibri" w:cs="Calibri"/>
+          <w:sz w:val="22"/>
+          <w:szCs w:val="22"/>
+          <w:lang w:val="en-SG" w:eastAsia="en-SG"/>
+        </w:rPr>
+        <w:tab/>
+      </w:r>
+      <w:r>
+        <w:rPr>
+          <w:rFonts w:ascii="Arial" w:hAnsi="Arial" w:cs="Arial"/>
+          <w:sz w:val="22"/>
+          <w:szCs w:val="22"/>
+          <w:lang w:eastAsia="en-SG"/>
+        </w:rPr>
+        <w:t>%)</w:t>
+      </w:r>
+    </w:p>
+    <w:p>
+      <w:pPr>
+        <w:spacing w:line="240" w:lineRule="auto"/>
+        <w:ind w:right="1620"/>
+        <w:jc w:val="both"/>
+        <w:textAlignment w:val="baseline"/>
+        <w:rPr>
+          <w:rFonts w:ascii="Arial" w:hAnsi="Arial" w:cs="Arial"/>
+          <w:sz w:val="22"/>
+          <w:szCs w:val="22"/>
+          <w:lang w:eastAsia="en-SG"/>
+        </w:rPr>
+      </w:pPr>
+      <w:r>
+        <w:rPr>
+          <w:rFonts w:ascii="Arial" w:hAnsi="Arial" w:cs="Arial"/>
+          <w:sz w:val="22"/>
+          <w:szCs w:val="22"/>
+          <w:lang w:eastAsia="en-SG"/>
+        </w:rPr>
+        <w:t>Bedir Asici</w:t>
+      </w:r>
+      <w:r>
+        <w:rPr>
+          <w:rFonts w:ascii="Arial" w:hAnsi="Arial" w:cs="Arial"/>
+          <w:sz w:val="22"/>
+          <w:szCs w:val="22"/>
+          <w:lang w:eastAsia="en-SG"/>
+        </w:rPr>
+        <w:t>:</w:t>
+      </w:r>
+      <w:r>
+        <w:rPr>
+          <w:rFonts w:ascii="Calibri" w:hAnsi="Calibri" w:cs="Calibri"/>
+          <w:sz w:val="22"/>
+          <w:szCs w:val="22"/>
+          <w:lang w:val="en-SG" w:eastAsia="en-SG"/>
+        </w:rPr>
+        <w:tab/>
+      </w:r>
+      <w:r>
+        <w:rPr>
+          <w:rFonts w:ascii="Calibri" w:hAnsi="Calibri" w:cs="Calibri"/>
+          <w:sz w:val="22"/>
+          <w:szCs w:val="22"/>
+          <w:lang w:val="en-SG" w:eastAsia="en-SG"/>
+        </w:rPr>
+        <w:tab/>
+      </w:r>
+      <w:r>
+        <w:rPr>
+          <w:rFonts w:ascii="Calibri" w:hAnsi="Calibri" w:cs="Calibri"/>
+          <w:sz w:val="22"/>
+          <w:szCs w:val="22"/>
+          <w:lang w:val="en-SG" w:eastAsia="en-SG"/>
+        </w:rPr>
+        <w:tab/>
+      </w:r>
+      <w:r>
+        <w:rPr>
+          <w:rFonts w:ascii="Arial" w:hAnsi="Arial" w:cs="Arial"/>
+          <w:sz w:val="22"/>
+          <w:szCs w:val="22"/>
+          <w:lang w:eastAsia="en-SG"/>
+        </w:rPr>
+        <w:t>(Contributions</w:t>
+      </w:r>
+      <w:r>
+        <w:rPr>
+          <w:rFonts w:ascii="Calibri" w:hAnsi="Calibri" w:cs="Calibri"/>
+          <w:sz w:val="22"/>
+          <w:szCs w:val="22"/>
+          <w:lang w:val="en-SG" w:eastAsia="en-SG"/>
+        </w:rPr>
+        <w:tab/>
+      </w:r>
+      <w:r>
+        <w:rPr>
+          <w:rFonts w:ascii="Arial" w:hAnsi="Arial" w:cs="Arial"/>
+          <w:sz w:val="22"/>
+          <w:szCs w:val="22"/>
+          <w:lang w:eastAsia="en-SG"/>
+        </w:rPr>
+        <w:t>%)</w:t>
+      </w:r>
+    </w:p>
+    <w:p>
+      <w:pPr>
+        <w:spacing w:line="240" w:lineRule="auto"/>
+        <w:ind w:right="1620"/>
+        <w:jc w:val="both"/>
+        <w:textAlignment w:val="baseline"/>
+        <w:rPr>
+          <w:rFonts w:ascii="Segoe UI" w:hAnsi="Segoe UI" w:cs="Segoe UI"/>
+          <w:sz w:val="18"/>
+          <w:szCs w:val="18"/>
+          <w:lang w:val="en-SG" w:eastAsia="en-SG"/>
+        </w:rPr>
+      </w:pPr>
+      <w:r>
+        <w:rPr>
+          <w:rFonts w:ascii="Arial" w:hAnsi="Arial" w:cs="Arial"/>
+          <w:sz w:val="22"/>
+          <w:szCs w:val="22"/>
+          <w:lang w:eastAsia="en-SG"/>
+        </w:rPr>
+        <w:t>Tetsusaburo Kato</w:t>
+      </w:r>
+      <w:r>
+        <w:rPr>
+          <w:rFonts w:ascii="Arial" w:hAnsi="Arial" w:cs="Arial"/>
+          <w:sz w:val="22"/>
+          <w:szCs w:val="22"/>
+          <w:lang w:eastAsia="en-SG"/>
+        </w:rPr>
+        <w:t>:</w:t>
+      </w:r>
+      <w:r>
+        <w:rPr>
+          <w:rFonts w:ascii="Calibri" w:hAnsi="Calibri" w:cs="Calibri"/>
+          <w:sz w:val="22"/>
+          <w:szCs w:val="22"/>
+          <w:lang w:val="en-SG" w:eastAsia="en-SG"/>
+        </w:rPr>
+        <w:tab/>
+      </w:r>
+      <w:r>
+        <w:rPr>
+          <w:rFonts w:ascii="Calibri" w:hAnsi="Calibri" w:cs="Calibri"/>
+          <w:sz w:val="22"/>
+          <w:szCs w:val="22"/>
+          <w:lang w:val="en-SG" w:eastAsia="en-SG"/>
+        </w:rPr>
+        <w:tab/>
+      </w:r>
+      <w:r>
+        <w:rPr>
+          <w:rFonts w:ascii="Arial" w:hAnsi="Arial" w:cs="Arial"/>
+          <w:sz w:val="22"/>
+          <w:szCs w:val="22"/>
+          <w:lang w:eastAsia="en-SG"/>
+        </w:rPr>
+        <w:t>(Contributions</w:t>
+      </w:r>
+      <w:r>
+        <w:rPr>
+          <w:rFonts w:ascii="Calibri" w:hAnsi="Calibri" w:cs="Calibri"/>
+          <w:sz w:val="22"/>
+          <w:szCs w:val="22"/>
+          <w:lang w:val="en-SG" w:eastAsia="en-SG"/>
+        </w:rPr>
+        <w:tab/>
+      </w:r>
+      <w:r>
+        <w:rPr>
+          <w:rFonts w:ascii="Arial" w:hAnsi="Arial" w:cs="Arial"/>
+          <w:sz w:val="22"/>
+          <w:szCs w:val="22"/>
+          <w:lang w:eastAsia="en-SG"/>
+        </w:rPr>
+        <w:t>%)</w:t>
+      </w:r>
+      <w:r>
+        <w:rPr>
+          <w:rFonts w:ascii="Arial" w:hAnsi="Arial" w:cs="Arial"/>
+          <w:sz w:val="22"/>
+          <w:szCs w:val="22"/>
+          <w:lang w:val="en-SG" w:eastAsia="en-SG"/>
+        </w:rPr>
+        <w:t> </w:t>
+      </w:r>
+    </w:p>
+    <w:p>
+      <w:pPr>
+        <w:spacing w:line="240" w:lineRule="auto"/>
+        <w:textAlignment w:val="baseline"/>
+        <w:rPr>
+          <w:rFonts w:ascii="Segoe UI" w:hAnsi="Segoe UI" w:cs="Segoe UI"/>
+          <w:sz w:val="18"/>
+          <w:szCs w:val="18"/>
+          <w:lang w:val="en-SG" w:eastAsia="en-SG"/>
+        </w:rPr>
+      </w:pPr>
+      <w:r>
+        <w:rPr>
+          <w:rFonts w:ascii="Arial" w:hAnsi="Arial" w:cs="Arial"/>
+          <w:sz w:val="20"/>
+          <w:lang w:val="en-SG" w:eastAsia="en-SG"/>
+        </w:rPr>
+        <w:t> </w:t>
+      </w:r>
+    </w:p>
+    <w:p>
+      <w:pPr>
+        <w:spacing w:line="240" w:lineRule="auto"/>
+        <w:textAlignment w:val="baseline"/>
+        <w:rPr>
+          <w:rFonts w:ascii="Segoe UI" w:hAnsi="Segoe UI" w:cs="Segoe UI"/>
+          <w:sz w:val="18"/>
+          <w:szCs w:val="18"/>
+          <w:lang w:val="en-SG" w:eastAsia="en-SG"/>
+        </w:rPr>
+      </w:pPr>
+      <w:r>
+        <w:rPr>
+          <w:rFonts w:ascii="Arial" w:hAnsi="Arial" w:cs="Arial"/>
+          <w:sz w:val="20"/>
+          <w:lang w:val="en-SG" w:eastAsia="en-SG"/>
+        </w:rPr>
+        <w:t> </w:t>
+      </w:r>
+    </w:p>
+    <w:p>
+      <w:pPr>
+        <w:spacing w:line="240" w:lineRule="auto"/>
+        <w:textAlignment w:val="baseline"/>
+        <w:rPr>
+          <w:rFonts w:ascii="Segoe UI" w:hAnsi="Segoe UI" w:cs="Segoe UI"/>
+          <w:sz w:val="18"/>
+          <w:szCs w:val="18"/>
+          <w:lang w:val="en-SG" w:eastAsia="en-SG"/>
+        </w:rPr>
+      </w:pPr>
+      <w:r>
+        <w:rPr>
+          <w:rFonts w:ascii="Arial" w:hAnsi="Arial" w:cs="Arial"/>
+          <w:sz w:val="10"/>
+          <w:szCs w:val="10"/>
+          <w:lang w:val="en-SG" w:eastAsia="en-SG"/>
+        </w:rPr>
+        <w:t> </w:t>
+      </w:r>
+    </w:p>
+    <w:tbl>
+      <w:tblPr>
+        <w:tblW w:w="0" w:type="dxa"/>
+        <w:tblBorders>
+          <w:top w:val="outset" w:sz="6" w:space="0" w:color="auto"/>
+          <w:left w:val="outset" w:sz="6" w:space="0" w:color="auto"/>
+          <w:bottom w:val="outset" w:sz="6" w:space="0" w:color="auto"/>
+          <w:right w:val="outset" w:sz="6" w:space="0" w:color="auto"/>
+        </w:tblBorders>
+        <w:tblCellMar>
+          <w:left w:w="0" w:type="dxa"/>
+          <w:right w:w="0" w:type="dxa"/>
+        </w:tblCellMar>
+        <w:tblLook w:val="04A0" w:firstRow="1" w:lastRow="0" w:firstColumn="1" w:lastColumn="0" w:noHBand="0" w:noVBand="1"/>
+      </w:tblPr>
+      <w:tblGrid>
+        <w:gridCol w:w="435"/>
+        <w:gridCol w:w="8647"/>
+        <w:gridCol w:w="536"/>
+      </w:tblGrid>
+      <w:tr>
+        <w:trPr>
+          <w:trHeight w:val="450"/>
+        </w:trPr>
+        <w:tc>
+          <w:tcPr>
+            <w:tcW w:w="9270" w:type="dxa"/>
+            <w:gridSpan w:val="2"/>
+            <w:tcBorders>
+              <w:top w:val="single" w:sz="12" w:space="0" w:color="000000"/>
+              <w:left w:val="single" w:sz="12" w:space="0" w:color="000000"/>
+              <w:bottom w:val="single" w:sz="12" w:space="0" w:color="000000"/>
+              <w:right w:val="single" w:sz="12" w:space="0" w:color="000000"/>
+            </w:tcBorders>
+            <w:shd w:val="clear" w:color="auto" w:fill="auto"/>
+            <w:hideMark/>
+          </w:tcPr>
+          <w:p>
+            <w:pPr>
+              <w:spacing w:line="240" w:lineRule="auto"/>
+              <w:ind w:left="105"/>
+              <w:textAlignment w:val="baseline"/>
+              <w:rPr>
+                <w:rFonts w:ascii="Times New Roman" w:hAnsi="Times New Roman"/>
+                <w:szCs w:val="24"/>
+                <w:lang w:val="en-SG" w:eastAsia="en-SG"/>
+              </w:rPr>
+            </w:pPr>
+            <w:r>
+              <w:rPr>
+                <w:rFonts w:ascii="Arial" w:hAnsi="Arial" w:cs="Arial"/>
+                <w:b/>
+                <w:bCs/>
+                <w:sz w:val="22"/>
+                <w:szCs w:val="22"/>
+                <w:lang w:eastAsia="en-SG"/>
+              </w:rPr>
+              <w:t>Project Milestone 1</w:t>
+            </w:r>
+            <w:r>
+              <w:rPr>
+                <w:rFonts w:ascii="Arial" w:hAnsi="Arial" w:cs="Arial"/>
+                <w:sz w:val="22"/>
+                <w:szCs w:val="22"/>
+                <w:lang w:val="en-SG" w:eastAsia="en-SG"/>
+              </w:rPr>
+              <w:t> </w:t>
+            </w:r>
+          </w:p>
+        </w:tc>
+        <w:tc>
+          <w:tcPr>
+            <w:tcW w:w="555" w:type="dxa"/>
+            <w:tcBorders>
+              <w:top w:val="single" w:sz="12" w:space="0" w:color="000000"/>
+              <w:left w:val="single" w:sz="12" w:space="0" w:color="000000"/>
+              <w:bottom w:val="single" w:sz="12" w:space="0" w:color="000000"/>
+              <w:right w:val="single" w:sz="12" w:space="0" w:color="000000"/>
+            </w:tcBorders>
+            <w:shd w:val="clear" w:color="auto" w:fill="auto"/>
+            <w:hideMark/>
+          </w:tcPr>
+          <w:p>
+            <w:pPr>
+              <w:spacing w:line="240" w:lineRule="auto"/>
+              <w:textAlignment w:val="baseline"/>
+              <w:rPr>
+                <w:rFonts w:ascii="Times New Roman" w:hAnsi="Times New Roman"/>
+                <w:szCs w:val="24"/>
+                <w:lang w:val="en-SG" w:eastAsia="en-SG"/>
+              </w:rPr>
+            </w:pPr>
+            <w:r>
+              <w:rPr>
+                <w:rFonts w:ascii="Times New Roman" w:hAnsi="Times New Roman"/>
+                <w:sz w:val="22"/>
+                <w:szCs w:val="22"/>
+                <w:lang w:val="en-SG" w:eastAsia="en-SG"/>
+              </w:rPr>
+              <w:t> </w:t>
+            </w:r>
+          </w:p>
+        </w:tc>
+      </w:tr>
+      <w:tr>
+        <w:trPr>
+          <w:trHeight w:val="675"/>
+        </w:trPr>
+        <w:tc>
+          <w:tcPr>
+            <w:tcW w:w="435" w:type="dxa"/>
+            <w:tcBorders>
+              <w:top w:val="single" w:sz="12" w:space="0" w:color="000000"/>
+              <w:left w:val="single" w:sz="12" w:space="0" w:color="000000"/>
+              <w:bottom w:val="single" w:sz="12" w:space="0" w:color="000000"/>
+              <w:right w:val="single" w:sz="12" w:space="0" w:color="000000"/>
+            </w:tcBorders>
+            <w:shd w:val="clear" w:color="auto" w:fill="auto"/>
+            <w:hideMark/>
+          </w:tcPr>
+          <w:p>
+            <w:pPr>
+              <w:spacing w:line="240" w:lineRule="auto"/>
+              <w:ind w:right="90"/>
+              <w:jc w:val="center"/>
+              <w:textAlignment w:val="baseline"/>
+              <w:rPr>
+                <w:rFonts w:ascii="Times New Roman" w:hAnsi="Times New Roman"/>
+                <w:szCs w:val="24"/>
+                <w:lang w:val="en-SG" w:eastAsia="en-SG"/>
+              </w:rPr>
+            </w:pPr>
+            <w:r>
+              <w:rPr>
+                <w:rFonts w:ascii="Arial" w:hAnsi="Arial" w:cs="Arial"/>
+                <w:sz w:val="18"/>
+                <w:szCs w:val="18"/>
+                <w:lang w:eastAsia="en-SG"/>
+              </w:rPr>
+              <w:t>1</w:t>
+            </w:r>
+            <w:r>
+              <w:rPr>
+                <w:rFonts w:ascii="Arial" w:hAnsi="Arial" w:cs="Arial"/>
+                <w:sz w:val="18"/>
+                <w:szCs w:val="18"/>
+                <w:lang w:val="en-SG" w:eastAsia="en-SG"/>
+              </w:rPr>
+              <w:t> </w:t>
+            </w:r>
+          </w:p>
+        </w:tc>
+        <w:tc>
+          <w:tcPr>
+            <w:tcW w:w="8835" w:type="dxa"/>
+            <w:tcBorders>
+              <w:top w:val="single" w:sz="12" w:space="0" w:color="000000"/>
+              <w:left w:val="single" w:sz="12" w:space="0" w:color="000000"/>
+              <w:bottom w:val="single" w:sz="12" w:space="0" w:color="000000"/>
+              <w:right w:val="single" w:sz="12" w:space="0" w:color="000000"/>
+            </w:tcBorders>
+            <w:shd w:val="clear" w:color="auto" w:fill="auto"/>
+            <w:hideMark/>
+          </w:tcPr>
+          <w:p>
+            <w:pPr>
+              <w:spacing w:line="240" w:lineRule="auto"/>
+              <w:ind w:left="90"/>
+              <w:textAlignment w:val="baseline"/>
+              <w:rPr>
+                <w:rFonts w:ascii="Times New Roman" w:hAnsi="Times New Roman"/>
+                <w:szCs w:val="24"/>
+                <w:lang w:val="en-SG" w:eastAsia="en-SG"/>
+              </w:rPr>
+            </w:pPr>
+            <w:r>
+              <w:rPr>
+                <w:rFonts w:ascii="Arial" w:hAnsi="Arial" w:cs="Arial"/>
+                <w:sz w:val="22"/>
+                <w:szCs w:val="22"/>
+                <w:lang w:eastAsia="en-SG"/>
+              </w:rPr>
+              <w:t xml:space="preserve">1a. Clear structure of milestone material, </w:t>
+            </w:r>
+            <w:r>
+              <w:rPr>
+                <w:rFonts w:ascii="Arial" w:hAnsi="Arial" w:cs="Arial"/>
+                <w:sz w:val="22"/>
+                <w:szCs w:val="22"/>
+                <w:lang w:eastAsia="en-SG"/>
+              </w:rPr>
+              <w:t>including</w:t>
+            </w:r>
+            <w:r>
+              <w:rPr>
+                <w:rFonts w:ascii="Arial" w:hAnsi="Arial" w:cs="Arial"/>
+                <w:sz w:val="22"/>
+                <w:szCs w:val="22"/>
+                <w:lang w:eastAsia="en-SG"/>
+              </w:rPr>
+              <w:t xml:space="preserve"> headings, sections, readable screenshots with captions. This checklist should be included and filled in.</w:t>
+            </w:r>
+            <w:r>
+              <w:rPr>
+                <w:rFonts w:ascii="Arial" w:hAnsi="Arial" w:cs="Arial"/>
+                <w:sz w:val="22"/>
+                <w:szCs w:val="22"/>
+                <w:lang w:val="en-SG" w:eastAsia="en-SG"/>
+              </w:rPr>
+              <w:t> </w:t>
+            </w:r>
+          </w:p>
+        </w:tc>
+        <w:tc>
+          <w:tcPr>
+            <w:tcW w:w="555" w:type="dxa"/>
+            <w:tcBorders>
+              <w:top w:val="single" w:sz="12" w:space="0" w:color="000000"/>
+              <w:left w:val="single" w:sz="12" w:space="0" w:color="000000"/>
+              <w:bottom w:val="single" w:sz="12" w:space="0" w:color="000000"/>
+              <w:right w:val="single" w:sz="12" w:space="0" w:color="000000"/>
+            </w:tcBorders>
+            <w:shd w:val="clear" w:color="auto" w:fill="auto"/>
+            <w:hideMark/>
+          </w:tcPr>
+          <w:p>
+            <w:pPr>
+              <w:spacing w:line="240" w:lineRule="auto"/>
+              <w:textAlignment w:val="baseline"/>
+              <w:rPr>
+                <w:rFonts w:ascii="Times New Roman" w:hAnsi="Times New Roman"/>
+                <w:szCs w:val="24"/>
+                <w:lang w:val="en-SG" w:eastAsia="en-SG"/>
+              </w:rPr>
+            </w:pPr>
+            <w:r>
+              <w:rPr>
+                <w:rFonts w:ascii="Times New Roman" w:hAnsi="Times New Roman"/>
+                <w:sz w:val="22"/>
+                <w:szCs w:val="22"/>
+                <w:lang w:val="en-SG" w:eastAsia="en-SG"/>
+              </w:rPr>
+              <w:t> </w:t>
+            </w:r>
+          </w:p>
+        </w:tc>
+      </w:tr>
+      <w:tr>
+        <w:trPr>
+          <w:trHeight w:val="450"/>
+        </w:trPr>
+        <w:tc>
+          <w:tcPr>
+            <w:tcW w:w="435" w:type="dxa"/>
+            <w:tcBorders>
+              <w:top w:val="single" w:sz="12" w:space="0" w:color="000000"/>
+              <w:left w:val="single" w:sz="12" w:space="0" w:color="000000"/>
+              <w:bottom w:val="single" w:sz="12" w:space="0" w:color="000000"/>
+              <w:right w:val="single" w:sz="12" w:space="0" w:color="000000"/>
+            </w:tcBorders>
+            <w:shd w:val="clear" w:color="auto" w:fill="auto"/>
+            <w:hideMark/>
+          </w:tcPr>
+          <w:p>
+            <w:pPr>
+              <w:spacing w:line="240" w:lineRule="auto"/>
+              <w:ind w:right="90"/>
+              <w:jc w:val="center"/>
+              <w:textAlignment w:val="baseline"/>
+              <w:rPr>
+                <w:rFonts w:ascii="Times New Roman" w:hAnsi="Times New Roman"/>
+                <w:szCs w:val="24"/>
+                <w:lang w:val="en-SG" w:eastAsia="en-SG"/>
+              </w:rPr>
+            </w:pPr>
+            <w:r>
+              <w:rPr>
+                <w:rFonts w:ascii="Arial" w:hAnsi="Arial" w:cs="Arial"/>
+                <w:sz w:val="18"/>
+                <w:szCs w:val="18"/>
+                <w:lang w:eastAsia="en-SG"/>
+              </w:rPr>
+              <w:t>2</w:t>
+            </w:r>
+            <w:r>
+              <w:rPr>
+                <w:rFonts w:ascii="Arial" w:hAnsi="Arial" w:cs="Arial"/>
+                <w:sz w:val="18"/>
+                <w:szCs w:val="18"/>
+                <w:lang w:val="en-SG" w:eastAsia="en-SG"/>
+              </w:rPr>
+              <w:t> </w:t>
+            </w:r>
+          </w:p>
+        </w:tc>
+        <w:tc>
+          <w:tcPr>
+            <w:tcW w:w="8835" w:type="dxa"/>
+            <w:tcBorders>
+              <w:top w:val="single" w:sz="12" w:space="0" w:color="000000"/>
+              <w:left w:val="single" w:sz="12" w:space="0" w:color="000000"/>
+              <w:bottom w:val="single" w:sz="12" w:space="0" w:color="000000"/>
+              <w:right w:val="single" w:sz="12" w:space="0" w:color="000000"/>
+            </w:tcBorders>
+            <w:shd w:val="clear" w:color="auto" w:fill="auto"/>
+            <w:hideMark/>
+          </w:tcPr>
+          <w:p>
+            <w:pPr>
+              <w:spacing w:line="240" w:lineRule="auto"/>
+              <w:ind w:left="90"/>
+              <w:textAlignment w:val="baseline"/>
+              <w:rPr>
+                <w:rFonts w:ascii="Times New Roman" w:hAnsi="Times New Roman"/>
+                <w:szCs w:val="24"/>
+                <w:lang w:val="en-SG" w:eastAsia="en-SG"/>
+              </w:rPr>
+            </w:pPr>
+            <w:r>
+              <w:rPr>
+                <w:rFonts w:ascii="Arial" w:hAnsi="Arial" w:cs="Arial"/>
+                <w:sz w:val="22"/>
+                <w:szCs w:val="22"/>
+                <w:lang w:eastAsia="en-SG"/>
+              </w:rPr>
+              <w:t>1b. Database application description.</w:t>
+            </w:r>
+            <w:r>
+              <w:rPr>
+                <w:rFonts w:ascii="Arial" w:hAnsi="Arial" w:cs="Arial"/>
+                <w:sz w:val="22"/>
+                <w:szCs w:val="22"/>
+                <w:lang w:val="en-SG" w:eastAsia="en-SG"/>
+              </w:rPr>
+              <w:t> </w:t>
+            </w:r>
+          </w:p>
+        </w:tc>
+        <w:tc>
+          <w:tcPr>
+            <w:tcW w:w="555" w:type="dxa"/>
+            <w:tcBorders>
+              <w:top w:val="single" w:sz="12" w:space="0" w:color="000000"/>
+              <w:left w:val="single" w:sz="12" w:space="0" w:color="000000"/>
+              <w:bottom w:val="single" w:sz="12" w:space="0" w:color="000000"/>
+              <w:right w:val="single" w:sz="12" w:space="0" w:color="000000"/>
+            </w:tcBorders>
+            <w:shd w:val="clear" w:color="auto" w:fill="auto"/>
+            <w:hideMark/>
+          </w:tcPr>
+          <w:p>
+            <w:pPr>
+              <w:spacing w:line="240" w:lineRule="auto"/>
+              <w:textAlignment w:val="baseline"/>
+              <w:rPr>
+                <w:rFonts w:ascii="Times New Roman" w:hAnsi="Times New Roman"/>
+                <w:szCs w:val="24"/>
+                <w:lang w:val="en-SG" w:eastAsia="en-SG"/>
+              </w:rPr>
+            </w:pPr>
+            <w:r>
+              <w:rPr>
+                <w:rFonts w:ascii="Times New Roman" w:hAnsi="Times New Roman"/>
+                <w:sz w:val="22"/>
+                <w:szCs w:val="22"/>
+                <w:lang w:val="en-SG" w:eastAsia="en-SG"/>
+              </w:rPr>
+              <w:t> </w:t>
+            </w:r>
+          </w:p>
+        </w:tc>
+      </w:tr>
+      <w:tr>
+        <w:trPr>
+          <w:trHeight w:val="450"/>
+        </w:trPr>
+        <w:tc>
+          <w:tcPr>
+            <w:tcW w:w="435" w:type="dxa"/>
+            <w:tcBorders>
+              <w:top w:val="single" w:sz="12" w:space="0" w:color="000000"/>
+              <w:left w:val="single" w:sz="12" w:space="0" w:color="000000"/>
+              <w:bottom w:val="single" w:sz="12" w:space="0" w:color="000000"/>
+              <w:right w:val="single" w:sz="12" w:space="0" w:color="000000"/>
+            </w:tcBorders>
+            <w:shd w:val="clear" w:color="auto" w:fill="auto"/>
+            <w:hideMark/>
+          </w:tcPr>
+          <w:p>
+            <w:pPr>
+              <w:spacing w:line="240" w:lineRule="auto"/>
+              <w:ind w:right="90"/>
+              <w:jc w:val="center"/>
+              <w:textAlignment w:val="baseline"/>
+              <w:rPr>
+                <w:rFonts w:ascii="Times New Roman" w:hAnsi="Times New Roman"/>
+                <w:szCs w:val="24"/>
+                <w:lang w:val="en-SG" w:eastAsia="en-SG"/>
+              </w:rPr>
+            </w:pPr>
+            <w:r>
+              <w:rPr>
+                <w:rFonts w:ascii="Arial" w:hAnsi="Arial" w:cs="Arial"/>
+                <w:sz w:val="18"/>
+                <w:szCs w:val="18"/>
+                <w:lang w:eastAsia="en-SG"/>
+              </w:rPr>
+              <w:t>6</w:t>
+            </w:r>
+            <w:r>
+              <w:rPr>
+                <w:rFonts w:ascii="Arial" w:hAnsi="Arial" w:cs="Arial"/>
+                <w:sz w:val="18"/>
+                <w:szCs w:val="18"/>
+                <w:lang w:val="en-SG" w:eastAsia="en-SG"/>
+              </w:rPr>
+              <w:t> </w:t>
+            </w:r>
+          </w:p>
+        </w:tc>
+        <w:tc>
+          <w:tcPr>
+            <w:tcW w:w="8835" w:type="dxa"/>
+            <w:tcBorders>
+              <w:top w:val="single" w:sz="12" w:space="0" w:color="000000"/>
+              <w:left w:val="single" w:sz="12" w:space="0" w:color="000000"/>
+              <w:bottom w:val="single" w:sz="12" w:space="0" w:color="000000"/>
+              <w:right w:val="single" w:sz="12" w:space="0" w:color="000000"/>
+            </w:tcBorders>
+            <w:shd w:val="clear" w:color="auto" w:fill="auto"/>
+            <w:hideMark/>
+          </w:tcPr>
+          <w:p>
+            <w:pPr>
+              <w:spacing w:line="240" w:lineRule="auto"/>
+              <w:ind w:left="90"/>
+              <w:textAlignment w:val="baseline"/>
+              <w:rPr>
+                <w:rFonts w:ascii="Times New Roman" w:hAnsi="Times New Roman"/>
+                <w:szCs w:val="24"/>
+                <w:lang w:val="en-SG" w:eastAsia="en-SG"/>
+              </w:rPr>
+            </w:pPr>
+            <w:r>
+              <w:rPr>
+                <w:rFonts w:ascii="Arial" w:hAnsi="Arial" w:cs="Arial"/>
+                <w:sz w:val="22"/>
+                <w:szCs w:val="22"/>
+                <w:lang w:eastAsia="en-SG"/>
+              </w:rPr>
+              <w:t>1c. Revised ER Diagram.</w:t>
+            </w:r>
+            <w:r>
+              <w:rPr>
+                <w:rFonts w:ascii="Arial" w:hAnsi="Arial" w:cs="Arial"/>
+                <w:sz w:val="22"/>
+                <w:szCs w:val="22"/>
+                <w:lang w:val="en-SG" w:eastAsia="en-SG"/>
+              </w:rPr>
+              <w:t> </w:t>
+            </w:r>
+          </w:p>
+        </w:tc>
+        <w:tc>
+          <w:tcPr>
+            <w:tcW w:w="555" w:type="dxa"/>
+            <w:tcBorders>
+              <w:top w:val="single" w:sz="12" w:space="0" w:color="000000"/>
+              <w:left w:val="single" w:sz="12" w:space="0" w:color="000000"/>
+              <w:bottom w:val="single" w:sz="12" w:space="0" w:color="000000"/>
+              <w:right w:val="single" w:sz="12" w:space="0" w:color="000000"/>
+            </w:tcBorders>
+            <w:shd w:val="clear" w:color="auto" w:fill="auto"/>
+            <w:hideMark/>
+          </w:tcPr>
+          <w:p>
+            <w:pPr>
+              <w:spacing w:line="240" w:lineRule="auto"/>
+              <w:textAlignment w:val="baseline"/>
+              <w:rPr>
+                <w:rFonts w:ascii="Times New Roman" w:hAnsi="Times New Roman"/>
+                <w:szCs w:val="24"/>
+                <w:lang w:val="en-SG" w:eastAsia="en-SG"/>
+              </w:rPr>
+            </w:pPr>
+            <w:r>
+              <w:rPr>
+                <w:rFonts w:ascii="Times New Roman" w:hAnsi="Times New Roman"/>
+                <w:sz w:val="22"/>
+                <w:szCs w:val="22"/>
+                <w:lang w:val="en-SG" w:eastAsia="en-SG"/>
+              </w:rPr>
+              <w:t> </w:t>
+            </w:r>
+          </w:p>
+        </w:tc>
+      </w:tr>
+      <w:tr>
+        <w:trPr>
+          <w:trHeight w:val="435"/>
+        </w:trPr>
+        <w:tc>
+          <w:tcPr>
+            <w:tcW w:w="9270" w:type="dxa"/>
+            <w:gridSpan w:val="2"/>
+            <w:tcBorders>
+              <w:top w:val="single" w:sz="12" w:space="0" w:color="000000"/>
+              <w:left w:val="single" w:sz="12" w:space="0" w:color="000000"/>
+              <w:bottom w:val="single" w:sz="12" w:space="0" w:color="000000"/>
+              <w:right w:val="single" w:sz="12" w:space="0" w:color="000000"/>
+            </w:tcBorders>
+            <w:shd w:val="clear" w:color="auto" w:fill="auto"/>
+            <w:hideMark/>
+          </w:tcPr>
+          <w:p>
+            <w:pPr>
+              <w:spacing w:line="240" w:lineRule="auto"/>
+              <w:ind w:left="105"/>
+              <w:textAlignment w:val="baseline"/>
+              <w:rPr>
+                <w:rFonts w:ascii="Times New Roman" w:hAnsi="Times New Roman"/>
+                <w:szCs w:val="24"/>
+                <w:lang w:val="en-SG" w:eastAsia="en-SG"/>
+              </w:rPr>
+            </w:pPr>
+            <w:r>
+              <w:rPr>
+                <w:rFonts w:ascii="Arial" w:hAnsi="Arial" w:cs="Arial"/>
+                <w:b/>
+                <w:bCs/>
+                <w:sz w:val="22"/>
+                <w:szCs w:val="22"/>
+                <w:lang w:eastAsia="en-SG"/>
+              </w:rPr>
+              <w:t>Project Milestone 2</w:t>
+            </w:r>
+            <w:r>
+              <w:rPr>
+                <w:rFonts w:ascii="Arial" w:hAnsi="Arial" w:cs="Arial"/>
+                <w:sz w:val="22"/>
+                <w:szCs w:val="22"/>
+                <w:lang w:val="en-SG" w:eastAsia="en-SG"/>
+              </w:rPr>
+              <w:t> </w:t>
+            </w:r>
+          </w:p>
+        </w:tc>
+        <w:tc>
+          <w:tcPr>
+            <w:tcW w:w="555" w:type="dxa"/>
+            <w:tcBorders>
+              <w:top w:val="single" w:sz="12" w:space="0" w:color="000000"/>
+              <w:left w:val="single" w:sz="12" w:space="0" w:color="000000"/>
+              <w:bottom w:val="single" w:sz="12" w:space="0" w:color="000000"/>
+              <w:right w:val="single" w:sz="12" w:space="0" w:color="000000"/>
+            </w:tcBorders>
+            <w:shd w:val="clear" w:color="auto" w:fill="auto"/>
+            <w:hideMark/>
+          </w:tcPr>
+          <w:p>
+            <w:pPr>
+              <w:spacing w:line="240" w:lineRule="auto"/>
+              <w:textAlignment w:val="baseline"/>
+              <w:rPr>
+                <w:rFonts w:ascii="Times New Roman" w:hAnsi="Times New Roman"/>
+                <w:szCs w:val="24"/>
+                <w:lang w:val="en-SG" w:eastAsia="en-SG"/>
+              </w:rPr>
+            </w:pPr>
+            <w:r>
+              <w:rPr>
+                <w:rFonts w:ascii="Times New Roman" w:hAnsi="Times New Roman"/>
+                <w:sz w:val="22"/>
+                <w:szCs w:val="22"/>
+                <w:lang w:val="en-SG" w:eastAsia="en-SG"/>
+              </w:rPr>
+              <w:t> </w:t>
+            </w:r>
+          </w:p>
+        </w:tc>
+      </w:tr>
+      <w:tr>
+        <w:trPr>
+          <w:trHeight w:val="450"/>
+        </w:trPr>
+        <w:tc>
+          <w:tcPr>
+            <w:tcW w:w="435" w:type="dxa"/>
+            <w:tcBorders>
+              <w:top w:val="single" w:sz="12" w:space="0" w:color="000000"/>
+              <w:left w:val="single" w:sz="12" w:space="0" w:color="000000"/>
+              <w:bottom w:val="single" w:sz="12" w:space="0" w:color="000000"/>
+              <w:right w:val="single" w:sz="12" w:space="0" w:color="000000"/>
+            </w:tcBorders>
+            <w:shd w:val="clear" w:color="auto" w:fill="auto"/>
+            <w:hideMark/>
+          </w:tcPr>
+          <w:p>
+            <w:pPr>
+              <w:spacing w:line="240" w:lineRule="auto"/>
+              <w:ind w:right="90"/>
+              <w:jc w:val="center"/>
+              <w:textAlignment w:val="baseline"/>
+              <w:rPr>
+                <w:rFonts w:ascii="Times New Roman" w:hAnsi="Times New Roman"/>
+                <w:szCs w:val="24"/>
+                <w:lang w:val="en-SG" w:eastAsia="en-SG"/>
+              </w:rPr>
+            </w:pPr>
+            <w:r>
+              <w:rPr>
+                <w:rFonts w:ascii="Arial" w:hAnsi="Arial" w:cs="Arial"/>
+                <w:sz w:val="18"/>
+                <w:szCs w:val="18"/>
+                <w:lang w:eastAsia="en-SG"/>
+              </w:rPr>
+              <w:t>4</w:t>
+            </w:r>
+            <w:r>
+              <w:rPr>
+                <w:rFonts w:ascii="Arial" w:hAnsi="Arial" w:cs="Arial"/>
+                <w:sz w:val="18"/>
+                <w:szCs w:val="18"/>
+                <w:lang w:val="en-SG" w:eastAsia="en-SG"/>
+              </w:rPr>
+              <w:t> </w:t>
+            </w:r>
+          </w:p>
+        </w:tc>
+        <w:tc>
+          <w:tcPr>
+            <w:tcW w:w="8835" w:type="dxa"/>
+            <w:tcBorders>
+              <w:top w:val="single" w:sz="12" w:space="0" w:color="000000"/>
+              <w:left w:val="single" w:sz="12" w:space="0" w:color="000000"/>
+              <w:bottom w:val="single" w:sz="12" w:space="0" w:color="000000"/>
+              <w:right w:val="single" w:sz="12" w:space="0" w:color="000000"/>
+            </w:tcBorders>
+            <w:shd w:val="clear" w:color="auto" w:fill="auto"/>
+            <w:hideMark/>
+          </w:tcPr>
+          <w:p>
+            <w:pPr>
+              <w:spacing w:line="240" w:lineRule="auto"/>
+              <w:ind w:left="90"/>
+              <w:textAlignment w:val="baseline"/>
+              <w:rPr>
+                <w:rFonts w:ascii="Times New Roman" w:hAnsi="Times New Roman"/>
+                <w:szCs w:val="24"/>
+                <w:lang w:val="en-SG" w:eastAsia="en-SG"/>
+              </w:rPr>
+            </w:pPr>
+            <w:r>
+              <w:rPr>
+                <w:rFonts w:ascii="Arial" w:hAnsi="Arial" w:cs="Arial"/>
+                <w:sz w:val="22"/>
+                <w:szCs w:val="22"/>
+                <w:lang w:eastAsia="en-SG"/>
+              </w:rPr>
+              <w:t>2. Relational schema for your ER Diagram.</w:t>
+            </w:r>
+            <w:r>
+              <w:rPr>
+                <w:rFonts w:ascii="Arial" w:hAnsi="Arial" w:cs="Arial"/>
+                <w:sz w:val="22"/>
+                <w:szCs w:val="22"/>
+                <w:lang w:val="en-SG" w:eastAsia="en-SG"/>
+              </w:rPr>
+              <w:t> </w:t>
+            </w:r>
+          </w:p>
+        </w:tc>
+        <w:tc>
+          <w:tcPr>
+            <w:tcW w:w="555" w:type="dxa"/>
+            <w:tcBorders>
+              <w:top w:val="single" w:sz="12" w:space="0" w:color="000000"/>
+              <w:left w:val="single" w:sz="12" w:space="0" w:color="000000"/>
+              <w:bottom w:val="single" w:sz="12" w:space="0" w:color="000000"/>
+              <w:right w:val="single" w:sz="12" w:space="0" w:color="000000"/>
+            </w:tcBorders>
+            <w:shd w:val="clear" w:color="auto" w:fill="auto"/>
+            <w:hideMark/>
+          </w:tcPr>
+          <w:p>
+            <w:pPr>
+              <w:spacing w:line="240" w:lineRule="auto"/>
+              <w:textAlignment w:val="baseline"/>
+              <w:rPr>
+                <w:rFonts w:ascii="Times New Roman" w:hAnsi="Times New Roman"/>
+                <w:szCs w:val="24"/>
+                <w:lang w:val="en-SG" w:eastAsia="en-SG"/>
+              </w:rPr>
+            </w:pPr>
+            <w:r>
+              <w:rPr>
+                <w:rFonts w:ascii="Times New Roman" w:hAnsi="Times New Roman"/>
+                <w:sz w:val="22"/>
+                <w:szCs w:val="22"/>
+                <w:lang w:val="en-SG" w:eastAsia="en-SG"/>
+              </w:rPr>
+              <w:t> </w:t>
+            </w:r>
+          </w:p>
+        </w:tc>
+      </w:tr>
+      <w:tr>
+        <w:trPr>
+          <w:trHeight w:val="450"/>
+        </w:trPr>
+        <w:tc>
+          <w:tcPr>
+            <w:tcW w:w="435" w:type="dxa"/>
+            <w:tcBorders>
+              <w:top w:val="single" w:sz="12" w:space="0" w:color="000000"/>
+              <w:left w:val="single" w:sz="12" w:space="0" w:color="000000"/>
+              <w:bottom w:val="single" w:sz="12" w:space="0" w:color="000000"/>
+              <w:right w:val="single" w:sz="12" w:space="0" w:color="000000"/>
+            </w:tcBorders>
+            <w:shd w:val="clear" w:color="auto" w:fill="auto"/>
+            <w:hideMark/>
+          </w:tcPr>
+          <w:p>
+            <w:pPr>
+              <w:spacing w:line="240" w:lineRule="auto"/>
+              <w:ind w:right="90"/>
+              <w:jc w:val="center"/>
+              <w:textAlignment w:val="baseline"/>
+              <w:rPr>
+                <w:rFonts w:ascii="Times New Roman" w:hAnsi="Times New Roman"/>
+                <w:szCs w:val="24"/>
+                <w:lang w:val="en-SG" w:eastAsia="en-SG"/>
+              </w:rPr>
+            </w:pPr>
+            <w:r>
+              <w:rPr>
+                <w:rFonts w:ascii="Arial" w:hAnsi="Arial" w:cs="Arial"/>
+                <w:sz w:val="18"/>
+                <w:szCs w:val="18"/>
+                <w:lang w:eastAsia="en-SG"/>
+              </w:rPr>
+              <w:t>6</w:t>
+            </w:r>
+            <w:r>
+              <w:rPr>
+                <w:rFonts w:ascii="Arial" w:hAnsi="Arial" w:cs="Arial"/>
+                <w:sz w:val="18"/>
+                <w:szCs w:val="18"/>
+                <w:lang w:val="en-SG" w:eastAsia="en-SG"/>
+              </w:rPr>
+              <w:t> </w:t>
+            </w:r>
+          </w:p>
+        </w:tc>
+        <w:tc>
+          <w:tcPr>
+            <w:tcW w:w="8835" w:type="dxa"/>
+            <w:tcBorders>
+              <w:top w:val="single" w:sz="12" w:space="0" w:color="000000"/>
+              <w:left w:val="single" w:sz="12" w:space="0" w:color="000000"/>
+              <w:bottom w:val="single" w:sz="12" w:space="0" w:color="000000"/>
+              <w:right w:val="single" w:sz="12" w:space="0" w:color="000000"/>
+            </w:tcBorders>
+            <w:shd w:val="clear" w:color="auto" w:fill="auto"/>
+            <w:hideMark/>
+          </w:tcPr>
+          <w:p>
+            <w:pPr>
+              <w:spacing w:line="240" w:lineRule="auto"/>
+              <w:ind w:left="90"/>
+              <w:textAlignment w:val="baseline"/>
+              <w:rPr>
+                <w:rFonts w:ascii="Times New Roman" w:hAnsi="Times New Roman"/>
+                <w:szCs w:val="24"/>
+                <w:lang w:val="en-SG" w:eastAsia="en-SG"/>
+              </w:rPr>
+            </w:pPr>
+            <w:r>
+              <w:rPr>
+                <w:rFonts w:ascii="Arial" w:hAnsi="Arial" w:cs="Arial"/>
+                <w:sz w:val="22"/>
+                <w:szCs w:val="22"/>
+                <w:lang w:eastAsia="en-SG"/>
+              </w:rPr>
+              <w:t>3. Table definitions in Oracle, include SQL script which creates relevant tables etc.</w:t>
+            </w:r>
+            <w:r>
+              <w:rPr>
+                <w:rFonts w:ascii="Arial" w:hAnsi="Arial" w:cs="Arial"/>
+                <w:sz w:val="22"/>
+                <w:szCs w:val="22"/>
+                <w:lang w:val="en-SG" w:eastAsia="en-SG"/>
+              </w:rPr>
+              <w:t> </w:t>
+            </w:r>
+          </w:p>
+        </w:tc>
+        <w:tc>
+          <w:tcPr>
+            <w:tcW w:w="555" w:type="dxa"/>
+            <w:tcBorders>
+              <w:top w:val="single" w:sz="12" w:space="0" w:color="000000"/>
+              <w:left w:val="single" w:sz="12" w:space="0" w:color="000000"/>
+              <w:bottom w:val="single" w:sz="12" w:space="0" w:color="000000"/>
+              <w:right w:val="single" w:sz="12" w:space="0" w:color="000000"/>
+            </w:tcBorders>
+            <w:shd w:val="clear" w:color="auto" w:fill="auto"/>
+            <w:hideMark/>
+          </w:tcPr>
+          <w:p>
+            <w:pPr>
+              <w:spacing w:line="240" w:lineRule="auto"/>
+              <w:textAlignment w:val="baseline"/>
+              <w:rPr>
+                <w:rFonts w:ascii="Times New Roman" w:hAnsi="Times New Roman"/>
+                <w:szCs w:val="24"/>
+                <w:lang w:val="en-SG" w:eastAsia="en-SG"/>
+              </w:rPr>
+            </w:pPr>
+            <w:r>
+              <w:rPr>
+                <w:rFonts w:ascii="Times New Roman" w:hAnsi="Times New Roman"/>
+                <w:sz w:val="22"/>
+                <w:szCs w:val="22"/>
+                <w:lang w:val="en-SG" w:eastAsia="en-SG"/>
+              </w:rPr>
+              <w:t> </w:t>
+            </w:r>
+          </w:p>
+        </w:tc>
+      </w:tr>
+      <w:tr>
+        <w:trPr>
+          <w:trHeight w:val="435"/>
+        </w:trPr>
+        <w:tc>
+          <w:tcPr>
+            <w:tcW w:w="435" w:type="dxa"/>
+            <w:tcBorders>
+              <w:top w:val="single" w:sz="12" w:space="0" w:color="000000"/>
+              <w:left w:val="single" w:sz="12" w:space="0" w:color="000000"/>
+              <w:bottom w:val="single" w:sz="12" w:space="0" w:color="000000"/>
+              <w:right w:val="single" w:sz="12" w:space="0" w:color="000000"/>
+            </w:tcBorders>
+            <w:shd w:val="clear" w:color="auto" w:fill="auto"/>
+            <w:hideMark/>
+          </w:tcPr>
+          <w:p>
+            <w:pPr>
+              <w:spacing w:line="240" w:lineRule="auto"/>
+              <w:ind w:right="90"/>
+              <w:jc w:val="center"/>
+              <w:textAlignment w:val="baseline"/>
+              <w:rPr>
+                <w:rFonts w:ascii="Times New Roman" w:hAnsi="Times New Roman"/>
+                <w:szCs w:val="24"/>
+                <w:lang w:val="en-SG" w:eastAsia="en-SG"/>
+              </w:rPr>
+            </w:pPr>
+            <w:r>
+              <w:rPr>
+                <w:rFonts w:ascii="Arial" w:hAnsi="Arial" w:cs="Arial"/>
+                <w:sz w:val="18"/>
+                <w:szCs w:val="18"/>
+                <w:lang w:eastAsia="en-SG"/>
+              </w:rPr>
+              <w:t>3</w:t>
+            </w:r>
+            <w:r>
+              <w:rPr>
+                <w:rFonts w:ascii="Arial" w:hAnsi="Arial" w:cs="Arial"/>
+                <w:sz w:val="18"/>
+                <w:szCs w:val="18"/>
+                <w:lang w:val="en-SG" w:eastAsia="en-SG"/>
+              </w:rPr>
+              <w:t> </w:t>
+            </w:r>
+          </w:p>
+        </w:tc>
+        <w:tc>
+          <w:tcPr>
+            <w:tcW w:w="8835" w:type="dxa"/>
+            <w:tcBorders>
+              <w:top w:val="single" w:sz="12" w:space="0" w:color="000000"/>
+              <w:left w:val="single" w:sz="12" w:space="0" w:color="000000"/>
+              <w:bottom w:val="single" w:sz="12" w:space="0" w:color="000000"/>
+              <w:right w:val="single" w:sz="12" w:space="0" w:color="000000"/>
+            </w:tcBorders>
+            <w:shd w:val="clear" w:color="auto" w:fill="auto"/>
+            <w:hideMark/>
+          </w:tcPr>
+          <w:p>
+            <w:pPr>
+              <w:spacing w:line="240" w:lineRule="auto"/>
+              <w:ind w:left="90"/>
+              <w:textAlignment w:val="baseline"/>
+              <w:rPr>
+                <w:rFonts w:ascii="Times New Roman" w:hAnsi="Times New Roman"/>
+                <w:szCs w:val="24"/>
+                <w:lang w:val="en-SG" w:eastAsia="en-SG"/>
+              </w:rPr>
+            </w:pPr>
+            <w:r>
+              <w:rPr>
+                <w:rFonts w:ascii="Arial" w:hAnsi="Arial" w:cs="Arial"/>
+                <w:sz w:val="22"/>
+                <w:szCs w:val="22"/>
+                <w:lang w:eastAsia="en-SG"/>
+              </w:rPr>
+              <w:t>4a. Dataset: small (screenshots of dataset successfully loaded).</w:t>
+            </w:r>
+            <w:r>
+              <w:rPr>
+                <w:rFonts w:ascii="Arial" w:hAnsi="Arial" w:cs="Arial"/>
+                <w:sz w:val="22"/>
+                <w:szCs w:val="22"/>
+                <w:lang w:val="en-SG" w:eastAsia="en-SG"/>
+              </w:rPr>
+              <w:t> </w:t>
+            </w:r>
+          </w:p>
+        </w:tc>
+        <w:tc>
+          <w:tcPr>
+            <w:tcW w:w="555" w:type="dxa"/>
+            <w:tcBorders>
+              <w:top w:val="single" w:sz="12" w:space="0" w:color="000000"/>
+              <w:left w:val="single" w:sz="12" w:space="0" w:color="000000"/>
+              <w:bottom w:val="single" w:sz="12" w:space="0" w:color="000000"/>
+              <w:right w:val="single" w:sz="12" w:space="0" w:color="000000"/>
+            </w:tcBorders>
+            <w:shd w:val="clear" w:color="auto" w:fill="auto"/>
+            <w:hideMark/>
+          </w:tcPr>
+          <w:p>
+            <w:pPr>
+              <w:spacing w:line="240" w:lineRule="auto"/>
+              <w:textAlignment w:val="baseline"/>
+              <w:rPr>
+                <w:rFonts w:ascii="Times New Roman" w:hAnsi="Times New Roman"/>
+                <w:szCs w:val="24"/>
+                <w:lang w:val="en-SG" w:eastAsia="en-SG"/>
+              </w:rPr>
+            </w:pPr>
+            <w:r>
+              <w:rPr>
+                <w:rFonts w:ascii="Times New Roman" w:hAnsi="Times New Roman"/>
+                <w:sz w:val="22"/>
+                <w:szCs w:val="22"/>
+                <w:lang w:val="en-SG" w:eastAsia="en-SG"/>
+              </w:rPr>
+              <w:t> </w:t>
+            </w:r>
+          </w:p>
+        </w:tc>
+      </w:tr>
+      <w:tr>
+        <w:trPr>
+          <w:trHeight w:val="945"/>
+        </w:trPr>
+        <w:tc>
+          <w:tcPr>
+            <w:tcW w:w="435" w:type="dxa"/>
+            <w:tcBorders>
+              <w:top w:val="single" w:sz="12" w:space="0" w:color="000000"/>
+              <w:left w:val="single" w:sz="12" w:space="0" w:color="000000"/>
+              <w:bottom w:val="single" w:sz="12" w:space="0" w:color="000000"/>
+              <w:right w:val="single" w:sz="12" w:space="0" w:color="000000"/>
+            </w:tcBorders>
+            <w:shd w:val="clear" w:color="auto" w:fill="auto"/>
+            <w:hideMark/>
+          </w:tcPr>
+          <w:p>
+            <w:pPr>
+              <w:spacing w:line="240" w:lineRule="auto"/>
+              <w:ind w:right="90"/>
+              <w:jc w:val="center"/>
+              <w:textAlignment w:val="baseline"/>
+              <w:rPr>
+                <w:rFonts w:ascii="Times New Roman" w:hAnsi="Times New Roman"/>
+                <w:szCs w:val="24"/>
+                <w:lang w:val="en-SG" w:eastAsia="en-SG"/>
+              </w:rPr>
+            </w:pPr>
+            <w:r>
+              <w:rPr>
+                <w:rFonts w:ascii="Arial" w:hAnsi="Arial" w:cs="Arial"/>
+                <w:sz w:val="18"/>
+                <w:szCs w:val="18"/>
+                <w:lang w:eastAsia="en-SG"/>
+              </w:rPr>
+              <w:t>4</w:t>
+            </w:r>
+            <w:r>
+              <w:rPr>
+                <w:rFonts w:ascii="Arial" w:hAnsi="Arial" w:cs="Arial"/>
+                <w:sz w:val="18"/>
+                <w:szCs w:val="18"/>
+                <w:lang w:val="en-SG" w:eastAsia="en-SG"/>
+              </w:rPr>
+              <w:t> </w:t>
+            </w:r>
+          </w:p>
+        </w:tc>
+        <w:tc>
+          <w:tcPr>
+            <w:tcW w:w="8835" w:type="dxa"/>
+            <w:tcBorders>
+              <w:top w:val="single" w:sz="12" w:space="0" w:color="000000"/>
+              <w:left w:val="single" w:sz="12" w:space="0" w:color="000000"/>
+              <w:bottom w:val="single" w:sz="12" w:space="0" w:color="000000"/>
+              <w:right w:val="single" w:sz="12" w:space="0" w:color="000000"/>
+            </w:tcBorders>
+            <w:shd w:val="clear" w:color="auto" w:fill="auto"/>
+            <w:hideMark/>
+          </w:tcPr>
+          <w:p>
+            <w:pPr>
+              <w:spacing w:line="240" w:lineRule="auto"/>
+              <w:ind w:left="90"/>
+              <w:textAlignment w:val="baseline"/>
+              <w:rPr>
+                <w:rFonts w:ascii="Times New Roman" w:hAnsi="Times New Roman"/>
+                <w:szCs w:val="24"/>
+                <w:lang w:val="en-SG" w:eastAsia="en-SG"/>
+              </w:rPr>
+            </w:pPr>
+            <w:r>
+              <w:rPr>
+                <w:rFonts w:ascii="Arial" w:hAnsi="Arial" w:cs="Arial"/>
+                <w:sz w:val="22"/>
+                <w:szCs w:val="22"/>
+                <w:lang w:eastAsia="en-SG"/>
+              </w:rPr>
+              <w:t>4b. Dataset: large.</w:t>
+            </w:r>
+            <w:r>
+              <w:rPr>
+                <w:rFonts w:ascii="Arial" w:hAnsi="Arial" w:cs="Arial"/>
+                <w:sz w:val="22"/>
+                <w:szCs w:val="22"/>
+                <w:lang w:val="en-SG" w:eastAsia="en-SG"/>
+              </w:rPr>
+              <w:t> </w:t>
+            </w:r>
+          </w:p>
+          <w:p>
+            <w:pPr>
+              <w:numPr>
+                <w:ilvl w:val="0"/>
+                <w:numId w:val="15"/>
+              </w:numPr>
+              <w:spacing w:line="240" w:lineRule="auto"/>
+              <w:ind w:left="1050" w:firstLine="0"/>
+              <w:textAlignment w:val="baseline"/>
+              <w:rPr>
+                <w:rFonts w:ascii="Arial" w:hAnsi="Arial" w:cs="Arial"/>
+                <w:sz w:val="22"/>
+                <w:szCs w:val="22"/>
+                <w:lang w:val="en-SG" w:eastAsia="en-SG"/>
+              </w:rPr>
+            </w:pPr>
+            <w:r>
+              <w:rPr>
+                <w:rFonts w:ascii="Arial" w:hAnsi="Arial" w:cs="Arial"/>
+                <w:sz w:val="22"/>
+                <w:szCs w:val="22"/>
+                <w:lang w:eastAsia="en-SG"/>
+              </w:rPr>
+              <w:t>Description of how data was created (incl code if relevant)</w:t>
+            </w:r>
+            <w:r>
+              <w:rPr>
+                <w:rFonts w:ascii="Arial" w:hAnsi="Arial" w:cs="Arial"/>
+                <w:sz w:val="22"/>
+                <w:szCs w:val="22"/>
+                <w:lang w:val="en-SG" w:eastAsia="en-SG"/>
+              </w:rPr>
+              <w:t> </w:t>
+            </w:r>
+          </w:p>
+          <w:p>
+            <w:pPr>
+              <w:numPr>
+                <w:ilvl w:val="0"/>
+                <w:numId w:val="16"/>
+              </w:numPr>
+              <w:spacing w:line="240" w:lineRule="auto"/>
+              <w:ind w:left="990" w:firstLine="0"/>
+              <w:textAlignment w:val="baseline"/>
+              <w:rPr>
+                <w:rFonts w:ascii="Arial" w:hAnsi="Arial" w:cs="Arial"/>
+                <w:sz w:val="22"/>
+                <w:szCs w:val="22"/>
+                <w:lang w:val="en-SG" w:eastAsia="en-SG"/>
+              </w:rPr>
+            </w:pPr>
+            <w:r>
+              <w:rPr>
+                <w:rFonts w:ascii="Arial" w:hAnsi="Arial" w:cs="Arial"/>
+                <w:sz w:val="22"/>
+                <w:szCs w:val="22"/>
+                <w:lang w:eastAsia="en-SG"/>
+              </w:rPr>
+              <w:t>Screenshot of large dataset successfully loaded (use count).</w:t>
+            </w:r>
+            <w:r>
+              <w:rPr>
+                <w:rFonts w:ascii="Arial" w:hAnsi="Arial" w:cs="Arial"/>
+                <w:sz w:val="22"/>
+                <w:szCs w:val="22"/>
+                <w:lang w:val="en-SG" w:eastAsia="en-SG"/>
+              </w:rPr>
+              <w:t> </w:t>
+            </w:r>
+          </w:p>
+        </w:tc>
+        <w:tc>
+          <w:tcPr>
+            <w:tcW w:w="555" w:type="dxa"/>
+            <w:tcBorders>
+              <w:top w:val="single" w:sz="12" w:space="0" w:color="000000"/>
+              <w:left w:val="single" w:sz="12" w:space="0" w:color="000000"/>
+              <w:bottom w:val="single" w:sz="12" w:space="0" w:color="000000"/>
+              <w:right w:val="single" w:sz="12" w:space="0" w:color="000000"/>
+            </w:tcBorders>
+            <w:shd w:val="clear" w:color="auto" w:fill="auto"/>
+            <w:hideMark/>
+          </w:tcPr>
+          <w:p>
+            <w:pPr>
+              <w:spacing w:line="240" w:lineRule="auto"/>
+              <w:textAlignment w:val="baseline"/>
+              <w:rPr>
+                <w:rFonts w:ascii="Times New Roman" w:hAnsi="Times New Roman"/>
+                <w:szCs w:val="24"/>
+                <w:lang w:val="en-SG" w:eastAsia="en-SG"/>
+              </w:rPr>
+            </w:pPr>
+            <w:r>
+              <w:rPr>
+                <w:rFonts w:ascii="Times New Roman" w:hAnsi="Times New Roman"/>
+                <w:sz w:val="22"/>
+                <w:szCs w:val="22"/>
+                <w:lang w:val="en-SG" w:eastAsia="en-SG"/>
+              </w:rPr>
+              <w:t> </w:t>
+            </w:r>
+          </w:p>
+        </w:tc>
+      </w:tr>
+      <w:tr>
+        <w:trPr>
+          <w:trHeight w:val="1200"/>
+        </w:trPr>
+        <w:tc>
+          <w:tcPr>
+            <w:tcW w:w="435" w:type="dxa"/>
+            <w:tcBorders>
+              <w:top w:val="single" w:sz="12" w:space="0" w:color="000000"/>
+              <w:left w:val="single" w:sz="12" w:space="0" w:color="000000"/>
+              <w:bottom w:val="single" w:sz="12" w:space="0" w:color="000000"/>
+              <w:right w:val="single" w:sz="12" w:space="0" w:color="000000"/>
+            </w:tcBorders>
+            <w:shd w:val="clear" w:color="auto" w:fill="auto"/>
+            <w:hideMark/>
+          </w:tcPr>
+          <w:p>
+            <w:pPr>
+              <w:spacing w:line="240" w:lineRule="auto"/>
+              <w:ind w:left="75" w:right="75"/>
+              <w:jc w:val="center"/>
+              <w:textAlignment w:val="baseline"/>
+              <w:rPr>
+                <w:rFonts w:ascii="Times New Roman" w:hAnsi="Times New Roman"/>
+                <w:szCs w:val="24"/>
+                <w:lang w:val="en-SG" w:eastAsia="en-SG"/>
+              </w:rPr>
+            </w:pPr>
+            <w:r>
+              <w:rPr>
+                <w:rFonts w:ascii="Arial" w:hAnsi="Arial" w:cs="Arial"/>
+                <w:sz w:val="18"/>
+                <w:szCs w:val="18"/>
+                <w:lang w:eastAsia="en-SG"/>
+              </w:rPr>
+              <w:t>10</w:t>
+            </w:r>
+            <w:r>
+              <w:rPr>
+                <w:rFonts w:ascii="Arial" w:hAnsi="Arial" w:cs="Arial"/>
+                <w:sz w:val="18"/>
+                <w:szCs w:val="18"/>
+                <w:lang w:val="en-SG" w:eastAsia="en-SG"/>
+              </w:rPr>
+              <w:t> </w:t>
+            </w:r>
+          </w:p>
+        </w:tc>
+        <w:tc>
+          <w:tcPr>
+            <w:tcW w:w="8835" w:type="dxa"/>
+            <w:tcBorders>
+              <w:top w:val="single" w:sz="12" w:space="0" w:color="000000"/>
+              <w:left w:val="single" w:sz="12" w:space="0" w:color="000000"/>
+              <w:bottom w:val="single" w:sz="12" w:space="0" w:color="000000"/>
+              <w:right w:val="single" w:sz="12" w:space="0" w:color="000000"/>
+            </w:tcBorders>
+            <w:shd w:val="clear" w:color="auto" w:fill="auto"/>
+            <w:hideMark/>
+          </w:tcPr>
+          <w:p>
+            <w:pPr>
+              <w:numPr>
+                <w:ilvl w:val="0"/>
+                <w:numId w:val="17"/>
+              </w:numPr>
+              <w:spacing w:line="240" w:lineRule="auto"/>
+              <w:ind w:left="825" w:firstLine="0"/>
+              <w:textAlignment w:val="baseline"/>
+              <w:rPr>
+                <w:rFonts w:ascii="Arial" w:hAnsi="Arial" w:cs="Arial"/>
+                <w:sz w:val="22"/>
+                <w:szCs w:val="22"/>
+                <w:lang w:val="en-SG" w:eastAsia="en-SG"/>
+              </w:rPr>
+            </w:pPr>
+            <w:r>
+              <w:rPr>
+                <w:rFonts w:ascii="Arial" w:hAnsi="Arial" w:cs="Arial"/>
+                <w:sz w:val="22"/>
+                <w:szCs w:val="22"/>
+                <w:lang w:eastAsia="en-SG"/>
+              </w:rPr>
+              <w:t>Application:</w:t>
+            </w:r>
+            <w:r>
+              <w:rPr>
+                <w:rFonts w:ascii="Arial" w:hAnsi="Arial" w:cs="Arial"/>
+                <w:sz w:val="22"/>
+                <w:szCs w:val="22"/>
+                <w:lang w:val="en-SG" w:eastAsia="en-SG"/>
+              </w:rPr>
+              <w:t> </w:t>
+            </w:r>
+          </w:p>
+          <w:p>
+            <w:pPr>
+              <w:numPr>
+                <w:ilvl w:val="0"/>
+                <w:numId w:val="18"/>
+              </w:numPr>
+              <w:spacing w:line="240" w:lineRule="auto"/>
+              <w:ind w:left="1050" w:firstLine="0"/>
+              <w:textAlignment w:val="baseline"/>
+              <w:rPr>
+                <w:rFonts w:ascii="Arial" w:hAnsi="Arial" w:cs="Arial"/>
+                <w:sz w:val="22"/>
+                <w:szCs w:val="22"/>
+                <w:lang w:val="en-SG" w:eastAsia="en-SG"/>
+              </w:rPr>
+            </w:pPr>
+            <w:r>
+              <w:rPr>
+                <w:rFonts w:ascii="Arial" w:hAnsi="Arial" w:cs="Arial"/>
+                <w:sz w:val="22"/>
+                <w:szCs w:val="22"/>
+                <w:lang w:eastAsia="en-SG"/>
+              </w:rPr>
+              <w:t>Functionality to display and modify the database.</w:t>
+            </w:r>
+            <w:r>
+              <w:rPr>
+                <w:rFonts w:ascii="Arial" w:hAnsi="Arial" w:cs="Arial"/>
+                <w:sz w:val="22"/>
+                <w:szCs w:val="22"/>
+                <w:lang w:val="en-SG" w:eastAsia="en-SG"/>
+              </w:rPr>
+              <w:t> </w:t>
+            </w:r>
+          </w:p>
+          <w:p>
+            <w:pPr>
+              <w:numPr>
+                <w:ilvl w:val="0"/>
+                <w:numId w:val="19"/>
+              </w:numPr>
+              <w:spacing w:line="240" w:lineRule="auto"/>
+              <w:ind w:left="990" w:firstLine="0"/>
+              <w:textAlignment w:val="baseline"/>
+              <w:rPr>
+                <w:rFonts w:ascii="Arial" w:hAnsi="Arial" w:cs="Arial"/>
+                <w:sz w:val="22"/>
+                <w:szCs w:val="22"/>
+                <w:lang w:val="en-SG" w:eastAsia="en-SG"/>
+              </w:rPr>
+            </w:pPr>
+            <w:r>
+              <w:rPr>
+                <w:rFonts w:ascii="Arial" w:hAnsi="Arial" w:cs="Arial"/>
+                <w:sz w:val="22"/>
+                <w:szCs w:val="22"/>
+                <w:lang w:eastAsia="en-SG"/>
+              </w:rPr>
+              <w:t>System should be error proof with appropriate user messages.</w:t>
+            </w:r>
+            <w:r>
+              <w:rPr>
+                <w:rFonts w:ascii="Arial" w:hAnsi="Arial" w:cs="Arial"/>
+                <w:sz w:val="22"/>
+                <w:szCs w:val="22"/>
+                <w:lang w:val="en-SG" w:eastAsia="en-SG"/>
+              </w:rPr>
+              <w:t> </w:t>
+            </w:r>
+          </w:p>
+          <w:p>
+            <w:pPr>
+              <w:numPr>
+                <w:ilvl w:val="0"/>
+                <w:numId w:val="20"/>
+              </w:numPr>
+              <w:spacing w:line="240" w:lineRule="auto"/>
+              <w:ind w:left="930" w:firstLine="0"/>
+              <w:textAlignment w:val="baseline"/>
+              <w:rPr>
+                <w:rFonts w:ascii="Arial" w:hAnsi="Arial" w:cs="Arial"/>
+                <w:sz w:val="22"/>
+                <w:szCs w:val="22"/>
+                <w:lang w:val="en-SG" w:eastAsia="en-SG"/>
+              </w:rPr>
+            </w:pPr>
+            <w:r>
+              <w:rPr>
+                <w:rFonts w:ascii="Arial" w:hAnsi="Arial" w:cs="Arial"/>
+                <w:sz w:val="22"/>
+                <w:szCs w:val="22"/>
+                <w:lang w:eastAsia="en-SG"/>
+              </w:rPr>
+              <w:t>Screenshots showing functionality, with appropriate descriptions.</w:t>
+            </w:r>
+            <w:r>
+              <w:rPr>
+                <w:rFonts w:ascii="Arial" w:hAnsi="Arial" w:cs="Arial"/>
+                <w:sz w:val="22"/>
+                <w:szCs w:val="22"/>
+                <w:lang w:val="en-SG" w:eastAsia="en-SG"/>
+              </w:rPr>
+              <w:t> </w:t>
+            </w:r>
+          </w:p>
+        </w:tc>
+        <w:tc>
+          <w:tcPr>
+            <w:tcW w:w="555" w:type="dxa"/>
+            <w:tcBorders>
+              <w:top w:val="single" w:sz="12" w:space="0" w:color="000000"/>
+              <w:left w:val="single" w:sz="12" w:space="0" w:color="000000"/>
+              <w:bottom w:val="single" w:sz="12" w:space="0" w:color="000000"/>
+              <w:right w:val="single" w:sz="12" w:space="0" w:color="000000"/>
+            </w:tcBorders>
+            <w:shd w:val="clear" w:color="auto" w:fill="auto"/>
+            <w:hideMark/>
+          </w:tcPr>
+          <w:p>
+            <w:pPr>
+              <w:spacing w:line="240" w:lineRule="auto"/>
+              <w:textAlignment w:val="baseline"/>
+              <w:rPr>
+                <w:rFonts w:ascii="Times New Roman" w:hAnsi="Times New Roman"/>
+                <w:szCs w:val="24"/>
+                <w:lang w:val="en-SG" w:eastAsia="en-SG"/>
+              </w:rPr>
+            </w:pPr>
+            <w:r>
+              <w:rPr>
+                <w:rFonts w:ascii="Times New Roman" w:hAnsi="Times New Roman"/>
+                <w:sz w:val="22"/>
+                <w:szCs w:val="22"/>
+                <w:lang w:val="en-SG" w:eastAsia="en-SG"/>
+              </w:rPr>
+              <w:t> </w:t>
+            </w:r>
+          </w:p>
+        </w:tc>
+      </w:tr>
+      <w:tr>
+        <w:trPr>
+          <w:trHeight w:val="420"/>
+        </w:trPr>
+        <w:tc>
+          <w:tcPr>
+            <w:tcW w:w="9270" w:type="dxa"/>
+            <w:gridSpan w:val="2"/>
+            <w:tcBorders>
+              <w:top w:val="single" w:sz="12" w:space="0" w:color="000000"/>
+              <w:left w:val="single" w:sz="12" w:space="0" w:color="000000"/>
+              <w:bottom w:val="single" w:sz="12" w:space="0" w:color="000000"/>
+              <w:right w:val="single" w:sz="12" w:space="0" w:color="000000"/>
+            </w:tcBorders>
+            <w:shd w:val="clear" w:color="auto" w:fill="auto"/>
+            <w:hideMark/>
+          </w:tcPr>
+          <w:p>
+            <w:pPr>
+              <w:spacing w:line="240" w:lineRule="auto"/>
+              <w:ind w:left="105"/>
+              <w:textAlignment w:val="baseline"/>
+              <w:rPr>
+                <w:rFonts w:ascii="Times New Roman" w:hAnsi="Times New Roman"/>
+                <w:szCs w:val="24"/>
+                <w:lang w:val="en-SG" w:eastAsia="en-SG"/>
+              </w:rPr>
+            </w:pPr>
+            <w:r>
+              <w:rPr>
+                <w:rFonts w:ascii="Arial" w:hAnsi="Arial" w:cs="Arial"/>
+                <w:b/>
+                <w:bCs/>
+                <w:sz w:val="22"/>
+                <w:szCs w:val="22"/>
+                <w:lang w:eastAsia="en-SG"/>
+              </w:rPr>
+              <w:t>Project Milestone 3</w:t>
+            </w:r>
+            <w:r>
+              <w:rPr>
+                <w:rFonts w:ascii="Arial" w:hAnsi="Arial" w:cs="Arial"/>
+                <w:sz w:val="22"/>
+                <w:szCs w:val="22"/>
+                <w:lang w:val="en-SG" w:eastAsia="en-SG"/>
+              </w:rPr>
+              <w:t> </w:t>
+            </w:r>
+          </w:p>
+        </w:tc>
+        <w:tc>
+          <w:tcPr>
+            <w:tcW w:w="555" w:type="dxa"/>
+            <w:tcBorders>
+              <w:top w:val="single" w:sz="12" w:space="0" w:color="000000"/>
+              <w:left w:val="single" w:sz="12" w:space="0" w:color="000000"/>
+              <w:bottom w:val="single" w:sz="12" w:space="0" w:color="000000"/>
+              <w:right w:val="single" w:sz="12" w:space="0" w:color="000000"/>
+            </w:tcBorders>
+            <w:shd w:val="clear" w:color="auto" w:fill="auto"/>
+            <w:hideMark/>
+          </w:tcPr>
+          <w:p>
+            <w:pPr>
+              <w:spacing w:line="240" w:lineRule="auto"/>
+              <w:textAlignment w:val="baseline"/>
+              <w:rPr>
+                <w:rFonts w:ascii="Times New Roman" w:hAnsi="Times New Roman"/>
+                <w:szCs w:val="24"/>
+                <w:lang w:val="en-SG" w:eastAsia="en-SG"/>
+              </w:rPr>
+            </w:pPr>
+            <w:r>
+              <w:rPr>
+                <w:rFonts w:ascii="Times New Roman" w:hAnsi="Times New Roman"/>
+                <w:sz w:val="22"/>
+                <w:szCs w:val="22"/>
+                <w:lang w:val="en-SG" w:eastAsia="en-SG"/>
+              </w:rPr>
+              <w:t> </w:t>
+            </w:r>
+          </w:p>
+        </w:tc>
+      </w:tr>
+      <w:tr>
+        <w:trPr>
+          <w:trHeight w:val="1455"/>
+        </w:trPr>
+        <w:tc>
+          <w:tcPr>
+            <w:tcW w:w="435" w:type="dxa"/>
+            <w:tcBorders>
+              <w:top w:val="single" w:sz="12" w:space="0" w:color="000000"/>
+              <w:left w:val="single" w:sz="12" w:space="0" w:color="000000"/>
+              <w:bottom w:val="single" w:sz="12" w:space="0" w:color="000000"/>
+              <w:right w:val="single" w:sz="12" w:space="0" w:color="000000"/>
+            </w:tcBorders>
+            <w:shd w:val="clear" w:color="auto" w:fill="auto"/>
+            <w:hideMark/>
+          </w:tcPr>
+          <w:p>
+            <w:pPr>
+              <w:spacing w:line="240" w:lineRule="auto"/>
+              <w:ind w:right="90"/>
+              <w:jc w:val="center"/>
+              <w:textAlignment w:val="baseline"/>
+              <w:rPr>
+                <w:rFonts w:ascii="Times New Roman" w:hAnsi="Times New Roman"/>
+                <w:szCs w:val="24"/>
+                <w:lang w:val="en-SG" w:eastAsia="en-SG"/>
+              </w:rPr>
+            </w:pPr>
+            <w:r>
+              <w:rPr>
+                <w:rFonts w:ascii="Arial" w:hAnsi="Arial" w:cs="Arial"/>
+                <w:sz w:val="18"/>
+                <w:szCs w:val="18"/>
+                <w:lang w:eastAsia="en-SG"/>
+              </w:rPr>
+              <w:t>8</w:t>
+            </w:r>
+            <w:r>
+              <w:rPr>
+                <w:rFonts w:ascii="Arial" w:hAnsi="Arial" w:cs="Arial"/>
+                <w:sz w:val="18"/>
+                <w:szCs w:val="18"/>
+                <w:lang w:val="en-SG" w:eastAsia="en-SG"/>
+              </w:rPr>
+              <w:t> </w:t>
+            </w:r>
+          </w:p>
+        </w:tc>
+        <w:tc>
+          <w:tcPr>
+            <w:tcW w:w="8835" w:type="dxa"/>
+            <w:tcBorders>
+              <w:top w:val="single" w:sz="12" w:space="0" w:color="000000"/>
+              <w:left w:val="single" w:sz="12" w:space="0" w:color="000000"/>
+              <w:bottom w:val="single" w:sz="12" w:space="0" w:color="000000"/>
+              <w:right w:val="single" w:sz="12" w:space="0" w:color="000000"/>
+            </w:tcBorders>
+            <w:shd w:val="clear" w:color="auto" w:fill="auto"/>
+            <w:hideMark/>
+          </w:tcPr>
+          <w:p>
+            <w:pPr>
+              <w:numPr>
+                <w:ilvl w:val="0"/>
+                <w:numId w:val="21"/>
+              </w:numPr>
+              <w:spacing w:line="240" w:lineRule="auto"/>
+              <w:ind w:left="810" w:firstLine="0"/>
+              <w:textAlignment w:val="baseline"/>
+              <w:rPr>
+                <w:rFonts w:ascii="Arial" w:hAnsi="Arial" w:cs="Arial"/>
+                <w:sz w:val="22"/>
+                <w:szCs w:val="22"/>
+                <w:lang w:val="en-SG" w:eastAsia="en-SG"/>
+              </w:rPr>
+            </w:pPr>
+            <w:r>
+              <w:rPr>
+                <w:rFonts w:ascii="Arial" w:hAnsi="Arial" w:cs="Arial"/>
+                <w:sz w:val="22"/>
+                <w:szCs w:val="22"/>
+                <w:lang w:eastAsia="en-SG"/>
+              </w:rPr>
+              <w:t xml:space="preserve">Indexing and Query </w:t>
+            </w:r>
+            <w:r>
+              <w:rPr>
+                <w:rFonts w:ascii="Arial" w:hAnsi="Arial" w:cs="Arial"/>
+                <w:sz w:val="22"/>
+                <w:szCs w:val="22"/>
+                <w:lang w:eastAsia="en-SG"/>
+              </w:rPr>
+              <w:t>Optimization</w:t>
+            </w:r>
+            <w:r>
+              <w:rPr>
+                <w:rFonts w:ascii="Arial" w:hAnsi="Arial" w:cs="Arial"/>
+                <w:sz w:val="22"/>
+                <w:szCs w:val="22"/>
+                <w:lang w:eastAsia="en-SG"/>
+              </w:rPr>
+              <w:t>:</w:t>
+            </w:r>
+            <w:r>
+              <w:rPr>
+                <w:rFonts w:ascii="Arial" w:hAnsi="Arial" w:cs="Arial"/>
+                <w:sz w:val="22"/>
+                <w:szCs w:val="22"/>
+                <w:lang w:val="en-SG" w:eastAsia="en-SG"/>
+              </w:rPr>
+              <w:t> </w:t>
+            </w:r>
+          </w:p>
+          <w:p>
+            <w:pPr>
+              <w:numPr>
+                <w:ilvl w:val="0"/>
+                <w:numId w:val="22"/>
+              </w:numPr>
+              <w:spacing w:line="240" w:lineRule="auto"/>
+              <w:ind w:left="1050" w:firstLine="0"/>
+              <w:textAlignment w:val="baseline"/>
+              <w:rPr>
+                <w:rFonts w:ascii="Arial" w:hAnsi="Arial" w:cs="Arial"/>
+                <w:sz w:val="22"/>
+                <w:szCs w:val="22"/>
+                <w:lang w:val="en-SG" w:eastAsia="en-SG"/>
+              </w:rPr>
+            </w:pPr>
+            <w:r>
+              <w:rPr>
+                <w:rFonts w:ascii="Arial" w:hAnsi="Arial" w:cs="Arial"/>
+                <w:sz w:val="22"/>
+                <w:szCs w:val="22"/>
+                <w:lang w:eastAsia="en-SG"/>
+              </w:rPr>
+              <w:t>Show queries used and SQL script that creates the indexes.</w:t>
+            </w:r>
+            <w:r>
+              <w:rPr>
+                <w:rFonts w:ascii="Arial" w:hAnsi="Arial" w:cs="Arial"/>
+                <w:sz w:val="22"/>
+                <w:szCs w:val="22"/>
+                <w:lang w:val="en-SG" w:eastAsia="en-SG"/>
+              </w:rPr>
+              <w:t> </w:t>
+            </w:r>
+          </w:p>
+          <w:p>
+            <w:pPr>
+              <w:numPr>
+                <w:ilvl w:val="0"/>
+                <w:numId w:val="23"/>
+              </w:numPr>
+              <w:spacing w:line="240" w:lineRule="auto"/>
+              <w:ind w:left="990" w:firstLine="0"/>
+              <w:textAlignment w:val="baseline"/>
+              <w:rPr>
+                <w:rFonts w:ascii="Arial" w:hAnsi="Arial" w:cs="Arial"/>
+                <w:sz w:val="22"/>
+                <w:szCs w:val="22"/>
+                <w:lang w:val="en-SG" w:eastAsia="en-SG"/>
+              </w:rPr>
+            </w:pPr>
+            <w:r>
+              <w:rPr>
+                <w:rFonts w:ascii="Arial" w:hAnsi="Arial" w:cs="Arial"/>
+                <w:sz w:val="22"/>
+                <w:szCs w:val="22"/>
+                <w:lang w:eastAsia="en-SG"/>
+              </w:rPr>
+              <w:t xml:space="preserve">Discussion of why these indexes were chosen to </w:t>
+            </w:r>
+            <w:r>
+              <w:rPr>
+                <w:rFonts w:ascii="Arial" w:hAnsi="Arial" w:cs="Arial"/>
+                <w:sz w:val="22"/>
+                <w:szCs w:val="22"/>
+                <w:lang w:eastAsia="en-SG"/>
+              </w:rPr>
+              <w:t>optimize</w:t>
+            </w:r>
+            <w:r>
+              <w:rPr>
+                <w:rFonts w:ascii="Arial" w:hAnsi="Arial" w:cs="Arial"/>
+                <w:sz w:val="22"/>
+                <w:szCs w:val="22"/>
+                <w:lang w:eastAsia="en-SG"/>
+              </w:rPr>
+              <w:t xml:space="preserve"> the queries.</w:t>
+            </w:r>
+            <w:r>
+              <w:rPr>
+                <w:rFonts w:ascii="Arial" w:hAnsi="Arial" w:cs="Arial"/>
+                <w:sz w:val="22"/>
+                <w:szCs w:val="22"/>
+                <w:lang w:val="en-SG" w:eastAsia="en-SG"/>
+              </w:rPr>
+              <w:t> </w:t>
+            </w:r>
+          </w:p>
+          <w:p>
+            <w:pPr>
+              <w:numPr>
+                <w:ilvl w:val="0"/>
+                <w:numId w:val="24"/>
+              </w:numPr>
+              <w:spacing w:line="240" w:lineRule="auto"/>
+              <w:ind w:left="930" w:firstLine="0"/>
+              <w:textAlignment w:val="baseline"/>
+              <w:rPr>
+                <w:rFonts w:ascii="Arial" w:hAnsi="Arial" w:cs="Arial"/>
+                <w:sz w:val="22"/>
+                <w:szCs w:val="22"/>
+                <w:lang w:val="en-SG" w:eastAsia="en-SG"/>
+              </w:rPr>
+            </w:pPr>
+            <w:r>
+              <w:rPr>
+                <w:rFonts w:ascii="Arial" w:hAnsi="Arial" w:cs="Arial"/>
+                <w:sz w:val="22"/>
+                <w:szCs w:val="22"/>
+                <w:lang w:eastAsia="en-SG"/>
+              </w:rPr>
+              <w:t>Performance measurements with and without indexes (with query plan).</w:t>
+            </w:r>
+            <w:r>
+              <w:rPr>
+                <w:rFonts w:ascii="Arial" w:hAnsi="Arial" w:cs="Arial"/>
+                <w:sz w:val="22"/>
+                <w:szCs w:val="22"/>
+                <w:lang w:val="en-SG" w:eastAsia="en-SG"/>
+              </w:rPr>
+              <w:t> </w:t>
+            </w:r>
+          </w:p>
+          <w:p>
+            <w:pPr>
+              <w:numPr>
+                <w:ilvl w:val="0"/>
+                <w:numId w:val="25"/>
+              </w:numPr>
+              <w:spacing w:line="240" w:lineRule="auto"/>
+              <w:ind w:left="930" w:firstLine="0"/>
+              <w:textAlignment w:val="baseline"/>
+              <w:rPr>
+                <w:rFonts w:ascii="Arial" w:hAnsi="Arial" w:cs="Arial"/>
+                <w:sz w:val="22"/>
+                <w:szCs w:val="22"/>
+                <w:lang w:val="en-SG" w:eastAsia="en-SG"/>
+              </w:rPr>
+            </w:pPr>
+            <w:r>
+              <w:rPr>
+                <w:rFonts w:ascii="Arial" w:hAnsi="Arial" w:cs="Arial"/>
+                <w:sz w:val="22"/>
+                <w:szCs w:val="22"/>
+                <w:lang w:eastAsia="en-SG"/>
+              </w:rPr>
+              <w:t>Discussion of performance measurements.</w:t>
+            </w:r>
+            <w:r>
+              <w:rPr>
+                <w:rFonts w:ascii="Arial" w:hAnsi="Arial" w:cs="Arial"/>
+                <w:sz w:val="22"/>
+                <w:szCs w:val="22"/>
+                <w:lang w:val="en-SG" w:eastAsia="en-SG"/>
+              </w:rPr>
+              <w:t> </w:t>
+            </w:r>
+          </w:p>
+        </w:tc>
+        <w:tc>
+          <w:tcPr>
+            <w:tcW w:w="555" w:type="dxa"/>
+            <w:tcBorders>
+              <w:top w:val="single" w:sz="12" w:space="0" w:color="000000"/>
+              <w:left w:val="single" w:sz="12" w:space="0" w:color="000000"/>
+              <w:bottom w:val="single" w:sz="12" w:space="0" w:color="000000"/>
+              <w:right w:val="single" w:sz="12" w:space="0" w:color="000000"/>
+            </w:tcBorders>
+            <w:shd w:val="clear" w:color="auto" w:fill="auto"/>
+            <w:hideMark/>
+          </w:tcPr>
+          <w:p>
+            <w:pPr>
+              <w:spacing w:line="240" w:lineRule="auto"/>
+              <w:textAlignment w:val="baseline"/>
+              <w:rPr>
+                <w:rFonts w:ascii="Times New Roman" w:hAnsi="Times New Roman"/>
+                <w:szCs w:val="24"/>
+                <w:lang w:val="en-SG" w:eastAsia="en-SG"/>
+              </w:rPr>
+            </w:pPr>
+            <w:r>
+              <w:rPr>
+                <w:rFonts w:ascii="Times New Roman" w:hAnsi="Times New Roman"/>
+                <w:sz w:val="22"/>
+                <w:szCs w:val="22"/>
+                <w:lang w:val="en-SG" w:eastAsia="en-SG"/>
+              </w:rPr>
+              <w:t> </w:t>
+            </w:r>
+          </w:p>
+        </w:tc>
+      </w:tr>
+      <w:tr>
+        <w:trPr>
+          <w:trHeight w:val="1710"/>
+        </w:trPr>
+        <w:tc>
+          <w:tcPr>
+            <w:tcW w:w="435" w:type="dxa"/>
+            <w:tcBorders>
+              <w:top w:val="single" w:sz="12" w:space="0" w:color="000000"/>
+              <w:left w:val="single" w:sz="12" w:space="0" w:color="000000"/>
+              <w:bottom w:val="single" w:sz="12" w:space="0" w:color="000000"/>
+              <w:right w:val="single" w:sz="12" w:space="0" w:color="000000"/>
+            </w:tcBorders>
+            <w:shd w:val="clear" w:color="auto" w:fill="auto"/>
+            <w:hideMark/>
+          </w:tcPr>
+          <w:p>
+            <w:pPr>
+              <w:spacing w:line="240" w:lineRule="auto"/>
+              <w:ind w:right="90"/>
+              <w:jc w:val="center"/>
+              <w:textAlignment w:val="baseline"/>
+              <w:rPr>
+                <w:rFonts w:ascii="Times New Roman" w:hAnsi="Times New Roman"/>
+                <w:szCs w:val="24"/>
+                <w:lang w:val="en-SG" w:eastAsia="en-SG"/>
+              </w:rPr>
+            </w:pPr>
+            <w:r>
+              <w:rPr>
+                <w:rFonts w:ascii="Arial" w:hAnsi="Arial" w:cs="Arial"/>
+                <w:sz w:val="18"/>
+                <w:szCs w:val="18"/>
+                <w:lang w:eastAsia="en-SG"/>
+              </w:rPr>
+              <w:t>6</w:t>
+            </w:r>
+            <w:r>
+              <w:rPr>
+                <w:rFonts w:ascii="Arial" w:hAnsi="Arial" w:cs="Arial"/>
+                <w:sz w:val="18"/>
+                <w:szCs w:val="18"/>
+                <w:lang w:val="en-SG" w:eastAsia="en-SG"/>
+              </w:rPr>
+              <w:t> </w:t>
+            </w:r>
+          </w:p>
+        </w:tc>
+        <w:tc>
+          <w:tcPr>
+            <w:tcW w:w="8835" w:type="dxa"/>
+            <w:tcBorders>
+              <w:top w:val="single" w:sz="12" w:space="0" w:color="000000"/>
+              <w:left w:val="single" w:sz="12" w:space="0" w:color="000000"/>
+              <w:bottom w:val="single" w:sz="12" w:space="0" w:color="000000"/>
+              <w:right w:val="single" w:sz="12" w:space="0" w:color="000000"/>
+            </w:tcBorders>
+            <w:shd w:val="clear" w:color="auto" w:fill="auto"/>
+            <w:hideMark/>
+          </w:tcPr>
+          <w:p>
+            <w:pPr>
+              <w:numPr>
+                <w:ilvl w:val="0"/>
+                <w:numId w:val="26"/>
+              </w:numPr>
+              <w:spacing w:line="240" w:lineRule="auto"/>
+              <w:ind w:left="825" w:firstLine="0"/>
+              <w:textAlignment w:val="baseline"/>
+              <w:rPr>
+                <w:rFonts w:ascii="Arial" w:hAnsi="Arial" w:cs="Arial"/>
+                <w:sz w:val="22"/>
+                <w:szCs w:val="22"/>
+                <w:lang w:val="en-SG" w:eastAsia="en-SG"/>
+              </w:rPr>
+            </w:pPr>
+            <w:r>
+              <w:rPr>
+                <w:rFonts w:ascii="Arial" w:hAnsi="Arial" w:cs="Arial"/>
+                <w:sz w:val="22"/>
+                <w:szCs w:val="22"/>
+                <w:lang w:eastAsia="en-SG"/>
+              </w:rPr>
+              <w:t>Application: extend with MongoDB.</w:t>
+            </w:r>
+            <w:r>
+              <w:rPr>
+                <w:rFonts w:ascii="Arial" w:hAnsi="Arial" w:cs="Arial"/>
+                <w:sz w:val="22"/>
+                <w:szCs w:val="22"/>
+                <w:lang w:val="en-SG" w:eastAsia="en-SG"/>
+              </w:rPr>
+              <w:t> </w:t>
+            </w:r>
+          </w:p>
+          <w:p>
+            <w:pPr>
+              <w:numPr>
+                <w:ilvl w:val="0"/>
+                <w:numId w:val="27"/>
+              </w:numPr>
+              <w:spacing w:line="240" w:lineRule="auto"/>
+              <w:ind w:left="1050" w:firstLine="0"/>
+              <w:textAlignment w:val="baseline"/>
+              <w:rPr>
+                <w:rFonts w:ascii="Arial" w:hAnsi="Arial" w:cs="Arial"/>
+                <w:sz w:val="22"/>
+                <w:szCs w:val="22"/>
+                <w:lang w:val="en-SG" w:eastAsia="en-SG"/>
+              </w:rPr>
+            </w:pPr>
+            <w:r>
+              <w:rPr>
+                <w:rFonts w:ascii="Arial" w:hAnsi="Arial" w:cs="Arial"/>
+                <w:sz w:val="22"/>
+                <w:szCs w:val="22"/>
+                <w:lang w:eastAsia="en-SG"/>
+              </w:rPr>
+              <w:t>MongoDB version of database (show structure) + small dataset (screenshot).</w:t>
+            </w:r>
+            <w:r>
+              <w:rPr>
+                <w:rFonts w:ascii="Arial" w:hAnsi="Arial" w:cs="Arial"/>
+                <w:sz w:val="22"/>
+                <w:szCs w:val="22"/>
+                <w:lang w:val="en-SG" w:eastAsia="en-SG"/>
+              </w:rPr>
+              <w:t> </w:t>
+            </w:r>
+          </w:p>
+          <w:p>
+            <w:pPr>
+              <w:numPr>
+                <w:ilvl w:val="0"/>
+                <w:numId w:val="28"/>
+              </w:numPr>
+              <w:spacing w:line="240" w:lineRule="auto"/>
+              <w:ind w:left="990" w:firstLine="1335"/>
+              <w:textAlignment w:val="baseline"/>
+              <w:rPr>
+                <w:rFonts w:ascii="Arial" w:hAnsi="Arial" w:cs="Arial"/>
+                <w:sz w:val="22"/>
+                <w:szCs w:val="22"/>
+                <w:lang w:val="en-SG" w:eastAsia="en-SG"/>
+              </w:rPr>
+            </w:pPr>
+            <w:r>
+              <w:rPr>
+                <w:rFonts w:ascii="Arial" w:hAnsi="Arial" w:cs="Arial"/>
+                <w:sz w:val="22"/>
+                <w:szCs w:val="22"/>
+                <w:lang w:eastAsia="en-SG"/>
+              </w:rPr>
+              <w:t>Explanation of the data structures you have chosen and comparison to your SQL version.</w:t>
+            </w:r>
+            <w:r>
+              <w:rPr>
+                <w:rFonts w:ascii="Arial" w:hAnsi="Arial" w:cs="Arial"/>
+                <w:sz w:val="22"/>
+                <w:szCs w:val="22"/>
+                <w:lang w:val="en-SG" w:eastAsia="en-SG"/>
+              </w:rPr>
+              <w:t> </w:t>
+            </w:r>
+          </w:p>
+          <w:p>
+            <w:pPr>
+              <w:numPr>
+                <w:ilvl w:val="0"/>
+                <w:numId w:val="29"/>
+              </w:numPr>
+              <w:spacing w:line="240" w:lineRule="auto"/>
+              <w:ind w:left="930" w:firstLine="0"/>
+              <w:textAlignment w:val="baseline"/>
+              <w:rPr>
+                <w:rFonts w:ascii="Arial" w:hAnsi="Arial" w:cs="Arial"/>
+                <w:sz w:val="22"/>
+                <w:szCs w:val="22"/>
+                <w:lang w:val="en-SG" w:eastAsia="en-SG"/>
+              </w:rPr>
+            </w:pPr>
+            <w:r>
+              <w:rPr>
+                <w:rFonts w:ascii="Arial" w:hAnsi="Arial" w:cs="Arial"/>
+                <w:sz w:val="22"/>
+                <w:szCs w:val="22"/>
+                <w:lang w:eastAsia="en-SG"/>
+              </w:rPr>
+              <w:t>Core functionality of application in second tab/area, using MongoDB (screenshots).</w:t>
+            </w:r>
+            <w:r>
+              <w:rPr>
+                <w:rFonts w:ascii="Arial" w:hAnsi="Arial" w:cs="Arial"/>
+                <w:sz w:val="22"/>
+                <w:szCs w:val="22"/>
+                <w:lang w:val="en-SG" w:eastAsia="en-SG"/>
+              </w:rPr>
+              <w:t> </w:t>
+            </w:r>
+          </w:p>
+        </w:tc>
+        <w:tc>
+          <w:tcPr>
+            <w:tcW w:w="555" w:type="dxa"/>
+            <w:tcBorders>
+              <w:top w:val="single" w:sz="12" w:space="0" w:color="000000"/>
+              <w:left w:val="single" w:sz="12" w:space="0" w:color="000000"/>
+              <w:bottom w:val="single" w:sz="12" w:space="0" w:color="000000"/>
+              <w:right w:val="single" w:sz="12" w:space="0" w:color="000000"/>
+            </w:tcBorders>
+            <w:shd w:val="clear" w:color="auto" w:fill="auto"/>
+            <w:hideMark/>
+          </w:tcPr>
+          <w:p>
+            <w:pPr>
+              <w:spacing w:line="240" w:lineRule="auto"/>
+              <w:textAlignment w:val="baseline"/>
+              <w:rPr>
+                <w:rFonts w:ascii="Times New Roman" w:hAnsi="Times New Roman"/>
+                <w:szCs w:val="24"/>
+                <w:lang w:val="en-SG" w:eastAsia="en-SG"/>
+              </w:rPr>
+            </w:pPr>
+            <w:r>
+              <w:rPr>
+                <w:rFonts w:ascii="Times New Roman" w:hAnsi="Times New Roman"/>
+                <w:sz w:val="22"/>
+                <w:szCs w:val="22"/>
+                <w:lang w:val="en-SG" w:eastAsia="en-SG"/>
+              </w:rPr>
+              <w:t> </w:t>
+            </w:r>
+          </w:p>
+        </w:tc>
+      </w:tr>
+    </w:tbl>
+    <w:p/>
     <w:sectPr>
       <w:headerReference w:type="default" r:id="rId15"/>
       <w:pgSz w:w="12240" w:h="15840" w:code="1"/>
@@ -1282,6 +3772,111 @@
     </w:lvl>
   </w:abstractNum>
   <w:abstractNum w:abstractNumId="1" w15:restartNumberingAfterBreak="0">
+    <w:nsid w:val="0114784B"/>
+    <w:multiLevelType w:val="multilevel"/>
+    <w:tmpl w:val="745EACD6"/>
+    <w:lvl w:ilvl="0">
+      <w:start w:val="1"/>
+      <w:numFmt w:val="decimal"/>
+      <w:lvlText w:val="%1."/>
+      <w:lvlJc w:val="left"/>
+      <w:pPr>
+        <w:tabs>
+          <w:tab w:val="num" w:pos="720"/>
+        </w:tabs>
+        <w:ind w:left="720" w:hanging="360"/>
+      </w:pPr>
+    </w:lvl>
+    <w:lvl w:ilvl="1" w:tentative="1">
+      <w:numFmt w:val="decimal"/>
+      <w:lvlText w:val="%2."/>
+      <w:lvlJc w:val="left"/>
+      <w:pPr>
+        <w:tabs>
+          <w:tab w:val="num" w:pos="1440"/>
+        </w:tabs>
+        <w:ind w:left="1440" w:hanging="360"/>
+      </w:pPr>
+    </w:lvl>
+    <w:lvl w:ilvl="2" w:tentative="1">
+      <w:numFmt w:val="decimal"/>
+      <w:lvlText w:val="%3."/>
+      <w:lvlJc w:val="left"/>
+      <w:pPr>
+        <w:tabs>
+          <w:tab w:val="num" w:pos="2160"/>
+        </w:tabs>
+        <w:ind w:left="2160" w:hanging="360"/>
+      </w:pPr>
+    </w:lvl>
+    <w:lvl w:ilvl="3" w:tentative="1">
+      <w:numFmt w:val="decimal"/>
+      <w:lvlText w:val="%4."/>
+      <w:lvlJc w:val="left"/>
+      <w:pPr>
+        <w:tabs>
+          <w:tab w:val="num" w:pos="2880"/>
+        </w:tabs>
+        <w:ind w:left="2880" w:hanging="360"/>
+      </w:pPr>
+    </w:lvl>
+    <w:lvl w:ilvl="4" w:tentative="1">
+      <w:numFmt w:val="decimal"/>
+      <w:lvlText w:val="%5."/>
+      <w:lvlJc w:val="left"/>
+      <w:pPr>
+        <w:tabs>
+          <w:tab w:val="num" w:pos="3600"/>
+        </w:tabs>
+        <w:ind w:left="3600" w:hanging="360"/>
+      </w:pPr>
+    </w:lvl>
+    <w:lvl w:ilvl="5" w:tentative="1">
+      <w:numFmt w:val="decimal"/>
+      <w:lvlText w:val="%6."/>
+      <w:lvlJc w:val="left"/>
+      <w:pPr>
+        <w:tabs>
+          <w:tab w:val="num" w:pos="4320"/>
+        </w:tabs>
+        <w:ind w:left="4320" w:hanging="360"/>
+      </w:pPr>
+    </w:lvl>
+    <w:lvl w:ilvl="6" w:tentative="1">
+      <w:numFmt w:val="decimal"/>
+      <w:lvlText w:val="%7."/>
+      <w:lvlJc w:val="left"/>
+      <w:pPr>
+        <w:tabs>
+          <w:tab w:val="num" w:pos="5040"/>
+        </w:tabs>
+        <w:ind w:left="5040" w:hanging="360"/>
+      </w:pPr>
+    </w:lvl>
+    <w:lvl w:ilvl="7" w:tentative="1">
+      <w:numFmt w:val="decimal"/>
+      <w:lvlText w:val="%8."/>
+      <w:lvlJc w:val="left"/>
+      <w:pPr>
+        <w:tabs>
+          <w:tab w:val="num" w:pos="5760"/>
+        </w:tabs>
+        <w:ind w:left="5760" w:hanging="360"/>
+      </w:pPr>
+    </w:lvl>
+    <w:lvl w:ilvl="8" w:tentative="1">
+      <w:numFmt w:val="decimal"/>
+      <w:lvlText w:val="%9."/>
+      <w:lvlJc w:val="left"/>
+      <w:pPr>
+        <w:tabs>
+          <w:tab w:val="num" w:pos="6480"/>
+        </w:tabs>
+        <w:ind w:left="6480" w:hanging="360"/>
+      </w:pPr>
+    </w:lvl>
+  </w:abstractNum>
+  <w:abstractNum w:abstractNumId="2" w15:restartNumberingAfterBreak="0">
     <w:nsid w:val="06B20DCE"/>
     <w:multiLevelType w:val="hybridMultilevel"/>
     <w:tmpl w:val="AB881B68"/>
@@ -1372,7 +3967,7 @@
       </w:pPr>
     </w:lvl>
   </w:abstractNum>
-  <w:abstractNum w:abstractNumId="2" w15:restartNumberingAfterBreak="0">
+  <w:abstractNum w:abstractNumId="3" w15:restartNumberingAfterBreak="0">
     <w:nsid w:val="09AB292C"/>
     <w:multiLevelType w:val="hybridMultilevel"/>
     <w:tmpl w:val="5E3223C6"/>
@@ -1463,7 +4058,7 @@
       </w:pPr>
     </w:lvl>
   </w:abstractNum>
-  <w:abstractNum w:abstractNumId="3" w15:restartNumberingAfterBreak="0">
+  <w:abstractNum w:abstractNumId="4" w15:restartNumberingAfterBreak="0">
     <w:nsid w:val="0CE55C4F"/>
     <w:multiLevelType w:val="hybridMultilevel"/>
     <w:tmpl w:val="AB881B68"/>
@@ -1554,7 +4149,7 @@
       </w:pPr>
     </w:lvl>
   </w:abstractNum>
-  <w:abstractNum w:abstractNumId="4" w15:restartNumberingAfterBreak="0">
+  <w:abstractNum w:abstractNumId="5" w15:restartNumberingAfterBreak="0">
     <w:nsid w:val="0DCB6A3C"/>
     <w:multiLevelType w:val="hybridMultilevel"/>
     <w:tmpl w:val="F0966724"/>
@@ -1640,7 +4235,7 @@
       </w:pPr>
     </w:lvl>
   </w:abstractNum>
-  <w:abstractNum w:abstractNumId="5" w15:restartNumberingAfterBreak="0">
+  <w:abstractNum w:abstractNumId="6" w15:restartNumberingAfterBreak="0">
     <w:nsid w:val="1F105599"/>
     <w:multiLevelType w:val="hybridMultilevel"/>
     <w:tmpl w:val="5CD82E90"/>
@@ -1731,7 +4326,7 @@
       </w:pPr>
     </w:lvl>
   </w:abstractNum>
-  <w:abstractNum w:abstractNumId="6" w15:restartNumberingAfterBreak="0">
+  <w:abstractNum w:abstractNumId="7" w15:restartNumberingAfterBreak="0">
     <w:nsid w:val="2F1161F6"/>
     <w:multiLevelType w:val="hybridMultilevel"/>
     <w:tmpl w:val="5CD82E90"/>
@@ -1822,7 +4417,7 @@
       </w:pPr>
     </w:lvl>
   </w:abstractNum>
-  <w:abstractNum w:abstractNumId="7" w15:restartNumberingAfterBreak="0">
+  <w:abstractNum w:abstractNumId="8" w15:restartNumberingAfterBreak="0">
     <w:nsid w:val="32BD362F"/>
     <w:multiLevelType w:val="hybridMultilevel"/>
     <w:tmpl w:val="B5AE5ECE"/>
@@ -1935,7 +4530,112 @@
       </w:rPr>
     </w:lvl>
   </w:abstractNum>
-  <w:abstractNum w:abstractNumId="8" w15:restartNumberingAfterBreak="0">
+  <w:abstractNum w:abstractNumId="9" w15:restartNumberingAfterBreak="0">
+    <w:nsid w:val="3443206B"/>
+    <w:multiLevelType w:val="multilevel"/>
+    <w:tmpl w:val="B9A8019C"/>
+    <w:lvl w:ilvl="0">
+      <w:start w:val="1"/>
+      <w:numFmt w:val="upperRoman"/>
+      <w:lvlText w:val="%1."/>
+      <w:lvlJc w:val="right"/>
+      <w:pPr>
+        <w:tabs>
+          <w:tab w:val="num" w:pos="720"/>
+        </w:tabs>
+        <w:ind w:left="720" w:hanging="360"/>
+      </w:pPr>
+    </w:lvl>
+    <w:lvl w:ilvl="1" w:tentative="1">
+      <w:numFmt w:val="upperRoman"/>
+      <w:lvlText w:val="%2."/>
+      <w:lvlJc w:val="right"/>
+      <w:pPr>
+        <w:tabs>
+          <w:tab w:val="num" w:pos="1440"/>
+        </w:tabs>
+        <w:ind w:left="1440" w:hanging="360"/>
+      </w:pPr>
+    </w:lvl>
+    <w:lvl w:ilvl="2" w:tentative="1">
+      <w:numFmt w:val="upperRoman"/>
+      <w:lvlText w:val="%3."/>
+      <w:lvlJc w:val="right"/>
+      <w:pPr>
+        <w:tabs>
+          <w:tab w:val="num" w:pos="2160"/>
+        </w:tabs>
+        <w:ind w:left="2160" w:hanging="360"/>
+      </w:pPr>
+    </w:lvl>
+    <w:lvl w:ilvl="3" w:tentative="1">
+      <w:numFmt w:val="upperRoman"/>
+      <w:lvlText w:val="%4."/>
+      <w:lvlJc w:val="right"/>
+      <w:pPr>
+        <w:tabs>
+          <w:tab w:val="num" w:pos="2880"/>
+        </w:tabs>
+        <w:ind w:left="2880" w:hanging="360"/>
+      </w:pPr>
+    </w:lvl>
+    <w:lvl w:ilvl="4" w:tentative="1">
+      <w:numFmt w:val="upperRoman"/>
+      <w:lvlText w:val="%5."/>
+      <w:lvlJc w:val="right"/>
+      <w:pPr>
+        <w:tabs>
+          <w:tab w:val="num" w:pos="3600"/>
+        </w:tabs>
+        <w:ind w:left="3600" w:hanging="360"/>
+      </w:pPr>
+    </w:lvl>
+    <w:lvl w:ilvl="5" w:tentative="1">
+      <w:numFmt w:val="upperRoman"/>
+      <w:lvlText w:val="%6."/>
+      <w:lvlJc w:val="right"/>
+      <w:pPr>
+        <w:tabs>
+          <w:tab w:val="num" w:pos="4320"/>
+        </w:tabs>
+        <w:ind w:left="4320" w:hanging="360"/>
+      </w:pPr>
+    </w:lvl>
+    <w:lvl w:ilvl="6" w:tentative="1">
+      <w:numFmt w:val="upperRoman"/>
+      <w:lvlText w:val="%7."/>
+      <w:lvlJc w:val="right"/>
+      <w:pPr>
+        <w:tabs>
+          <w:tab w:val="num" w:pos="5040"/>
+        </w:tabs>
+        <w:ind w:left="5040" w:hanging="360"/>
+      </w:pPr>
+    </w:lvl>
+    <w:lvl w:ilvl="7" w:tentative="1">
+      <w:numFmt w:val="upperRoman"/>
+      <w:lvlText w:val="%8."/>
+      <w:lvlJc w:val="right"/>
+      <w:pPr>
+        <w:tabs>
+          <w:tab w:val="num" w:pos="5760"/>
+        </w:tabs>
+        <w:ind w:left="5760" w:hanging="360"/>
+      </w:pPr>
+    </w:lvl>
+    <w:lvl w:ilvl="8" w:tentative="1">
+      <w:numFmt w:val="upperRoman"/>
+      <w:lvlText w:val="%9."/>
+      <w:lvlJc w:val="right"/>
+      <w:pPr>
+        <w:tabs>
+          <w:tab w:val="num" w:pos="6480"/>
+        </w:tabs>
+        <w:ind w:left="6480" w:hanging="360"/>
+      </w:pPr>
+    </w:lvl>
+  </w:abstractNum>
+  <w:abstractNum w:abstractNumId="10" w15:restartNumberingAfterBreak="0">
     <w:nsid w:val="39CE4BDA"/>
     <w:multiLevelType w:val="hybridMultilevel"/>
     <w:tmpl w:val="11BA76CA"/>
@@ -2024,7 +4724,217 @@
       </w:pPr>
     </w:lvl>
   </w:abstractNum>
-  <w:abstractNum w:abstractNumId="9" w15:restartNumberingAfterBreak="0">
+  <w:abstractNum w:abstractNumId="11" w15:restartNumberingAfterBreak="0">
+    <w:nsid w:val="40524414"/>
+    <w:multiLevelType w:val="multilevel"/>
+    <w:tmpl w:val="032E7694"/>
+    <w:lvl w:ilvl="0">
+      <w:start w:val="1"/>
+      <w:numFmt w:val="upperRoman"/>
+      <w:lvlText w:val="%1."/>
+      <w:lvlJc w:val="right"/>
+      <w:pPr>
+        <w:tabs>
+          <w:tab w:val="num" w:pos="720"/>
+        </w:tabs>
+        <w:ind w:left="720" w:hanging="360"/>
+      </w:pPr>
+    </w:lvl>
+    <w:lvl w:ilvl="1" w:tentative="1">
+      <w:numFmt w:val="upperRoman"/>
+      <w:lvlText w:val="%2."/>
+      <w:lvlJc w:val="right"/>
+      <w:pPr>
+        <w:tabs>
+          <w:tab w:val="num" w:pos="1440"/>
+        </w:tabs>
+        <w:ind w:left="1440" w:hanging="360"/>
+      </w:pPr>
+    </w:lvl>
+    <w:lvl w:ilvl="2" w:tentative="1">
+      <w:numFmt w:val="upperRoman"/>
+      <w:lvlText w:val="%3."/>
+      <w:lvlJc w:val="right"/>
+      <w:pPr>
+        <w:tabs>
+          <w:tab w:val="num" w:pos="2160"/>
+        </w:tabs>
+        <w:ind w:left="2160" w:hanging="360"/>
+      </w:pPr>
+    </w:lvl>
+    <w:lvl w:ilvl="3" w:tentative="1">
+      <w:numFmt w:val="upperRoman"/>
+      <w:lvlText w:val="%4."/>
+      <w:lvlJc w:val="right"/>
+      <w:pPr>
+        <w:tabs>
+          <w:tab w:val="num" w:pos="2880"/>
+        </w:tabs>
+        <w:ind w:left="2880" w:hanging="360"/>
+      </w:pPr>
+    </w:lvl>
+    <w:lvl w:ilvl="4" w:tentative="1">
+      <w:numFmt w:val="upperRoman"/>
+      <w:lvlText w:val="%5."/>
+      <w:lvlJc w:val="right"/>
+      <w:pPr>
+        <w:tabs>
+          <w:tab w:val="num" w:pos="3600"/>
+        </w:tabs>
+        <w:ind w:left="3600" w:hanging="360"/>
+      </w:pPr>
+    </w:lvl>
+    <w:lvl w:ilvl="5" w:tentative="1">
+      <w:numFmt w:val="upperRoman"/>
+      <w:lvlText w:val="%6."/>
+      <w:lvlJc w:val="right"/>
+      <w:pPr>
+        <w:tabs>
+          <w:tab w:val="num" w:pos="4320"/>
+        </w:tabs>
+        <w:ind w:left="4320" w:hanging="360"/>
+      </w:pPr>
+    </w:lvl>
+    <w:lvl w:ilvl="6" w:tentative="1">
+      <w:numFmt w:val="upperRoman"/>
+      <w:lvlText w:val="%7."/>
+      <w:lvlJc w:val="right"/>
+      <w:pPr>
+        <w:tabs>
+          <w:tab w:val="num" w:pos="5040"/>
+        </w:tabs>
+        <w:ind w:left="5040" w:hanging="360"/>
+      </w:pPr>
+    </w:lvl>
+    <w:lvl w:ilvl="7" w:tentative="1">
+      <w:numFmt w:val="upperRoman"/>
+      <w:lvlText w:val="%8."/>
+      <w:lvlJc w:val="right"/>
+      <w:pPr>
+        <w:tabs>
+          <w:tab w:val="num" w:pos="5760"/>
+        </w:tabs>
+        <w:ind w:left="5760" w:hanging="360"/>
+      </w:pPr>
+    </w:lvl>
+    <w:lvl w:ilvl="8" w:tentative="1">
+      <w:numFmt w:val="upperRoman"/>
+      <w:lvlText w:val="%9."/>
+      <w:lvlJc w:val="right"/>
+      <w:pPr>
+        <w:tabs>
+          <w:tab w:val="num" w:pos="6480"/>
+        </w:tabs>
+        <w:ind w:left="6480" w:hanging="360"/>
+      </w:pPr>
+    </w:lvl>
+  </w:abstractNum>
+  <w:abstractNum w:abstractNumId="12" w15:restartNumberingAfterBreak="0">
+    <w:nsid w:val="4053775B"/>
+    <w:multiLevelType w:val="multilevel"/>
+    <w:tmpl w:val="7026E312"/>
+    <w:lvl w:ilvl="0">
+      <w:start w:val="1"/>
+      <w:numFmt w:val="upperRoman"/>
+      <w:lvlText w:val="%1."/>
+      <w:lvlJc w:val="right"/>
+      <w:pPr>
+        <w:tabs>
+          <w:tab w:val="num" w:pos="720"/>
+        </w:tabs>
+        <w:ind w:left="720" w:hanging="360"/>
+      </w:pPr>
+    </w:lvl>
+    <w:lvl w:ilvl="1" w:tentative="1">
+      <w:numFmt w:val="upperRoman"/>
+      <w:lvlText w:val="%2."/>
+      <w:lvlJc w:val="right"/>
+      <w:pPr>
+        <w:tabs>
+          <w:tab w:val="num" w:pos="1440"/>
+        </w:tabs>
+        <w:ind w:left="1440" w:hanging="360"/>
+      </w:pPr>
+    </w:lvl>
+    <w:lvl w:ilvl="2" w:tentative="1">
+      <w:numFmt w:val="upperRoman"/>
+      <w:lvlText w:val="%3."/>
+      <w:lvlJc w:val="right"/>
+      <w:pPr>
+        <w:tabs>
+          <w:tab w:val="num" w:pos="2160"/>
+        </w:tabs>
+        <w:ind w:left="2160" w:hanging="360"/>
+      </w:pPr>
+    </w:lvl>
+    <w:lvl w:ilvl="3" w:tentative="1">
+      <w:numFmt w:val="upperRoman"/>
+      <w:lvlText w:val="%4."/>
+      <w:lvlJc w:val="right"/>
+      <w:pPr>
+        <w:tabs>
+          <w:tab w:val="num" w:pos="2880"/>
+        </w:tabs>
+        <w:ind w:left="2880" w:hanging="360"/>
+      </w:pPr>
+    </w:lvl>
+    <w:lvl w:ilvl="4" w:tentative="1">
+      <w:numFmt w:val="upperRoman"/>
+      <w:lvlText w:val="%5."/>
+      <w:lvlJc w:val="right"/>
+      <w:pPr>
+        <w:tabs>
+          <w:tab w:val="num" w:pos="3600"/>
+        </w:tabs>
+        <w:ind w:left="3600" w:hanging="360"/>
+      </w:pPr>
+    </w:lvl>
+    <w:lvl w:ilvl="5" w:tentative="1">
+      <w:numFmt w:val="upperRoman"/>
+      <w:lvlText w:val="%6."/>
+      <w:lvlJc w:val="right"/>
+      <w:pPr>
+        <w:tabs>
+          <w:tab w:val="num" w:pos="4320"/>
+        </w:tabs>
+        <w:ind w:left="4320" w:hanging="360"/>
+      </w:pPr>
+    </w:lvl>
+    <w:lvl w:ilvl="6" w:tentative="1">
+      <w:numFmt w:val="upperRoman"/>
+      <w:lvlText w:val="%7."/>
+      <w:lvlJc w:val="right"/>
+      <w:pPr>
+        <w:tabs>
+          <w:tab w:val="num" w:pos="5040"/>
+        </w:tabs>
+        <w:ind w:left="5040" w:hanging="360"/>
+      </w:pPr>
+    </w:lvl>
+    <w:lvl w:ilvl="7" w:tentative="1">
+      <w:numFmt w:val="upperRoman"/>
+      <w:lvlText w:val="%8."/>
+      <w:lvlJc w:val="right"/>
+      <w:pPr>
+        <w:tabs>
+          <w:tab w:val="num" w:pos="5760"/>
+        </w:tabs>
+        <w:ind w:left="5760" w:hanging="360"/>
+      </w:pPr>
+    </w:lvl>
+    <w:lvl w:ilvl="8" w:tentative="1">
+      <w:numFmt w:val="upperRoman"/>
+      <w:lvlText w:val="%9."/>
+      <w:lvlJc w:val="right"/>
+      <w:pPr>
+        <w:tabs>
+          <w:tab w:val="num" w:pos="6480"/>
+        </w:tabs>
+        <w:ind w:left="6480" w:hanging="360"/>
+      </w:pPr>
+    </w:lvl>
+  </w:abstractNum>
+  <w:abstractNum w:abstractNumId="13" w15:restartNumberingAfterBreak="0">
     <w:nsid w:val="40B637CC"/>
     <w:multiLevelType w:val="hybridMultilevel"/>
     <w:tmpl w:val="B9EE57E6"/>
@@ -2118,7 +5028,637 @@
       </w:pPr>
     </w:lvl>
   </w:abstractNum>
-  <w:abstractNum w:abstractNumId="10" w15:restartNumberingAfterBreak="0">
+  <w:abstractNum w:abstractNumId="14" w15:restartNumberingAfterBreak="0">
+    <w:nsid w:val="418E1406"/>
+    <w:multiLevelType w:val="multilevel"/>
+    <w:tmpl w:val="A20A01E0"/>
+    <w:lvl w:ilvl="0">
+      <w:start w:val="1"/>
+      <w:numFmt w:val="decimal"/>
+      <w:lvlText w:val="%1."/>
+      <w:lvlJc w:val="left"/>
+      <w:pPr>
+        <w:tabs>
+          <w:tab w:val="num" w:pos="720"/>
+        </w:tabs>
+        <w:ind w:left="720" w:hanging="360"/>
+      </w:pPr>
+    </w:lvl>
+    <w:lvl w:ilvl="1" w:tentative="1">
+      <w:numFmt w:val="decimal"/>
+      <w:lvlText w:val="%2."/>
+      <w:lvlJc w:val="left"/>
+      <w:pPr>
+        <w:tabs>
+          <w:tab w:val="num" w:pos="1440"/>
+        </w:tabs>
+        <w:ind w:left="1440" w:hanging="360"/>
+      </w:pPr>
+    </w:lvl>
+    <w:lvl w:ilvl="2" w:tentative="1">
+      <w:numFmt w:val="decimal"/>
+      <w:lvlText w:val="%3."/>
+      <w:lvlJc w:val="left"/>
+      <w:pPr>
+        <w:tabs>
+          <w:tab w:val="num" w:pos="2160"/>
+        </w:tabs>
+        <w:ind w:left="2160" w:hanging="360"/>
+      </w:pPr>
+    </w:lvl>
+    <w:lvl w:ilvl="3" w:tentative="1">
+      <w:numFmt w:val="decimal"/>
+      <w:lvlText w:val="%4."/>
+      <w:lvlJc w:val="left"/>
+      <w:pPr>
+        <w:tabs>
+          <w:tab w:val="num" w:pos="2880"/>
+        </w:tabs>
+        <w:ind w:left="2880" w:hanging="360"/>
+      </w:pPr>
+    </w:lvl>
+    <w:lvl w:ilvl="4" w:tentative="1">
+      <w:numFmt w:val="decimal"/>
+      <w:lvlText w:val="%5."/>
+      <w:lvlJc w:val="left"/>
+      <w:pPr>
+        <w:tabs>
+          <w:tab w:val="num" w:pos="3600"/>
+        </w:tabs>
+        <w:ind w:left="3600" w:hanging="360"/>
+      </w:pPr>
+    </w:lvl>
+    <w:lvl w:ilvl="5" w:tentative="1">
+      <w:numFmt w:val="decimal"/>
+      <w:lvlText w:val="%6."/>
+      <w:lvlJc w:val="left"/>
+      <w:pPr>
+        <w:tabs>
+          <w:tab w:val="num" w:pos="4320"/>
+        </w:tabs>
+        <w:ind w:left="4320" w:hanging="360"/>
+      </w:pPr>
+    </w:lvl>
+    <w:lvl w:ilvl="6" w:tentative="1">
+      <w:numFmt w:val="decimal"/>
+      <w:lvlText w:val="%7."/>
+      <w:lvlJc w:val="left"/>
+      <w:pPr>
+        <w:tabs>
+          <w:tab w:val="num" w:pos="5040"/>
+        </w:tabs>
+        <w:ind w:left="5040" w:hanging="360"/>
+      </w:pPr>
+    </w:lvl>
+    <w:lvl w:ilvl="7" w:tentative="1">
+      <w:numFmt w:val="decimal"/>
+      <w:lvlText w:val="%8."/>
+      <w:lvlJc w:val="left"/>
+      <w:pPr>
+        <w:tabs>
+          <w:tab w:val="num" w:pos="5760"/>
+        </w:tabs>
+        <w:ind w:left="5760" w:hanging="360"/>
+      </w:pPr>
+    </w:lvl>
+    <w:lvl w:ilvl="8" w:tentative="1">
+      <w:numFmt w:val="decimal"/>
+      <w:lvlText w:val="%9."/>
+      <w:lvlJc w:val="left"/>
+      <w:pPr>
+        <w:tabs>
+          <w:tab w:val="num" w:pos="6480"/>
+        </w:tabs>
+        <w:ind w:left="6480" w:hanging="360"/>
+      </w:pPr>
+    </w:lvl>
+  </w:abstractNum>
+  <w:abstractNum w:abstractNumId="15" w15:restartNumberingAfterBreak="0">
+    <w:nsid w:val="45C2651B"/>
+    <w:multiLevelType w:val="multilevel"/>
+    <w:tmpl w:val="022C8E16"/>
+    <w:lvl w:ilvl="0">
+      <w:start w:val="1"/>
+      <w:numFmt w:val="upperRoman"/>
+      <w:lvlText w:val="%1."/>
+      <w:lvlJc w:val="right"/>
+      <w:pPr>
+        <w:tabs>
+          <w:tab w:val="num" w:pos="720"/>
+        </w:tabs>
+        <w:ind w:left="720" w:hanging="360"/>
+      </w:pPr>
+    </w:lvl>
+    <w:lvl w:ilvl="1" w:tentative="1">
+      <w:numFmt w:val="upperRoman"/>
+      <w:lvlText w:val="%2."/>
+      <w:lvlJc w:val="right"/>
+      <w:pPr>
+        <w:tabs>
+          <w:tab w:val="num" w:pos="1440"/>
+        </w:tabs>
+        <w:ind w:left="1440" w:hanging="360"/>
+      </w:pPr>
+    </w:lvl>
+    <w:lvl w:ilvl="2" w:tentative="1">
+      <w:numFmt w:val="upperRoman"/>
+      <w:lvlText w:val="%3."/>
+      <w:lvlJc w:val="right"/>
+      <w:pPr>
+        <w:tabs>
+          <w:tab w:val="num" w:pos="2160"/>
+        </w:tabs>
+        <w:ind w:left="2160" w:hanging="360"/>
+      </w:pPr>
+    </w:lvl>
+    <w:lvl w:ilvl="3" w:tentative="1">
+      <w:numFmt w:val="upperRoman"/>
+      <w:lvlText w:val="%4."/>
+      <w:lvlJc w:val="right"/>
+      <w:pPr>
+        <w:tabs>
+          <w:tab w:val="num" w:pos="2880"/>
+        </w:tabs>
+        <w:ind w:left="2880" w:hanging="360"/>
+      </w:pPr>
+    </w:lvl>
+    <w:lvl w:ilvl="4" w:tentative="1">
+      <w:numFmt w:val="upperRoman"/>
+      <w:lvlText w:val="%5."/>
+      <w:lvlJc w:val="right"/>
+      <w:pPr>
+        <w:tabs>
+          <w:tab w:val="num" w:pos="3600"/>
+        </w:tabs>
+        <w:ind w:left="3600" w:hanging="360"/>
+      </w:pPr>
+    </w:lvl>
+    <w:lvl w:ilvl="5" w:tentative="1">
+      <w:numFmt w:val="upperRoman"/>
+      <w:lvlText w:val="%6."/>
+      <w:lvlJc w:val="right"/>
+      <w:pPr>
+        <w:tabs>
+          <w:tab w:val="num" w:pos="4320"/>
+        </w:tabs>
+        <w:ind w:left="4320" w:hanging="360"/>
+      </w:pPr>
+    </w:lvl>
+    <w:lvl w:ilvl="6" w:tentative="1">
+      <w:numFmt w:val="upperRoman"/>
+      <w:lvlText w:val="%7."/>
+      <w:lvlJc w:val="right"/>
+      <w:pPr>
+        <w:tabs>
+          <w:tab w:val="num" w:pos="5040"/>
+        </w:tabs>
+        <w:ind w:left="5040" w:hanging="360"/>
+      </w:pPr>
+    </w:lvl>
+    <w:lvl w:ilvl="7" w:tentative="1">
+      <w:numFmt w:val="upperRoman"/>
+      <w:lvlText w:val="%8."/>
+      <w:lvlJc w:val="right"/>
+      <w:pPr>
+        <w:tabs>
+          <w:tab w:val="num" w:pos="5760"/>
+        </w:tabs>
+        <w:ind w:left="5760" w:hanging="360"/>
+      </w:pPr>
+    </w:lvl>
+    <w:lvl w:ilvl="8" w:tentative="1">
+      <w:numFmt w:val="upperRoman"/>
+      <w:lvlText w:val="%9."/>
+      <w:lvlJc w:val="right"/>
+      <w:pPr>
+        <w:tabs>
+          <w:tab w:val="num" w:pos="6480"/>
+        </w:tabs>
+        <w:ind w:left="6480" w:hanging="360"/>
+      </w:pPr>
+    </w:lvl>
+  </w:abstractNum>
+  <w:abstractNum w:abstractNumId="16" w15:restartNumberingAfterBreak="0">
+    <w:nsid w:val="46DC3319"/>
+    <w:multiLevelType w:val="multilevel"/>
+    <w:tmpl w:val="15D87DD6"/>
+    <w:lvl w:ilvl="0">
+      <w:start w:val="1"/>
+      <w:numFmt w:val="decimal"/>
+      <w:lvlText w:val="%1."/>
+      <w:lvlJc w:val="left"/>
+      <w:pPr>
+        <w:tabs>
+          <w:tab w:val="num" w:pos="720"/>
+        </w:tabs>
+        <w:ind w:left="720" w:hanging="360"/>
+      </w:pPr>
+    </w:lvl>
+    <w:lvl w:ilvl="1" w:tentative="1">
+      <w:numFmt w:val="decimal"/>
+      <w:lvlText w:val="%2."/>
+      <w:lvlJc w:val="left"/>
+      <w:pPr>
+        <w:tabs>
+          <w:tab w:val="num" w:pos="1440"/>
+        </w:tabs>
+        <w:ind w:left="1440" w:hanging="360"/>
+      </w:pPr>
+    </w:lvl>
+    <w:lvl w:ilvl="2" w:tentative="1">
+      <w:numFmt w:val="decimal"/>
+      <w:lvlText w:val="%3."/>
+      <w:lvlJc w:val="left"/>
+      <w:pPr>
+        <w:tabs>
+          <w:tab w:val="num" w:pos="2160"/>
+        </w:tabs>
+        <w:ind w:left="2160" w:hanging="360"/>
+      </w:pPr>
+    </w:lvl>
+    <w:lvl w:ilvl="3" w:tentative="1">
+      <w:numFmt w:val="decimal"/>
+      <w:lvlText w:val="%4."/>
+      <w:lvlJc w:val="left"/>
+      <w:pPr>
+        <w:tabs>
+          <w:tab w:val="num" w:pos="2880"/>
+        </w:tabs>
+        <w:ind w:left="2880" w:hanging="360"/>
+      </w:pPr>
+    </w:lvl>
+    <w:lvl w:ilvl="4" w:tentative="1">
+      <w:numFmt w:val="decimal"/>
+      <w:lvlText w:val="%5."/>
+      <w:lvlJc w:val="left"/>
+      <w:pPr>
+        <w:tabs>
+          <w:tab w:val="num" w:pos="3600"/>
+        </w:tabs>
+        <w:ind w:left="3600" w:hanging="360"/>
+      </w:pPr>
+    </w:lvl>
+    <w:lvl w:ilvl="5" w:tentative="1">
+      <w:numFmt w:val="decimal"/>
+      <w:lvlText w:val="%6."/>
+      <w:lvlJc w:val="left"/>
+      <w:pPr>
+        <w:tabs>
+          <w:tab w:val="num" w:pos="4320"/>
+        </w:tabs>
+        <w:ind w:left="4320" w:hanging="360"/>
+      </w:pPr>
+    </w:lvl>
+    <w:lvl w:ilvl="6" w:tentative="1">
+      <w:numFmt w:val="decimal"/>
+      <w:lvlText w:val="%7."/>
+      <w:lvlJc w:val="left"/>
+      <w:pPr>
+        <w:tabs>
+          <w:tab w:val="num" w:pos="5040"/>
+        </w:tabs>
+        <w:ind w:left="5040" w:hanging="360"/>
+      </w:pPr>
+    </w:lvl>
+    <w:lvl w:ilvl="7" w:tentative="1">
+      <w:numFmt w:val="decimal"/>
+      <w:lvlText w:val="%8."/>
+      <w:lvlJc w:val="left"/>
+      <w:pPr>
+        <w:tabs>
+          <w:tab w:val="num" w:pos="5760"/>
+        </w:tabs>
+        <w:ind w:left="5760" w:hanging="360"/>
+      </w:pPr>
+    </w:lvl>
+    <w:lvl w:ilvl="8" w:tentative="1">
+      <w:numFmt w:val="decimal"/>
+      <w:lvlText w:val="%9."/>
+      <w:lvlJc w:val="left"/>
+      <w:pPr>
+        <w:tabs>
+          <w:tab w:val="num" w:pos="6480"/>
+        </w:tabs>
+        <w:ind w:left="6480" w:hanging="360"/>
+      </w:pPr>
+    </w:lvl>
+  </w:abstractNum>
+  <w:abstractNum w:abstractNumId="17" w15:restartNumberingAfterBreak="0">
+    <w:nsid w:val="4D772511"/>
+    <w:multiLevelType w:val="multilevel"/>
+    <w:tmpl w:val="87F8B110"/>
+    <w:lvl w:ilvl="0">
+      <w:start w:val="1"/>
+      <w:numFmt w:val="upperRoman"/>
+      <w:lvlText w:val="%1."/>
+      <w:lvlJc w:val="right"/>
+      <w:pPr>
+        <w:tabs>
+          <w:tab w:val="num" w:pos="720"/>
+        </w:tabs>
+        <w:ind w:left="720" w:hanging="360"/>
+      </w:pPr>
+    </w:lvl>
+    <w:lvl w:ilvl="1" w:tentative="1">
+      <w:numFmt w:val="upperRoman"/>
+      <w:lvlText w:val="%2."/>
+      <w:lvlJc w:val="right"/>
+      <w:pPr>
+        <w:tabs>
+          <w:tab w:val="num" w:pos="1440"/>
+        </w:tabs>
+        <w:ind w:left="1440" w:hanging="360"/>
+      </w:pPr>
+    </w:lvl>
+    <w:lvl w:ilvl="2" w:tentative="1">
+      <w:numFmt w:val="upperRoman"/>
+      <w:lvlText w:val="%3."/>
+      <w:lvlJc w:val="right"/>
+      <w:pPr>
+        <w:tabs>
+          <w:tab w:val="num" w:pos="2160"/>
+        </w:tabs>
+        <w:ind w:left="2160" w:hanging="360"/>
+      </w:pPr>
+    </w:lvl>
+    <w:lvl w:ilvl="3" w:tentative="1">
+      <w:numFmt w:val="upperRoman"/>
+      <w:lvlText w:val="%4."/>
+      <w:lvlJc w:val="right"/>
+      <w:pPr>
+        <w:tabs>
+          <w:tab w:val="num" w:pos="2880"/>
+        </w:tabs>
+        <w:ind w:left="2880" w:hanging="360"/>
+      </w:pPr>
+    </w:lvl>
+    <w:lvl w:ilvl="4" w:tentative="1">
+      <w:numFmt w:val="upperRoman"/>
+      <w:lvlText w:val="%5."/>
+      <w:lvlJc w:val="right"/>
+      <w:pPr>
+        <w:tabs>
+          <w:tab w:val="num" w:pos="3600"/>
+        </w:tabs>
+        <w:ind w:left="3600" w:hanging="360"/>
+      </w:pPr>
+    </w:lvl>
+    <w:lvl w:ilvl="5" w:tentative="1">
+      <w:numFmt w:val="upperRoman"/>
+      <w:lvlText w:val="%6."/>
+      <w:lvlJc w:val="right"/>
+      <w:pPr>
+        <w:tabs>
+          <w:tab w:val="num" w:pos="4320"/>
+        </w:tabs>
+        <w:ind w:left="4320" w:hanging="360"/>
+      </w:pPr>
+    </w:lvl>
+    <w:lvl w:ilvl="6" w:tentative="1">
+      <w:numFmt w:val="upperRoman"/>
+      <w:lvlText w:val="%7."/>
+      <w:lvlJc w:val="right"/>
+      <w:pPr>
+        <w:tabs>
+          <w:tab w:val="num" w:pos="5040"/>
+        </w:tabs>
+        <w:ind w:left="5040" w:hanging="360"/>
+      </w:pPr>
+    </w:lvl>
+    <w:lvl w:ilvl="7" w:tentative="1">
+      <w:numFmt w:val="upperRoman"/>
+      <w:lvlText w:val="%8."/>
+      <w:lvlJc w:val="right"/>
+      <w:pPr>
+        <w:tabs>
+          <w:tab w:val="num" w:pos="5760"/>
+        </w:tabs>
+        <w:ind w:left="5760" w:hanging="360"/>
+      </w:pPr>
+    </w:lvl>
+    <w:lvl w:ilvl="8" w:tentative="1">
+      <w:numFmt w:val="upperRoman"/>
+      <w:lvlText w:val="%9."/>
+      <w:lvlJc w:val="right"/>
+      <w:pPr>
+        <w:tabs>
+          <w:tab w:val="num" w:pos="6480"/>
+        </w:tabs>
+        <w:ind w:left="6480" w:hanging="360"/>
+      </w:pPr>
+    </w:lvl>
+  </w:abstractNum>
+  <w:abstractNum w:abstractNumId="18" w15:restartNumberingAfterBreak="0">
+    <w:nsid w:val="4D8405C0"/>
+    <w:multiLevelType w:val="multilevel"/>
+    <w:tmpl w:val="A45AAC00"/>
+    <w:lvl w:ilvl="0">
+      <w:start w:val="1"/>
+      <w:numFmt w:val="upperRoman"/>
+      <w:lvlText w:val="%1."/>
+      <w:lvlJc w:val="right"/>
+      <w:pPr>
+        <w:tabs>
+          <w:tab w:val="num" w:pos="720"/>
+        </w:tabs>
+        <w:ind w:left="720" w:hanging="360"/>
+      </w:pPr>
+    </w:lvl>
+    <w:lvl w:ilvl="1" w:tentative="1">
+      <w:numFmt w:val="upperRoman"/>
+      <w:lvlText w:val="%2."/>
+      <w:lvlJc w:val="right"/>
+      <w:pPr>
+        <w:tabs>
+          <w:tab w:val="num" w:pos="1440"/>
+        </w:tabs>
+        <w:ind w:left="1440" w:hanging="360"/>
+      </w:pPr>
+    </w:lvl>
+    <w:lvl w:ilvl="2" w:tentative="1">
+      <w:numFmt w:val="upperRoman"/>
+      <w:lvlText w:val="%3."/>
+      <w:lvlJc w:val="right"/>
+      <w:pPr>
+        <w:tabs>
+          <w:tab w:val="num" w:pos="2160"/>
+        </w:tabs>
+        <w:ind w:left="2160" w:hanging="360"/>
+      </w:pPr>
+    </w:lvl>
+    <w:lvl w:ilvl="3" w:tentative="1">
+      <w:numFmt w:val="upperRoman"/>
+      <w:lvlText w:val="%4."/>
+      <w:lvlJc w:val="right"/>
+      <w:pPr>
+        <w:tabs>
+          <w:tab w:val="num" w:pos="2880"/>
+        </w:tabs>
+        <w:ind w:left="2880" w:hanging="360"/>
+      </w:pPr>
+    </w:lvl>
+    <w:lvl w:ilvl="4" w:tentative="1">
+      <w:numFmt w:val="upperRoman"/>
+      <w:lvlText w:val="%5."/>
+      <w:lvlJc w:val="right"/>
+      <w:pPr>
+        <w:tabs>
+          <w:tab w:val="num" w:pos="3600"/>
+        </w:tabs>
+        <w:ind w:left="3600" w:hanging="360"/>
+      </w:pPr>
+    </w:lvl>
+    <w:lvl w:ilvl="5" w:tentative="1">
+      <w:numFmt w:val="upperRoman"/>
+      <w:lvlText w:val="%6."/>
+      <w:lvlJc w:val="right"/>
+      <w:pPr>
+        <w:tabs>
+          <w:tab w:val="num" w:pos="4320"/>
+        </w:tabs>
+        <w:ind w:left="4320" w:hanging="360"/>
+      </w:pPr>
+    </w:lvl>
+    <w:lvl w:ilvl="6" w:tentative="1">
+      <w:numFmt w:val="upperRoman"/>
+      <w:lvlText w:val="%7."/>
+      <w:lvlJc w:val="right"/>
+      <w:pPr>
+        <w:tabs>
+          <w:tab w:val="num" w:pos="5040"/>
+        </w:tabs>
+        <w:ind w:left="5040" w:hanging="360"/>
+      </w:pPr>
+    </w:lvl>
+    <w:lvl w:ilvl="7" w:tentative="1">
+      <w:numFmt w:val="upperRoman"/>
+      <w:lvlText w:val="%8."/>
+      <w:lvlJc w:val="right"/>
+      <w:pPr>
+        <w:tabs>
+          <w:tab w:val="num" w:pos="5760"/>
+        </w:tabs>
+        <w:ind w:left="5760" w:hanging="360"/>
+      </w:pPr>
+    </w:lvl>
+    <w:lvl w:ilvl="8" w:tentative="1">
+      <w:numFmt w:val="upperRoman"/>
+      <w:lvlText w:val="%9."/>
+      <w:lvlJc w:val="right"/>
+      <w:pPr>
+        <w:tabs>
+          <w:tab w:val="num" w:pos="6480"/>
+        </w:tabs>
+        <w:ind w:left="6480" w:hanging="360"/>
+      </w:pPr>
+    </w:lvl>
+  </w:abstractNum>
+  <w:abstractNum w:abstractNumId="19" w15:restartNumberingAfterBreak="0">
+    <w:nsid w:val="518E05F8"/>
+    <w:multiLevelType w:val="multilevel"/>
+    <w:tmpl w:val="64466FD4"/>
+    <w:lvl w:ilvl="0">
+      <w:start w:val="1"/>
+      <w:numFmt w:val="upperRoman"/>
+      <w:lvlText w:val="%1."/>
+      <w:lvlJc w:val="right"/>
+      <w:pPr>
+        <w:tabs>
+          <w:tab w:val="num" w:pos="720"/>
+        </w:tabs>
+        <w:ind w:left="720" w:hanging="360"/>
+      </w:pPr>
+    </w:lvl>
+    <w:lvl w:ilvl="1" w:tentative="1">
+      <w:numFmt w:val="upperRoman"/>
+      <w:lvlText w:val="%2."/>
+      <w:lvlJc w:val="right"/>
+      <w:pPr>
+        <w:tabs>
+          <w:tab w:val="num" w:pos="1440"/>
+        </w:tabs>
+        <w:ind w:left="1440" w:hanging="360"/>
+      </w:pPr>
+    </w:lvl>
+    <w:lvl w:ilvl="2" w:tentative="1">
+      <w:numFmt w:val="upperRoman"/>
+      <w:lvlText w:val="%3."/>
+      <w:lvlJc w:val="right"/>
+      <w:pPr>
+        <w:tabs>
+          <w:tab w:val="num" w:pos="2160"/>
+        </w:tabs>
+        <w:ind w:left="2160" w:hanging="360"/>
+      </w:pPr>
+    </w:lvl>
+    <w:lvl w:ilvl="3" w:tentative="1">
+      <w:numFmt w:val="upperRoman"/>
+      <w:lvlText w:val="%4."/>
+      <w:lvlJc w:val="right"/>
+      <w:pPr>
+        <w:tabs>
+          <w:tab w:val="num" w:pos="2880"/>
+        </w:tabs>
+        <w:ind w:left="2880" w:hanging="360"/>
+      </w:pPr>
+    </w:lvl>
+    <w:lvl w:ilvl="4" w:tentative="1">
+      <w:numFmt w:val="upperRoman"/>
+      <w:lvlText w:val="%5."/>
+      <w:lvlJc w:val="right"/>
+      <w:pPr>
+        <w:tabs>
+          <w:tab w:val="num" w:pos="3600"/>
+        </w:tabs>
+        <w:ind w:left="3600" w:hanging="360"/>
+      </w:pPr>
+    </w:lvl>
+    <w:lvl w:ilvl="5" w:tentative="1">
+      <w:numFmt w:val="upperRoman"/>
+      <w:lvlText w:val="%6."/>
+      <w:lvlJc w:val="right"/>
+      <w:pPr>
+        <w:tabs>
+          <w:tab w:val="num" w:pos="4320"/>
+        </w:tabs>
+        <w:ind w:left="4320" w:hanging="360"/>
+      </w:pPr>
+    </w:lvl>
+    <w:lvl w:ilvl="6" w:tentative="1">
+      <w:numFmt w:val="upperRoman"/>
+      <w:lvlText w:val="%7."/>
+      <w:lvlJc w:val="right"/>
+      <w:pPr>
+        <w:tabs>
+          <w:tab w:val="num" w:pos="5040"/>
+        </w:tabs>
+        <w:ind w:left="5040" w:hanging="360"/>
+      </w:pPr>
+    </w:lvl>
+    <w:lvl w:ilvl="7" w:tentative="1">
+      <w:numFmt w:val="upperRoman"/>
+      <w:lvlText w:val="%8."/>
+      <w:lvlJc w:val="right"/>
+      <w:pPr>
+        <w:tabs>
+          <w:tab w:val="num" w:pos="5760"/>
+        </w:tabs>
+        <w:ind w:left="5760" w:hanging="360"/>
+      </w:pPr>
+    </w:lvl>
+    <w:lvl w:ilvl="8" w:tentative="1">
+      <w:numFmt w:val="upperRoman"/>
+      <w:lvlText w:val="%9."/>
+      <w:lvlJc w:val="right"/>
+      <w:pPr>
+        <w:tabs>
+          <w:tab w:val="num" w:pos="6480"/>
+        </w:tabs>
+        <w:ind w:left="6480" w:hanging="360"/>
+      </w:pPr>
+    </w:lvl>
+  </w:abstractNum>
+  <w:abstractNum w:abstractNumId="20" w15:restartNumberingAfterBreak="0">
     <w:nsid w:val="51DD49FA"/>
     <w:multiLevelType w:val="multilevel"/>
     <w:tmpl w:val="812AAB72"/>
@@ -2240,7 +5780,322 @@
       </w:rPr>
     </w:lvl>
   </w:abstractNum>
-  <w:abstractNum w:abstractNumId="11" w15:restartNumberingAfterBreak="0">
+  <w:abstractNum w:abstractNumId="21" w15:restartNumberingAfterBreak="0">
+    <w:nsid w:val="53EB1BC1"/>
+    <w:multiLevelType w:val="multilevel"/>
+    <w:tmpl w:val="D7C68254"/>
+    <w:lvl w:ilvl="0">
+      <w:start w:val="1"/>
+      <w:numFmt w:val="upperRoman"/>
+      <w:lvlText w:val="%1."/>
+      <w:lvlJc w:val="right"/>
+      <w:pPr>
+        <w:tabs>
+          <w:tab w:val="num" w:pos="720"/>
+        </w:tabs>
+        <w:ind w:left="720" w:hanging="360"/>
+      </w:pPr>
+    </w:lvl>
+    <w:lvl w:ilvl="1" w:tentative="1">
+      <w:numFmt w:val="upperRoman"/>
+      <w:lvlText w:val="%2."/>
+      <w:lvlJc w:val="right"/>
+      <w:pPr>
+        <w:tabs>
+          <w:tab w:val="num" w:pos="1440"/>
+        </w:tabs>
+        <w:ind w:left="1440" w:hanging="360"/>
+      </w:pPr>
+    </w:lvl>
+    <w:lvl w:ilvl="2" w:tentative="1">
+      <w:numFmt w:val="upperRoman"/>
+      <w:lvlText w:val="%3."/>
+      <w:lvlJc w:val="right"/>
+      <w:pPr>
+        <w:tabs>
+          <w:tab w:val="num" w:pos="2160"/>
+        </w:tabs>
+        <w:ind w:left="2160" w:hanging="360"/>
+      </w:pPr>
+    </w:lvl>
+    <w:lvl w:ilvl="3" w:tentative="1">
+      <w:numFmt w:val="upperRoman"/>
+      <w:lvlText w:val="%4."/>
+      <w:lvlJc w:val="right"/>
+      <w:pPr>
+        <w:tabs>
+          <w:tab w:val="num" w:pos="2880"/>
+        </w:tabs>
+        <w:ind w:left="2880" w:hanging="360"/>
+      </w:pPr>
+    </w:lvl>
+    <w:lvl w:ilvl="4" w:tentative="1">
+      <w:numFmt w:val="upperRoman"/>
+      <w:lvlText w:val="%5."/>
+      <w:lvlJc w:val="right"/>
+      <w:pPr>
+        <w:tabs>
+          <w:tab w:val="num" w:pos="3600"/>
+        </w:tabs>
+        <w:ind w:left="3600" w:hanging="360"/>
+      </w:pPr>
+    </w:lvl>
+    <w:lvl w:ilvl="5" w:tentative="1">
+      <w:numFmt w:val="upperRoman"/>
+      <w:lvlText w:val="%6."/>
+      <w:lvlJc w:val="right"/>
+      <w:pPr>
+        <w:tabs>
+          <w:tab w:val="num" w:pos="4320"/>
+        </w:tabs>
+        <w:ind w:left="4320" w:hanging="360"/>
+      </w:pPr>
+    </w:lvl>
+    <w:lvl w:ilvl="6" w:tentative="1">
+      <w:numFmt w:val="upperRoman"/>
+      <w:lvlText w:val="%7."/>
+      <w:lvlJc w:val="right"/>
+      <w:pPr>
+        <w:tabs>
+          <w:tab w:val="num" w:pos="5040"/>
+        </w:tabs>
+        <w:ind w:left="5040" w:hanging="360"/>
+      </w:pPr>
+    </w:lvl>
+    <w:lvl w:ilvl="7" w:tentative="1">
+      <w:numFmt w:val="upperRoman"/>
+      <w:lvlText w:val="%8."/>
+      <w:lvlJc w:val="right"/>
+      <w:pPr>
+        <w:tabs>
+          <w:tab w:val="num" w:pos="5760"/>
+        </w:tabs>
+        <w:ind w:left="5760" w:hanging="360"/>
+      </w:pPr>
+    </w:lvl>
+    <w:lvl w:ilvl="8" w:tentative="1">
+      <w:numFmt w:val="upperRoman"/>
+      <w:lvlText w:val="%9."/>
+      <w:lvlJc w:val="right"/>
+      <w:pPr>
+        <w:tabs>
+          <w:tab w:val="num" w:pos="6480"/>
+        </w:tabs>
+        <w:ind w:left="6480" w:hanging="360"/>
+      </w:pPr>
+    </w:lvl>
+  </w:abstractNum>
+  <w:abstractNum w:abstractNumId="22" w15:restartNumberingAfterBreak="0">
+    <w:nsid w:val="54D4123A"/>
+    <w:multiLevelType w:val="multilevel"/>
+    <w:tmpl w:val="BEFEAAAE"/>
+    <w:lvl w:ilvl="0">
+      <w:start w:val="1"/>
+      <w:numFmt w:val="upperRoman"/>
+      <w:lvlText w:val="%1."/>
+      <w:lvlJc w:val="right"/>
+      <w:pPr>
+        <w:tabs>
+          <w:tab w:val="num" w:pos="720"/>
+        </w:tabs>
+        <w:ind w:left="720" w:hanging="360"/>
+      </w:pPr>
+    </w:lvl>
+    <w:lvl w:ilvl="1" w:tentative="1">
+      <w:numFmt w:val="upperRoman"/>
+      <w:lvlText w:val="%2."/>
+      <w:lvlJc w:val="right"/>
+      <w:pPr>
+        <w:tabs>
+          <w:tab w:val="num" w:pos="1440"/>
+        </w:tabs>
+        <w:ind w:left="1440" w:hanging="360"/>
+      </w:pPr>
+    </w:lvl>
+    <w:lvl w:ilvl="2" w:tentative="1">
+      <w:numFmt w:val="upperRoman"/>
+      <w:lvlText w:val="%3."/>
+      <w:lvlJc w:val="right"/>
+      <w:pPr>
+        <w:tabs>
+          <w:tab w:val="num" w:pos="2160"/>
+        </w:tabs>
+        <w:ind w:left="2160" w:hanging="360"/>
+      </w:pPr>
+    </w:lvl>
+    <w:lvl w:ilvl="3" w:tentative="1">
+      <w:numFmt w:val="upperRoman"/>
+      <w:lvlText w:val="%4."/>
+      <w:lvlJc w:val="right"/>
+      <w:pPr>
+        <w:tabs>
+          <w:tab w:val="num" w:pos="2880"/>
+        </w:tabs>
+        <w:ind w:left="2880" w:hanging="360"/>
+      </w:pPr>
+    </w:lvl>
+    <w:lvl w:ilvl="4" w:tentative="1">
+      <w:numFmt w:val="upperRoman"/>
+      <w:lvlText w:val="%5."/>
+      <w:lvlJc w:val="right"/>
+      <w:pPr>
+        <w:tabs>
+          <w:tab w:val="num" w:pos="3600"/>
+        </w:tabs>
+        <w:ind w:left="3600" w:hanging="360"/>
+      </w:pPr>
+    </w:lvl>
+    <w:lvl w:ilvl="5" w:tentative="1">
+      <w:numFmt w:val="upperRoman"/>
+      <w:lvlText w:val="%6."/>
+      <w:lvlJc w:val="right"/>
+      <w:pPr>
+        <w:tabs>
+          <w:tab w:val="num" w:pos="4320"/>
+        </w:tabs>
+        <w:ind w:left="4320" w:hanging="360"/>
+      </w:pPr>
+    </w:lvl>
+    <w:lvl w:ilvl="6" w:tentative="1">
+      <w:numFmt w:val="upperRoman"/>
+      <w:lvlText w:val="%7."/>
+      <w:lvlJc w:val="right"/>
+      <w:pPr>
+        <w:tabs>
+          <w:tab w:val="num" w:pos="5040"/>
+        </w:tabs>
+        <w:ind w:left="5040" w:hanging="360"/>
+      </w:pPr>
+    </w:lvl>
+    <w:lvl w:ilvl="7" w:tentative="1">
+      <w:numFmt w:val="upperRoman"/>
+      <w:lvlText w:val="%8."/>
+      <w:lvlJc w:val="right"/>
+      <w:pPr>
+        <w:tabs>
+          <w:tab w:val="num" w:pos="5760"/>
+        </w:tabs>
+        <w:ind w:left="5760" w:hanging="360"/>
+      </w:pPr>
+    </w:lvl>
+    <w:lvl w:ilvl="8" w:tentative="1">
+      <w:numFmt w:val="upperRoman"/>
+      <w:lvlText w:val="%9."/>
+      <w:lvlJc w:val="right"/>
+      <w:pPr>
+        <w:tabs>
+          <w:tab w:val="num" w:pos="6480"/>
+        </w:tabs>
+        <w:ind w:left="6480" w:hanging="360"/>
+      </w:pPr>
+    </w:lvl>
+  </w:abstractNum>
+  <w:abstractNum w:abstractNumId="23" w15:restartNumberingAfterBreak="0">
+    <w:nsid w:val="551A7C0B"/>
+    <w:multiLevelType w:val="multilevel"/>
+    <w:tmpl w:val="E5C2D372"/>
+    <w:lvl w:ilvl="0">
+      <w:start w:val="1"/>
+      <w:numFmt w:val="upperRoman"/>
+      <w:lvlText w:val="%1."/>
+      <w:lvlJc w:val="right"/>
+      <w:pPr>
+        <w:tabs>
+          <w:tab w:val="num" w:pos="720"/>
+        </w:tabs>
+        <w:ind w:left="720" w:hanging="360"/>
+      </w:pPr>
+    </w:lvl>
+    <w:lvl w:ilvl="1" w:tentative="1">
+      <w:numFmt w:val="upperRoman"/>
+      <w:lvlText w:val="%2."/>
+      <w:lvlJc w:val="right"/>
+      <w:pPr>
+        <w:tabs>
+          <w:tab w:val="num" w:pos="1440"/>
+        </w:tabs>
+        <w:ind w:left="1440" w:hanging="360"/>
+      </w:pPr>
+    </w:lvl>
+    <w:lvl w:ilvl="2" w:tentative="1">
+      <w:numFmt w:val="upperRoman"/>
+      <w:lvlText w:val="%3."/>
+      <w:lvlJc w:val="right"/>
+      <w:pPr>
+        <w:tabs>
+          <w:tab w:val="num" w:pos="2160"/>
+        </w:tabs>
+        <w:ind w:left="2160" w:hanging="360"/>
+      </w:pPr>
+    </w:lvl>
+    <w:lvl w:ilvl="3" w:tentative="1">
+      <w:numFmt w:val="upperRoman"/>
+      <w:lvlText w:val="%4."/>
+      <w:lvlJc w:val="right"/>
+      <w:pPr>
+        <w:tabs>
+          <w:tab w:val="num" w:pos="2880"/>
+        </w:tabs>
+        <w:ind w:left="2880" w:hanging="360"/>
+      </w:pPr>
+    </w:lvl>
+    <w:lvl w:ilvl="4" w:tentative="1">
+      <w:numFmt w:val="upperRoman"/>
+      <w:lvlText w:val="%5."/>
+      <w:lvlJc w:val="right"/>
+      <w:pPr>
+        <w:tabs>
+          <w:tab w:val="num" w:pos="3600"/>
+        </w:tabs>
+        <w:ind w:left="3600" w:hanging="360"/>
+      </w:pPr>
+    </w:lvl>
+    <w:lvl w:ilvl="5" w:tentative="1">
+      <w:numFmt w:val="upperRoman"/>
+      <w:lvlText w:val="%6."/>
+      <w:lvlJc w:val="right"/>
+      <w:pPr>
+        <w:tabs>
+          <w:tab w:val="num" w:pos="4320"/>
+        </w:tabs>
+        <w:ind w:left="4320" w:hanging="360"/>
+      </w:pPr>
+    </w:lvl>
+    <w:lvl w:ilvl="6" w:tentative="1">
+      <w:numFmt w:val="upperRoman"/>
+      <w:lvlText w:val="%7."/>
+      <w:lvlJc w:val="right"/>
+      <w:pPr>
+        <w:tabs>
+          <w:tab w:val="num" w:pos="5040"/>
+        </w:tabs>
+        <w:ind w:left="5040" w:hanging="360"/>
+      </w:pPr>
+    </w:lvl>
+    <w:lvl w:ilvl="7" w:tentative="1">
+      <w:numFmt w:val="upperRoman"/>
+      <w:lvlText w:val="%8."/>
+      <w:lvlJc w:val="right"/>
+      <w:pPr>
+        <w:tabs>
+          <w:tab w:val="num" w:pos="5760"/>
+        </w:tabs>
+        <w:ind w:left="5760" w:hanging="360"/>
+      </w:pPr>
+    </w:lvl>
+    <w:lvl w:ilvl="8" w:tentative="1">
+      <w:numFmt w:val="upperRoman"/>
+      <w:lvlText w:val="%9."/>
+      <w:lvlJc w:val="right"/>
+      <w:pPr>
+        <w:tabs>
+          <w:tab w:val="num" w:pos="6480"/>
+        </w:tabs>
+        <w:ind w:left="6480" w:hanging="360"/>
+      </w:pPr>
+    </w:lvl>
+  </w:abstractNum>
+  <w:abstractNum w:abstractNumId="24" w15:restartNumberingAfterBreak="0">
     <w:nsid w:val="5B0F13D0"/>
     <w:multiLevelType w:val="hybridMultilevel"/>
     <w:tmpl w:val="170EF3F8"/>
@@ -2326,7 +6181,7 @@
       </w:pPr>
     </w:lvl>
   </w:abstractNum>
-  <w:abstractNum w:abstractNumId="12" w15:restartNumberingAfterBreak="0">
+  <w:abstractNum w:abstractNumId="25" w15:restartNumberingAfterBreak="0">
     <w:nsid w:val="6372664C"/>
     <w:multiLevelType w:val="hybridMultilevel"/>
     <w:tmpl w:val="F616739E"/>
@@ -2415,7 +6270,7 @@
       </w:pPr>
     </w:lvl>
   </w:abstractNum>
-  <w:abstractNum w:abstractNumId="13" w15:restartNumberingAfterBreak="0">
+  <w:abstractNum w:abstractNumId="26" w15:restartNumberingAfterBreak="0">
     <w:nsid w:val="730E3AD4"/>
     <w:multiLevelType w:val="hybridMultilevel"/>
     <w:tmpl w:val="11BA76CA"/>
@@ -2501,6 +6356,216 @@
       <w:lvlJc w:val="right"/>
       <w:pPr>
         <w:ind w:left="6120" w:hanging="180"/>
+      </w:pPr>
+    </w:lvl>
+  </w:abstractNum>
+  <w:abstractNum w:abstractNumId="27" w15:restartNumberingAfterBreak="0">
+    <w:nsid w:val="733B71DE"/>
+    <w:multiLevelType w:val="multilevel"/>
+    <w:tmpl w:val="54047720"/>
+    <w:lvl w:ilvl="0">
+      <w:start w:val="1"/>
+      <w:numFmt w:val="upperRoman"/>
+      <w:lvlText w:val="%1."/>
+      <w:lvlJc w:val="right"/>
+      <w:pPr>
+        <w:tabs>
+          <w:tab w:val="num" w:pos="720"/>
+        </w:tabs>
+        <w:ind w:left="720" w:hanging="360"/>
+      </w:pPr>
+    </w:lvl>
+    <w:lvl w:ilvl="1" w:tentative="1">
+      <w:numFmt w:val="upperRoman"/>
+      <w:lvlText w:val="%2."/>
+      <w:lvlJc w:val="right"/>
+      <w:pPr>
+        <w:tabs>
+          <w:tab w:val="num" w:pos="1440"/>
+        </w:tabs>
+        <w:ind w:left="1440" w:hanging="360"/>
+      </w:pPr>
+    </w:lvl>
+    <w:lvl w:ilvl="2" w:tentative="1">
+      <w:numFmt w:val="upperRoman"/>
+      <w:lvlText w:val="%3."/>
+      <w:lvlJc w:val="right"/>
+      <w:pPr>
+        <w:tabs>
+          <w:tab w:val="num" w:pos="2160"/>
+        </w:tabs>
+        <w:ind w:left="2160" w:hanging="360"/>
+      </w:pPr>
+    </w:lvl>
+    <w:lvl w:ilvl="3" w:tentative="1">
+      <w:numFmt w:val="upperRoman"/>
+      <w:lvlText w:val="%4."/>
+      <w:lvlJc w:val="right"/>
+      <w:pPr>
+        <w:tabs>
+          <w:tab w:val="num" w:pos="2880"/>
+        </w:tabs>
+        <w:ind w:left="2880" w:hanging="360"/>
+      </w:pPr>
+    </w:lvl>
+    <w:lvl w:ilvl="4" w:tentative="1">
+      <w:numFmt w:val="upperRoman"/>
+      <w:lvlText w:val="%5."/>
+      <w:lvlJc w:val="right"/>
+      <w:pPr>
+        <w:tabs>
+          <w:tab w:val="num" w:pos="3600"/>
+        </w:tabs>
+        <w:ind w:left="3600" w:hanging="360"/>
+      </w:pPr>
+    </w:lvl>
+    <w:lvl w:ilvl="5" w:tentative="1">
+      <w:numFmt w:val="upperRoman"/>
+      <w:lvlText w:val="%6."/>
+      <w:lvlJc w:val="right"/>
+      <w:pPr>
+        <w:tabs>
+          <w:tab w:val="num" w:pos="4320"/>
+        </w:tabs>
+        <w:ind w:left="4320" w:hanging="360"/>
+      </w:pPr>
+    </w:lvl>
+    <w:lvl w:ilvl="6" w:tentative="1">
+      <w:numFmt w:val="upperRoman"/>
+      <w:lvlText w:val="%7."/>
+      <w:lvlJc w:val="right"/>
+      <w:pPr>
+        <w:tabs>
+          <w:tab w:val="num" w:pos="5040"/>
+        </w:tabs>
+        <w:ind w:left="5040" w:hanging="360"/>
+      </w:pPr>
+    </w:lvl>
+    <w:lvl w:ilvl="7" w:tentative="1">
+      <w:numFmt w:val="upperRoman"/>
+      <w:lvlText w:val="%8."/>
+      <w:lvlJc w:val="right"/>
+      <w:pPr>
+        <w:tabs>
+          <w:tab w:val="num" w:pos="5760"/>
+        </w:tabs>
+        <w:ind w:left="5760" w:hanging="360"/>
+      </w:pPr>
+    </w:lvl>
+    <w:lvl w:ilvl="8" w:tentative="1">
+      <w:numFmt w:val="upperRoman"/>
+      <w:lvlText w:val="%9."/>
+      <w:lvlJc w:val="right"/>
+      <w:pPr>
+        <w:tabs>
+          <w:tab w:val="num" w:pos="6480"/>
+        </w:tabs>
+        <w:ind w:left="6480" w:hanging="360"/>
+      </w:pPr>
+    </w:lvl>
+  </w:abstractNum>
+  <w:abstractNum w:abstractNumId="28" w15:restartNumberingAfterBreak="0">
+    <w:nsid w:val="79B554EB"/>
+    <w:multiLevelType w:val="multilevel"/>
+    <w:tmpl w:val="2676DEBA"/>
+    <w:lvl w:ilvl="0">
+      <w:start w:val="1"/>
+      <w:numFmt w:val="upperRoman"/>
+      <w:lvlText w:val="%1."/>
+      <w:lvlJc w:val="right"/>
+      <w:pPr>
+        <w:tabs>
+          <w:tab w:val="num" w:pos="720"/>
+        </w:tabs>
+        <w:ind w:left="720" w:hanging="360"/>
+      </w:pPr>
+    </w:lvl>
+    <w:lvl w:ilvl="1" w:tentative="1">
+      <w:numFmt w:val="upperRoman"/>
+      <w:lvlText w:val="%2."/>
+      <w:lvlJc w:val="right"/>
+      <w:pPr>
+        <w:tabs>
+          <w:tab w:val="num" w:pos="1440"/>
+        </w:tabs>
+        <w:ind w:left="1440" w:hanging="360"/>
+      </w:pPr>
+    </w:lvl>
+    <w:lvl w:ilvl="2" w:tentative="1">
+      <w:numFmt w:val="upperRoman"/>
+      <w:lvlText w:val="%3."/>
+      <w:lvlJc w:val="right"/>
+      <w:pPr>
+        <w:tabs>
+          <w:tab w:val="num" w:pos="2160"/>
+        </w:tabs>
+        <w:ind w:left="2160" w:hanging="360"/>
+      </w:pPr>
+    </w:lvl>
+    <w:lvl w:ilvl="3" w:tentative="1">
+      <w:numFmt w:val="upperRoman"/>
+      <w:lvlText w:val="%4."/>
+      <w:lvlJc w:val="right"/>
+      <w:pPr>
+        <w:tabs>
+          <w:tab w:val="num" w:pos="2880"/>
+        </w:tabs>
+        <w:ind w:left="2880" w:hanging="360"/>
+      </w:pPr>
+    </w:lvl>
+    <w:lvl w:ilvl="4" w:tentative="1">
+      <w:numFmt w:val="upperRoman"/>
+      <w:lvlText w:val="%5."/>
+      <w:lvlJc w:val="right"/>
+      <w:pPr>
+        <w:tabs>
+          <w:tab w:val="num" w:pos="3600"/>
+        </w:tabs>
+        <w:ind w:left="3600" w:hanging="360"/>
+      </w:pPr>
+    </w:lvl>
+    <w:lvl w:ilvl="5" w:tentative="1">
+      <w:numFmt w:val="upperRoman"/>
+      <w:lvlText w:val="%6."/>
+      <w:lvlJc w:val="right"/>
+      <w:pPr>
+        <w:tabs>
+          <w:tab w:val="num" w:pos="4320"/>
+        </w:tabs>
+        <w:ind w:left="4320" w:hanging="360"/>
+      </w:pPr>
+    </w:lvl>
+    <w:lvl w:ilvl="6" w:tentative="1">
+      <w:numFmt w:val="upperRoman"/>
+      <w:lvlText w:val="%7."/>
+      <w:lvlJc w:val="right"/>
+      <w:pPr>
+        <w:tabs>
+          <w:tab w:val="num" w:pos="5040"/>
+        </w:tabs>
+        <w:ind w:left="5040" w:hanging="360"/>
+      </w:pPr>
+    </w:lvl>
+    <w:lvl w:ilvl="7" w:tentative="1">
+      <w:numFmt w:val="upperRoman"/>
+      <w:lvlText w:val="%8."/>
+      <w:lvlJc w:val="right"/>
+      <w:pPr>
+        <w:tabs>
+          <w:tab w:val="num" w:pos="5760"/>
+        </w:tabs>
+        <w:ind w:left="5760" w:hanging="360"/>
+      </w:pPr>
+    </w:lvl>
+    <w:lvl w:ilvl="8" w:tentative="1">
+      <w:numFmt w:val="upperRoman"/>
+      <w:lvlText w:val="%9."/>
+      <w:lvlJc w:val="right"/>
+      <w:pPr>
+        <w:tabs>
+          <w:tab w:val="num" w:pos="6480"/>
+        </w:tabs>
+        <w:ind w:left="6480" w:hanging="360"/>
       </w:pPr>
     </w:lvl>
   </w:abstractNum>
@@ -2508,43 +6573,88 @@
     <w:abstractNumId w:val="0"/>
   </w:num>
   <w:num w:numId="2" w16cid:durableId="254023822">
+    <w:abstractNumId w:val="20"/>
+  </w:num>
+  <w:num w:numId="3" w16cid:durableId="730662172">
+    <w:abstractNumId w:val="24"/>
+  </w:num>
+  <w:num w:numId="4" w16cid:durableId="1019233031">
+    <w:abstractNumId w:val="25"/>
+  </w:num>
+  <w:num w:numId="5" w16cid:durableId="835148988">
+    <w:abstractNumId w:val="3"/>
+  </w:num>
+  <w:num w:numId="6" w16cid:durableId="1809936725">
+    <w:abstractNumId w:val="13"/>
+  </w:num>
+  <w:num w:numId="7" w16cid:durableId="205266492">
+    <w:abstractNumId w:val="5"/>
+  </w:num>
+  <w:num w:numId="8" w16cid:durableId="164900013">
+    <w:abstractNumId w:val="8"/>
+  </w:num>
+  <w:num w:numId="9" w16cid:durableId="787821970">
+    <w:abstractNumId w:val="7"/>
+  </w:num>
+  <w:num w:numId="10" w16cid:durableId="1857383814">
+    <w:abstractNumId w:val="6"/>
+  </w:num>
+  <w:num w:numId="11" w16cid:durableId="2129813637">
+    <w:abstractNumId w:val="26"/>
+  </w:num>
+  <w:num w:numId="12" w16cid:durableId="646514513">
+    <w:abstractNumId w:val="4"/>
+  </w:num>
+  <w:num w:numId="13" w16cid:durableId="1869830817">
+    <w:abstractNumId w:val="2"/>
+  </w:num>
+  <w:num w:numId="14" w16cid:durableId="666329835">
     <w:abstractNumId w:val="10"/>
   </w:num>
-  <w:num w:numId="3" w16cid:durableId="730662172">
+  <w:num w:numId="15" w16cid:durableId="2025281887">
+    <w:abstractNumId w:val="17"/>
+  </w:num>
+  <w:num w:numId="16" w16cid:durableId="1435979749">
+    <w:abstractNumId w:val="27"/>
+  </w:num>
+  <w:num w:numId="17" w16cid:durableId="968170281">
+    <w:abstractNumId w:val="1"/>
+  </w:num>
+  <w:num w:numId="18" w16cid:durableId="439885270">
+    <w:abstractNumId w:val="22"/>
+  </w:num>
+  <w:num w:numId="19" w16cid:durableId="1154027815">
+    <w:abstractNumId w:val="23"/>
+  </w:num>
+  <w:num w:numId="20" w16cid:durableId="807210526">
+    <w:abstractNumId w:val="28"/>
+  </w:num>
+  <w:num w:numId="21" w16cid:durableId="884487139">
+    <w:abstractNumId w:val="14"/>
+  </w:num>
+  <w:num w:numId="22" w16cid:durableId="1220944435">
+    <w:abstractNumId w:val="9"/>
+  </w:num>
+  <w:num w:numId="23" w16cid:durableId="641228146">
     <w:abstractNumId w:val="11"/>
   </w:num>
-  <w:num w:numId="4" w16cid:durableId="1019233031">
+  <w:num w:numId="24" w16cid:durableId="739713086">
+    <w:abstractNumId w:val="15"/>
+  </w:num>
+  <w:num w:numId="25" w16cid:durableId="856844447">
     <w:abstractNumId w:val="12"/>
   </w:num>
-  <w:num w:numId="5" w16cid:durableId="835148988">
-    <w:abstractNumId w:val="2"/>
+  <w:num w:numId="26" w16cid:durableId="1752388258">
+    <w:abstractNumId w:val="16"/>
   </w:num>
-  <w:num w:numId="6" w16cid:durableId="1809936725">
-    <w:abstractNumId w:val="9"/>
+  <w:num w:numId="27" w16cid:durableId="1418404827">
+    <w:abstractNumId w:val="19"/>
   </w:num>
-  <w:num w:numId="7" w16cid:durableId="205266492">
-    <w:abstractNumId w:val="4"/>
+  <w:num w:numId="28" w16cid:durableId="1198544071">
+    <w:abstractNumId w:val="18"/>
   </w:num>
-  <w:num w:numId="8" w16cid:durableId="164900013">
-    <w:abstractNumId w:val="7"/>
-  </w:num>
-  <w:num w:numId="9" w16cid:durableId="787821970">
-    <w:abstractNumId w:val="6"/>
-  </w:num>
-  <w:num w:numId="10" w16cid:durableId="1857383814">
-    <w:abstractNumId w:val="5"/>
-  </w:num>
-  <w:num w:numId="11" w16cid:durableId="2129813637">
-    <w:abstractNumId w:val="13"/>
-  </w:num>
-  <w:num w:numId="12" w16cid:durableId="646514513">
-    <w:abstractNumId w:val="3"/>
-  </w:num>
-  <w:num w:numId="13" w16cid:durableId="1869830817">
-    <w:abstractNumId w:val="1"/>
-  </w:num>
-  <w:num w:numId="14" w16cid:durableId="666329835">
-    <w:abstractNumId w:val="8"/>
+  <w:num w:numId="29" w16cid:durableId="765930469">
+    <w:abstractNumId w:val="21"/>
   </w:num>
 </w:numbering>
 </file>
@@ -3772,6 +7882,39 @@
       </w:tblBorders>
     </w:tblPr>
   </w:style>
+  <w:style w:type="paragraph" w:customStyle="1" w:styleId="paragraph">
+    <w:name w:val="paragraph"/>
+    <w:basedOn w:val="Normal"/>
+    <w:rsid w:val="002B30F2"/>
+    <w:pPr>
+      <w:spacing w:before="100" w:beforeAutospacing="1" w:after="100" w:afterAutospacing="1" w:line="240" w:lineRule="auto"/>
+    </w:pPr>
+    <w:rPr>
+      <w:rFonts w:ascii="Times New Roman" w:hAnsi="Times New Roman"/>
+      <w:szCs w:val="24"/>
+      <w:lang w:val="en-SG" w:eastAsia="en-SG"/>
+    </w:rPr>
+  </w:style>
+  <w:style w:type="character" w:customStyle="1" w:styleId="eop">
+    <w:name w:val="eop"/>
+    <w:basedOn w:val="DefaultParagraphFont"/>
+    <w:rsid w:val="002B30F2"/>
+  </w:style>
+  <w:style w:type="character" w:customStyle="1" w:styleId="normaltextrun">
+    <w:name w:val="normaltextrun"/>
+    <w:basedOn w:val="DefaultParagraphFont"/>
+    <w:rsid w:val="002B30F2"/>
+  </w:style>
+  <w:style w:type="character" w:customStyle="1" w:styleId="tabchar">
+    <w:name w:val="tabchar"/>
+    <w:basedOn w:val="DefaultParagraphFont"/>
+    <w:rsid w:val="002B30F2"/>
+  </w:style>
+  <w:style w:type="character" w:customStyle="1" w:styleId="spellingerror">
+    <w:name w:val="spellingerror"/>
+    <w:basedOn w:val="DefaultParagraphFont"/>
+    <w:rsid w:val="002B30F2"/>
+  </w:style>
 </w:styles>
 </file>
 

</xml_diff>

<commit_message>
Move the large dataset into it own folder
</commit_message>
<xml_diff>
--- a/Compx323ProjectFinal.docx
+++ b/Compx323ProjectFinal.docx
@@ -3323,7 +3323,23 @@
         <w:t>Why was it chosen?</w:t>
       </w:r>
     </w:p>
-    <w:p/>
+    <w:p>
+      <w:r>
+        <w:t xml:space="preserve">B-Tree: </w:t>
+      </w:r>
+    </w:p>
+    <w:p>
+      <w:r>
+        <w:t xml:space="preserve">We decided to choose first name on Person table. It allow us </w:t>
+      </w:r>
+      <w:bookmarkStart w:id="16" w:name="_GoBack"/>
+      <w:bookmarkEnd w:id="16"/>
+    </w:p>
+    <w:p>
+      <w:r>
+        <w:t>Hash-Cluster:</w:t>
+      </w:r>
+    </w:p>
     <w:p>
       <w:pPr>
         <w:pStyle w:val="Heading3"/>
@@ -3799,14 +3815,14 @@
           <w:lang w:val="en-SG" w:eastAsia="en-SG"/>
         </w:rPr>
       </w:pPr>
-      <w:bookmarkStart w:id="16" w:name="_Toc105330859"/>
+      <w:bookmarkStart w:id="17" w:name="_Toc105330859"/>
       <w:r>
         <w:rPr>
           <w:lang w:eastAsia="en-SG"/>
         </w:rPr>
         <w:t>COMPX323-22A Project Checklist</w:t>
       </w:r>
-      <w:bookmarkEnd w:id="16"/>
+      <w:bookmarkEnd w:id="17"/>
       <w:r>
         <w:rPr>
           <w:lang w:val="en-SG" w:eastAsia="en-SG"/>
@@ -4867,8 +4883,6 @@
               </w:rPr>
               <w:t> </w:t>
             </w:r>
-            <w:bookmarkStart w:id="17" w:name="_GoBack"/>
-            <w:bookmarkEnd w:id="17"/>
           </w:p>
         </w:tc>
       </w:tr>

</xml_diff>

<commit_message>
Added screenshot of small dataset working. Updated Report
</commit_message>
<xml_diff>
--- a/Compx323ProjectFinal.docx
+++ b/Compx323ProjectFinal.docx
@@ -1,10 +1,62 @@
 
 <file path=word/document.xml><?xml version="1.0" encoding="utf-8"?>
-<w:document xmlns:wpc="http://schemas.microsoft.com/office/word/2010/wordprocessingCanvas" xmlns:cx="http://schemas.microsoft.com/office/drawing/2014/chartex" xmlns:cx1="http://schemas.microsoft.com/office/drawing/2015/9/8/chartex" xmlns:cx2="http://schemas.microsoft.com/office/drawing/2015/10/21/chartex" xmlns:cx3="http://schemas.microsoft.com/office/drawing/2016/5/9/chartex" xmlns:cx4="http://schemas.microsoft.com/office/drawing/2016/5/10/chartex" xmlns:cx5="http://schemas.microsoft.com/office/drawing/2016/5/11/chartex" xmlns:cx6="http://schemas.microsoft.com/office/drawing/2016/5/12/chartex" xmlns:cx7="http://schemas.microsoft.com/office/drawing/2016/5/13/chartex" xmlns:cx8="http://schemas.microsoft.com/office/drawing/2016/5/14/chartex" xmlns:mc="http://schemas.openxmlformats.org/markup-compatibility/2006" xmlns:aink="http://schemas.microsoft.com/office/drawing/2016/ink" xmlns:am3d="http://schemas.microsoft.com/office/drawing/2017/model3d" xmlns:o="urn:schemas-microsoft-com:office:office" xmlns:r="http://schemas.openxmlformats.org/officeDocument/2006/relationships" xmlns:m="http://schemas.openxmlformats.org/officeDocument/2006/math" xmlns:v="urn:schemas-microsoft-com:vml" xmlns:wp14="http://schemas.microsoft.com/office/word/2010/wordprocessingDrawing" xmlns:wp="http://schemas.openxmlformats.org/drawingml/2006/wordprocessingDrawing" xmlns:w10="urn:schemas-microsoft-com:office:word" xmlns:w="http://schemas.openxmlformats.org/wordprocessingml/2006/main" xmlns:w14="http://schemas.microsoft.com/office/word/2010/wordml" xmlns:w15="http://schemas.microsoft.com/office/word/2012/wordml" xmlns:w16cid="http://schemas.microsoft.com/office/word/2016/wordml/cid" xmlns:w16se="http://schemas.microsoft.com/office/word/2015/wordml/symex" xmlns:wpg="http://schemas.microsoft.com/office/word/2010/wordprocessingGroup" xmlns:wpi="http://schemas.microsoft.com/office/word/2010/wordprocessingInk" xmlns:wne="http://schemas.microsoft.com/office/word/2006/wordml" xmlns:wps="http://schemas.microsoft.com/office/word/2010/wordprocessingShape" mc:Ignorable="w14 w15 w16se w16cid wp14">
+<w:document xmlns:wpc="http://schemas.microsoft.com/office/word/2010/wordprocessingCanvas" xmlns:cx="http://schemas.microsoft.com/office/drawing/2014/chartex" xmlns:cx1="http://schemas.microsoft.com/office/drawing/2015/9/8/chartex" xmlns:cx2="http://schemas.microsoft.com/office/drawing/2015/10/21/chartex" xmlns:cx3="http://schemas.microsoft.com/office/drawing/2016/5/9/chartex" xmlns:cx4="http://schemas.microsoft.com/office/drawing/2016/5/10/chartex" xmlns:cx5="http://schemas.microsoft.com/office/drawing/2016/5/11/chartex" xmlns:cx6="http://schemas.microsoft.com/office/drawing/2016/5/12/chartex" xmlns:cx7="http://schemas.microsoft.com/office/drawing/2016/5/13/chartex" xmlns:cx8="http://schemas.microsoft.com/office/drawing/2016/5/14/chartex" xmlns:mc="http://schemas.openxmlformats.org/markup-compatibility/2006" xmlns:aink="http://schemas.microsoft.com/office/drawing/2016/ink" xmlns:am3d="http://schemas.microsoft.com/office/drawing/2017/model3d" xmlns:o="urn:schemas-microsoft-com:office:office" xmlns:oel="http://schemas.microsoft.com/office/2019/extlst" xmlns:r="http://schemas.openxmlformats.org/officeDocument/2006/relationships" xmlns:m="http://schemas.openxmlformats.org/officeDocument/2006/math" xmlns:v="urn:schemas-microsoft-com:vml" xmlns:wp14="http://schemas.microsoft.com/office/word/2010/wordprocessingDrawing" xmlns:wp="http://schemas.openxmlformats.org/drawingml/2006/wordprocessingDrawing" xmlns:w10="urn:schemas-microsoft-com:office:word" xmlns:w="http://schemas.openxmlformats.org/wordprocessingml/2006/main" xmlns:w14="http://schemas.microsoft.com/office/word/2010/wordml" xmlns:w15="http://schemas.microsoft.com/office/word/2012/wordml" xmlns:w16cex="http://schemas.microsoft.com/office/word/2018/wordml/cex" xmlns:w16cid="http://schemas.microsoft.com/office/word/2016/wordml/cid" xmlns:w16="http://schemas.microsoft.com/office/word/2018/wordml" xmlns:w16sdtdh="http://schemas.microsoft.com/office/word/2020/wordml/sdtdatahash" xmlns:w16se="http://schemas.microsoft.com/office/word/2015/wordml/symex" xmlns:wpg="http://schemas.microsoft.com/office/word/2010/wordprocessingGroup" xmlns:wpi="http://schemas.microsoft.com/office/word/2010/wordprocessingInk" xmlns:wne="http://schemas.microsoft.com/office/word/2006/wordml" xmlns:wps="http://schemas.microsoft.com/office/word/2010/wordprocessingShape" mc:Ignorable="w14 w15 w16se w16cid w16 w16cex w16sdtdh wp14">
   <w:body>
     <w:p>
       <w:pPr>
-        <w:pStyle w:val="ChangeHistoryTitle"/>
+        <w:pStyle w:val="Title"/>
+        <w:jc w:val="center"/>
+      </w:pPr>
+      <w:r>
+        <w:t>COMPX323 – Project</w:t>
+      </w:r>
+    </w:p>
+    <w:p>
+      <w:pPr>
+        <w:pStyle w:val="Title"/>
+        <w:numPr>
+          <w:ilvl w:val="0"/>
+          <w:numId w:val="34"/>
+        </w:numPr>
+        <w:jc w:val="center"/>
+        <w:rPr>
+          <w:sz w:val="32"/>
+        </w:rPr>
+      </w:pPr>
+      <w:r>
+        <w:rPr>
+          <w:sz w:val="32"/>
+        </w:rPr>
+        <w:t>Kevin Han 1521885</w:t>
+      </w:r>
+    </w:p>
+    <w:p>
+      <w:pPr>
+        <w:pStyle w:val="Title"/>
+        <w:numPr>
+          <w:ilvl w:val="0"/>
+          <w:numId w:val="34"/>
+        </w:numPr>
+        <w:jc w:val="center"/>
+        <w:rPr>
+          <w:sz w:val="32"/>
+        </w:rPr>
+      </w:pPr>
+      <w:r>
+        <w:rPr>
+          <w:sz w:val="32"/>
+        </w:rPr>
+        <w:t>Bedir Asici</w:t>
+      </w:r>
+    </w:p>
+    <w:p>
+      <w:pPr>
+        <w:pStyle w:val="Title"/>
+        <w:numPr>
+          <w:ilvl w:val="0"/>
+          <w:numId w:val="34"/>
+        </w:numPr>
+        <w:jc w:val="center"/>
         <w:rPr>
           <w:sz w:val="32"/>
         </w:rPr>
@@ -15,6 +67,12 @@
           <w:cols w:space="720"/>
         </w:sectPr>
       </w:pPr>
+      <w:r>
+        <w:rPr>
+          <w:sz w:val="32"/>
+        </w:rPr>
+        <w:t>Tetsusaburo Kato</w:t>
+      </w:r>
     </w:p>
     <w:p>
       <w:pPr>
@@ -25,6 +83,7 @@
       <w:bookmarkStart w:id="2" w:name="_Toc346508722"/>
       <w:bookmarkStart w:id="3" w:name="_Toc346508952"/>
       <w:bookmarkStart w:id="4" w:name="_Toc346509227"/>
+      <w:bookmarkStart w:id="5" w:name="_Toc105359280"/>
       <w:bookmarkEnd w:id="0"/>
       <w:bookmarkEnd w:id="1"/>
       <w:bookmarkEnd w:id="2"/>
@@ -34,6 +93,7 @@
         <w:lastRenderedPageBreak/>
         <w:t>Table of Contents</w:t>
       </w:r>
+      <w:bookmarkEnd w:id="5"/>
     </w:p>
     <w:p>
       <w:pPr>
@@ -43,7 +103,7 @@
           <w:b w:val="0"/>
           <w:sz w:val="22"/>
           <w:szCs w:val="22"/>
-          <w:lang w:val="en-NZ" w:eastAsia="zh-CN"/>
+          <w:lang w:val="en-SG" w:eastAsia="en-SG"/>
         </w:rPr>
       </w:pPr>
       <w:r>
@@ -68,694 +128,727 @@
         <w:fldChar w:fldCharType="separate"/>
       </w:r>
       <w:r>
-        <w:t>1.</w:t>
-      </w:r>
-      <w:r>
+        <w:t>Table of Contents</w:t>
+      </w:r>
+      <w:r>
+        <w:tab/>
+      </w:r>
+      <w:r>
+        <w:fldChar w:fldCharType="begin"/>
+      </w:r>
+      <w:r>
+        <w:instrText xml:space="preserve"> PAGEREF _Toc105359280 \h </w:instrText>
+      </w:r>
+      <w:r>
+        <w:fldChar w:fldCharType="separate"/>
+      </w:r>
+      <w:r>
+        <w:t>1</w:t>
+      </w:r>
+      <w:r>
+        <w:fldChar w:fldCharType="end"/>
+      </w:r>
+    </w:p>
+    <w:p>
+      <w:pPr>
+        <w:pStyle w:val="TOC1"/>
         <w:rPr>
           <w:rFonts w:asciiTheme="minorHAnsi" w:eastAsiaTheme="minorEastAsia" w:hAnsiTheme="minorHAnsi" w:cstheme="minorBidi"/>
           <w:b w:val="0"/>
           <w:sz w:val="22"/>
           <w:szCs w:val="22"/>
-          <w:lang w:val="en-NZ" w:eastAsia="zh-CN"/>
-        </w:rPr>
-        <w:tab/>
-      </w:r>
-      <w:r>
-        <w:t>Project Milestone 1</w:t>
-      </w:r>
-      <w:r>
-        <w:tab/>
-      </w:r>
-      <w:r>
-        <w:fldChar w:fldCharType="begin"/>
-      </w:r>
-      <w:r>
-        <w:instrText xml:space="preserve"> PAGEREF _Toc105330849 \h </w:instrText>
-      </w:r>
-      <w:r>
-        <w:fldChar w:fldCharType="separate"/>
-      </w:r>
-      <w:r>
-        <w:t>2</w:t>
-      </w:r>
-      <w:r>
-        <w:fldChar w:fldCharType="end"/>
-      </w:r>
-    </w:p>
-    <w:p>
-      <w:pPr>
-        <w:pStyle w:val="TOC2"/>
-        <w:tabs>
-          <w:tab w:val="left" w:pos="960"/>
-        </w:tabs>
-        <w:rPr>
-          <w:rFonts w:asciiTheme="minorHAnsi" w:eastAsiaTheme="minorEastAsia" w:hAnsiTheme="minorHAnsi" w:cstheme="minorBidi"/>
-          <w:noProof/>
-          <w:szCs w:val="22"/>
-          <w:lang w:val="en-NZ" w:eastAsia="zh-CN"/>
-        </w:rPr>
-      </w:pPr>
-      <w:r>
-        <w:rPr>
-          <w:rFonts w:ascii="Times New Roman" w:hAnsi="Times New Roman"/>
-          <w:noProof/>
-          <w:lang w:val="en-NZ" w:eastAsia="zh-CN"/>
-        </w:rPr>
-        <w:t>1.1</w:t>
-      </w:r>
-      <w:r>
-        <w:rPr>
-          <w:rFonts w:asciiTheme="minorHAnsi" w:eastAsiaTheme="minorEastAsia" w:hAnsiTheme="minorHAnsi" w:cstheme="minorBidi"/>
-          <w:noProof/>
-          <w:szCs w:val="22"/>
-          <w:lang w:val="en-NZ" w:eastAsia="zh-CN"/>
-        </w:rPr>
-        <w:tab/>
-      </w:r>
-      <w:r>
-        <w:rPr>
-          <w:noProof/>
-          <w:lang w:val="en-NZ" w:eastAsia="zh-CN"/>
-        </w:rPr>
-        <w:t>Application Description</w:t>
-      </w:r>
-      <w:r>
-        <w:rPr>
-          <w:noProof/>
-        </w:rPr>
-        <w:tab/>
-      </w:r>
-      <w:r>
-        <w:rPr>
-          <w:noProof/>
-        </w:rPr>
-        <w:fldChar w:fldCharType="begin"/>
-      </w:r>
-      <w:r>
-        <w:rPr>
-          <w:noProof/>
-        </w:rPr>
-        <w:instrText xml:space="preserve"> PAGEREF _Toc105330850 \h </w:instrText>
-      </w:r>
-      <w:r>
-        <w:rPr>
-          <w:noProof/>
-        </w:rPr>
-      </w:r>
-      <w:r>
-        <w:rPr>
-          <w:noProof/>
-        </w:rPr>
-        <w:fldChar w:fldCharType="separate"/>
-      </w:r>
-      <w:r>
-        <w:rPr>
-          <w:noProof/>
-        </w:rPr>
-        <w:t>2</w:t>
-      </w:r>
-      <w:r>
-        <w:rPr>
-          <w:noProof/>
-        </w:rPr>
-        <w:fldChar w:fldCharType="end"/>
-      </w:r>
-    </w:p>
-    <w:p>
-      <w:pPr>
-        <w:pStyle w:val="TOC2"/>
-        <w:tabs>
-          <w:tab w:val="left" w:pos="960"/>
-        </w:tabs>
-        <w:rPr>
-          <w:rFonts w:asciiTheme="minorHAnsi" w:eastAsiaTheme="minorEastAsia" w:hAnsiTheme="minorHAnsi" w:cstheme="minorBidi"/>
-          <w:noProof/>
-          <w:szCs w:val="22"/>
-          <w:lang w:val="en-NZ" w:eastAsia="zh-CN"/>
-        </w:rPr>
-      </w:pPr>
-      <w:r>
-        <w:rPr>
-          <w:noProof/>
-          <w:lang w:val="en-NZ" w:eastAsia="zh-CN"/>
-        </w:rPr>
-        <w:t>1.2</w:t>
-      </w:r>
-      <w:r>
-        <w:rPr>
-          <w:rFonts w:asciiTheme="minorHAnsi" w:eastAsiaTheme="minorEastAsia" w:hAnsiTheme="minorHAnsi" w:cstheme="minorBidi"/>
-          <w:noProof/>
-          <w:szCs w:val="22"/>
-          <w:lang w:val="en-NZ" w:eastAsia="zh-CN"/>
-        </w:rPr>
-        <w:tab/>
-      </w:r>
-      <w:r>
-        <w:rPr>
-          <w:noProof/>
-          <w:lang w:val="en-NZ" w:eastAsia="zh-CN"/>
-        </w:rPr>
-        <w:t>Revised ER Diagram</w:t>
-      </w:r>
-      <w:r>
-        <w:rPr>
-          <w:noProof/>
-        </w:rPr>
-        <w:tab/>
-      </w:r>
-      <w:r>
-        <w:rPr>
-          <w:noProof/>
-        </w:rPr>
-        <w:fldChar w:fldCharType="begin"/>
-      </w:r>
-      <w:r>
-        <w:rPr>
-          <w:noProof/>
-        </w:rPr>
-        <w:instrText xml:space="preserve"> PAGEREF _Toc105330851 \h </w:instrText>
-      </w:r>
-      <w:r>
-        <w:rPr>
-          <w:noProof/>
-        </w:rPr>
-      </w:r>
-      <w:r>
-        <w:rPr>
-          <w:noProof/>
-        </w:rPr>
-        <w:fldChar w:fldCharType="separate"/>
-      </w:r>
-      <w:r>
-        <w:rPr>
-          <w:noProof/>
-        </w:rPr>
-        <w:t>3</w:t>
-      </w:r>
-      <w:r>
-        <w:rPr>
-          <w:noProof/>
-        </w:rPr>
-        <w:fldChar w:fldCharType="end"/>
-      </w:r>
-    </w:p>
-    <w:p>
-      <w:pPr>
-        <w:pStyle w:val="TOC1"/>
+          <w:lang w:val="en-SG" w:eastAsia="en-SG"/>
+        </w:rPr>
+      </w:pPr>
+      <w:r>
+        <w:t>1.</w:t>
+      </w:r>
+      <w:r>
         <w:rPr>
           <w:rFonts w:asciiTheme="minorHAnsi" w:eastAsiaTheme="minorEastAsia" w:hAnsiTheme="minorHAnsi" w:cstheme="minorBidi"/>
           <w:b w:val="0"/>
           <w:sz w:val="22"/>
           <w:szCs w:val="22"/>
+          <w:lang w:val="en-SG" w:eastAsia="en-SG"/>
+        </w:rPr>
+        <w:tab/>
+      </w:r>
+      <w:r>
+        <w:t>Project Milestone 1</w:t>
+      </w:r>
+      <w:r>
+        <w:tab/>
+      </w:r>
+      <w:r>
+        <w:fldChar w:fldCharType="begin"/>
+      </w:r>
+      <w:r>
+        <w:instrText xml:space="preserve"> PAGEREF _Toc105359281 \h </w:instrText>
+      </w:r>
+      <w:r>
+        <w:fldChar w:fldCharType="separate"/>
+      </w:r>
+      <w:r>
+        <w:t>2</w:t>
+      </w:r>
+      <w:r>
+        <w:fldChar w:fldCharType="end"/>
+      </w:r>
+    </w:p>
+    <w:p>
+      <w:pPr>
+        <w:pStyle w:val="TOC2"/>
+        <w:tabs>
+          <w:tab w:val="left" w:pos="960"/>
+        </w:tabs>
+        <w:rPr>
+          <w:rFonts w:asciiTheme="minorHAnsi" w:eastAsiaTheme="minorEastAsia" w:hAnsiTheme="minorHAnsi" w:cstheme="minorBidi"/>
+          <w:noProof/>
+          <w:szCs w:val="22"/>
+          <w:lang w:val="en-SG" w:eastAsia="en-SG"/>
+        </w:rPr>
+      </w:pPr>
+      <w:r>
+        <w:rPr>
+          <w:rFonts w:ascii="Times New Roman" w:hAnsi="Times New Roman"/>
+          <w:noProof/>
           <w:lang w:val="en-NZ" w:eastAsia="zh-CN"/>
         </w:rPr>
-      </w:pPr>
-      <w:r>
-        <w:t>2.</w:t>
-      </w:r>
-      <w:r>
+        <w:t>1.1</w:t>
+      </w:r>
+      <w:r>
+        <w:rPr>
+          <w:rFonts w:asciiTheme="minorHAnsi" w:eastAsiaTheme="minorEastAsia" w:hAnsiTheme="minorHAnsi" w:cstheme="minorBidi"/>
+          <w:noProof/>
+          <w:szCs w:val="22"/>
+          <w:lang w:val="en-SG" w:eastAsia="en-SG"/>
+        </w:rPr>
+        <w:tab/>
+      </w:r>
+      <w:r>
+        <w:rPr>
+          <w:noProof/>
+          <w:lang w:val="en-NZ" w:eastAsia="zh-CN"/>
+        </w:rPr>
+        <w:t>Application Description</w:t>
+      </w:r>
+      <w:r>
+        <w:rPr>
+          <w:noProof/>
+        </w:rPr>
+        <w:tab/>
+      </w:r>
+      <w:r>
+        <w:rPr>
+          <w:noProof/>
+        </w:rPr>
+        <w:fldChar w:fldCharType="begin"/>
+      </w:r>
+      <w:r>
+        <w:rPr>
+          <w:noProof/>
+        </w:rPr>
+        <w:instrText xml:space="preserve"> PAGEREF _Toc105359282 \h </w:instrText>
+      </w:r>
+      <w:r>
+        <w:rPr>
+          <w:noProof/>
+        </w:rPr>
+      </w:r>
+      <w:r>
+        <w:rPr>
+          <w:noProof/>
+        </w:rPr>
+        <w:fldChar w:fldCharType="separate"/>
+      </w:r>
+      <w:r>
+        <w:rPr>
+          <w:noProof/>
+        </w:rPr>
+        <w:t>2</w:t>
+      </w:r>
+      <w:r>
+        <w:rPr>
+          <w:noProof/>
+        </w:rPr>
+        <w:fldChar w:fldCharType="end"/>
+      </w:r>
+    </w:p>
+    <w:p>
+      <w:pPr>
+        <w:pStyle w:val="TOC2"/>
+        <w:tabs>
+          <w:tab w:val="left" w:pos="960"/>
+        </w:tabs>
+        <w:rPr>
+          <w:rFonts w:asciiTheme="minorHAnsi" w:eastAsiaTheme="minorEastAsia" w:hAnsiTheme="minorHAnsi" w:cstheme="minorBidi"/>
+          <w:noProof/>
+          <w:szCs w:val="22"/>
+          <w:lang w:val="en-SG" w:eastAsia="en-SG"/>
+        </w:rPr>
+      </w:pPr>
+      <w:r>
+        <w:rPr>
+          <w:noProof/>
+          <w:lang w:val="en-NZ" w:eastAsia="zh-CN"/>
+        </w:rPr>
+        <w:t>1.2</w:t>
+      </w:r>
+      <w:r>
+        <w:rPr>
+          <w:rFonts w:asciiTheme="minorHAnsi" w:eastAsiaTheme="minorEastAsia" w:hAnsiTheme="minorHAnsi" w:cstheme="minorBidi"/>
+          <w:noProof/>
+          <w:szCs w:val="22"/>
+          <w:lang w:val="en-SG" w:eastAsia="en-SG"/>
+        </w:rPr>
+        <w:tab/>
+      </w:r>
+      <w:r>
+        <w:rPr>
+          <w:noProof/>
+          <w:lang w:val="en-NZ" w:eastAsia="zh-CN"/>
+        </w:rPr>
+        <w:t>Revised ER Diagram</w:t>
+      </w:r>
+      <w:r>
+        <w:rPr>
+          <w:noProof/>
+        </w:rPr>
+        <w:tab/>
+      </w:r>
+      <w:r>
+        <w:rPr>
+          <w:noProof/>
+        </w:rPr>
+        <w:fldChar w:fldCharType="begin"/>
+      </w:r>
+      <w:r>
+        <w:rPr>
+          <w:noProof/>
+        </w:rPr>
+        <w:instrText xml:space="preserve"> PAGEREF _Toc105359283 \h </w:instrText>
+      </w:r>
+      <w:r>
+        <w:rPr>
+          <w:noProof/>
+        </w:rPr>
+      </w:r>
+      <w:r>
+        <w:rPr>
+          <w:noProof/>
+        </w:rPr>
+        <w:fldChar w:fldCharType="separate"/>
+      </w:r>
+      <w:r>
+        <w:rPr>
+          <w:noProof/>
+        </w:rPr>
+        <w:t>3</w:t>
+      </w:r>
+      <w:r>
+        <w:rPr>
+          <w:noProof/>
+        </w:rPr>
+        <w:fldChar w:fldCharType="end"/>
+      </w:r>
+    </w:p>
+    <w:p>
+      <w:pPr>
+        <w:pStyle w:val="TOC1"/>
         <w:rPr>
           <w:rFonts w:asciiTheme="minorHAnsi" w:eastAsiaTheme="minorEastAsia" w:hAnsiTheme="minorHAnsi" w:cstheme="minorBidi"/>
           <w:b w:val="0"/>
           <w:sz w:val="22"/>
           <w:szCs w:val="22"/>
-          <w:lang w:val="en-NZ" w:eastAsia="zh-CN"/>
-        </w:rPr>
-        <w:tab/>
-      </w:r>
-      <w:r>
-        <w:t>Project Milestone 2</w:t>
-      </w:r>
-      <w:r>
-        <w:tab/>
-      </w:r>
-      <w:r>
-        <w:fldChar w:fldCharType="begin"/>
-      </w:r>
-      <w:r>
-        <w:instrText xml:space="preserve"> PAGEREF _Toc105330852 \h </w:instrText>
-      </w:r>
-      <w:r>
-        <w:fldChar w:fldCharType="separate"/>
-      </w:r>
-      <w:r>
-        <w:t>4</w:t>
-      </w:r>
-      <w:r>
-        <w:fldChar w:fldCharType="end"/>
-      </w:r>
-    </w:p>
-    <w:p>
-      <w:pPr>
-        <w:pStyle w:val="TOC2"/>
-        <w:tabs>
-          <w:tab w:val="left" w:pos="960"/>
-        </w:tabs>
-        <w:rPr>
-          <w:rFonts w:asciiTheme="minorHAnsi" w:eastAsiaTheme="minorEastAsia" w:hAnsiTheme="minorHAnsi" w:cstheme="minorBidi"/>
-          <w:noProof/>
-          <w:szCs w:val="22"/>
-          <w:lang w:val="en-NZ" w:eastAsia="zh-CN"/>
-        </w:rPr>
-      </w:pPr>
-      <w:r>
-        <w:rPr>
-          <w:noProof/>
-        </w:rPr>
-        <w:t>2.1</w:t>
-      </w:r>
-      <w:r>
-        <w:rPr>
-          <w:rFonts w:asciiTheme="minorHAnsi" w:eastAsiaTheme="minorEastAsia" w:hAnsiTheme="minorHAnsi" w:cstheme="minorBidi"/>
-          <w:noProof/>
-          <w:szCs w:val="22"/>
-          <w:lang w:val="en-NZ" w:eastAsia="zh-CN"/>
-        </w:rPr>
-        <w:tab/>
-      </w:r>
-      <w:r>
-        <w:rPr>
-          <w:noProof/>
-        </w:rPr>
-        <w:t>Relation Schema</w:t>
-      </w:r>
-      <w:r>
-        <w:rPr>
-          <w:noProof/>
-        </w:rPr>
-        <w:tab/>
-      </w:r>
-      <w:r>
-        <w:rPr>
-          <w:noProof/>
-        </w:rPr>
-        <w:fldChar w:fldCharType="begin"/>
-      </w:r>
-      <w:r>
-        <w:rPr>
-          <w:noProof/>
-        </w:rPr>
-        <w:instrText xml:space="preserve"> PAGEREF _Toc105330853 \h </w:instrText>
-      </w:r>
-      <w:r>
-        <w:rPr>
-          <w:noProof/>
-        </w:rPr>
-      </w:r>
-      <w:r>
-        <w:rPr>
-          <w:noProof/>
-        </w:rPr>
-        <w:fldChar w:fldCharType="separate"/>
-      </w:r>
-      <w:r>
-        <w:rPr>
-          <w:noProof/>
-        </w:rPr>
-        <w:t>4</w:t>
-      </w:r>
-      <w:r>
-        <w:rPr>
-          <w:noProof/>
-        </w:rPr>
-        <w:fldChar w:fldCharType="end"/>
-      </w:r>
-    </w:p>
-    <w:p>
-      <w:pPr>
-        <w:pStyle w:val="TOC2"/>
-        <w:tabs>
-          <w:tab w:val="left" w:pos="960"/>
-        </w:tabs>
-        <w:rPr>
-          <w:rFonts w:asciiTheme="minorHAnsi" w:eastAsiaTheme="minorEastAsia" w:hAnsiTheme="minorHAnsi" w:cstheme="minorBidi"/>
-          <w:noProof/>
-          <w:szCs w:val="22"/>
-          <w:lang w:val="en-NZ" w:eastAsia="zh-CN"/>
-        </w:rPr>
-      </w:pPr>
-      <w:r>
-        <w:rPr>
-          <w:noProof/>
-        </w:rPr>
-        <w:t>2.2</w:t>
-      </w:r>
-      <w:r>
-        <w:rPr>
-          <w:rFonts w:asciiTheme="minorHAnsi" w:eastAsiaTheme="minorEastAsia" w:hAnsiTheme="minorHAnsi" w:cstheme="minorBidi"/>
-          <w:noProof/>
-          <w:szCs w:val="22"/>
-          <w:lang w:val="en-NZ" w:eastAsia="zh-CN"/>
-        </w:rPr>
-        <w:tab/>
-      </w:r>
-      <w:r>
-        <w:rPr>
-          <w:noProof/>
-        </w:rPr>
-        <w:t>Table Definitions</w:t>
-      </w:r>
-      <w:r>
-        <w:rPr>
-          <w:noProof/>
-        </w:rPr>
-        <w:tab/>
-      </w:r>
-      <w:r>
-        <w:rPr>
-          <w:noProof/>
-        </w:rPr>
-        <w:fldChar w:fldCharType="begin"/>
-      </w:r>
-      <w:r>
-        <w:rPr>
-          <w:noProof/>
-        </w:rPr>
-        <w:instrText xml:space="preserve"> PAGEREF _Toc105330854 \h </w:instrText>
-      </w:r>
-      <w:r>
-        <w:rPr>
-          <w:noProof/>
-        </w:rPr>
-      </w:r>
-      <w:r>
-        <w:rPr>
-          <w:noProof/>
-        </w:rPr>
-        <w:fldChar w:fldCharType="separate"/>
-      </w:r>
-      <w:r>
-        <w:rPr>
-          <w:noProof/>
-        </w:rPr>
-        <w:t>4</w:t>
-      </w:r>
-      <w:r>
-        <w:rPr>
-          <w:noProof/>
-        </w:rPr>
-        <w:fldChar w:fldCharType="end"/>
-      </w:r>
-    </w:p>
-    <w:p>
-      <w:pPr>
-        <w:pStyle w:val="TOC2"/>
-        <w:tabs>
-          <w:tab w:val="left" w:pos="960"/>
-        </w:tabs>
-        <w:rPr>
-          <w:rFonts w:asciiTheme="minorHAnsi" w:eastAsiaTheme="minorEastAsia" w:hAnsiTheme="minorHAnsi" w:cstheme="minorBidi"/>
-          <w:noProof/>
-          <w:szCs w:val="22"/>
-          <w:lang w:val="en-NZ" w:eastAsia="zh-CN"/>
-        </w:rPr>
-      </w:pPr>
-      <w:r>
-        <w:rPr>
-          <w:noProof/>
-        </w:rPr>
-        <w:t>2.3</w:t>
-      </w:r>
-      <w:r>
-        <w:rPr>
-          <w:rFonts w:asciiTheme="minorHAnsi" w:eastAsiaTheme="minorEastAsia" w:hAnsiTheme="minorHAnsi" w:cstheme="minorBidi"/>
-          <w:noProof/>
-          <w:szCs w:val="22"/>
-          <w:lang w:val="en-NZ" w:eastAsia="zh-CN"/>
-        </w:rPr>
-        <w:tab/>
-      </w:r>
-      <w:r>
-        <w:rPr>
-          <w:noProof/>
-        </w:rPr>
-        <w:t>Dataset</w:t>
-      </w:r>
-      <w:r>
-        <w:rPr>
-          <w:noProof/>
-        </w:rPr>
-        <w:tab/>
-      </w:r>
-      <w:r>
-        <w:rPr>
-          <w:noProof/>
-        </w:rPr>
-        <w:fldChar w:fldCharType="begin"/>
-      </w:r>
-      <w:r>
-        <w:rPr>
-          <w:noProof/>
-        </w:rPr>
-        <w:instrText xml:space="preserve"> PAGEREF _Toc105330855 \h </w:instrText>
-      </w:r>
-      <w:r>
-        <w:rPr>
-          <w:noProof/>
-        </w:rPr>
-      </w:r>
-      <w:r>
-        <w:rPr>
-          <w:noProof/>
-        </w:rPr>
-        <w:fldChar w:fldCharType="separate"/>
-      </w:r>
-      <w:r>
-        <w:rPr>
-          <w:noProof/>
-        </w:rPr>
-        <w:t>8</w:t>
-      </w:r>
-      <w:r>
-        <w:rPr>
-          <w:noProof/>
-        </w:rPr>
-        <w:fldChar w:fldCharType="end"/>
-      </w:r>
-    </w:p>
-    <w:p>
-      <w:pPr>
-        <w:pStyle w:val="TOC2"/>
-        <w:tabs>
-          <w:tab w:val="left" w:pos="960"/>
-        </w:tabs>
-        <w:rPr>
-          <w:rFonts w:asciiTheme="minorHAnsi" w:eastAsiaTheme="minorEastAsia" w:hAnsiTheme="minorHAnsi" w:cstheme="minorBidi"/>
-          <w:noProof/>
-          <w:szCs w:val="22"/>
-          <w:lang w:val="en-NZ" w:eastAsia="zh-CN"/>
-        </w:rPr>
-      </w:pPr>
-      <w:r>
-        <w:rPr>
-          <w:noProof/>
-        </w:rPr>
-        <w:t>2.4</w:t>
-      </w:r>
-      <w:r>
-        <w:rPr>
-          <w:rFonts w:asciiTheme="minorHAnsi" w:eastAsiaTheme="minorEastAsia" w:hAnsiTheme="minorHAnsi" w:cstheme="minorBidi"/>
-          <w:noProof/>
-          <w:szCs w:val="22"/>
-          <w:lang w:val="en-NZ" w:eastAsia="zh-CN"/>
-        </w:rPr>
-        <w:tab/>
-      </w:r>
-      <w:r>
-        <w:rPr>
-          <w:noProof/>
-        </w:rPr>
-        <w:t>Application</w:t>
-      </w:r>
-      <w:r>
-        <w:rPr>
-          <w:noProof/>
-        </w:rPr>
-        <w:tab/>
-      </w:r>
-      <w:r>
-        <w:rPr>
-          <w:noProof/>
-        </w:rPr>
-        <w:fldChar w:fldCharType="begin"/>
-      </w:r>
-      <w:r>
-        <w:rPr>
-          <w:noProof/>
-        </w:rPr>
-        <w:instrText xml:space="preserve"> PAGEREF _Toc105330856 \h </w:instrText>
-      </w:r>
-      <w:r>
-        <w:rPr>
-          <w:noProof/>
-        </w:rPr>
-      </w:r>
-      <w:r>
-        <w:rPr>
-          <w:noProof/>
-        </w:rPr>
-        <w:fldChar w:fldCharType="separate"/>
-      </w:r>
-      <w:r>
-        <w:rPr>
-          <w:noProof/>
-        </w:rPr>
-        <w:t>8</w:t>
-      </w:r>
-      <w:r>
-        <w:rPr>
-          <w:noProof/>
-        </w:rPr>
-        <w:fldChar w:fldCharType="end"/>
-      </w:r>
-    </w:p>
-    <w:p>
-      <w:pPr>
-        <w:pStyle w:val="TOC1"/>
+          <w:lang w:val="en-SG" w:eastAsia="en-SG"/>
+        </w:rPr>
+      </w:pPr>
+      <w:r>
+        <w:t>2.</w:t>
+      </w:r>
+      <w:r>
         <w:rPr>
           <w:rFonts w:asciiTheme="minorHAnsi" w:eastAsiaTheme="minorEastAsia" w:hAnsiTheme="minorHAnsi" w:cstheme="minorBidi"/>
           <w:b w:val="0"/>
           <w:sz w:val="22"/>
           <w:szCs w:val="22"/>
-          <w:lang w:val="en-NZ" w:eastAsia="zh-CN"/>
-        </w:rPr>
-      </w:pPr>
-      <w:r>
-        <w:t>3.</w:t>
-      </w:r>
-      <w:r>
+          <w:lang w:val="en-SG" w:eastAsia="en-SG"/>
+        </w:rPr>
+        <w:tab/>
+      </w:r>
+      <w:r>
+        <w:t>Project Milestone 2</w:t>
+      </w:r>
+      <w:r>
+        <w:tab/>
+      </w:r>
+      <w:r>
+        <w:fldChar w:fldCharType="begin"/>
+      </w:r>
+      <w:r>
+        <w:instrText xml:space="preserve"> PAGEREF _Toc105359284 \h </w:instrText>
+      </w:r>
+      <w:r>
+        <w:fldChar w:fldCharType="separate"/>
+      </w:r>
+      <w:r>
+        <w:t>4</w:t>
+      </w:r>
+      <w:r>
+        <w:fldChar w:fldCharType="end"/>
+      </w:r>
+    </w:p>
+    <w:p>
+      <w:pPr>
+        <w:pStyle w:val="TOC2"/>
+        <w:tabs>
+          <w:tab w:val="left" w:pos="960"/>
+        </w:tabs>
+        <w:rPr>
+          <w:rFonts w:asciiTheme="minorHAnsi" w:eastAsiaTheme="minorEastAsia" w:hAnsiTheme="minorHAnsi" w:cstheme="minorBidi"/>
+          <w:noProof/>
+          <w:szCs w:val="22"/>
+          <w:lang w:val="en-SG" w:eastAsia="en-SG"/>
+        </w:rPr>
+      </w:pPr>
+      <w:r>
+        <w:rPr>
+          <w:noProof/>
+        </w:rPr>
+        <w:t>2.1</w:t>
+      </w:r>
+      <w:r>
+        <w:rPr>
+          <w:rFonts w:asciiTheme="minorHAnsi" w:eastAsiaTheme="minorEastAsia" w:hAnsiTheme="minorHAnsi" w:cstheme="minorBidi"/>
+          <w:noProof/>
+          <w:szCs w:val="22"/>
+          <w:lang w:val="en-SG" w:eastAsia="en-SG"/>
+        </w:rPr>
+        <w:tab/>
+      </w:r>
+      <w:r>
+        <w:rPr>
+          <w:noProof/>
+        </w:rPr>
+        <w:t>Relation Schema</w:t>
+      </w:r>
+      <w:r>
+        <w:rPr>
+          <w:noProof/>
+        </w:rPr>
+        <w:tab/>
+      </w:r>
+      <w:r>
+        <w:rPr>
+          <w:noProof/>
+        </w:rPr>
+        <w:fldChar w:fldCharType="begin"/>
+      </w:r>
+      <w:r>
+        <w:rPr>
+          <w:noProof/>
+        </w:rPr>
+        <w:instrText xml:space="preserve"> PAGEREF _Toc105359285 \h </w:instrText>
+      </w:r>
+      <w:r>
+        <w:rPr>
+          <w:noProof/>
+        </w:rPr>
+      </w:r>
+      <w:r>
+        <w:rPr>
+          <w:noProof/>
+        </w:rPr>
+        <w:fldChar w:fldCharType="separate"/>
+      </w:r>
+      <w:r>
+        <w:rPr>
+          <w:noProof/>
+        </w:rPr>
+        <w:t>4</w:t>
+      </w:r>
+      <w:r>
+        <w:rPr>
+          <w:noProof/>
+        </w:rPr>
+        <w:fldChar w:fldCharType="end"/>
+      </w:r>
+    </w:p>
+    <w:p>
+      <w:pPr>
+        <w:pStyle w:val="TOC2"/>
+        <w:tabs>
+          <w:tab w:val="left" w:pos="960"/>
+        </w:tabs>
+        <w:rPr>
+          <w:rFonts w:asciiTheme="minorHAnsi" w:eastAsiaTheme="minorEastAsia" w:hAnsiTheme="minorHAnsi" w:cstheme="minorBidi"/>
+          <w:noProof/>
+          <w:szCs w:val="22"/>
+          <w:lang w:val="en-SG" w:eastAsia="en-SG"/>
+        </w:rPr>
+      </w:pPr>
+      <w:r>
+        <w:rPr>
+          <w:noProof/>
+        </w:rPr>
+        <w:t>2.2</w:t>
+      </w:r>
+      <w:r>
+        <w:rPr>
+          <w:rFonts w:asciiTheme="minorHAnsi" w:eastAsiaTheme="minorEastAsia" w:hAnsiTheme="minorHAnsi" w:cstheme="minorBidi"/>
+          <w:noProof/>
+          <w:szCs w:val="22"/>
+          <w:lang w:val="en-SG" w:eastAsia="en-SG"/>
+        </w:rPr>
+        <w:tab/>
+      </w:r>
+      <w:r>
+        <w:rPr>
+          <w:noProof/>
+        </w:rPr>
+        <w:t>Table Definitions</w:t>
+      </w:r>
+      <w:r>
+        <w:rPr>
+          <w:noProof/>
+        </w:rPr>
+        <w:tab/>
+      </w:r>
+      <w:r>
+        <w:rPr>
+          <w:noProof/>
+        </w:rPr>
+        <w:fldChar w:fldCharType="begin"/>
+      </w:r>
+      <w:r>
+        <w:rPr>
+          <w:noProof/>
+        </w:rPr>
+        <w:instrText xml:space="preserve"> PAGEREF _Toc105359286 \h </w:instrText>
+      </w:r>
+      <w:r>
+        <w:rPr>
+          <w:noProof/>
+        </w:rPr>
+      </w:r>
+      <w:r>
+        <w:rPr>
+          <w:noProof/>
+        </w:rPr>
+        <w:fldChar w:fldCharType="separate"/>
+      </w:r>
+      <w:r>
+        <w:rPr>
+          <w:noProof/>
+        </w:rPr>
+        <w:t>4</w:t>
+      </w:r>
+      <w:r>
+        <w:rPr>
+          <w:noProof/>
+        </w:rPr>
+        <w:fldChar w:fldCharType="end"/>
+      </w:r>
+    </w:p>
+    <w:p>
+      <w:pPr>
+        <w:pStyle w:val="TOC2"/>
+        <w:tabs>
+          <w:tab w:val="left" w:pos="960"/>
+        </w:tabs>
+        <w:rPr>
+          <w:rFonts w:asciiTheme="minorHAnsi" w:eastAsiaTheme="minorEastAsia" w:hAnsiTheme="minorHAnsi" w:cstheme="minorBidi"/>
+          <w:noProof/>
+          <w:szCs w:val="22"/>
+          <w:lang w:val="en-SG" w:eastAsia="en-SG"/>
+        </w:rPr>
+      </w:pPr>
+      <w:r>
+        <w:rPr>
+          <w:noProof/>
+        </w:rPr>
+        <w:t>2.3</w:t>
+      </w:r>
+      <w:r>
+        <w:rPr>
+          <w:rFonts w:asciiTheme="minorHAnsi" w:eastAsiaTheme="minorEastAsia" w:hAnsiTheme="minorHAnsi" w:cstheme="minorBidi"/>
+          <w:noProof/>
+          <w:szCs w:val="22"/>
+          <w:lang w:val="en-SG" w:eastAsia="en-SG"/>
+        </w:rPr>
+        <w:tab/>
+      </w:r>
+      <w:r>
+        <w:rPr>
+          <w:noProof/>
+        </w:rPr>
+        <w:t>Dataset</w:t>
+      </w:r>
+      <w:r>
+        <w:rPr>
+          <w:noProof/>
+        </w:rPr>
+        <w:tab/>
+      </w:r>
+      <w:r>
+        <w:rPr>
+          <w:noProof/>
+        </w:rPr>
+        <w:fldChar w:fldCharType="begin"/>
+      </w:r>
+      <w:r>
+        <w:rPr>
+          <w:noProof/>
+        </w:rPr>
+        <w:instrText xml:space="preserve"> PAGEREF _Toc105359287 \h </w:instrText>
+      </w:r>
+      <w:r>
+        <w:rPr>
+          <w:noProof/>
+        </w:rPr>
+      </w:r>
+      <w:r>
+        <w:rPr>
+          <w:noProof/>
+        </w:rPr>
+        <w:fldChar w:fldCharType="separate"/>
+      </w:r>
+      <w:r>
+        <w:rPr>
+          <w:noProof/>
+        </w:rPr>
+        <w:t>8</w:t>
+      </w:r>
+      <w:r>
+        <w:rPr>
+          <w:noProof/>
+        </w:rPr>
+        <w:fldChar w:fldCharType="end"/>
+      </w:r>
+    </w:p>
+    <w:p>
+      <w:pPr>
+        <w:pStyle w:val="TOC2"/>
+        <w:tabs>
+          <w:tab w:val="left" w:pos="960"/>
+        </w:tabs>
+        <w:rPr>
+          <w:rFonts w:asciiTheme="minorHAnsi" w:eastAsiaTheme="minorEastAsia" w:hAnsiTheme="minorHAnsi" w:cstheme="minorBidi"/>
+          <w:noProof/>
+          <w:szCs w:val="22"/>
+          <w:lang w:val="en-SG" w:eastAsia="en-SG"/>
+        </w:rPr>
+      </w:pPr>
+      <w:r>
+        <w:rPr>
+          <w:noProof/>
+        </w:rPr>
+        <w:t>2.4</w:t>
+      </w:r>
+      <w:r>
+        <w:rPr>
+          <w:rFonts w:asciiTheme="minorHAnsi" w:eastAsiaTheme="minorEastAsia" w:hAnsiTheme="minorHAnsi" w:cstheme="minorBidi"/>
+          <w:noProof/>
+          <w:szCs w:val="22"/>
+          <w:lang w:val="en-SG" w:eastAsia="en-SG"/>
+        </w:rPr>
+        <w:tab/>
+      </w:r>
+      <w:r>
+        <w:rPr>
+          <w:noProof/>
+        </w:rPr>
+        <w:t>Application</w:t>
+      </w:r>
+      <w:r>
+        <w:rPr>
+          <w:noProof/>
+        </w:rPr>
+        <w:tab/>
+      </w:r>
+      <w:r>
+        <w:rPr>
+          <w:noProof/>
+        </w:rPr>
+        <w:fldChar w:fldCharType="begin"/>
+      </w:r>
+      <w:r>
+        <w:rPr>
+          <w:noProof/>
+        </w:rPr>
+        <w:instrText xml:space="preserve"> PAGEREF _Toc105359288 \h </w:instrText>
+      </w:r>
+      <w:r>
+        <w:rPr>
+          <w:noProof/>
+        </w:rPr>
+      </w:r>
+      <w:r>
+        <w:rPr>
+          <w:noProof/>
+        </w:rPr>
+        <w:fldChar w:fldCharType="separate"/>
+      </w:r>
+      <w:r>
+        <w:rPr>
+          <w:noProof/>
+        </w:rPr>
+        <w:t>11</w:t>
+      </w:r>
+      <w:r>
+        <w:rPr>
+          <w:noProof/>
+        </w:rPr>
+        <w:fldChar w:fldCharType="end"/>
+      </w:r>
+    </w:p>
+    <w:p>
+      <w:pPr>
+        <w:pStyle w:val="TOC1"/>
         <w:rPr>
           <w:rFonts w:asciiTheme="minorHAnsi" w:eastAsiaTheme="minorEastAsia" w:hAnsiTheme="minorHAnsi" w:cstheme="minorBidi"/>
           <w:b w:val="0"/>
           <w:sz w:val="22"/>
           <w:szCs w:val="22"/>
-          <w:lang w:val="en-NZ" w:eastAsia="zh-CN"/>
-        </w:rPr>
-        <w:tab/>
-      </w:r>
-      <w:r>
-        <w:t>Project Milestone 3</w:t>
-      </w:r>
-      <w:r>
-        <w:tab/>
-      </w:r>
-      <w:r>
-        <w:fldChar w:fldCharType="begin"/>
-      </w:r>
-      <w:r>
-        <w:instrText xml:space="preserve"> PAGEREF _Toc105330857 \h </w:instrText>
-      </w:r>
-      <w:r>
-        <w:fldChar w:fldCharType="separate"/>
-      </w:r>
-      <w:r>
-        <w:t>9</w:t>
-      </w:r>
-      <w:r>
-        <w:fldChar w:fldCharType="end"/>
-      </w:r>
-    </w:p>
-    <w:p>
-      <w:pPr>
-        <w:pStyle w:val="TOC2"/>
-        <w:tabs>
-          <w:tab w:val="left" w:pos="960"/>
-        </w:tabs>
-        <w:rPr>
-          <w:rFonts w:asciiTheme="minorHAnsi" w:eastAsiaTheme="minorEastAsia" w:hAnsiTheme="minorHAnsi" w:cstheme="minorBidi"/>
-          <w:noProof/>
-          <w:szCs w:val="22"/>
-          <w:lang w:val="en-NZ" w:eastAsia="zh-CN"/>
-        </w:rPr>
-      </w:pPr>
-      <w:r>
-        <w:rPr>
-          <w:noProof/>
-        </w:rPr>
-        <w:t>3.1</w:t>
-      </w:r>
-      <w:r>
-        <w:rPr>
-          <w:rFonts w:asciiTheme="minorHAnsi" w:eastAsiaTheme="minorEastAsia" w:hAnsiTheme="minorHAnsi" w:cstheme="minorBidi"/>
-          <w:noProof/>
-          <w:szCs w:val="22"/>
-          <w:lang w:val="en-NZ" w:eastAsia="zh-CN"/>
-        </w:rPr>
-        <w:tab/>
-      </w:r>
-      <w:r>
-        <w:rPr>
-          <w:noProof/>
-        </w:rPr>
-        <w:t>Indexing and Querying Optimization</w:t>
-      </w:r>
-      <w:r>
-        <w:rPr>
-          <w:noProof/>
-        </w:rPr>
-        <w:tab/>
-      </w:r>
-      <w:r>
-        <w:rPr>
-          <w:noProof/>
-        </w:rPr>
-        <w:fldChar w:fldCharType="begin"/>
-      </w:r>
-      <w:r>
-        <w:rPr>
-          <w:noProof/>
-        </w:rPr>
-        <w:instrText xml:space="preserve"> PAGEREF _Toc105330858 \h </w:instrText>
-      </w:r>
-      <w:r>
-        <w:rPr>
-          <w:noProof/>
-        </w:rPr>
-      </w:r>
-      <w:r>
-        <w:rPr>
-          <w:noProof/>
-        </w:rPr>
-        <w:fldChar w:fldCharType="separate"/>
-      </w:r>
-      <w:r>
-        <w:rPr>
-          <w:noProof/>
-        </w:rPr>
-        <w:t>9</w:t>
-      </w:r>
-      <w:r>
-        <w:rPr>
-          <w:noProof/>
-        </w:rPr>
-        <w:fldChar w:fldCharType="end"/>
-      </w:r>
-    </w:p>
-    <w:p>
-      <w:pPr>
-        <w:pStyle w:val="TOC1"/>
+          <w:lang w:val="en-SG" w:eastAsia="en-SG"/>
+        </w:rPr>
+      </w:pPr>
+      <w:r>
+        <w:t>3.</w:t>
+      </w:r>
+      <w:r>
         <w:rPr>
           <w:rFonts w:asciiTheme="minorHAnsi" w:eastAsiaTheme="minorEastAsia" w:hAnsiTheme="minorHAnsi" w:cstheme="minorBidi"/>
           <w:b w:val="0"/>
           <w:sz w:val="22"/>
           <w:szCs w:val="22"/>
-          <w:lang w:val="en-NZ" w:eastAsia="zh-CN"/>
-        </w:rPr>
-      </w:pPr>
-      <w:r>
-        <w:rPr>
-          <w:rFonts w:ascii="Segoe UI" w:hAnsi="Segoe UI" w:cs="Segoe UI"/>
           <w:lang w:val="en-SG" w:eastAsia="en-SG"/>
         </w:rPr>
-        <w:t>4.</w:t>
-      </w:r>
-      <w:r>
+        <w:tab/>
+      </w:r>
+      <w:r>
+        <w:t>Project Milestone 3</w:t>
+      </w:r>
+      <w:r>
+        <w:tab/>
+      </w:r>
+      <w:r>
+        <w:fldChar w:fldCharType="begin"/>
+      </w:r>
+      <w:r>
+        <w:instrText xml:space="preserve"> PAGEREF _Toc105359289 \h </w:instrText>
+      </w:r>
+      <w:r>
+        <w:fldChar w:fldCharType="separate"/>
+      </w:r>
+      <w:r>
+        <w:t>12</w:t>
+      </w:r>
+      <w:r>
+        <w:fldChar w:fldCharType="end"/>
+      </w:r>
+    </w:p>
+    <w:p>
+      <w:pPr>
+        <w:pStyle w:val="TOC2"/>
+        <w:tabs>
+          <w:tab w:val="left" w:pos="960"/>
+        </w:tabs>
+        <w:rPr>
+          <w:rFonts w:asciiTheme="minorHAnsi" w:eastAsiaTheme="minorEastAsia" w:hAnsiTheme="minorHAnsi" w:cstheme="minorBidi"/>
+          <w:noProof/>
+          <w:szCs w:val="22"/>
+          <w:lang w:val="en-SG" w:eastAsia="en-SG"/>
+        </w:rPr>
+      </w:pPr>
+      <w:r>
+        <w:rPr>
+          <w:noProof/>
+        </w:rPr>
+        <w:t>3.1</w:t>
+      </w:r>
+      <w:r>
+        <w:rPr>
+          <w:rFonts w:asciiTheme="minorHAnsi" w:eastAsiaTheme="minorEastAsia" w:hAnsiTheme="minorHAnsi" w:cstheme="minorBidi"/>
+          <w:noProof/>
+          <w:szCs w:val="22"/>
+          <w:lang w:val="en-SG" w:eastAsia="en-SG"/>
+        </w:rPr>
+        <w:tab/>
+      </w:r>
+      <w:r>
+        <w:rPr>
+          <w:noProof/>
+        </w:rPr>
+        <w:t>Indexing and Querying Optimization</w:t>
+      </w:r>
+      <w:r>
+        <w:rPr>
+          <w:noProof/>
+        </w:rPr>
+        <w:tab/>
+      </w:r>
+      <w:r>
+        <w:rPr>
+          <w:noProof/>
+        </w:rPr>
+        <w:fldChar w:fldCharType="begin"/>
+      </w:r>
+      <w:r>
+        <w:rPr>
+          <w:noProof/>
+        </w:rPr>
+        <w:instrText xml:space="preserve"> PAGEREF _Toc105359290 \h </w:instrText>
+      </w:r>
+      <w:r>
+        <w:rPr>
+          <w:noProof/>
+        </w:rPr>
+      </w:r>
+      <w:r>
+        <w:rPr>
+          <w:noProof/>
+        </w:rPr>
+        <w:fldChar w:fldCharType="separate"/>
+      </w:r>
+      <w:r>
+        <w:rPr>
+          <w:noProof/>
+        </w:rPr>
+        <w:t>12</w:t>
+      </w:r>
+      <w:r>
+        <w:rPr>
+          <w:noProof/>
+        </w:rPr>
+        <w:fldChar w:fldCharType="end"/>
+      </w:r>
+    </w:p>
+    <w:p>
+      <w:pPr>
+        <w:pStyle w:val="TOC1"/>
         <w:rPr>
           <w:rFonts w:asciiTheme="minorHAnsi" w:eastAsiaTheme="minorEastAsia" w:hAnsiTheme="minorHAnsi" w:cstheme="minorBidi"/>
           <w:b w:val="0"/>
           <w:sz w:val="22"/>
           <w:szCs w:val="22"/>
-          <w:lang w:val="en-NZ" w:eastAsia="zh-CN"/>
+          <w:lang w:val="en-SG" w:eastAsia="en-SG"/>
+        </w:rPr>
+      </w:pPr>
+      <w:r>
+        <w:rPr>
+          <w:rFonts w:ascii="Segoe UI" w:hAnsi="Segoe UI" w:cs="Segoe UI"/>
+          <w:lang w:val="en-SG" w:eastAsia="en-SG"/>
+        </w:rPr>
+        <w:t>4.</w:t>
+      </w:r>
+      <w:r>
+        <w:rPr>
+          <w:rFonts w:asciiTheme="minorHAnsi" w:eastAsiaTheme="minorEastAsia" w:hAnsiTheme="minorHAnsi" w:cstheme="minorBidi"/>
+          <w:b w:val="0"/>
+          <w:sz w:val="22"/>
+          <w:szCs w:val="22"/>
+          <w:lang w:val="en-SG" w:eastAsia="en-SG"/>
         </w:rPr>
         <w:tab/>
       </w:r>
@@ -772,13 +865,13 @@
         <w:fldChar w:fldCharType="begin"/>
       </w:r>
       <w:r>
-        <w:instrText xml:space="preserve"> PAGEREF _Toc105330859 \h </w:instrText>
+        <w:instrText xml:space="preserve"> PAGEREF _Toc105359291 \h </w:instrText>
       </w:r>
       <w:r>
         <w:fldChar w:fldCharType="separate"/>
       </w:r>
       <w:r>
-        <w:t>13</w:t>
+        <w:t>17</w:t>
       </w:r>
       <w:r>
         <w:fldChar w:fldCharType="end"/>
@@ -820,7 +913,7 @@
           <w:szCs w:val="22"/>
         </w:rPr>
       </w:pPr>
-      <w:bookmarkStart w:id="5" w:name="_Toc439994693"/>
+      <w:bookmarkStart w:id="6" w:name="_Toc439994693"/>
     </w:p>
     <w:p>
       <w:pPr>
@@ -841,7 +934,7 @@
         </w:rPr>
       </w:pPr>
     </w:p>
-    <w:bookmarkEnd w:id="5"/>
+    <w:bookmarkEnd w:id="6"/>
     <w:p>
       <w:pPr>
         <w:rPr>
@@ -864,12 +957,12 @@
       <w:pPr>
         <w:pStyle w:val="Heading1"/>
       </w:pPr>
-      <w:bookmarkStart w:id="6" w:name="_Toc105330849"/>
+      <w:bookmarkStart w:id="7" w:name="_Toc105359281"/>
       <w:r>
         <w:lastRenderedPageBreak/>
         <w:t>Project Milestone 1</w:t>
       </w:r>
-      <w:bookmarkEnd w:id="6"/>
+      <w:bookmarkEnd w:id="7"/>
     </w:p>
     <w:p>
       <w:pPr>
@@ -880,7 +973,7 @@
           <w:lang w:val="en-NZ" w:eastAsia="zh-CN"/>
         </w:rPr>
       </w:pPr>
-      <w:bookmarkStart w:id="7" w:name="_Toc105330850"/>
+      <w:bookmarkStart w:id="8" w:name="_Toc105359282"/>
       <w:r>
         <w:rPr>
           <w:lang w:val="en-NZ" w:eastAsia="zh-CN"/>
@@ -893,7 +986,7 @@
         </w:rPr>
         <w:t>Description</w:t>
       </w:r>
-      <w:bookmarkEnd w:id="7"/>
+      <w:bookmarkEnd w:id="8"/>
     </w:p>
     <w:p>
       <w:pPr>
@@ -904,6 +997,7 @@
           <w:lang w:val="en-NZ" w:eastAsia="zh-CN"/>
         </w:rPr>
       </w:pPr>
+      <w:commentRangeStart w:id="9"/>
       <w:r>
         <w:rPr>
           <w:rFonts w:ascii="Arial" w:hAnsi="Arial" w:cs="Arial"/>
@@ -934,6 +1028,13 @@
         </w:rPr>
         <w:t>. Sport events can be hosted in-person, virtual or both. The platform wants to store information about the players, organizers, viewers, the team the players are in and the sport. The team only records the current roster and players can only be assigned to at most 1 team at any given time. Details about the Organization are stored in the organizers. The Sport Event is created when it is organized by an organizer.</w:t>
       </w:r>
+      <w:commentRangeEnd w:id="9"/>
+      <w:r>
+        <w:rPr>
+          <w:rStyle w:val="CommentReference"/>
+        </w:rPr>
+        <w:commentReference w:id="9"/>
+      </w:r>
     </w:p>
     <w:p>
       <w:pPr>
@@ -1115,7 +1216,7 @@
           <w:lang w:val="en-NZ" w:eastAsia="zh-CN"/>
         </w:rPr>
       </w:pPr>
-      <w:bookmarkStart w:id="8" w:name="_Toc105330851"/>
+      <w:bookmarkStart w:id="10" w:name="_Toc105359283"/>
       <w:r>
         <w:rPr>
           <w:lang w:val="en-NZ" w:eastAsia="zh-CN"/>
@@ -1129,7 +1230,7 @@
         </w:rPr>
         <w:t>ER Diagram</w:t>
       </w:r>
-      <w:bookmarkEnd w:id="8"/>
+      <w:bookmarkEnd w:id="10"/>
     </w:p>
     <w:p>
       <w:pPr>
@@ -1196,7 +1297,7 @@
                     </pic:cNvPicPr>
                   </pic:nvPicPr>
                   <pic:blipFill>
-                    <a:blip r:embed="rId7" cstate="print">
+                    <a:blip r:embed="rId11" cstate="print">
                       <a:extLst>
                         <a:ext uri="{28A0092B-C50C-407E-A947-70E740481C1C}">
                           <a14:useLocalDpi xmlns:a14="http://schemas.microsoft.com/office/drawing/2010/main" val="0"/>
@@ -1241,22 +1342,22 @@
       <w:pPr>
         <w:pStyle w:val="Heading1"/>
       </w:pPr>
-      <w:bookmarkStart w:id="9" w:name="_Toc105330852"/>
+      <w:bookmarkStart w:id="11" w:name="_Toc105359284"/>
       <w:r>
         <w:lastRenderedPageBreak/>
         <w:t>Project Milestone 2</w:t>
       </w:r>
-      <w:bookmarkEnd w:id="9"/>
+      <w:bookmarkEnd w:id="11"/>
     </w:p>
     <w:p>
       <w:pPr>
         <w:pStyle w:val="Heading2"/>
       </w:pPr>
-      <w:bookmarkStart w:id="10" w:name="_Toc105330853"/>
+      <w:bookmarkStart w:id="12" w:name="_Toc105359285"/>
       <w:r>
         <w:t>Relation Schema</w:t>
       </w:r>
-      <w:bookmarkEnd w:id="10"/>
+      <w:bookmarkEnd w:id="12"/>
     </w:p>
     <w:p>
       <w:pPr>
@@ -2101,11 +2202,11 @@
       <w:pPr>
         <w:pStyle w:val="Heading2"/>
       </w:pPr>
-      <w:bookmarkStart w:id="11" w:name="_Toc105330854"/>
+      <w:bookmarkStart w:id="13" w:name="_Toc105359286"/>
       <w:r>
         <w:t>Table Definitions</w:t>
       </w:r>
-      <w:bookmarkEnd w:id="11"/>
+      <w:bookmarkEnd w:id="13"/>
     </w:p>
     <w:p>
       <w:r>
@@ -2144,7 +2245,7 @@
                     <pic:cNvPicPr/>
                   </pic:nvPicPr>
                   <pic:blipFill>
-                    <a:blip r:embed="rId8">
+                    <a:blip r:embed="rId12">
                       <a:extLst>
                         <a:ext uri="{28A0092B-C50C-407E-A947-70E740481C1C}">
                           <a14:useLocalDpi xmlns:a14="http://schemas.microsoft.com/office/drawing/2010/main" val="0"/>
@@ -2233,7 +2334,7 @@
                     <pic:cNvPicPr/>
                   </pic:nvPicPr>
                   <pic:blipFill>
-                    <a:blip r:embed="rId9">
+                    <a:blip r:embed="rId13">
                       <a:extLst>
                         <a:ext uri="{28A0092B-C50C-407E-A947-70E740481C1C}">
                           <a14:useLocalDpi xmlns:a14="http://schemas.microsoft.com/office/drawing/2010/main" val="0"/>
@@ -2313,7 +2414,7 @@
                     <pic:cNvPicPr/>
                   </pic:nvPicPr>
                   <pic:blipFill>
-                    <a:blip r:embed="rId10">
+                    <a:blip r:embed="rId14">
                       <a:extLst>
                         <a:ext uri="{28A0092B-C50C-407E-A947-70E740481C1C}">
                           <a14:useLocalDpi xmlns:a14="http://schemas.microsoft.com/office/drawing/2010/main" val="0"/>
@@ -2398,7 +2499,7 @@
                     <pic:cNvPicPr/>
                   </pic:nvPicPr>
                   <pic:blipFill>
-                    <a:blip r:embed="rId11">
+                    <a:blip r:embed="rId15">
                       <a:extLst>
                         <a:ext uri="{28A0092B-C50C-407E-A947-70E740481C1C}">
                           <a14:useLocalDpi xmlns:a14="http://schemas.microsoft.com/office/drawing/2010/main" val="0"/>
@@ -2474,7 +2575,7 @@
                     <pic:cNvPicPr/>
                   </pic:nvPicPr>
                   <pic:blipFill>
-                    <a:blip r:embed="rId12">
+                    <a:blip r:embed="rId16">
                       <a:extLst>
                         <a:ext uri="{28A0092B-C50C-407E-A947-70E740481C1C}">
                           <a14:useLocalDpi xmlns:a14="http://schemas.microsoft.com/office/drawing/2010/main" val="0"/>
@@ -2564,7 +2665,7 @@
                     <pic:cNvPicPr/>
                   </pic:nvPicPr>
                   <pic:blipFill>
-                    <a:blip r:embed="rId13">
+                    <a:blip r:embed="rId17">
                       <a:extLst>
                         <a:ext uri="{28A0092B-C50C-407E-A947-70E740481C1C}">
                           <a14:useLocalDpi xmlns:a14="http://schemas.microsoft.com/office/drawing/2010/main" val="0"/>
@@ -2673,7 +2774,7 @@
                     <pic:cNvPicPr/>
                   </pic:nvPicPr>
                   <pic:blipFill>
-                    <a:blip r:embed="rId14">
+                    <a:blip r:embed="rId18">
                       <a:extLst>
                         <a:ext uri="{28A0092B-C50C-407E-A947-70E740481C1C}">
                           <a14:useLocalDpi xmlns:a14="http://schemas.microsoft.com/office/drawing/2010/main" val="0"/>
@@ -2747,7 +2848,7 @@
                     <pic:cNvPicPr/>
                   </pic:nvPicPr>
                   <pic:blipFill>
-                    <a:blip r:embed="rId15">
+                    <a:blip r:embed="rId19">
                       <a:extLst>
                         <a:ext uri="{28A0092B-C50C-407E-A947-70E740481C1C}">
                           <a14:useLocalDpi xmlns:a14="http://schemas.microsoft.com/office/drawing/2010/main" val="0"/>
@@ -2808,26 +2909,39 @@
       <w:pPr>
         <w:pStyle w:val="Heading2"/>
       </w:pPr>
-      <w:bookmarkStart w:id="12" w:name="_Toc105330855"/>
+      <w:bookmarkStart w:id="14" w:name="_Toc105359287"/>
       <w:r>
         <w:lastRenderedPageBreak/>
         <w:t>Dataset</w:t>
       </w:r>
-      <w:bookmarkEnd w:id="12"/>
+      <w:bookmarkEnd w:id="14"/>
     </w:p>
     <w:p>
       <w:pPr>
         <w:pStyle w:val="Heading3"/>
       </w:pPr>
       <w:r>
+        <w:t>Small</w:t>
+      </w:r>
+    </w:p>
+    <w:p>
+      <w:r>
+        <w:t>Person</w:t>
+      </w:r>
+    </w:p>
+    <w:p>
+      <w:r>
+        <w:rPr>
+          <w:noProof/>
+        </w:rPr>
         <w:drawing>
-          <wp:anchor distT="0" distB="0" distL="114300" distR="114300" simplePos="0" relativeHeight="251676672" behindDoc="1" locked="0" layoutInCell="1" allowOverlap="1" wp14:anchorId="1654ACBD" wp14:editId="559FA505">
+          <wp:anchor distT="0" distB="0" distL="114300" distR="114300" simplePos="0" relativeHeight="251676672" behindDoc="1" locked="0" layoutInCell="1" allowOverlap="1" wp14:anchorId="1654ACBD" wp14:editId="15D0C546">
             <wp:simplePos x="0" y="0"/>
             <wp:positionH relativeFrom="margin">
               <wp:align>left</wp:align>
             </wp:positionH>
             <wp:positionV relativeFrom="paragraph">
-              <wp:posOffset>227330</wp:posOffset>
+              <wp:posOffset>8255</wp:posOffset>
             </wp:positionV>
             <wp:extent cx="4105848" cy="2124371"/>
             <wp:effectExtent l="0" t="0" r="9525" b="9525"/>
@@ -2852,7 +2966,7 @@
                     <pic:cNvPicPr/>
                   </pic:nvPicPr>
                   <pic:blipFill>
-                    <a:blip r:embed="rId16">
+                    <a:blip r:embed="rId20">
                       <a:extLst>
                         <a:ext uri="{28A0092B-C50C-407E-A947-70E740481C1C}">
                           <a14:useLocalDpi xmlns:a14="http://schemas.microsoft.com/office/drawing/2010/main" val="0"/>
@@ -2884,29 +2998,889 @@
           </wp:anchor>
         </w:drawing>
       </w:r>
-      <w:r>
-        <w:t>Small</w:t>
-      </w:r>
-    </w:p>
-    <w:p/>
-    <w:p/>
-    <w:p/>
-    <w:p/>
-    <w:p/>
-    <w:p/>
-    <w:p/>
-    <w:p/>
-    <w:p/>
-    <w:p/>
-    <w:p/>
-    <w:p/>
-    <w:p/>
-    <w:p/>
-    <w:p/>
-    <w:p>
-      <w:bookmarkStart w:id="13" w:name="_GoBack"/>
-      <w:bookmarkEnd w:id="13"/>
-    </w:p>
+    </w:p>
+    <w:p/>
+    <w:p/>
+    <w:p/>
+    <w:p/>
+    <w:p/>
+    <w:p/>
+    <w:p/>
+    <w:p/>
+    <w:p/>
+    <w:p/>
+    <w:p/>
+    <w:p/>
+    <w:p/>
+    <w:p>
+      <w:r>
+        <w:t>Organizer</w:t>
+      </w:r>
+    </w:p>
+    <w:p>
+      <w:r>
+        <w:drawing>
+          <wp:anchor distT="0" distB="0" distL="114300" distR="114300" simplePos="0" relativeHeight="251677696" behindDoc="1" locked="0" layoutInCell="1" allowOverlap="1" wp14:anchorId="27919935" wp14:editId="29BBE92C">
+            <wp:simplePos x="0" y="0"/>
+            <wp:positionH relativeFrom="margin">
+              <wp:align>left</wp:align>
+            </wp:positionH>
+            <wp:positionV relativeFrom="paragraph">
+              <wp:posOffset>8255</wp:posOffset>
+            </wp:positionV>
+            <wp:extent cx="2790825" cy="476250"/>
+            <wp:effectExtent l="0" t="0" r="9525" b="0"/>
+            <wp:wrapTight wrapText="bothSides">
+              <wp:wrapPolygon edited="0">
+                <wp:start x="0" y="0"/>
+                <wp:lineTo x="0" y="20736"/>
+                <wp:lineTo x="21526" y="20736"/>
+                <wp:lineTo x="21526" y="0"/>
+                <wp:lineTo x="0" y="0"/>
+              </wp:wrapPolygon>
+            </wp:wrapTight>
+            <wp:docPr id="22" name="Picture 22" descr="Text&#10;&#10;Description automatically generated with low confidence"/>
+            <wp:cNvGraphicFramePr>
+              <a:graphicFrameLocks xmlns:a="http://schemas.openxmlformats.org/drawingml/2006/main" noChangeAspect="1"/>
+            </wp:cNvGraphicFramePr>
+            <a:graphic xmlns:a="http://schemas.openxmlformats.org/drawingml/2006/main">
+              <a:graphicData uri="http://schemas.openxmlformats.org/drawingml/2006/picture">
+                <pic:pic xmlns:pic="http://schemas.openxmlformats.org/drawingml/2006/picture">
+                  <pic:nvPicPr>
+                    <pic:cNvPr id="22" name="Picture 22" descr="Text&#10;&#10;Description automatically generated with low confidence"/>
+                    <pic:cNvPicPr/>
+                  </pic:nvPicPr>
+                  <pic:blipFill>
+                    <a:blip r:embed="rId21">
+                      <a:extLst>
+                        <a:ext uri="{28A0092B-C50C-407E-A947-70E740481C1C}">
+                          <a14:useLocalDpi xmlns:a14="http://schemas.microsoft.com/office/drawing/2010/main" val="0"/>
+                        </a:ext>
+                      </a:extLst>
+                    </a:blip>
+                    <a:stretch>
+                      <a:fillRect/>
+                    </a:stretch>
+                  </pic:blipFill>
+                  <pic:spPr>
+                    <a:xfrm>
+                      <a:off x="0" y="0"/>
+                      <a:ext cx="2790825" cy="476250"/>
+                    </a:xfrm>
+                    <a:prstGeom prst="rect">
+                      <a:avLst/>
+                    </a:prstGeom>
+                  </pic:spPr>
+                </pic:pic>
+              </a:graphicData>
+            </a:graphic>
+            <wp14:sizeRelH relativeFrom="page">
+              <wp14:pctWidth>0</wp14:pctWidth>
+            </wp14:sizeRelH>
+            <wp14:sizeRelV relativeFrom="page">
+              <wp14:pctHeight>0</wp14:pctHeight>
+            </wp14:sizeRelV>
+          </wp:anchor>
+        </w:drawing>
+      </w:r>
+    </w:p>
+    <w:p/>
+    <w:p/>
+    <w:p/>
+    <w:p>
+      <w:r>
+        <w:t>Player</w:t>
+      </w:r>
+    </w:p>
+    <w:p/>
+    <w:p>
+      <w:r>
+        <w:drawing>
+          <wp:anchor distT="0" distB="0" distL="114300" distR="114300" simplePos="0" relativeHeight="251678720" behindDoc="1" locked="0" layoutInCell="1" allowOverlap="1" wp14:anchorId="162BB6FE" wp14:editId="0C484982">
+            <wp:simplePos x="0" y="0"/>
+            <wp:positionH relativeFrom="margin">
+              <wp:align>left</wp:align>
+            </wp:positionH>
+            <wp:positionV relativeFrom="paragraph">
+              <wp:posOffset>8255</wp:posOffset>
+            </wp:positionV>
+            <wp:extent cx="1495634" cy="990738"/>
+            <wp:effectExtent l="0" t="0" r="9525" b="0"/>
+            <wp:wrapTight wrapText="bothSides">
+              <wp:wrapPolygon edited="0">
+                <wp:start x="0" y="0"/>
+                <wp:lineTo x="0" y="21185"/>
+                <wp:lineTo x="21462" y="21185"/>
+                <wp:lineTo x="21462" y="0"/>
+                <wp:lineTo x="0" y="0"/>
+              </wp:wrapPolygon>
+            </wp:wrapTight>
+            <wp:docPr id="23" name="Picture 23" descr="Table&#10;&#10;Description automatically generated"/>
+            <wp:cNvGraphicFramePr>
+              <a:graphicFrameLocks xmlns:a="http://schemas.openxmlformats.org/drawingml/2006/main" noChangeAspect="1"/>
+            </wp:cNvGraphicFramePr>
+            <a:graphic xmlns:a="http://schemas.openxmlformats.org/drawingml/2006/main">
+              <a:graphicData uri="http://schemas.openxmlformats.org/drawingml/2006/picture">
+                <pic:pic xmlns:pic="http://schemas.openxmlformats.org/drawingml/2006/picture">
+                  <pic:nvPicPr>
+                    <pic:cNvPr id="23" name="Picture 23" descr="Table&#10;&#10;Description automatically generated"/>
+                    <pic:cNvPicPr/>
+                  </pic:nvPicPr>
+                  <pic:blipFill>
+                    <a:blip r:embed="rId22">
+                      <a:extLst>
+                        <a:ext uri="{28A0092B-C50C-407E-A947-70E740481C1C}">
+                          <a14:useLocalDpi xmlns:a14="http://schemas.microsoft.com/office/drawing/2010/main" val="0"/>
+                        </a:ext>
+                      </a:extLst>
+                    </a:blip>
+                    <a:stretch>
+                      <a:fillRect/>
+                    </a:stretch>
+                  </pic:blipFill>
+                  <pic:spPr>
+                    <a:xfrm>
+                      <a:off x="0" y="0"/>
+                      <a:ext cx="1495634" cy="990738"/>
+                    </a:xfrm>
+                    <a:prstGeom prst="rect">
+                      <a:avLst/>
+                    </a:prstGeom>
+                  </pic:spPr>
+                </pic:pic>
+              </a:graphicData>
+            </a:graphic>
+            <wp14:sizeRelH relativeFrom="page">
+              <wp14:pctWidth>0</wp14:pctWidth>
+            </wp14:sizeRelH>
+            <wp14:sizeRelV relativeFrom="page">
+              <wp14:pctHeight>0</wp14:pctHeight>
+            </wp14:sizeRelV>
+          </wp:anchor>
+        </w:drawing>
+      </w:r>
+    </w:p>
+    <w:p/>
+    <w:p/>
+    <w:p/>
+    <w:p/>
+    <w:p/>
+    <w:p/>
+    <w:p>
+      <w:r>
+        <w:t>Setting</w:t>
+      </w:r>
+    </w:p>
+    <w:p>
+      <w:r>
+        <w:drawing>
+          <wp:anchor distT="0" distB="0" distL="114300" distR="114300" simplePos="0" relativeHeight="251679744" behindDoc="1" locked="0" layoutInCell="1" allowOverlap="1" wp14:anchorId="75A69500" wp14:editId="169CA5AE">
+            <wp:simplePos x="0" y="0"/>
+            <wp:positionH relativeFrom="margin">
+              <wp:align>left</wp:align>
+            </wp:positionH>
+            <wp:positionV relativeFrom="paragraph">
+              <wp:posOffset>65405</wp:posOffset>
+            </wp:positionV>
+            <wp:extent cx="1028844" cy="647790"/>
+            <wp:effectExtent l="0" t="0" r="0" b="0"/>
+            <wp:wrapTight wrapText="bothSides">
+              <wp:wrapPolygon edited="0">
+                <wp:start x="0" y="0"/>
+                <wp:lineTo x="0" y="20965"/>
+                <wp:lineTo x="21200" y="20965"/>
+                <wp:lineTo x="21200" y="0"/>
+                <wp:lineTo x="0" y="0"/>
+              </wp:wrapPolygon>
+            </wp:wrapTight>
+            <wp:docPr id="24" name="Picture 24" descr="Graphical user interface, application&#10;&#10;Description automatically generated"/>
+            <wp:cNvGraphicFramePr>
+              <a:graphicFrameLocks xmlns:a="http://schemas.openxmlformats.org/drawingml/2006/main" noChangeAspect="1"/>
+            </wp:cNvGraphicFramePr>
+            <a:graphic xmlns:a="http://schemas.openxmlformats.org/drawingml/2006/main">
+              <a:graphicData uri="http://schemas.openxmlformats.org/drawingml/2006/picture">
+                <pic:pic xmlns:pic="http://schemas.openxmlformats.org/drawingml/2006/picture">
+                  <pic:nvPicPr>
+                    <pic:cNvPr id="24" name="Picture 24" descr="Graphical user interface, application&#10;&#10;Description automatically generated"/>
+                    <pic:cNvPicPr/>
+                  </pic:nvPicPr>
+                  <pic:blipFill>
+                    <a:blip r:embed="rId23">
+                      <a:extLst>
+                        <a:ext uri="{28A0092B-C50C-407E-A947-70E740481C1C}">
+                          <a14:useLocalDpi xmlns:a14="http://schemas.microsoft.com/office/drawing/2010/main" val="0"/>
+                        </a:ext>
+                      </a:extLst>
+                    </a:blip>
+                    <a:stretch>
+                      <a:fillRect/>
+                    </a:stretch>
+                  </pic:blipFill>
+                  <pic:spPr>
+                    <a:xfrm>
+                      <a:off x="0" y="0"/>
+                      <a:ext cx="1028844" cy="647790"/>
+                    </a:xfrm>
+                    <a:prstGeom prst="rect">
+                      <a:avLst/>
+                    </a:prstGeom>
+                  </pic:spPr>
+                </pic:pic>
+              </a:graphicData>
+            </a:graphic>
+            <wp14:sizeRelH relativeFrom="page">
+              <wp14:pctWidth>0</wp14:pctWidth>
+            </wp14:sizeRelH>
+            <wp14:sizeRelV relativeFrom="page">
+              <wp14:pctHeight>0</wp14:pctHeight>
+            </wp14:sizeRelV>
+          </wp:anchor>
+        </w:drawing>
+      </w:r>
+    </w:p>
+    <w:p/>
+    <w:p/>
+    <w:p/>
+    <w:p/>
+    <w:p>
+      <w:r>
+        <w:t>Sport</w:t>
+      </w:r>
+    </w:p>
+    <w:p>
+      <w:r>
+        <w:drawing>
+          <wp:anchor distT="0" distB="0" distL="114300" distR="114300" simplePos="0" relativeHeight="251680768" behindDoc="1" locked="0" layoutInCell="1" allowOverlap="1" wp14:anchorId="7F5FFD62" wp14:editId="313F87D0">
+            <wp:simplePos x="0" y="0"/>
+            <wp:positionH relativeFrom="margin">
+              <wp:align>left</wp:align>
+            </wp:positionH>
+            <wp:positionV relativeFrom="paragraph">
+              <wp:posOffset>65405</wp:posOffset>
+            </wp:positionV>
+            <wp:extent cx="4782217" cy="447737"/>
+            <wp:effectExtent l="0" t="0" r="0" b="9525"/>
+            <wp:wrapTight wrapText="bothSides">
+              <wp:wrapPolygon edited="0">
+                <wp:start x="0" y="0"/>
+                <wp:lineTo x="0" y="21140"/>
+                <wp:lineTo x="21511" y="21140"/>
+                <wp:lineTo x="21511" y="0"/>
+                <wp:lineTo x="0" y="0"/>
+              </wp:wrapPolygon>
+            </wp:wrapTight>
+            <wp:docPr id="25" name="Picture 25"/>
+            <wp:cNvGraphicFramePr>
+              <a:graphicFrameLocks xmlns:a="http://schemas.openxmlformats.org/drawingml/2006/main" noChangeAspect="1"/>
+            </wp:cNvGraphicFramePr>
+            <a:graphic xmlns:a="http://schemas.openxmlformats.org/drawingml/2006/main">
+              <a:graphicData uri="http://schemas.openxmlformats.org/drawingml/2006/picture">
+                <pic:pic xmlns:pic="http://schemas.openxmlformats.org/drawingml/2006/picture">
+                  <pic:nvPicPr>
+                    <pic:cNvPr id="1" name=""/>
+                    <pic:cNvPicPr/>
+                  </pic:nvPicPr>
+                  <pic:blipFill>
+                    <a:blip r:embed="rId24">
+                      <a:extLst>
+                        <a:ext uri="{28A0092B-C50C-407E-A947-70E740481C1C}">
+                          <a14:useLocalDpi xmlns:a14="http://schemas.microsoft.com/office/drawing/2010/main" val="0"/>
+                        </a:ext>
+                      </a:extLst>
+                    </a:blip>
+                    <a:stretch>
+                      <a:fillRect/>
+                    </a:stretch>
+                  </pic:blipFill>
+                  <pic:spPr>
+                    <a:xfrm>
+                      <a:off x="0" y="0"/>
+                      <a:ext cx="4782217" cy="447737"/>
+                    </a:xfrm>
+                    <a:prstGeom prst="rect">
+                      <a:avLst/>
+                    </a:prstGeom>
+                  </pic:spPr>
+                </pic:pic>
+              </a:graphicData>
+            </a:graphic>
+            <wp14:sizeRelH relativeFrom="page">
+              <wp14:pctWidth>0</wp14:pctWidth>
+            </wp14:sizeRelH>
+            <wp14:sizeRelV relativeFrom="page">
+              <wp14:pctHeight>0</wp14:pctHeight>
+            </wp14:sizeRelV>
+          </wp:anchor>
+        </w:drawing>
+      </w:r>
+    </w:p>
+    <w:p/>
+    <w:p/>
+    <w:p/>
+    <w:p>
+      <w:r>
+        <w:t>Team</w:t>
+      </w:r>
+    </w:p>
+    <w:p>
+      <w:r>
+        <w:drawing>
+          <wp:anchor distT="0" distB="0" distL="114300" distR="114300" simplePos="0" relativeHeight="251681792" behindDoc="1" locked="0" layoutInCell="1" allowOverlap="1" wp14:anchorId="6921A4FF" wp14:editId="737D82B4">
+            <wp:simplePos x="0" y="0"/>
+            <wp:positionH relativeFrom="margin">
+              <wp:align>left</wp:align>
+            </wp:positionH>
+            <wp:positionV relativeFrom="paragraph">
+              <wp:posOffset>36830</wp:posOffset>
+            </wp:positionV>
+            <wp:extent cx="4896533" cy="781159"/>
+            <wp:effectExtent l="0" t="0" r="0" b="0"/>
+            <wp:wrapTight wrapText="bothSides">
+              <wp:wrapPolygon edited="0">
+                <wp:start x="0" y="0"/>
+                <wp:lineTo x="0" y="21073"/>
+                <wp:lineTo x="21513" y="21073"/>
+                <wp:lineTo x="21513" y="0"/>
+                <wp:lineTo x="0" y="0"/>
+              </wp:wrapPolygon>
+            </wp:wrapTight>
+            <wp:docPr id="26" name="Picture 26" descr="Text, table&#10;&#10;Description automatically generated"/>
+            <wp:cNvGraphicFramePr>
+              <a:graphicFrameLocks xmlns:a="http://schemas.openxmlformats.org/drawingml/2006/main" noChangeAspect="1"/>
+            </wp:cNvGraphicFramePr>
+            <a:graphic xmlns:a="http://schemas.openxmlformats.org/drawingml/2006/main">
+              <a:graphicData uri="http://schemas.openxmlformats.org/drawingml/2006/picture">
+                <pic:pic xmlns:pic="http://schemas.openxmlformats.org/drawingml/2006/picture">
+                  <pic:nvPicPr>
+                    <pic:cNvPr id="26" name="Picture 26" descr="Text, table&#10;&#10;Description automatically generated"/>
+                    <pic:cNvPicPr/>
+                  </pic:nvPicPr>
+                  <pic:blipFill>
+                    <a:blip r:embed="rId25">
+                      <a:extLst>
+                        <a:ext uri="{28A0092B-C50C-407E-A947-70E740481C1C}">
+                          <a14:useLocalDpi xmlns:a14="http://schemas.microsoft.com/office/drawing/2010/main" val="0"/>
+                        </a:ext>
+                      </a:extLst>
+                    </a:blip>
+                    <a:stretch>
+                      <a:fillRect/>
+                    </a:stretch>
+                  </pic:blipFill>
+                  <pic:spPr>
+                    <a:xfrm>
+                      <a:off x="0" y="0"/>
+                      <a:ext cx="4896533" cy="781159"/>
+                    </a:xfrm>
+                    <a:prstGeom prst="rect">
+                      <a:avLst/>
+                    </a:prstGeom>
+                  </pic:spPr>
+                </pic:pic>
+              </a:graphicData>
+            </a:graphic>
+            <wp14:sizeRelH relativeFrom="page">
+              <wp14:pctWidth>0</wp14:pctWidth>
+            </wp14:sizeRelH>
+            <wp14:sizeRelV relativeFrom="page">
+              <wp14:pctHeight>0</wp14:pctHeight>
+            </wp14:sizeRelV>
+          </wp:anchor>
+        </w:drawing>
+      </w:r>
+    </w:p>
+    <w:p/>
+    <w:p/>
+    <w:p/>
+    <w:p/>
+    <w:p/>
+    <w:p/>
+    <w:p/>
+    <w:p>
+      <w:r>
+        <w:lastRenderedPageBreak/>
+        <w:t>Venue</w:t>
+      </w:r>
+    </w:p>
+    <w:p>
+      <w:r>
+        <w:drawing>
+          <wp:anchor distT="0" distB="0" distL="114300" distR="114300" simplePos="0" relativeHeight="251682816" behindDoc="1" locked="0" layoutInCell="1" allowOverlap="1" wp14:anchorId="0D6DB13C" wp14:editId="23F506AA">
+            <wp:simplePos x="0" y="0"/>
+            <wp:positionH relativeFrom="margin">
+              <wp:align>left</wp:align>
+            </wp:positionH>
+            <wp:positionV relativeFrom="paragraph">
+              <wp:posOffset>9525</wp:posOffset>
+            </wp:positionV>
+            <wp:extent cx="1524213" cy="1619476"/>
+            <wp:effectExtent l="0" t="0" r="0" b="0"/>
+            <wp:wrapTight wrapText="bothSides">
+              <wp:wrapPolygon edited="0">
+                <wp:start x="0" y="0"/>
+                <wp:lineTo x="0" y="21346"/>
+                <wp:lineTo x="21330" y="21346"/>
+                <wp:lineTo x="21330" y="0"/>
+                <wp:lineTo x="0" y="0"/>
+              </wp:wrapPolygon>
+            </wp:wrapTight>
+            <wp:docPr id="27" name="Picture 27" descr="Graphical user interface, text&#10;&#10;Description automatically generated"/>
+            <wp:cNvGraphicFramePr>
+              <a:graphicFrameLocks xmlns:a="http://schemas.openxmlformats.org/drawingml/2006/main" noChangeAspect="1"/>
+            </wp:cNvGraphicFramePr>
+            <a:graphic xmlns:a="http://schemas.openxmlformats.org/drawingml/2006/main">
+              <a:graphicData uri="http://schemas.openxmlformats.org/drawingml/2006/picture">
+                <pic:pic xmlns:pic="http://schemas.openxmlformats.org/drawingml/2006/picture">
+                  <pic:nvPicPr>
+                    <pic:cNvPr id="27" name="Picture 27" descr="Graphical user interface, text&#10;&#10;Description automatically generated"/>
+                    <pic:cNvPicPr/>
+                  </pic:nvPicPr>
+                  <pic:blipFill>
+                    <a:blip r:embed="rId26">
+                      <a:extLst>
+                        <a:ext uri="{28A0092B-C50C-407E-A947-70E740481C1C}">
+                          <a14:useLocalDpi xmlns:a14="http://schemas.microsoft.com/office/drawing/2010/main" val="0"/>
+                        </a:ext>
+                      </a:extLst>
+                    </a:blip>
+                    <a:stretch>
+                      <a:fillRect/>
+                    </a:stretch>
+                  </pic:blipFill>
+                  <pic:spPr>
+                    <a:xfrm>
+                      <a:off x="0" y="0"/>
+                      <a:ext cx="1524213" cy="1619476"/>
+                    </a:xfrm>
+                    <a:prstGeom prst="rect">
+                      <a:avLst/>
+                    </a:prstGeom>
+                  </pic:spPr>
+                </pic:pic>
+              </a:graphicData>
+            </a:graphic>
+            <wp14:sizeRelH relativeFrom="page">
+              <wp14:pctWidth>0</wp14:pctWidth>
+            </wp14:sizeRelH>
+            <wp14:sizeRelV relativeFrom="page">
+              <wp14:pctHeight>0</wp14:pctHeight>
+            </wp14:sizeRelV>
+          </wp:anchor>
+        </w:drawing>
+      </w:r>
+    </w:p>
+    <w:p/>
+    <w:p/>
+    <w:p/>
+    <w:p/>
+    <w:p/>
+    <w:p/>
+    <w:p/>
+    <w:p/>
+    <w:p/>
+    <w:p/>
+    <w:p>
+      <w:r>
+        <w:drawing>
+          <wp:anchor distT="0" distB="0" distL="114300" distR="114300" simplePos="0" relativeHeight="251683840" behindDoc="1" locked="0" layoutInCell="1" allowOverlap="1" wp14:anchorId="503BAEF8" wp14:editId="3C9B749C">
+            <wp:simplePos x="0" y="0"/>
+            <wp:positionH relativeFrom="margin">
+              <wp:align>left</wp:align>
+            </wp:positionH>
+            <wp:positionV relativeFrom="paragraph">
+              <wp:posOffset>171450</wp:posOffset>
+            </wp:positionV>
+            <wp:extent cx="5915851" cy="2324424"/>
+            <wp:effectExtent l="0" t="0" r="8890" b="0"/>
+            <wp:wrapTight wrapText="bothSides">
+              <wp:wrapPolygon edited="0">
+                <wp:start x="0" y="0"/>
+                <wp:lineTo x="0" y="21423"/>
+                <wp:lineTo x="21563" y="21423"/>
+                <wp:lineTo x="21563" y="0"/>
+                <wp:lineTo x="0" y="0"/>
+              </wp:wrapPolygon>
+            </wp:wrapTight>
+            <wp:docPr id="28" name="Picture 28" descr="Table, Excel&#10;&#10;Description automatically generated"/>
+            <wp:cNvGraphicFramePr>
+              <a:graphicFrameLocks xmlns:a="http://schemas.openxmlformats.org/drawingml/2006/main" noChangeAspect="1"/>
+            </wp:cNvGraphicFramePr>
+            <a:graphic xmlns:a="http://schemas.openxmlformats.org/drawingml/2006/main">
+              <a:graphicData uri="http://schemas.openxmlformats.org/drawingml/2006/picture">
+                <pic:pic xmlns:pic="http://schemas.openxmlformats.org/drawingml/2006/picture">
+                  <pic:nvPicPr>
+                    <pic:cNvPr id="28" name="Picture 28" descr="Table, Excel&#10;&#10;Description automatically generated"/>
+                    <pic:cNvPicPr/>
+                  </pic:nvPicPr>
+                  <pic:blipFill>
+                    <a:blip r:embed="rId27">
+                      <a:extLst>
+                        <a:ext uri="{28A0092B-C50C-407E-A947-70E740481C1C}">
+                          <a14:useLocalDpi xmlns:a14="http://schemas.microsoft.com/office/drawing/2010/main" val="0"/>
+                        </a:ext>
+                      </a:extLst>
+                    </a:blip>
+                    <a:stretch>
+                      <a:fillRect/>
+                    </a:stretch>
+                  </pic:blipFill>
+                  <pic:spPr>
+                    <a:xfrm>
+                      <a:off x="0" y="0"/>
+                      <a:ext cx="5915851" cy="2324424"/>
+                    </a:xfrm>
+                    <a:prstGeom prst="rect">
+                      <a:avLst/>
+                    </a:prstGeom>
+                  </pic:spPr>
+                </pic:pic>
+              </a:graphicData>
+            </a:graphic>
+            <wp14:sizeRelH relativeFrom="page">
+              <wp14:pctWidth>0</wp14:pctWidth>
+            </wp14:sizeRelH>
+            <wp14:sizeRelV relativeFrom="page">
+              <wp14:pctHeight>0</wp14:pctHeight>
+            </wp14:sizeRelV>
+          </wp:anchor>
+        </w:drawing>
+      </w:r>
+      <w:r>
+        <w:t>Sport</w:t>
+      </w:r>
+      <w:r>
+        <w:t xml:space="preserve"> </w:t>
+      </w:r>
+      <w:r>
+        <w:t>Event</w:t>
+      </w:r>
+    </w:p>
+    <w:p>
+      <w:r>
+        <w:t>Viewing Experience</w:t>
+      </w:r>
+    </w:p>
+    <w:p>
+      <w:r>
+        <w:drawing>
+          <wp:anchor distT="0" distB="0" distL="114300" distR="114300" simplePos="0" relativeHeight="251684864" behindDoc="1" locked="0" layoutInCell="1" allowOverlap="1" wp14:anchorId="294C81AF" wp14:editId="55839C54">
+            <wp:simplePos x="0" y="0"/>
+            <wp:positionH relativeFrom="margin">
+              <wp:align>left</wp:align>
+            </wp:positionH>
+            <wp:positionV relativeFrom="paragraph">
+              <wp:posOffset>9525</wp:posOffset>
+            </wp:positionV>
+            <wp:extent cx="1400370" cy="619211"/>
+            <wp:effectExtent l="0" t="0" r="9525" b="9525"/>
+            <wp:wrapTight wrapText="bothSides">
+              <wp:wrapPolygon edited="0">
+                <wp:start x="0" y="0"/>
+                <wp:lineTo x="0" y="21268"/>
+                <wp:lineTo x="21453" y="21268"/>
+                <wp:lineTo x="21453" y="0"/>
+                <wp:lineTo x="0" y="0"/>
+              </wp:wrapPolygon>
+            </wp:wrapTight>
+            <wp:docPr id="29" name="Picture 29" descr="Graphical user interface, text, application&#10;&#10;Description automatically generated"/>
+            <wp:cNvGraphicFramePr>
+              <a:graphicFrameLocks xmlns:a="http://schemas.openxmlformats.org/drawingml/2006/main" noChangeAspect="1"/>
+            </wp:cNvGraphicFramePr>
+            <a:graphic xmlns:a="http://schemas.openxmlformats.org/drawingml/2006/main">
+              <a:graphicData uri="http://schemas.openxmlformats.org/drawingml/2006/picture">
+                <pic:pic xmlns:pic="http://schemas.openxmlformats.org/drawingml/2006/picture">
+                  <pic:nvPicPr>
+                    <pic:cNvPr id="29" name="Picture 29" descr="Graphical user interface, text, application&#10;&#10;Description automatically generated"/>
+                    <pic:cNvPicPr/>
+                  </pic:nvPicPr>
+                  <pic:blipFill>
+                    <a:blip r:embed="rId28">
+                      <a:extLst>
+                        <a:ext uri="{28A0092B-C50C-407E-A947-70E740481C1C}">
+                          <a14:useLocalDpi xmlns:a14="http://schemas.microsoft.com/office/drawing/2010/main" val="0"/>
+                        </a:ext>
+                      </a:extLst>
+                    </a:blip>
+                    <a:stretch>
+                      <a:fillRect/>
+                    </a:stretch>
+                  </pic:blipFill>
+                  <pic:spPr>
+                    <a:xfrm>
+                      <a:off x="0" y="0"/>
+                      <a:ext cx="1400370" cy="619211"/>
+                    </a:xfrm>
+                    <a:prstGeom prst="rect">
+                      <a:avLst/>
+                    </a:prstGeom>
+                  </pic:spPr>
+                </pic:pic>
+              </a:graphicData>
+            </a:graphic>
+            <wp14:sizeRelH relativeFrom="page">
+              <wp14:pctWidth>0</wp14:pctWidth>
+            </wp14:sizeRelH>
+            <wp14:sizeRelV relativeFrom="page">
+              <wp14:pctHeight>0</wp14:pctHeight>
+            </wp14:sizeRelV>
+          </wp:anchor>
+        </w:drawing>
+      </w:r>
+    </w:p>
+    <w:p/>
+    <w:p/>
+    <w:p/>
+    <w:p/>
+    <w:p>
+      <w:r>
+        <w:t>Run In</w:t>
+      </w:r>
+    </w:p>
+    <w:p>
+      <w:r>
+        <w:drawing>
+          <wp:anchor distT="0" distB="0" distL="114300" distR="114300" simplePos="0" relativeHeight="251685888" behindDoc="1" locked="0" layoutInCell="1" allowOverlap="1" wp14:anchorId="66809DB9" wp14:editId="1BA19976">
+            <wp:simplePos x="0" y="0"/>
+            <wp:positionH relativeFrom="margin">
+              <wp:align>left</wp:align>
+            </wp:positionH>
+            <wp:positionV relativeFrom="paragraph">
+              <wp:posOffset>9525</wp:posOffset>
+            </wp:positionV>
+            <wp:extent cx="4115374" cy="2305372"/>
+            <wp:effectExtent l="0" t="0" r="0" b="0"/>
+            <wp:wrapTight wrapText="bothSides">
+              <wp:wrapPolygon edited="0">
+                <wp:start x="0" y="0"/>
+                <wp:lineTo x="0" y="21421"/>
+                <wp:lineTo x="21500" y="21421"/>
+                <wp:lineTo x="21500" y="0"/>
+                <wp:lineTo x="0" y="0"/>
+              </wp:wrapPolygon>
+            </wp:wrapTight>
+            <wp:docPr id="30" name="Picture 30" descr="Table&#10;&#10;Description automatically generated"/>
+            <wp:cNvGraphicFramePr>
+              <a:graphicFrameLocks xmlns:a="http://schemas.openxmlformats.org/drawingml/2006/main" noChangeAspect="1"/>
+            </wp:cNvGraphicFramePr>
+            <a:graphic xmlns:a="http://schemas.openxmlformats.org/drawingml/2006/main">
+              <a:graphicData uri="http://schemas.openxmlformats.org/drawingml/2006/picture">
+                <pic:pic xmlns:pic="http://schemas.openxmlformats.org/drawingml/2006/picture">
+                  <pic:nvPicPr>
+                    <pic:cNvPr id="30" name="Picture 30" descr="Table&#10;&#10;Description automatically generated"/>
+                    <pic:cNvPicPr/>
+                  </pic:nvPicPr>
+                  <pic:blipFill>
+                    <a:blip r:embed="rId29">
+                      <a:extLst>
+                        <a:ext uri="{28A0092B-C50C-407E-A947-70E740481C1C}">
+                          <a14:useLocalDpi xmlns:a14="http://schemas.microsoft.com/office/drawing/2010/main" val="0"/>
+                        </a:ext>
+                      </a:extLst>
+                    </a:blip>
+                    <a:stretch>
+                      <a:fillRect/>
+                    </a:stretch>
+                  </pic:blipFill>
+                  <pic:spPr>
+                    <a:xfrm>
+                      <a:off x="0" y="0"/>
+                      <a:ext cx="4115374" cy="2305372"/>
+                    </a:xfrm>
+                    <a:prstGeom prst="rect">
+                      <a:avLst/>
+                    </a:prstGeom>
+                  </pic:spPr>
+                </pic:pic>
+              </a:graphicData>
+            </a:graphic>
+            <wp14:sizeRelH relativeFrom="page">
+              <wp14:pctWidth>0</wp14:pctWidth>
+            </wp14:sizeRelH>
+            <wp14:sizeRelV relativeFrom="page">
+              <wp14:pctHeight>0</wp14:pctHeight>
+            </wp14:sizeRelV>
+          </wp:anchor>
+        </w:drawing>
+      </w:r>
+    </w:p>
+    <w:p/>
+    <w:p/>
+    <w:p/>
+    <w:p/>
+    <w:p/>
+    <w:p/>
+    <w:p/>
+    <w:p/>
+    <w:p/>
+    <w:p/>
+    <w:p/>
+    <w:p/>
+    <w:p/>
+    <w:p/>
+    <w:p/>
+    <w:p/>
+    <w:p/>
+    <w:p>
+      <w:r>
+        <w:lastRenderedPageBreak/>
+        <w:t>Attends</w:t>
+      </w:r>
+    </w:p>
+    <w:p>
+      <w:r>
+        <w:drawing>
+          <wp:anchor distT="0" distB="0" distL="114300" distR="114300" simplePos="0" relativeHeight="251686912" behindDoc="1" locked="0" layoutInCell="1" allowOverlap="1" wp14:anchorId="6E7E117A" wp14:editId="31042084">
+            <wp:simplePos x="0" y="0"/>
+            <wp:positionH relativeFrom="margin">
+              <wp:align>left</wp:align>
+            </wp:positionH>
+            <wp:positionV relativeFrom="paragraph">
+              <wp:posOffset>9525</wp:posOffset>
+            </wp:positionV>
+            <wp:extent cx="3400900" cy="1743318"/>
+            <wp:effectExtent l="0" t="0" r="9525" b="9525"/>
+            <wp:wrapTight wrapText="bothSides">
+              <wp:wrapPolygon edited="0">
+                <wp:start x="0" y="0"/>
+                <wp:lineTo x="0" y="21482"/>
+                <wp:lineTo x="21539" y="21482"/>
+                <wp:lineTo x="21539" y="0"/>
+                <wp:lineTo x="0" y="0"/>
+              </wp:wrapPolygon>
+            </wp:wrapTight>
+            <wp:docPr id="31" name="Picture 31" descr="Table&#10;&#10;Description automatically generated"/>
+            <wp:cNvGraphicFramePr>
+              <a:graphicFrameLocks xmlns:a="http://schemas.openxmlformats.org/drawingml/2006/main" noChangeAspect="1"/>
+            </wp:cNvGraphicFramePr>
+            <a:graphic xmlns:a="http://schemas.openxmlformats.org/drawingml/2006/main">
+              <a:graphicData uri="http://schemas.openxmlformats.org/drawingml/2006/picture">
+                <pic:pic xmlns:pic="http://schemas.openxmlformats.org/drawingml/2006/picture">
+                  <pic:nvPicPr>
+                    <pic:cNvPr id="31" name="Picture 31" descr="Table&#10;&#10;Description automatically generated"/>
+                    <pic:cNvPicPr/>
+                  </pic:nvPicPr>
+                  <pic:blipFill>
+                    <a:blip r:embed="rId30">
+                      <a:extLst>
+                        <a:ext uri="{28A0092B-C50C-407E-A947-70E740481C1C}">
+                          <a14:useLocalDpi xmlns:a14="http://schemas.microsoft.com/office/drawing/2010/main" val="0"/>
+                        </a:ext>
+                      </a:extLst>
+                    </a:blip>
+                    <a:stretch>
+                      <a:fillRect/>
+                    </a:stretch>
+                  </pic:blipFill>
+                  <pic:spPr>
+                    <a:xfrm>
+                      <a:off x="0" y="0"/>
+                      <a:ext cx="3400900" cy="1743318"/>
+                    </a:xfrm>
+                    <a:prstGeom prst="rect">
+                      <a:avLst/>
+                    </a:prstGeom>
+                  </pic:spPr>
+                </pic:pic>
+              </a:graphicData>
+            </a:graphic>
+            <wp14:sizeRelH relativeFrom="page">
+              <wp14:pctWidth>0</wp14:pctWidth>
+            </wp14:sizeRelH>
+            <wp14:sizeRelV relativeFrom="page">
+              <wp14:pctHeight>0</wp14:pctHeight>
+            </wp14:sizeRelV>
+          </wp:anchor>
+        </w:drawing>
+      </w:r>
+    </w:p>
+    <w:p/>
+    <w:p/>
+    <w:p/>
+    <w:p/>
+    <w:p/>
+    <w:p/>
+    <w:p/>
+    <w:p/>
+    <w:p/>
+    <w:p/>
+    <w:p/>
+    <w:p>
+      <w:r>
+        <w:t>Watches</w:t>
+      </w:r>
+    </w:p>
+    <w:p>
+      <w:r>
+        <w:drawing>
+          <wp:anchor distT="0" distB="0" distL="114300" distR="114300" simplePos="0" relativeHeight="251687936" behindDoc="1" locked="0" layoutInCell="1" allowOverlap="1" wp14:anchorId="46F4E957" wp14:editId="64E8EE5C">
+            <wp:simplePos x="0" y="0"/>
+            <wp:positionH relativeFrom="margin">
+              <wp:align>left</wp:align>
+            </wp:positionH>
+            <wp:positionV relativeFrom="paragraph">
+              <wp:posOffset>9525</wp:posOffset>
+            </wp:positionV>
+            <wp:extent cx="3476625" cy="1190625"/>
+            <wp:effectExtent l="0" t="0" r="9525" b="9525"/>
+            <wp:wrapTight wrapText="bothSides">
+              <wp:wrapPolygon edited="0">
+                <wp:start x="0" y="0"/>
+                <wp:lineTo x="0" y="21427"/>
+                <wp:lineTo x="21541" y="21427"/>
+                <wp:lineTo x="21541" y="0"/>
+                <wp:lineTo x="0" y="0"/>
+              </wp:wrapPolygon>
+            </wp:wrapTight>
+            <wp:docPr id="32" name="Picture 32" descr="Table&#10;&#10;Description automatically generated"/>
+            <wp:cNvGraphicFramePr>
+              <a:graphicFrameLocks xmlns:a="http://schemas.openxmlformats.org/drawingml/2006/main" noChangeAspect="1"/>
+            </wp:cNvGraphicFramePr>
+            <a:graphic xmlns:a="http://schemas.openxmlformats.org/drawingml/2006/main">
+              <a:graphicData uri="http://schemas.openxmlformats.org/drawingml/2006/picture">
+                <pic:pic xmlns:pic="http://schemas.openxmlformats.org/drawingml/2006/picture">
+                  <pic:nvPicPr>
+                    <pic:cNvPr id="32" name="Picture 32" descr="Table&#10;&#10;Description automatically generated"/>
+                    <pic:cNvPicPr/>
+                  </pic:nvPicPr>
+                  <pic:blipFill>
+                    <a:blip r:embed="rId31">
+                      <a:extLst>
+                        <a:ext uri="{28A0092B-C50C-407E-A947-70E740481C1C}">
+                          <a14:useLocalDpi xmlns:a14="http://schemas.microsoft.com/office/drawing/2010/main" val="0"/>
+                        </a:ext>
+                      </a:extLst>
+                    </a:blip>
+                    <a:stretch>
+                      <a:fillRect/>
+                    </a:stretch>
+                  </pic:blipFill>
+                  <pic:spPr>
+                    <a:xfrm>
+                      <a:off x="0" y="0"/>
+                      <a:ext cx="3476625" cy="1190625"/>
+                    </a:xfrm>
+                    <a:prstGeom prst="rect">
+                      <a:avLst/>
+                    </a:prstGeom>
+                  </pic:spPr>
+                </pic:pic>
+              </a:graphicData>
+            </a:graphic>
+            <wp14:sizeRelH relativeFrom="page">
+              <wp14:pctWidth>0</wp14:pctWidth>
+            </wp14:sizeRelH>
+            <wp14:sizeRelV relativeFrom="page">
+              <wp14:pctHeight>0</wp14:pctHeight>
+            </wp14:sizeRelV>
+          </wp:anchor>
+        </w:drawing>
+      </w:r>
+    </w:p>
+    <w:p/>
+    <w:p/>
+    <w:p/>
+    <w:p/>
+    <w:p/>
     <w:p/>
     <w:p/>
     <w:p/>
@@ -2961,7 +3935,7 @@
                     <pic:cNvPicPr/>
                   </pic:nvPicPr>
                   <pic:blipFill>
-                    <a:blip r:embed="rId17">
+                    <a:blip r:embed="rId32">
                       <a:extLst>
                         <a:ext uri="{28A0092B-C50C-407E-A947-70E740481C1C}">
                           <a14:useLocalDpi xmlns:a14="http://schemas.microsoft.com/office/drawing/2010/main" val="0"/>
@@ -3048,7 +4022,7 @@
                     <pic:cNvPicPr/>
                   </pic:nvPicPr>
                   <pic:blipFill>
-                    <a:blip r:embed="rId18">
+                    <a:blip r:embed="rId33">
                       <a:extLst>
                         <a:ext uri="{28A0092B-C50C-407E-A947-70E740481C1C}">
                           <a14:useLocalDpi xmlns:a14="http://schemas.microsoft.com/office/drawing/2010/main" val="0"/>
@@ -3094,11 +4068,7 @@
         <w:t>The screenshot above are the two main table.</w:t>
       </w:r>
     </w:p>
-    <w:p>
-      <w:r>
-        <w:t>s</w:t>
-      </w:r>
-    </w:p>
+    <w:p/>
     <w:p>
       <w:r>
         <w:t xml:space="preserve">The dataset is randomly generated using a java program generating random string of chars/integer. </w:t>
@@ -3108,12 +4078,12 @@
       <w:pPr>
         <w:pStyle w:val="Heading2"/>
       </w:pPr>
-      <w:bookmarkStart w:id="14" w:name="_Toc105330856"/>
+      <w:bookmarkStart w:id="15" w:name="_Toc105359288"/>
       <w:r>
         <w:lastRenderedPageBreak/>
         <w:t>Application</w:t>
       </w:r>
-      <w:bookmarkEnd w:id="14"/>
+      <w:bookmarkEnd w:id="15"/>
     </w:p>
     <w:p>
       <w:pPr>
@@ -3127,22 +4097,22 @@
       <w:pPr>
         <w:pStyle w:val="Heading1"/>
       </w:pPr>
-      <w:bookmarkStart w:id="15" w:name="_Toc105330857"/>
+      <w:bookmarkStart w:id="16" w:name="_Toc105359289"/>
       <w:r>
         <w:lastRenderedPageBreak/>
         <w:t>Project Milestone 3</w:t>
       </w:r>
-      <w:bookmarkEnd w:id="15"/>
+      <w:bookmarkEnd w:id="16"/>
     </w:p>
     <w:p>
       <w:pPr>
         <w:pStyle w:val="Heading2"/>
       </w:pPr>
-      <w:bookmarkStart w:id="16" w:name="_Toc105330858"/>
+      <w:bookmarkStart w:id="17" w:name="_Toc105359290"/>
       <w:r>
         <w:t>Indexing and Querying Optimization</w:t>
       </w:r>
-      <w:bookmarkEnd w:id="16"/>
+      <w:bookmarkEnd w:id="17"/>
     </w:p>
     <w:p>
       <w:pPr>
@@ -3184,7 +4154,7 @@
                     <pic:cNvPicPr/>
                   </pic:nvPicPr>
                   <pic:blipFill>
-                    <a:blip r:embed="rId19">
+                    <a:blip r:embed="rId34">
                       <a:extLst>
                         <a:ext uri="{28A0092B-C50C-407E-A947-70E740481C1C}">
                           <a14:useLocalDpi xmlns:a14="http://schemas.microsoft.com/office/drawing/2010/main" val="0"/>
@@ -3252,7 +4222,7 @@
                     <pic:cNvPicPr/>
                   </pic:nvPicPr>
                   <pic:blipFill>
-                    <a:blip r:embed="rId20">
+                    <a:blip r:embed="rId35">
                       <a:extLst>
                         <a:ext uri="{28A0092B-C50C-407E-A947-70E740481C1C}">
                           <a14:useLocalDpi xmlns:a14="http://schemas.microsoft.com/office/drawing/2010/main" val="0"/>
@@ -3320,7 +4290,7 @@
                     <pic:cNvPicPr/>
                   </pic:nvPicPr>
                   <pic:blipFill>
-                    <a:blip r:embed="rId21">
+                    <a:blip r:embed="rId36">
                       <a:extLst>
                         <a:ext uri="{28A0092B-C50C-407E-A947-70E740481C1C}">
                           <a14:useLocalDpi xmlns:a14="http://schemas.microsoft.com/office/drawing/2010/main" val="0"/>
@@ -3388,7 +4358,7 @@
                     <pic:cNvPicPr/>
                   </pic:nvPicPr>
                   <pic:blipFill>
-                    <a:blip r:embed="rId22">
+                    <a:blip r:embed="rId37">
                       <a:extLst>
                         <a:ext uri="{28A0092B-C50C-407E-A947-70E740481C1C}">
                           <a14:useLocalDpi xmlns:a14="http://schemas.microsoft.com/office/drawing/2010/main" val="0"/>
@@ -3448,12 +4418,29 @@
     </w:p>
     <w:p>
       <w:r>
-        <w:t xml:space="preserve">We decided to choose first name on Person table. It allow us </w:t>
+        <w:t xml:space="preserve">We decided to choose first name on Person table. It </w:t>
+      </w:r>
+      <w:r>
+        <w:t>allows</w:t>
+      </w:r>
+      <w:r>
+        <w:t xml:space="preserve"> us </w:t>
+      </w:r>
+      <w:r>
+        <w:t xml:space="preserve">to search for different group of people with </w:t>
+      </w:r>
+      <w:r>
+        <w:t xml:space="preserve">some similarities with their first name. </w:t>
       </w:r>
     </w:p>
     <w:p>
       <w:r>
         <w:t>Hash-Cluster:</w:t>
+      </w:r>
+    </w:p>
+    <w:p>
+      <w:r>
+        <w:t>We chose organizer as the hash for the Sport Event table. We felt that there will be lot of queries trying to find the events that are organized by certain organizer. Using hash allow for quick direct to all event organized by the one organizer.</w:t>
       </w:r>
     </w:p>
     <w:p>
@@ -3507,7 +4494,7 @@
                     <pic:cNvPicPr/>
                   </pic:nvPicPr>
                   <pic:blipFill>
-                    <a:blip r:embed="rId23">
+                    <a:blip r:embed="rId38">
                       <a:extLst>
                         <a:ext uri="{28A0092B-C50C-407E-A947-70E740481C1C}">
                           <a14:useLocalDpi xmlns:a14="http://schemas.microsoft.com/office/drawing/2010/main" val="0"/>
@@ -3557,6 +4544,27 @@
     <w:p/>
     <w:p/>
     <w:p/>
+    <w:p/>
+    <w:p/>
+    <w:p/>
+    <w:p/>
+    <w:p/>
+    <w:p/>
+    <w:p/>
+    <w:p/>
+    <w:p/>
+    <w:p/>
+    <w:p/>
+    <w:p/>
+    <w:p/>
+    <w:p/>
+    <w:p/>
+    <w:p/>
+    <w:p/>
+    <w:p/>
+    <w:p/>
+    <w:p/>
+    <w:p/>
     <w:p>
       <w:r>
         <w:rPr>
@@ -3578,7 +4586,7 @@
                     <pic:cNvPicPr/>
                   </pic:nvPicPr>
                   <pic:blipFill>
-                    <a:blip r:embed="rId24"/>
+                    <a:blip r:embed="rId39"/>
                     <a:stretch>
                       <a:fillRect/>
                     </a:stretch>
@@ -3601,6 +4609,7 @@
     </w:p>
     <w:p>
       <w:r>
+        <w:lastRenderedPageBreak/>
         <w:t>B-Tree Index After Implement</w:t>
       </w:r>
     </w:p>
@@ -3641,7 +4650,7 @@
                     <pic:cNvPicPr/>
                   </pic:nvPicPr>
                   <pic:blipFill>
-                    <a:blip r:embed="rId24">
+                    <a:blip r:embed="rId39">
                       <a:extLst>
                         <a:ext uri="{28A0092B-C50C-407E-A947-70E740481C1C}">
                           <a14:useLocalDpi xmlns:a14="http://schemas.microsoft.com/office/drawing/2010/main" val="0"/>
@@ -3722,7 +4731,7 @@
                     <pic:cNvPicPr/>
                   </pic:nvPicPr>
                   <pic:blipFill>
-                    <a:blip r:embed="rId25">
+                    <a:blip r:embed="rId40">
                       <a:extLst>
                         <a:ext uri="{28A0092B-C50C-407E-A947-70E740481C1C}">
                           <a14:useLocalDpi xmlns:a14="http://schemas.microsoft.com/office/drawing/2010/main" val="0"/>
@@ -3783,6 +4792,7 @@
         <w:rPr>
           <w:noProof/>
         </w:rPr>
+        <w:lastRenderedPageBreak/>
         <w:drawing>
           <wp:anchor distT="0" distB="0" distL="114300" distR="114300" simplePos="0" relativeHeight="251665408" behindDoc="1" locked="0" layoutInCell="1" allowOverlap="1" wp14:anchorId="3143C19A" wp14:editId="06ADE1C9">
             <wp:simplePos x="0" y="0"/>
@@ -3815,7 +4825,7 @@
                     <pic:cNvPicPr/>
                   </pic:nvPicPr>
                   <pic:blipFill>
-                    <a:blip r:embed="rId26">
+                    <a:blip r:embed="rId41">
                       <a:extLst>
                         <a:ext uri="{28A0092B-C50C-407E-A947-70E740481C1C}">
                           <a14:useLocalDpi xmlns:a14="http://schemas.microsoft.com/office/drawing/2010/main" val="0"/>
@@ -3930,14 +4940,14 @@
           <w:lang w:val="en-SG" w:eastAsia="en-SG"/>
         </w:rPr>
       </w:pPr>
-      <w:bookmarkStart w:id="17" w:name="_Toc105330859"/>
+      <w:bookmarkStart w:id="18" w:name="_Toc105359291"/>
       <w:r>
         <w:rPr>
           <w:lang w:eastAsia="en-SG"/>
         </w:rPr>
         <w:t>COMPX323-22A Project Checklist</w:t>
       </w:r>
-      <w:bookmarkEnd w:id="17"/>
+      <w:bookmarkEnd w:id="18"/>
       <w:r>
         <w:rPr>
           <w:lang w:val="en-SG" w:eastAsia="en-SG"/>
@@ -4130,6 +5140,7 @@
           <w:lang w:val="en-SG" w:eastAsia="en-SG"/>
         </w:rPr>
       </w:pPr>
+      <w:bookmarkStart w:id="19" w:name="_Hlk105359243"/>
       <w:r>
         <w:rPr>
           <w:rFonts w:ascii="Arial" w:hAnsi="Arial" w:cs="Arial"/>
@@ -4139,6 +5150,7 @@
         </w:rPr>
         <w:t>Tetsusaburo Kato</w:t>
       </w:r>
+      <w:bookmarkEnd w:id="19"/>
       <w:r>
         <w:rPr>
           <w:rFonts w:ascii="Arial" w:hAnsi="Arial" w:cs="Arial"/>
@@ -4888,6 +5900,15 @@
               </w:rPr>
               <w:t> </w:t>
             </w:r>
+            <w:r>
+              <w:rPr>
+                <w:rFonts w:ascii="Segoe UI Emoji" w:hAnsi="Segoe UI Emoji" w:cs="Segoe UI Emoji"/>
+                <w:sz w:val="22"/>
+                <w:szCs w:val="22"/>
+                <w:lang w:val="en-SG" w:eastAsia="en-SG"/>
+              </w:rPr>
+              <w:t>✔</w:t>
+            </w:r>
           </w:p>
         </w:tc>
       </w:tr>
@@ -4997,6 +6018,15 @@
                 <w:lang w:val="en-SG" w:eastAsia="en-SG"/>
               </w:rPr>
               <w:t> </w:t>
+            </w:r>
+            <w:r>
+              <w:rPr>
+                <w:rFonts w:ascii="Segoe UI Emoji" w:hAnsi="Segoe UI Emoji" w:cs="Segoe UI Emoji"/>
+                <w:sz w:val="22"/>
+                <w:szCs w:val="22"/>
+                <w:lang w:val="en-SG" w:eastAsia="en-SG"/>
+              </w:rPr>
+              <w:t>✔</w:t>
             </w:r>
           </w:p>
         </w:tc>
@@ -5108,6 +6138,15 @@
               </w:rPr>
               <w:t> </w:t>
             </w:r>
+            <w:r>
+              <w:rPr>
+                <w:rFonts w:ascii="Segoe UI Emoji" w:hAnsi="Segoe UI Emoji" w:cs="Segoe UI Emoji"/>
+                <w:sz w:val="22"/>
+                <w:szCs w:val="22"/>
+                <w:lang w:val="en-SG" w:eastAsia="en-SG"/>
+              </w:rPr>
+              <w:t>✔</w:t>
+            </w:r>
           </w:p>
         </w:tc>
       </w:tr>
@@ -5255,6 +6294,15 @@
                 <w:lang w:val="en-SG" w:eastAsia="en-SG"/>
               </w:rPr>
               <w:t> </w:t>
+            </w:r>
+            <w:r>
+              <w:rPr>
+                <w:rFonts w:ascii="Segoe UI Emoji" w:hAnsi="Segoe UI Emoji" w:cs="Segoe UI Emoji"/>
+                <w:sz w:val="22"/>
+                <w:szCs w:val="22"/>
+                <w:lang w:val="en-SG" w:eastAsia="en-SG"/>
+              </w:rPr>
+              <w:t>✔</w:t>
             </w:r>
           </w:p>
         </w:tc>
@@ -5830,8 +6878,37 @@
       </w:tr>
     </w:tbl>
     <w:p/>
+    <w:p>
+      <w:pPr>
+        <w:spacing w:after="160" w:line="259" w:lineRule="auto"/>
+      </w:pPr>
+      <w:r>
+        <w:lastRenderedPageBreak/>
+        <w:br w:type="page"/>
+      </w:r>
+    </w:p>
+    <w:p>
+      <w:pPr>
+        <w:pStyle w:val="Heading1"/>
+      </w:pPr>
+      <w:r>
+        <w:lastRenderedPageBreak/>
+        <w:t>Code, SQL and Data</w:t>
+      </w:r>
+    </w:p>
+    <w:p>
+      <w:hyperlink r:id="rId42" w:history="1">
+        <w:r>
+          <w:rPr>
+            <w:rStyle w:val="Hyperlink"/>
+          </w:rPr>
+          <w:t>https://github.com/Lecreator-KH/COMPX323App.git</w:t>
+        </w:r>
+      </w:hyperlink>
+    </w:p>
+    <w:p/>
     <w:sectPr>
-      <w:headerReference w:type="default" r:id="rId27"/>
+      <w:headerReference w:type="default" r:id="rId43"/>
       <w:pgSz w:w="12240" w:h="15840" w:code="1"/>
       <w:pgMar w:top="1440" w:right="1296" w:bottom="1440" w:left="1296" w:header="720" w:footer="720" w:gutter="0"/>
       <w:pgNumType w:start="1"/>
@@ -5842,8 +6919,47 @@
 </w:document>
 </file>
 
+<file path=word/comments.xml><?xml version="1.0" encoding="utf-8"?>
+<w:comments xmlns:wpc="http://schemas.microsoft.com/office/word/2010/wordprocessingCanvas" xmlns:cx="http://schemas.microsoft.com/office/drawing/2014/chartex" xmlns:cx1="http://schemas.microsoft.com/office/drawing/2015/9/8/chartex" xmlns:cx2="http://schemas.microsoft.com/office/drawing/2015/10/21/chartex" xmlns:cx3="http://schemas.microsoft.com/office/drawing/2016/5/9/chartex" xmlns:cx4="http://schemas.microsoft.com/office/drawing/2016/5/10/chartex" xmlns:cx5="http://schemas.microsoft.com/office/drawing/2016/5/11/chartex" xmlns:cx6="http://schemas.microsoft.com/office/drawing/2016/5/12/chartex" xmlns:cx7="http://schemas.microsoft.com/office/drawing/2016/5/13/chartex" xmlns:cx8="http://schemas.microsoft.com/office/drawing/2016/5/14/chartex" xmlns:mc="http://schemas.openxmlformats.org/markup-compatibility/2006" xmlns:aink="http://schemas.microsoft.com/office/drawing/2016/ink" xmlns:am3d="http://schemas.microsoft.com/office/drawing/2017/model3d" xmlns:o="urn:schemas-microsoft-com:office:office" xmlns:oel="http://schemas.microsoft.com/office/2019/extlst" xmlns:r="http://schemas.openxmlformats.org/officeDocument/2006/relationships" xmlns:m="http://schemas.openxmlformats.org/officeDocument/2006/math" xmlns:v="urn:schemas-microsoft-com:vml" xmlns:wp14="http://schemas.microsoft.com/office/word/2010/wordprocessingDrawing" xmlns:wp="http://schemas.openxmlformats.org/drawingml/2006/wordprocessingDrawing" xmlns:w10="urn:schemas-microsoft-com:office:word" xmlns:w="http://schemas.openxmlformats.org/wordprocessingml/2006/main" xmlns:w14="http://schemas.microsoft.com/office/word/2010/wordml" xmlns:w15="http://schemas.microsoft.com/office/word/2012/wordml" xmlns:w16cex="http://schemas.microsoft.com/office/word/2018/wordml/cex" xmlns:w16cid="http://schemas.microsoft.com/office/word/2016/wordml/cid" xmlns:w16="http://schemas.microsoft.com/office/word/2018/wordml" xmlns:w16sdtdh="http://schemas.microsoft.com/office/word/2020/wordml/sdtdatahash" xmlns:w16se="http://schemas.microsoft.com/office/word/2015/wordml/symex" xmlns:wpg="http://schemas.microsoft.com/office/word/2010/wordprocessingGroup" xmlns:wpi="http://schemas.microsoft.com/office/word/2010/wordprocessingInk" xmlns:wne="http://schemas.microsoft.com/office/word/2006/wordml" xmlns:wps="http://schemas.microsoft.com/office/word/2010/wordprocessingShape" mc:Ignorable="w14 w15 w16se w16cid w16 w16cex w16sdtdh wp14">
+  <w:comment w:id="9" w:author="Kevin Han" w:date="2022-06-05T21:52:00Z" w:initials="KH">
+    <w:p>
+      <w:pPr>
+        <w:pStyle w:val="CommentText"/>
+      </w:pPr>
+      <w:r>
+        <w:rPr>
+          <w:rStyle w:val="CommentReference"/>
+        </w:rPr>
+        <w:annotationRef/>
+      </w:r>
+      <w:r>
+        <w:t>To Be Updated</w:t>
+      </w:r>
+    </w:p>
+  </w:comment>
+</w:comments>
+</file>
+
+<file path=word/commentsExtended.xml><?xml version="1.0" encoding="utf-8"?>
+<w15:commentsEx xmlns:wpc="http://schemas.microsoft.com/office/word/2010/wordprocessingCanvas" xmlns:cx="http://schemas.microsoft.com/office/drawing/2014/chartex" xmlns:cx1="http://schemas.microsoft.com/office/drawing/2015/9/8/chartex" xmlns:cx2="http://schemas.microsoft.com/office/drawing/2015/10/21/chartex" xmlns:cx3="http://schemas.microsoft.com/office/drawing/2016/5/9/chartex" xmlns:cx4="http://schemas.microsoft.com/office/drawing/2016/5/10/chartex" xmlns:cx5="http://schemas.microsoft.com/office/drawing/2016/5/11/chartex" xmlns:cx6="http://schemas.microsoft.com/office/drawing/2016/5/12/chartex" xmlns:cx7="http://schemas.microsoft.com/office/drawing/2016/5/13/chartex" xmlns:cx8="http://schemas.microsoft.com/office/drawing/2016/5/14/chartex" xmlns:mc="http://schemas.openxmlformats.org/markup-compatibility/2006" xmlns:aink="http://schemas.microsoft.com/office/drawing/2016/ink" xmlns:am3d="http://schemas.microsoft.com/office/drawing/2017/model3d" xmlns:o="urn:schemas-microsoft-com:office:office" xmlns:oel="http://schemas.microsoft.com/office/2019/extlst" xmlns:r="http://schemas.openxmlformats.org/officeDocument/2006/relationships" xmlns:m="http://schemas.openxmlformats.org/officeDocument/2006/math" xmlns:v="urn:schemas-microsoft-com:vml" xmlns:wp14="http://schemas.microsoft.com/office/word/2010/wordprocessingDrawing" xmlns:wp="http://schemas.openxmlformats.org/drawingml/2006/wordprocessingDrawing" xmlns:w10="urn:schemas-microsoft-com:office:word" xmlns:w="http://schemas.openxmlformats.org/wordprocessingml/2006/main" xmlns:w14="http://schemas.microsoft.com/office/word/2010/wordml" xmlns:w15="http://schemas.microsoft.com/office/word/2012/wordml" xmlns:w16cex="http://schemas.microsoft.com/office/word/2018/wordml/cex" xmlns:w16cid="http://schemas.microsoft.com/office/word/2016/wordml/cid" xmlns:w16="http://schemas.microsoft.com/office/word/2018/wordml" xmlns:w16sdtdh="http://schemas.microsoft.com/office/word/2020/wordml/sdtdatahash" xmlns:w16se="http://schemas.microsoft.com/office/word/2015/wordml/symex" xmlns:wpg="http://schemas.microsoft.com/office/word/2010/wordprocessingGroup" xmlns:wpi="http://schemas.microsoft.com/office/word/2010/wordprocessingInk" xmlns:wne="http://schemas.microsoft.com/office/word/2006/wordml" xmlns:wps="http://schemas.microsoft.com/office/word/2010/wordprocessingShape" mc:Ignorable="w14 w15 w16se w16cid w16 w16cex w16sdtdh wp14">
+  <w15:commentEx w15:paraId="6882FA24" w15:done="0"/>
+</w15:commentsEx>
+</file>
+
+<file path=word/commentsExtensible.xml><?xml version="1.0" encoding="utf-8"?>
+<w16cex:commentsExtensible xmlns:wpc="http://schemas.microsoft.com/office/word/2010/wordprocessingCanvas" xmlns:cx="http://schemas.microsoft.com/office/drawing/2014/chartex" xmlns:cx1="http://schemas.microsoft.com/office/drawing/2015/9/8/chartex" xmlns:cx2="http://schemas.microsoft.com/office/drawing/2015/10/21/chartex" xmlns:cx3="http://schemas.microsoft.com/office/drawing/2016/5/9/chartex" xmlns:cx4="http://schemas.microsoft.com/office/drawing/2016/5/10/chartex" xmlns:cx5="http://schemas.microsoft.com/office/drawing/2016/5/11/chartex" xmlns:cx6="http://schemas.microsoft.com/office/drawing/2016/5/12/chartex" xmlns:cx7="http://schemas.microsoft.com/office/drawing/2016/5/13/chartex" xmlns:cx8="http://schemas.microsoft.com/office/drawing/2016/5/14/chartex" xmlns:mc="http://schemas.openxmlformats.org/markup-compatibility/2006" xmlns:aink="http://schemas.microsoft.com/office/drawing/2016/ink" xmlns:am3d="http://schemas.microsoft.com/office/drawing/2017/model3d" xmlns:o="urn:schemas-microsoft-com:office:office" xmlns:oel="http://schemas.microsoft.com/office/2019/extlst" xmlns:r="http://schemas.openxmlformats.org/officeDocument/2006/relationships" xmlns:m="http://schemas.openxmlformats.org/officeDocument/2006/math" xmlns:v="urn:schemas-microsoft-com:vml" xmlns:wp14="http://schemas.microsoft.com/office/word/2010/wordprocessingDrawing" xmlns:wp="http://schemas.openxmlformats.org/drawingml/2006/wordprocessingDrawing" xmlns:w10="urn:schemas-microsoft-com:office:word" xmlns:w="http://schemas.openxmlformats.org/wordprocessingml/2006/main" xmlns:w14="http://schemas.microsoft.com/office/word/2010/wordml" xmlns:w15="http://schemas.microsoft.com/office/word/2012/wordml" xmlns:w16cex="http://schemas.microsoft.com/office/word/2018/wordml/cex" xmlns:w16cid="http://schemas.microsoft.com/office/word/2016/wordml/cid" xmlns:w16="http://schemas.microsoft.com/office/word/2018/wordml" xmlns:w16sdtdh="http://schemas.microsoft.com/office/word/2020/wordml/sdtdatahash" xmlns:w16se="http://schemas.microsoft.com/office/word/2015/wordml/symex" xmlns:wpg="http://schemas.microsoft.com/office/word/2010/wordprocessingGroup" xmlns:wpi="http://schemas.microsoft.com/office/word/2010/wordprocessingInk" xmlns:wne="http://schemas.microsoft.com/office/word/2006/wordml" xmlns:wps="http://schemas.microsoft.com/office/word/2010/wordprocessingShape" mc:Ignorable="w14 w15 w16se w16cid w16 w16cex w16sdtdh wp14">
+  <w16cex:commentExtensible w16cex:durableId="2647A417" w16cex:dateUtc="2022-06-05T09:52:00Z"/>
+</w16cex:commentsExtensible>
+</file>
+
+<file path=word/commentsIds.xml><?xml version="1.0" encoding="utf-8"?>
+<w16cid:commentsIds xmlns:wpc="http://schemas.microsoft.com/office/word/2010/wordprocessingCanvas" xmlns:cx="http://schemas.microsoft.com/office/drawing/2014/chartex" xmlns:cx1="http://schemas.microsoft.com/office/drawing/2015/9/8/chartex" xmlns:cx2="http://schemas.microsoft.com/office/drawing/2015/10/21/chartex" xmlns:cx3="http://schemas.microsoft.com/office/drawing/2016/5/9/chartex" xmlns:cx4="http://schemas.microsoft.com/office/drawing/2016/5/10/chartex" xmlns:cx5="http://schemas.microsoft.com/office/drawing/2016/5/11/chartex" xmlns:cx6="http://schemas.microsoft.com/office/drawing/2016/5/12/chartex" xmlns:cx7="http://schemas.microsoft.com/office/drawing/2016/5/13/chartex" xmlns:cx8="http://schemas.microsoft.com/office/drawing/2016/5/14/chartex" xmlns:mc="http://schemas.openxmlformats.org/markup-compatibility/2006" xmlns:aink="http://schemas.microsoft.com/office/drawing/2016/ink" xmlns:am3d="http://schemas.microsoft.com/office/drawing/2017/model3d" xmlns:o="urn:schemas-microsoft-com:office:office" xmlns:oel="http://schemas.microsoft.com/office/2019/extlst" xmlns:r="http://schemas.openxmlformats.org/officeDocument/2006/relationships" xmlns:m="http://schemas.openxmlformats.org/officeDocument/2006/math" xmlns:v="urn:schemas-microsoft-com:vml" xmlns:wp14="http://schemas.microsoft.com/office/word/2010/wordprocessingDrawing" xmlns:wp="http://schemas.openxmlformats.org/drawingml/2006/wordprocessingDrawing" xmlns:w10="urn:schemas-microsoft-com:office:word" xmlns:w="http://schemas.openxmlformats.org/wordprocessingml/2006/main" xmlns:w14="http://schemas.microsoft.com/office/word/2010/wordml" xmlns:w15="http://schemas.microsoft.com/office/word/2012/wordml" xmlns:w16cex="http://schemas.microsoft.com/office/word/2018/wordml/cex" xmlns:w16cid="http://schemas.microsoft.com/office/word/2016/wordml/cid" xmlns:w16="http://schemas.microsoft.com/office/word/2018/wordml" xmlns:w16sdtdh="http://schemas.microsoft.com/office/word/2020/wordml/sdtdatahash" xmlns:w16se="http://schemas.microsoft.com/office/word/2015/wordml/symex" xmlns:wpg="http://schemas.microsoft.com/office/word/2010/wordprocessingGroup" xmlns:wpi="http://schemas.microsoft.com/office/word/2010/wordprocessingInk" xmlns:wne="http://schemas.microsoft.com/office/word/2006/wordml" xmlns:wps="http://schemas.microsoft.com/office/word/2010/wordprocessingShape" mc:Ignorable="w14 w15 w16se w16cid w16 w16cex w16sdtdh wp14">
+  <w16cid:commentId w16cid:paraId="6882FA24" w16cid:durableId="2647A417"/>
+</w16cid:commentsIds>
+</file>
+
 <file path=word/endnotes.xml><?xml version="1.0" encoding="utf-8"?>
-<w:endnotes xmlns:wpc="http://schemas.microsoft.com/office/word/2010/wordprocessingCanvas" xmlns:cx="http://schemas.microsoft.com/office/drawing/2014/chartex" xmlns:cx1="http://schemas.microsoft.com/office/drawing/2015/9/8/chartex" xmlns:cx2="http://schemas.microsoft.com/office/drawing/2015/10/21/chartex" xmlns:cx3="http://schemas.microsoft.com/office/drawing/2016/5/9/chartex" xmlns:cx4="http://schemas.microsoft.com/office/drawing/2016/5/10/chartex" xmlns:cx5="http://schemas.microsoft.com/office/drawing/2016/5/11/chartex" xmlns:cx6="http://schemas.microsoft.com/office/drawing/2016/5/12/chartex" xmlns:cx7="http://schemas.microsoft.com/office/drawing/2016/5/13/chartex" xmlns:cx8="http://schemas.microsoft.com/office/drawing/2016/5/14/chartex" xmlns:mc="http://schemas.openxmlformats.org/markup-compatibility/2006" xmlns:aink="http://schemas.microsoft.com/office/drawing/2016/ink" xmlns:am3d="http://schemas.microsoft.com/office/drawing/2017/model3d" xmlns:o="urn:schemas-microsoft-com:office:office" xmlns:r="http://schemas.openxmlformats.org/officeDocument/2006/relationships" xmlns:m="http://schemas.openxmlformats.org/officeDocument/2006/math" xmlns:v="urn:schemas-microsoft-com:vml" xmlns:wp14="http://schemas.microsoft.com/office/word/2010/wordprocessingDrawing" xmlns:wp="http://schemas.openxmlformats.org/drawingml/2006/wordprocessingDrawing" xmlns:w10="urn:schemas-microsoft-com:office:word" xmlns:w="http://schemas.openxmlformats.org/wordprocessingml/2006/main" xmlns:w14="http://schemas.microsoft.com/office/word/2010/wordml" xmlns:w15="http://schemas.microsoft.com/office/word/2012/wordml" xmlns:w16cid="http://schemas.microsoft.com/office/word/2016/wordml/cid" xmlns:w16se="http://schemas.microsoft.com/office/word/2015/wordml/symex" xmlns:wpg="http://schemas.microsoft.com/office/word/2010/wordprocessingGroup" xmlns:wpi="http://schemas.microsoft.com/office/word/2010/wordprocessingInk" xmlns:wne="http://schemas.microsoft.com/office/word/2006/wordml" xmlns:wps="http://schemas.microsoft.com/office/word/2010/wordprocessingShape" mc:Ignorable="w14 w15 w16se w16cid wp14">
+<w:endnotes xmlns:wpc="http://schemas.microsoft.com/office/word/2010/wordprocessingCanvas" xmlns:cx="http://schemas.microsoft.com/office/drawing/2014/chartex" xmlns:cx1="http://schemas.microsoft.com/office/drawing/2015/9/8/chartex" xmlns:cx2="http://schemas.microsoft.com/office/drawing/2015/10/21/chartex" xmlns:cx3="http://schemas.microsoft.com/office/drawing/2016/5/9/chartex" xmlns:cx4="http://schemas.microsoft.com/office/drawing/2016/5/10/chartex" xmlns:cx5="http://schemas.microsoft.com/office/drawing/2016/5/11/chartex" xmlns:cx6="http://schemas.microsoft.com/office/drawing/2016/5/12/chartex" xmlns:cx7="http://schemas.microsoft.com/office/drawing/2016/5/13/chartex" xmlns:cx8="http://schemas.microsoft.com/office/drawing/2016/5/14/chartex" xmlns:mc="http://schemas.openxmlformats.org/markup-compatibility/2006" xmlns:aink="http://schemas.microsoft.com/office/drawing/2016/ink" xmlns:am3d="http://schemas.microsoft.com/office/drawing/2017/model3d" xmlns:o="urn:schemas-microsoft-com:office:office" xmlns:oel="http://schemas.microsoft.com/office/2019/extlst" xmlns:r="http://schemas.openxmlformats.org/officeDocument/2006/relationships" xmlns:m="http://schemas.openxmlformats.org/officeDocument/2006/math" xmlns:v="urn:schemas-microsoft-com:vml" xmlns:wp14="http://schemas.microsoft.com/office/word/2010/wordprocessingDrawing" xmlns:wp="http://schemas.openxmlformats.org/drawingml/2006/wordprocessingDrawing" xmlns:w10="urn:schemas-microsoft-com:office:word" xmlns:w="http://schemas.openxmlformats.org/wordprocessingml/2006/main" xmlns:w14="http://schemas.microsoft.com/office/word/2010/wordml" xmlns:w15="http://schemas.microsoft.com/office/word/2012/wordml" xmlns:w16cex="http://schemas.microsoft.com/office/word/2018/wordml/cex" xmlns:w16cid="http://schemas.microsoft.com/office/word/2016/wordml/cid" xmlns:w16="http://schemas.microsoft.com/office/word/2018/wordml" xmlns:w16sdtdh="http://schemas.microsoft.com/office/word/2020/wordml/sdtdatahash" xmlns:w16se="http://schemas.microsoft.com/office/word/2015/wordml/symex" xmlns:wpg="http://schemas.microsoft.com/office/word/2010/wordprocessingGroup" xmlns:wpi="http://schemas.microsoft.com/office/word/2010/wordprocessingInk" xmlns:wne="http://schemas.microsoft.com/office/word/2006/wordml" xmlns:wps="http://schemas.microsoft.com/office/word/2010/wordprocessingShape" mc:Ignorable="w14 w15 w16se w16cid w16 w16cex w16sdtdh wp14">
   <w:endnote w:type="separator" w:id="-1">
     <w:p>
       <w:pPr>
@@ -5868,7 +6984,7 @@
 </file>
 
 <file path=word/footnotes.xml><?xml version="1.0" encoding="utf-8"?>
-<w:footnotes xmlns:wpc="http://schemas.microsoft.com/office/word/2010/wordprocessingCanvas" xmlns:cx="http://schemas.microsoft.com/office/drawing/2014/chartex" xmlns:cx1="http://schemas.microsoft.com/office/drawing/2015/9/8/chartex" xmlns:cx2="http://schemas.microsoft.com/office/drawing/2015/10/21/chartex" xmlns:cx3="http://schemas.microsoft.com/office/drawing/2016/5/9/chartex" xmlns:cx4="http://schemas.microsoft.com/office/drawing/2016/5/10/chartex" xmlns:cx5="http://schemas.microsoft.com/office/drawing/2016/5/11/chartex" xmlns:cx6="http://schemas.microsoft.com/office/drawing/2016/5/12/chartex" xmlns:cx7="http://schemas.microsoft.com/office/drawing/2016/5/13/chartex" xmlns:cx8="http://schemas.microsoft.com/office/drawing/2016/5/14/chartex" xmlns:mc="http://schemas.openxmlformats.org/markup-compatibility/2006" xmlns:aink="http://schemas.microsoft.com/office/drawing/2016/ink" xmlns:am3d="http://schemas.microsoft.com/office/drawing/2017/model3d" xmlns:o="urn:schemas-microsoft-com:office:office" xmlns:r="http://schemas.openxmlformats.org/officeDocument/2006/relationships" xmlns:m="http://schemas.openxmlformats.org/officeDocument/2006/math" xmlns:v="urn:schemas-microsoft-com:vml" xmlns:wp14="http://schemas.microsoft.com/office/word/2010/wordprocessingDrawing" xmlns:wp="http://schemas.openxmlformats.org/drawingml/2006/wordprocessingDrawing" xmlns:w10="urn:schemas-microsoft-com:office:word" xmlns:w="http://schemas.openxmlformats.org/wordprocessingml/2006/main" xmlns:w14="http://schemas.microsoft.com/office/word/2010/wordml" xmlns:w15="http://schemas.microsoft.com/office/word/2012/wordml" xmlns:w16cid="http://schemas.microsoft.com/office/word/2016/wordml/cid" xmlns:w16se="http://schemas.microsoft.com/office/word/2015/wordml/symex" xmlns:wpg="http://schemas.microsoft.com/office/word/2010/wordprocessingGroup" xmlns:wpi="http://schemas.microsoft.com/office/word/2010/wordprocessingInk" xmlns:wne="http://schemas.microsoft.com/office/word/2006/wordml" xmlns:wps="http://schemas.microsoft.com/office/word/2010/wordprocessingShape" mc:Ignorable="w14 w15 w16se w16cid wp14">
+<w:footnotes xmlns:wpc="http://schemas.microsoft.com/office/word/2010/wordprocessingCanvas" xmlns:cx="http://schemas.microsoft.com/office/drawing/2014/chartex" xmlns:cx1="http://schemas.microsoft.com/office/drawing/2015/9/8/chartex" xmlns:cx2="http://schemas.microsoft.com/office/drawing/2015/10/21/chartex" xmlns:cx3="http://schemas.microsoft.com/office/drawing/2016/5/9/chartex" xmlns:cx4="http://schemas.microsoft.com/office/drawing/2016/5/10/chartex" xmlns:cx5="http://schemas.microsoft.com/office/drawing/2016/5/11/chartex" xmlns:cx6="http://schemas.microsoft.com/office/drawing/2016/5/12/chartex" xmlns:cx7="http://schemas.microsoft.com/office/drawing/2016/5/13/chartex" xmlns:cx8="http://schemas.microsoft.com/office/drawing/2016/5/14/chartex" xmlns:mc="http://schemas.openxmlformats.org/markup-compatibility/2006" xmlns:aink="http://schemas.microsoft.com/office/drawing/2016/ink" xmlns:am3d="http://schemas.microsoft.com/office/drawing/2017/model3d" xmlns:o="urn:schemas-microsoft-com:office:office" xmlns:oel="http://schemas.microsoft.com/office/2019/extlst" xmlns:r="http://schemas.openxmlformats.org/officeDocument/2006/relationships" xmlns:m="http://schemas.openxmlformats.org/officeDocument/2006/math" xmlns:v="urn:schemas-microsoft-com:vml" xmlns:wp14="http://schemas.microsoft.com/office/word/2010/wordprocessingDrawing" xmlns:wp="http://schemas.openxmlformats.org/drawingml/2006/wordprocessingDrawing" xmlns:w10="urn:schemas-microsoft-com:office:word" xmlns:w="http://schemas.openxmlformats.org/wordprocessingml/2006/main" xmlns:w14="http://schemas.microsoft.com/office/word/2010/wordml" xmlns:w15="http://schemas.microsoft.com/office/word/2012/wordml" xmlns:w16cex="http://schemas.microsoft.com/office/word/2018/wordml/cex" xmlns:w16cid="http://schemas.microsoft.com/office/word/2016/wordml/cid" xmlns:w16="http://schemas.microsoft.com/office/word/2018/wordml" xmlns:w16sdtdh="http://schemas.microsoft.com/office/word/2020/wordml/sdtdatahash" xmlns:w16se="http://schemas.microsoft.com/office/word/2015/wordml/symex" xmlns:wpg="http://schemas.microsoft.com/office/word/2010/wordprocessingGroup" xmlns:wpi="http://schemas.microsoft.com/office/word/2010/wordprocessingInk" xmlns:wne="http://schemas.microsoft.com/office/word/2006/wordml" xmlns:wps="http://schemas.microsoft.com/office/word/2010/wordprocessingShape" mc:Ignorable="w14 w15 w16se w16cid w16 w16cex w16sdtdh wp14">
   <w:footnote w:type="separator" w:id="-1">
     <w:p>
       <w:pPr>
@@ -5893,7 +7009,7 @@
 </file>
 
 <file path=word/header1.xml><?xml version="1.0" encoding="utf-8"?>
-<w:hdr xmlns:wpc="http://schemas.microsoft.com/office/word/2010/wordprocessingCanvas" xmlns:cx="http://schemas.microsoft.com/office/drawing/2014/chartex" xmlns:cx1="http://schemas.microsoft.com/office/drawing/2015/9/8/chartex" xmlns:cx2="http://schemas.microsoft.com/office/drawing/2015/10/21/chartex" xmlns:cx3="http://schemas.microsoft.com/office/drawing/2016/5/9/chartex" xmlns:cx4="http://schemas.microsoft.com/office/drawing/2016/5/10/chartex" xmlns:cx5="http://schemas.microsoft.com/office/drawing/2016/5/11/chartex" xmlns:cx6="http://schemas.microsoft.com/office/drawing/2016/5/12/chartex" xmlns:cx7="http://schemas.microsoft.com/office/drawing/2016/5/13/chartex" xmlns:cx8="http://schemas.microsoft.com/office/drawing/2016/5/14/chartex" xmlns:mc="http://schemas.openxmlformats.org/markup-compatibility/2006" xmlns:aink="http://schemas.microsoft.com/office/drawing/2016/ink" xmlns:am3d="http://schemas.microsoft.com/office/drawing/2017/model3d" xmlns:o="urn:schemas-microsoft-com:office:office" xmlns:r="http://schemas.openxmlformats.org/officeDocument/2006/relationships" xmlns:m="http://schemas.openxmlformats.org/officeDocument/2006/math" xmlns:v="urn:schemas-microsoft-com:vml" xmlns:wp14="http://schemas.microsoft.com/office/word/2010/wordprocessingDrawing" xmlns:wp="http://schemas.openxmlformats.org/drawingml/2006/wordprocessingDrawing" xmlns:w10="urn:schemas-microsoft-com:office:word" xmlns:w="http://schemas.openxmlformats.org/wordprocessingml/2006/main" xmlns:w14="http://schemas.microsoft.com/office/word/2010/wordml" xmlns:w15="http://schemas.microsoft.com/office/word/2012/wordml" xmlns:w16cid="http://schemas.microsoft.com/office/word/2016/wordml/cid" xmlns:w16se="http://schemas.microsoft.com/office/word/2015/wordml/symex" xmlns:wpg="http://schemas.microsoft.com/office/word/2010/wordprocessingGroup" xmlns:wpi="http://schemas.microsoft.com/office/word/2010/wordprocessingInk" xmlns:wne="http://schemas.microsoft.com/office/word/2006/wordml" xmlns:wps="http://schemas.microsoft.com/office/word/2010/wordprocessingShape" mc:Ignorable="w14 w15 w16se w16cid wp14">
+<w:hdr xmlns:wpc="http://schemas.microsoft.com/office/word/2010/wordprocessingCanvas" xmlns:cx="http://schemas.microsoft.com/office/drawing/2014/chartex" xmlns:cx1="http://schemas.microsoft.com/office/drawing/2015/9/8/chartex" xmlns:cx2="http://schemas.microsoft.com/office/drawing/2015/10/21/chartex" xmlns:cx3="http://schemas.microsoft.com/office/drawing/2016/5/9/chartex" xmlns:cx4="http://schemas.microsoft.com/office/drawing/2016/5/10/chartex" xmlns:cx5="http://schemas.microsoft.com/office/drawing/2016/5/11/chartex" xmlns:cx6="http://schemas.microsoft.com/office/drawing/2016/5/12/chartex" xmlns:cx7="http://schemas.microsoft.com/office/drawing/2016/5/13/chartex" xmlns:cx8="http://schemas.microsoft.com/office/drawing/2016/5/14/chartex" xmlns:mc="http://schemas.openxmlformats.org/markup-compatibility/2006" xmlns:aink="http://schemas.microsoft.com/office/drawing/2016/ink" xmlns:am3d="http://schemas.microsoft.com/office/drawing/2017/model3d" xmlns:o="urn:schemas-microsoft-com:office:office" xmlns:oel="http://schemas.microsoft.com/office/2019/extlst" xmlns:r="http://schemas.openxmlformats.org/officeDocument/2006/relationships" xmlns:m="http://schemas.openxmlformats.org/officeDocument/2006/math" xmlns:v="urn:schemas-microsoft-com:vml" xmlns:wp14="http://schemas.microsoft.com/office/word/2010/wordprocessingDrawing" xmlns:wp="http://schemas.openxmlformats.org/drawingml/2006/wordprocessingDrawing" xmlns:w10="urn:schemas-microsoft-com:office:word" xmlns:w="http://schemas.openxmlformats.org/wordprocessingml/2006/main" xmlns:w14="http://schemas.microsoft.com/office/word/2010/wordml" xmlns:w15="http://schemas.microsoft.com/office/word/2012/wordml" xmlns:w16cex="http://schemas.microsoft.com/office/word/2018/wordml/cex" xmlns:w16cid="http://schemas.microsoft.com/office/word/2016/wordml/cid" xmlns:w16="http://schemas.microsoft.com/office/word/2018/wordml" xmlns:w16sdtdh="http://schemas.microsoft.com/office/word/2020/wordml/sdtdatahash" xmlns:w16se="http://schemas.microsoft.com/office/word/2015/wordml/symex" xmlns:wpg="http://schemas.microsoft.com/office/word/2010/wordprocessingGroup" xmlns:wpi="http://schemas.microsoft.com/office/word/2010/wordprocessingInk" xmlns:wne="http://schemas.microsoft.com/office/word/2006/wordml" xmlns:wps="http://schemas.microsoft.com/office/word/2010/wordprocessingShape" mc:Ignorable="w14 w15 w16se w16cid w16 w16cex w16sdtdh wp14">
   <w:p>
     <w:pPr>
       <w:pStyle w:val="Header"/>
@@ -5907,7 +7023,7 @@
 </file>
 
 <file path=word/numbering.xml><?xml version="1.0" encoding="utf-8"?>
-<w:numbering xmlns:wpc="http://schemas.microsoft.com/office/word/2010/wordprocessingCanvas" xmlns:cx="http://schemas.microsoft.com/office/drawing/2014/chartex" xmlns:cx1="http://schemas.microsoft.com/office/drawing/2015/9/8/chartex" xmlns:cx2="http://schemas.microsoft.com/office/drawing/2015/10/21/chartex" xmlns:cx3="http://schemas.microsoft.com/office/drawing/2016/5/9/chartex" xmlns:cx4="http://schemas.microsoft.com/office/drawing/2016/5/10/chartex" xmlns:cx5="http://schemas.microsoft.com/office/drawing/2016/5/11/chartex" xmlns:cx6="http://schemas.microsoft.com/office/drawing/2016/5/12/chartex" xmlns:cx7="http://schemas.microsoft.com/office/drawing/2016/5/13/chartex" xmlns:cx8="http://schemas.microsoft.com/office/drawing/2016/5/14/chartex" xmlns:mc="http://schemas.openxmlformats.org/markup-compatibility/2006" xmlns:aink="http://schemas.microsoft.com/office/drawing/2016/ink" xmlns:am3d="http://schemas.microsoft.com/office/drawing/2017/model3d" xmlns:o="urn:schemas-microsoft-com:office:office" xmlns:r="http://schemas.openxmlformats.org/officeDocument/2006/relationships" xmlns:m="http://schemas.openxmlformats.org/officeDocument/2006/math" xmlns:v="urn:schemas-microsoft-com:vml" xmlns:wp14="http://schemas.microsoft.com/office/word/2010/wordprocessingDrawing" xmlns:wp="http://schemas.openxmlformats.org/drawingml/2006/wordprocessingDrawing" xmlns:w10="urn:schemas-microsoft-com:office:word" xmlns:w="http://schemas.openxmlformats.org/wordprocessingml/2006/main" xmlns:w14="http://schemas.microsoft.com/office/word/2010/wordml" xmlns:w15="http://schemas.microsoft.com/office/word/2012/wordml" xmlns:w16cid="http://schemas.microsoft.com/office/word/2016/wordml/cid" xmlns:w16se="http://schemas.microsoft.com/office/word/2015/wordml/symex" xmlns:wpg="http://schemas.microsoft.com/office/word/2010/wordprocessingGroup" xmlns:wpi="http://schemas.microsoft.com/office/word/2010/wordprocessingInk" xmlns:wne="http://schemas.microsoft.com/office/word/2006/wordml" xmlns:wps="http://schemas.microsoft.com/office/word/2010/wordprocessingShape" mc:Ignorable="w14 w15 w16se w16cid wp14">
+<w:numbering xmlns:wpc="http://schemas.microsoft.com/office/word/2010/wordprocessingCanvas" xmlns:cx="http://schemas.microsoft.com/office/drawing/2014/chartex" xmlns:cx1="http://schemas.microsoft.com/office/drawing/2015/9/8/chartex" xmlns:cx2="http://schemas.microsoft.com/office/drawing/2015/10/21/chartex" xmlns:cx3="http://schemas.microsoft.com/office/drawing/2016/5/9/chartex" xmlns:cx4="http://schemas.microsoft.com/office/drawing/2016/5/10/chartex" xmlns:cx5="http://schemas.microsoft.com/office/drawing/2016/5/11/chartex" xmlns:cx6="http://schemas.microsoft.com/office/drawing/2016/5/12/chartex" xmlns:cx7="http://schemas.microsoft.com/office/drawing/2016/5/13/chartex" xmlns:cx8="http://schemas.microsoft.com/office/drawing/2016/5/14/chartex" xmlns:mc="http://schemas.openxmlformats.org/markup-compatibility/2006" xmlns:aink="http://schemas.microsoft.com/office/drawing/2016/ink" xmlns:am3d="http://schemas.microsoft.com/office/drawing/2017/model3d" xmlns:o="urn:schemas-microsoft-com:office:office" xmlns:oel="http://schemas.microsoft.com/office/2019/extlst" xmlns:r="http://schemas.openxmlformats.org/officeDocument/2006/relationships" xmlns:m="http://schemas.openxmlformats.org/officeDocument/2006/math" xmlns:v="urn:schemas-microsoft-com:vml" xmlns:wp14="http://schemas.microsoft.com/office/word/2010/wordprocessingDrawing" xmlns:wp="http://schemas.openxmlformats.org/drawingml/2006/wordprocessingDrawing" xmlns:w10="urn:schemas-microsoft-com:office:word" xmlns:w="http://schemas.openxmlformats.org/wordprocessingml/2006/main" xmlns:w14="http://schemas.microsoft.com/office/word/2010/wordml" xmlns:w15="http://schemas.microsoft.com/office/word/2012/wordml" xmlns:w16cex="http://schemas.microsoft.com/office/word/2018/wordml/cex" xmlns:w16cid="http://schemas.microsoft.com/office/word/2016/wordml/cid" xmlns:w16="http://schemas.microsoft.com/office/word/2018/wordml" xmlns:w16sdtdh="http://schemas.microsoft.com/office/word/2020/wordml/sdtdatahash" xmlns:w16se="http://schemas.microsoft.com/office/word/2015/wordml/symex" xmlns:wpg="http://schemas.microsoft.com/office/word/2010/wordprocessingGroup" xmlns:wpi="http://schemas.microsoft.com/office/word/2010/wordprocessingInk" xmlns:wne="http://schemas.microsoft.com/office/word/2006/wordml" xmlns:wps="http://schemas.microsoft.com/office/word/2010/wordprocessingShape" mc:Ignorable="w14 w15 w16se w16cid w16 w16cex w16sdtdh wp14">
   <w:abstractNum w:abstractNumId="0" w15:restartNumberingAfterBreak="0">
     <w:nsid w:val="FFFFFFFB"/>
     <w:multiLevelType w:val="multilevel"/>
@@ -8836,6 +9952,119 @@
     </w:lvl>
   </w:abstractNum>
   <w:abstractNum w:abstractNumId="30" w15:restartNumberingAfterBreak="0">
+    <w:nsid w:val="67057D73"/>
+    <w:multiLevelType w:val="hybridMultilevel"/>
+    <w:tmpl w:val="3C724A78"/>
+    <w:lvl w:ilvl="0" w:tplc="D58AB3AC">
+      <w:start w:val="2"/>
+      <w:numFmt w:val="bullet"/>
+      <w:lvlText w:val="-"/>
+      <w:lvlJc w:val="left"/>
+      <w:pPr>
+        <w:ind w:left="720" w:hanging="360"/>
+      </w:pPr>
+      <w:rPr>
+        <w:rFonts w:ascii="Arial" w:eastAsia="Times New Roman" w:hAnsi="Arial" w:cs="Arial" w:hint="default"/>
+      </w:rPr>
+    </w:lvl>
+    <w:lvl w:ilvl="1" w:tplc="48090003" w:tentative="1">
+      <w:start w:val="1"/>
+      <w:numFmt w:val="bullet"/>
+      <w:lvlText w:val="o"/>
+      <w:lvlJc w:val="left"/>
+      <w:pPr>
+        <w:ind w:left="1440" w:hanging="360"/>
+      </w:pPr>
+      <w:rPr>
+        <w:rFonts w:ascii="Courier New" w:hAnsi="Courier New" w:cs="Courier New" w:hint="default"/>
+      </w:rPr>
+    </w:lvl>
+    <w:lvl w:ilvl="2" w:tplc="48090005" w:tentative="1">
+      <w:start w:val="1"/>
+      <w:numFmt w:val="bullet"/>
+      <w:lvlText w:val=""/>
+      <w:lvlJc w:val="left"/>
+      <w:pPr>
+        <w:ind w:left="2160" w:hanging="360"/>
+      </w:pPr>
+      <w:rPr>
+        <w:rFonts w:ascii="Wingdings" w:hAnsi="Wingdings" w:hint="default"/>
+      </w:rPr>
+    </w:lvl>
+    <w:lvl w:ilvl="3" w:tplc="48090001" w:tentative="1">
+      <w:start w:val="1"/>
+      <w:numFmt w:val="bullet"/>
+      <w:lvlText w:val=""/>
+      <w:lvlJc w:val="left"/>
+      <w:pPr>
+        <w:ind w:left="2880" w:hanging="360"/>
+      </w:pPr>
+      <w:rPr>
+        <w:rFonts w:ascii="Symbol" w:hAnsi="Symbol" w:hint="default"/>
+      </w:rPr>
+    </w:lvl>
+    <w:lvl w:ilvl="4" w:tplc="48090003" w:tentative="1">
+      <w:start w:val="1"/>
+      <w:numFmt w:val="bullet"/>
+      <w:lvlText w:val="o"/>
+      <w:lvlJc w:val="left"/>
+      <w:pPr>
+        <w:ind w:left="3600" w:hanging="360"/>
+      </w:pPr>
+      <w:rPr>
+        <w:rFonts w:ascii="Courier New" w:hAnsi="Courier New" w:cs="Courier New" w:hint="default"/>
+      </w:rPr>
+    </w:lvl>
+    <w:lvl w:ilvl="5" w:tplc="48090005" w:tentative="1">
+      <w:start w:val="1"/>
+      <w:numFmt w:val="bullet"/>
+      <w:lvlText w:val=""/>
+      <w:lvlJc w:val="left"/>
+      <w:pPr>
+        <w:ind w:left="4320" w:hanging="360"/>
+      </w:pPr>
+      <w:rPr>
+        <w:rFonts w:ascii="Wingdings" w:hAnsi="Wingdings" w:hint="default"/>
+      </w:rPr>
+    </w:lvl>
+    <w:lvl w:ilvl="6" w:tplc="48090001" w:tentative="1">
+      <w:start w:val="1"/>
+      <w:numFmt w:val="bullet"/>
+      <w:lvlText w:val=""/>
+      <w:lvlJc w:val="left"/>
+      <w:pPr>
+        <w:ind w:left="5040" w:hanging="360"/>
+      </w:pPr>
+      <w:rPr>
+        <w:rFonts w:ascii="Symbol" w:hAnsi="Symbol" w:hint="default"/>
+      </w:rPr>
+    </w:lvl>
+    <w:lvl w:ilvl="7" w:tplc="48090003" w:tentative="1">
+      <w:start w:val="1"/>
+      <w:numFmt w:val="bullet"/>
+      <w:lvlText w:val="o"/>
+      <w:lvlJc w:val="left"/>
+      <w:pPr>
+        <w:ind w:left="5760" w:hanging="360"/>
+      </w:pPr>
+      <w:rPr>
+        <w:rFonts w:ascii="Courier New" w:hAnsi="Courier New" w:cs="Courier New" w:hint="default"/>
+      </w:rPr>
+    </w:lvl>
+    <w:lvl w:ilvl="8" w:tplc="48090005" w:tentative="1">
+      <w:start w:val="1"/>
+      <w:numFmt w:val="bullet"/>
+      <w:lvlText w:val=""/>
+      <w:lvlJc w:val="left"/>
+      <w:pPr>
+        <w:ind w:left="6480" w:hanging="360"/>
+      </w:pPr>
+      <w:rPr>
+        <w:rFonts w:ascii="Wingdings" w:hAnsi="Wingdings" w:hint="default"/>
+      </w:rPr>
+    </w:lvl>
+  </w:abstractNum>
+  <w:abstractNum w:abstractNumId="31" w15:restartNumberingAfterBreak="0">
     <w:nsid w:val="730E3AD4"/>
     <w:multiLevelType w:val="hybridMultilevel"/>
     <w:tmpl w:val="11BA76CA"/>
@@ -8924,7 +10153,7 @@
       </w:pPr>
     </w:lvl>
   </w:abstractNum>
-  <w:abstractNum w:abstractNumId="31" w15:restartNumberingAfterBreak="0">
+  <w:abstractNum w:abstractNumId="32" w15:restartNumberingAfterBreak="0">
     <w:nsid w:val="733B71DE"/>
     <w:multiLevelType w:val="multilevel"/>
     <w:tmpl w:val="4676A684"/>
@@ -9031,7 +10260,7 @@
       </w:pPr>
     </w:lvl>
   </w:abstractNum>
-  <w:abstractNum w:abstractNumId="32" w15:restartNumberingAfterBreak="0">
+  <w:abstractNum w:abstractNumId="33" w15:restartNumberingAfterBreak="0">
     <w:nsid w:val="79B554EB"/>
     <w:multiLevelType w:val="multilevel"/>
     <w:tmpl w:val="2676DEBA"/>
@@ -9136,110 +10365,121 @@
       </w:pPr>
     </w:lvl>
   </w:abstractNum>
-  <w:num w:numId="1">
+  <w:num w:numId="1" w16cid:durableId="1597598369">
     <w:abstractNumId w:val="0"/>
   </w:num>
-  <w:num w:numId="2">
+  <w:num w:numId="2" w16cid:durableId="867331461">
     <w:abstractNumId w:val="24"/>
   </w:num>
-  <w:num w:numId="3">
+  <w:num w:numId="3" w16cid:durableId="1463425648">
     <w:abstractNumId w:val="28"/>
   </w:num>
-  <w:num w:numId="4">
+  <w:num w:numId="4" w16cid:durableId="1708286759">
     <w:abstractNumId w:val="29"/>
   </w:num>
-  <w:num w:numId="5">
+  <w:num w:numId="5" w16cid:durableId="2128547094">
     <w:abstractNumId w:val="3"/>
   </w:num>
-  <w:num w:numId="6">
+  <w:num w:numId="6" w16cid:durableId="1848792515">
     <w:abstractNumId w:val="16"/>
   </w:num>
-  <w:num w:numId="7">
+  <w:num w:numId="7" w16cid:durableId="872578196">
     <w:abstractNumId w:val="6"/>
   </w:num>
-  <w:num w:numId="8">
+  <w:num w:numId="8" w16cid:durableId="1763145031">
     <w:abstractNumId w:val="10"/>
   </w:num>
-  <w:num w:numId="9">
+  <w:num w:numId="9" w16cid:durableId="927613950">
     <w:abstractNumId w:val="8"/>
   </w:num>
-  <w:num w:numId="10">
+  <w:num w:numId="10" w16cid:durableId="1089355309">
     <w:abstractNumId w:val="7"/>
   </w:num>
-  <w:num w:numId="11">
-    <w:abstractNumId w:val="30"/>
+  <w:num w:numId="11" w16cid:durableId="678502355">
+    <w:abstractNumId w:val="31"/>
   </w:num>
-  <w:num w:numId="12">
+  <w:num w:numId="12" w16cid:durableId="1183784055">
     <w:abstractNumId w:val="4"/>
   </w:num>
-  <w:num w:numId="13">
+  <w:num w:numId="13" w16cid:durableId="44112078">
     <w:abstractNumId w:val="2"/>
   </w:num>
-  <w:num w:numId="14">
+  <w:num w:numId="14" w16cid:durableId="911893397">
     <w:abstractNumId w:val="12"/>
   </w:num>
-  <w:num w:numId="15">
+  <w:num w:numId="15" w16cid:durableId="710030390">
     <w:abstractNumId w:val="20"/>
   </w:num>
-  <w:num w:numId="16">
-    <w:abstractNumId w:val="31"/>
+  <w:num w:numId="16" w16cid:durableId="817378002">
+    <w:abstractNumId w:val="32"/>
   </w:num>
-  <w:num w:numId="17">
+  <w:num w:numId="17" w16cid:durableId="1562325764">
     <w:abstractNumId w:val="1"/>
   </w:num>
-  <w:num w:numId="18">
+  <w:num w:numId="18" w16cid:durableId="1816220412">
     <w:abstractNumId w:val="26"/>
   </w:num>
-  <w:num w:numId="19">
+  <w:num w:numId="19" w16cid:durableId="1266233203">
     <w:abstractNumId w:val="27"/>
   </w:num>
-  <w:num w:numId="20">
-    <w:abstractNumId w:val="32"/>
+  <w:num w:numId="20" w16cid:durableId="641547814">
+    <w:abstractNumId w:val="33"/>
   </w:num>
-  <w:num w:numId="21">
+  <w:num w:numId="21" w16cid:durableId="358045970">
     <w:abstractNumId w:val="17"/>
   </w:num>
-  <w:num w:numId="22">
+  <w:num w:numId="22" w16cid:durableId="1035889721">
     <w:abstractNumId w:val="11"/>
   </w:num>
-  <w:num w:numId="23">
+  <w:num w:numId="23" w16cid:durableId="1918519042">
     <w:abstractNumId w:val="14"/>
   </w:num>
-  <w:num w:numId="24">
+  <w:num w:numId="24" w16cid:durableId="1810826353">
     <w:abstractNumId w:val="18"/>
   </w:num>
-  <w:num w:numId="25">
+  <w:num w:numId="25" w16cid:durableId="1228227751">
     <w:abstractNumId w:val="15"/>
   </w:num>
-  <w:num w:numId="26">
+  <w:num w:numId="26" w16cid:durableId="898245853">
     <w:abstractNumId w:val="19"/>
   </w:num>
-  <w:num w:numId="27">
+  <w:num w:numId="27" w16cid:durableId="984578911">
     <w:abstractNumId w:val="23"/>
   </w:num>
-  <w:num w:numId="28">
+  <w:num w:numId="28" w16cid:durableId="913394106">
     <w:abstractNumId w:val="21"/>
   </w:num>
-  <w:num w:numId="29">
+  <w:num w:numId="29" w16cid:durableId="1833980509">
     <w:abstractNumId w:val="25"/>
   </w:num>
-  <w:num w:numId="30">
+  <w:num w:numId="30" w16cid:durableId="726532713">
     <w:abstractNumId w:val="9"/>
   </w:num>
-  <w:num w:numId="31">
+  <w:num w:numId="31" w16cid:durableId="1056507718">
     <w:abstractNumId w:val="13"/>
   </w:num>
-  <w:num w:numId="32">
+  <w:num w:numId="32" w16cid:durableId="95370725">
     <w:abstractNumId w:val="22"/>
   </w:num>
-  <w:num w:numId="33">
+  <w:num w:numId="33" w16cid:durableId="1811896909">
     <w:abstractNumId w:val="5"/>
+  </w:num>
+  <w:num w:numId="34" w16cid:durableId="1783526066">
+    <w:abstractNumId w:val="30"/>
   </w:num>
 </w:numbering>
 </file>
 
+<file path=word/people.xml><?xml version="1.0" encoding="utf-8"?>
+<w15:people xmlns:wpc="http://schemas.microsoft.com/office/word/2010/wordprocessingCanvas" xmlns:cx="http://schemas.microsoft.com/office/drawing/2014/chartex" xmlns:cx1="http://schemas.microsoft.com/office/drawing/2015/9/8/chartex" xmlns:cx2="http://schemas.microsoft.com/office/drawing/2015/10/21/chartex" xmlns:cx3="http://schemas.microsoft.com/office/drawing/2016/5/9/chartex" xmlns:cx4="http://schemas.microsoft.com/office/drawing/2016/5/10/chartex" xmlns:cx5="http://schemas.microsoft.com/office/drawing/2016/5/11/chartex" xmlns:cx6="http://schemas.microsoft.com/office/drawing/2016/5/12/chartex" xmlns:cx7="http://schemas.microsoft.com/office/drawing/2016/5/13/chartex" xmlns:cx8="http://schemas.microsoft.com/office/drawing/2016/5/14/chartex" xmlns:mc="http://schemas.openxmlformats.org/markup-compatibility/2006" xmlns:aink="http://schemas.microsoft.com/office/drawing/2016/ink" xmlns:am3d="http://schemas.microsoft.com/office/drawing/2017/model3d" xmlns:o="urn:schemas-microsoft-com:office:office" xmlns:oel="http://schemas.microsoft.com/office/2019/extlst" xmlns:r="http://schemas.openxmlformats.org/officeDocument/2006/relationships" xmlns:m="http://schemas.openxmlformats.org/officeDocument/2006/math" xmlns:v="urn:schemas-microsoft-com:vml" xmlns:wp14="http://schemas.microsoft.com/office/word/2010/wordprocessingDrawing" xmlns:wp="http://schemas.openxmlformats.org/drawingml/2006/wordprocessingDrawing" xmlns:w10="urn:schemas-microsoft-com:office:word" xmlns:w="http://schemas.openxmlformats.org/wordprocessingml/2006/main" xmlns:w14="http://schemas.microsoft.com/office/word/2010/wordml" xmlns:w15="http://schemas.microsoft.com/office/word/2012/wordml" xmlns:w16cex="http://schemas.microsoft.com/office/word/2018/wordml/cex" xmlns:w16cid="http://schemas.microsoft.com/office/word/2016/wordml/cid" xmlns:w16="http://schemas.microsoft.com/office/word/2018/wordml" xmlns:w16sdtdh="http://schemas.microsoft.com/office/word/2020/wordml/sdtdatahash" xmlns:w16se="http://schemas.microsoft.com/office/word/2015/wordml/symex" xmlns:wpg="http://schemas.microsoft.com/office/word/2010/wordprocessingGroup" xmlns:wpi="http://schemas.microsoft.com/office/word/2010/wordprocessingInk" xmlns:wne="http://schemas.microsoft.com/office/word/2006/wordml" xmlns:wps="http://schemas.microsoft.com/office/word/2010/wordprocessingShape" mc:Ignorable="w14 w15 w16se w16cid w16 w16cex w16sdtdh wp14">
+  <w15:person w15:author="Kevin Han">
+    <w15:presenceInfo w15:providerId="Windows Live" w15:userId="ab5ac770bae9f2a6"/>
+  </w15:person>
+</w15:people>
+</file>
+
 <file path=word/styles.xml><?xml version="1.0" encoding="utf-8"?>
-<w:styles xmlns:mc="http://schemas.openxmlformats.org/markup-compatibility/2006" xmlns:r="http://schemas.openxmlformats.org/officeDocument/2006/relationships" xmlns:w="http://schemas.openxmlformats.org/wordprocessingml/2006/main" xmlns:w14="http://schemas.microsoft.com/office/word/2010/wordml" xmlns:w15="http://schemas.microsoft.com/office/word/2012/wordml" xmlns:w16cid="http://schemas.microsoft.com/office/word/2016/wordml/cid" xmlns:w16se="http://schemas.microsoft.com/office/word/2015/wordml/symex" mc:Ignorable="w14 w15 w16se w16cid">
+<w:styles xmlns:mc="http://schemas.openxmlformats.org/markup-compatibility/2006" xmlns:r="http://schemas.openxmlformats.org/officeDocument/2006/relationships" xmlns:w="http://schemas.openxmlformats.org/wordprocessingml/2006/main" xmlns:w14="http://schemas.microsoft.com/office/word/2010/wordml" xmlns:w15="http://schemas.microsoft.com/office/word/2012/wordml" xmlns:w16cex="http://schemas.microsoft.com/office/word/2018/wordml/cex" xmlns:w16cid="http://schemas.microsoft.com/office/word/2016/wordml/cid" xmlns:w16="http://schemas.microsoft.com/office/word/2018/wordml" xmlns:w16sdtdh="http://schemas.microsoft.com/office/word/2020/wordml/sdtdatahash" xmlns:w16se="http://schemas.microsoft.com/office/word/2015/wordml/symex" mc:Ignorable="w14 w15 w16se w16cid w16 w16cex w16sdtdh">
   <w:docDefaults>
     <w:rPrDefault>
       <w:rPr>
@@ -9255,7 +10495,7 @@
       </w:pPr>
     </w:pPrDefault>
   </w:docDefaults>
-  <w:latentStyles w:defLockedState="0" w:defUIPriority="99" w:defSemiHidden="0" w:defUnhideWhenUsed="0" w:defQFormat="0" w:count="375">
+  <w:latentStyles w:defLockedState="0" w:defUIPriority="99" w:defSemiHidden="0" w:defUnhideWhenUsed="0" w:defQFormat="0" w:count="376">
     <w:lsdException w:name="Normal" w:uiPriority="0" w:qFormat="1"/>
     <w:lsdException w:name="heading 1" w:uiPriority="0" w:qFormat="1"/>
     <w:lsdException w:name="heading 2" w:semiHidden="1" w:uiPriority="0" w:unhideWhenUsed="1" w:qFormat="1"/>
@@ -9361,7 +10601,6 @@
     <w:lsdException w:name="HTML Sample" w:semiHidden="1" w:unhideWhenUsed="1"/>
     <w:lsdException w:name="HTML Typewriter" w:semiHidden="1" w:unhideWhenUsed="1"/>
     <w:lsdException w:name="HTML Variable" w:semiHidden="1" w:unhideWhenUsed="1"/>
-    <w:lsdException w:name="Normal Table" w:semiHidden="1" w:unhideWhenUsed="1"/>
     <w:lsdException w:name="annotation subject" w:semiHidden="1" w:unhideWhenUsed="1"/>
     <w:lsdException w:name="No List" w:semiHidden="1" w:uiPriority="0" w:unhideWhenUsed="1"/>
     <w:lsdException w:name="Outline List 1" w:semiHidden="1" w:unhideWhenUsed="1"/>
@@ -9408,10 +10647,9 @@
     <w:lsdException w:name="Table Subtle 2" w:semiHidden="1" w:unhideWhenUsed="1"/>
     <w:lsdException w:name="Table Web 1" w:semiHidden="1" w:unhideWhenUsed="1"/>
     <w:lsdException w:name="Table Web 2" w:semiHidden="1" w:unhideWhenUsed="1"/>
-    <w:lsdException w:name="Table Web 3" w:semiHidden="1" w:unhideWhenUsed="1"/>
     <w:lsdException w:name="Balloon Text" w:semiHidden="1" w:unhideWhenUsed="1"/>
     <w:lsdException w:name="Table Grid" w:uiPriority="0"/>
-    <w:lsdException w:name="Table Theme" w:semiHidden="1" w:uiPriority="0" w:unhideWhenUsed="1"/>
+    <w:lsdException w:name="Table Theme" w:uiPriority="0"/>
     <w:lsdException w:name="Placeholder Text" w:semiHidden="1"/>
     <w:lsdException w:name="No Spacing" w:uiPriority="1" w:qFormat="1"/>
     <w:lsdException w:name="Light Shading" w:uiPriority="60"/>
@@ -9631,6 +10869,7 @@
     <w:lsdException w:name="Smart Hyperlink" w:semiHidden="1" w:unhideWhenUsed="1"/>
     <w:lsdException w:name="Hashtag" w:semiHidden="1" w:unhideWhenUsed="1"/>
     <w:lsdException w:name="Unresolved Mention" w:semiHidden="1" w:unhideWhenUsed="1"/>
+    <w:lsdException w:name="Smart Link" w:semiHidden="1" w:unhideWhenUsed="1"/>
   </w:latentStyles>
   <w:style w:type="paragraph" w:default="1" w:styleId="Normal">
     <w:name w:val="Normal"/>
@@ -10509,6 +11748,77 @@
       <w:lang w:val="en-NZ" w:eastAsia="zh-CN"/>
     </w:rPr>
   </w:style>
+  <w:style w:type="character" w:styleId="CommentReference">
+    <w:name w:val="annotation reference"/>
+    <w:basedOn w:val="DefaultParagraphFont"/>
+    <w:uiPriority w:val="99"/>
+    <w:semiHidden/>
+    <w:unhideWhenUsed/>
+    <w:rsid w:val="00BC5E2E"/>
+    <w:rPr>
+      <w:sz w:val="16"/>
+      <w:szCs w:val="16"/>
+    </w:rPr>
+  </w:style>
+  <w:style w:type="paragraph" w:styleId="CommentText">
+    <w:name w:val="annotation text"/>
+    <w:basedOn w:val="Normal"/>
+    <w:link w:val="CommentTextChar"/>
+    <w:uiPriority w:val="99"/>
+    <w:semiHidden/>
+    <w:unhideWhenUsed/>
+    <w:rsid w:val="00BC5E2E"/>
+    <w:pPr>
+      <w:spacing w:line="240" w:lineRule="auto"/>
+    </w:pPr>
+    <w:rPr>
+      <w:sz w:val="20"/>
+    </w:rPr>
+  </w:style>
+  <w:style w:type="character" w:customStyle="1" w:styleId="CommentTextChar">
+    <w:name w:val="Comment Text Char"/>
+    <w:basedOn w:val="DefaultParagraphFont"/>
+    <w:link w:val="CommentText"/>
+    <w:uiPriority w:val="99"/>
+    <w:semiHidden/>
+    <w:rsid w:val="00BC5E2E"/>
+    <w:rPr>
+      <w:rFonts w:ascii="Times" w:eastAsia="Times New Roman" w:hAnsi="Times" w:cs="Times New Roman"/>
+      <w:sz w:val="20"/>
+      <w:szCs w:val="20"/>
+      <w:lang w:val="en-US"/>
+    </w:rPr>
+  </w:style>
+  <w:style w:type="paragraph" w:styleId="CommentSubject">
+    <w:name w:val="annotation subject"/>
+    <w:basedOn w:val="CommentText"/>
+    <w:next w:val="CommentText"/>
+    <w:link w:val="CommentSubjectChar"/>
+    <w:uiPriority w:val="99"/>
+    <w:semiHidden/>
+    <w:unhideWhenUsed/>
+    <w:rsid w:val="00BC5E2E"/>
+    <w:rPr>
+      <w:b/>
+      <w:bCs/>
+    </w:rPr>
+  </w:style>
+  <w:style w:type="character" w:customStyle="1" w:styleId="CommentSubjectChar">
+    <w:name w:val="Comment Subject Char"/>
+    <w:basedOn w:val="CommentTextChar"/>
+    <w:link w:val="CommentSubject"/>
+    <w:uiPriority w:val="99"/>
+    <w:semiHidden/>
+    <w:rsid w:val="00BC5E2E"/>
+    <w:rPr>
+      <w:rFonts w:ascii="Times" w:eastAsia="Times New Roman" w:hAnsi="Times" w:cs="Times New Roman"/>
+      <w:b/>
+      <w:bCs/>
+      <w:sz w:val="20"/>
+      <w:szCs w:val="20"/>
+      <w:lang w:val="en-US"/>
+    </w:rPr>
+  </w:style>
 </w:styles>
 </file>
 

</xml_diff>

<commit_message>
Mongo db implementation comments
</commit_message>
<xml_diff>
--- a/Compx323ProjectFinal.docx
+++ b/Compx323ProjectFinal.docx
@@ -5230,74 +5230,147 @@
     <w:p/>
     <w:p>
       <w:r>
-        <w:t>Using indexing it was demonstrated that the cost for finding the value that is being searched for is less costly. This is important as with large datasets such as user information storage, the more information you store the s</w:t>
+        <w:t xml:space="preserve">Using indexing it was demonstrated that the cost for finding the value that is being searched for is less costly. This is important as with large datasets such as user information storage, the more information you store the slower the retrieval is. As time delays are an important factor to consider therefore indexing becomes increasing important based on the dataset. </w:t>
+      </w:r>
+      <w:r>
+        <w:t>Indexing allows for faster querying ability however it has downsides of being expensive to insert new data. Because of this it is good for applications in which user retention and activity are high but user intake is low. Comparing the specific indexes shows that there are benefits to each and that they have specific upsides to consider.</w:t>
+      </w:r>
+    </w:p>
+    <w:p/>
+    <w:p>
+      <w:pPr>
+        <w:pStyle w:val="Heading2"/>
+      </w:pPr>
+      <w:r>
+        <w:t xml:space="preserve">Mongo </w:t>
+      </w:r>
+      <w:proofErr w:type="spellStart"/>
+      <w:r>
+        <w:t>db</w:t>
+      </w:r>
+      <w:proofErr w:type="spellEnd"/>
+    </w:p>
+    <w:p/>
+    <w:p>
+      <w:pPr>
+        <w:pStyle w:val="Heading3"/>
+      </w:pPr>
+      <w:r>
+        <w:t>Structure</w:t>
+      </w:r>
+    </w:p>
+    <w:p>
+      <w:r>
+        <w:rPr>
+          <w:noProof/>
+        </w:rPr>
+        <w:drawing>
+          <wp:anchor distT="0" distB="0" distL="114300" distR="114300" simplePos="0" relativeHeight="251691008" behindDoc="0" locked="0" layoutInCell="1" allowOverlap="1" wp14:anchorId="3F157B4E" wp14:editId="2FE450E9">
+            <wp:simplePos x="0" y="0"/>
+            <wp:positionH relativeFrom="margin">
+              <wp:align>right</wp:align>
+            </wp:positionH>
+            <wp:positionV relativeFrom="paragraph">
+              <wp:posOffset>278130</wp:posOffset>
+            </wp:positionV>
+            <wp:extent cx="6124575" cy="1362075"/>
+            <wp:effectExtent l="0" t="0" r="9525" b="9525"/>
+            <wp:wrapSquare wrapText="bothSides"/>
+            <wp:docPr id="38" name="Picture 38"/>
+            <wp:cNvGraphicFramePr>
+              <a:graphicFrameLocks xmlns:a="http://schemas.openxmlformats.org/drawingml/2006/main" noChangeAspect="1"/>
+            </wp:cNvGraphicFramePr>
+            <a:graphic xmlns:a="http://schemas.openxmlformats.org/drawingml/2006/main">
+              <a:graphicData uri="http://schemas.openxmlformats.org/drawingml/2006/picture">
+                <pic:pic xmlns:pic="http://schemas.openxmlformats.org/drawingml/2006/picture">
+                  <pic:nvPicPr>
+                    <pic:cNvPr id="0" name="Picture 1"/>
+                    <pic:cNvPicPr>
+                      <a:picLocks noChangeAspect="1" noChangeArrowheads="1"/>
+                    </pic:cNvPicPr>
+                  </pic:nvPicPr>
+                  <pic:blipFill>
+                    <a:blip r:embed="rId40">
+                      <a:extLst>
+                        <a:ext uri="{28A0092B-C50C-407E-A947-70E740481C1C}">
+                          <a14:useLocalDpi xmlns:a14="http://schemas.microsoft.com/office/drawing/2010/main" val="0"/>
+                        </a:ext>
+                      </a:extLst>
+                    </a:blip>
+                    <a:srcRect/>
+                    <a:stretch>
+                      <a:fillRect/>
+                    </a:stretch>
+                  </pic:blipFill>
+                  <pic:spPr bwMode="auto">
+                    <a:xfrm>
+                      <a:off x="0" y="0"/>
+                      <a:ext cx="6124575" cy="1362075"/>
+                    </a:xfrm>
+                    <a:prstGeom prst="rect">
+                      <a:avLst/>
+                    </a:prstGeom>
+                    <a:noFill/>
+                    <a:ln>
+                      <a:noFill/>
+                    </a:ln>
+                  </pic:spPr>
+                </pic:pic>
+              </a:graphicData>
+            </a:graphic>
+          </wp:anchor>
+        </w:drawing>
+      </w:r>
+    </w:p>
+    <w:p/>
+    <w:p/>
+    <w:p>
+      <w:r>
+        <w:t xml:space="preserve">For our mongo </w:t>
+      </w:r>
+      <w:proofErr w:type="spellStart"/>
+      <w:r>
+        <w:t>db</w:t>
+      </w:r>
+      <w:proofErr w:type="spellEnd"/>
+      <w:r>
+        <w:t xml:space="preserve"> structure we chose to have person as the main outermost element, then within the person document we chose to list all the related elements the person had interacted with within the same document. This means that for the persons that had not watched an event or had participated in an event they will have had smaller documents. Because mongo </w:t>
+      </w:r>
+      <w:proofErr w:type="spellStart"/>
+      <w:r>
+        <w:t>db</w:t>
+      </w:r>
+      <w:proofErr w:type="spellEnd"/>
+      <w:r>
+        <w:t xml:space="preserve"> is a NoSQL structure there are no joins, storing everything within the single document style is beneficial for our application as sport events won</w:t>
+      </w:r>
+      <w:r>
+        <w:t>’</w:t>
+      </w:r>
+      <w:r>
+        <w:t>t exist if no players attended it. Therefore, we do not need additional tables to store sport event or other tables. Concludingly as the existence of teams, organizers, sport event is based on the existence of persons having all the information nested within is person is appropriate for our application.</w:t>
+      </w:r>
+    </w:p>
+    <w:p/>
+    <w:p/>
+    <w:p>
+      <w:r>
+        <w:t>We implemented functionality for the login phase of our application use</w:t>
+      </w:r>
+      <w:r>
+        <w:t xml:space="preserve"> using Mongo db</w:t>
+      </w:r>
+      <w:r>
+        <w:t>. We did not implement the modification of the database using mongo dB</w:t>
       </w:r>
       <w:bookmarkStart w:id="17" w:name="_GoBack"/>
       <w:bookmarkEnd w:id="17"/>
       <w:r>
-        <w:t xml:space="preserve">lower the retrieval is. As time delays are an important factor to consider therefore indexing becomes increasing important based on the dataset. </w:t>
-      </w:r>
-      <w:r>
-        <w:t>Indexing allows for faster querying ability however it has downsides of being expensive to insert new data. Because of this it is good for applications in which user retention and activity are high but user intake is low. Comparing the specific indexes shows that there are benefits to each and that they have specific upsides to consider.</w:t>
-      </w:r>
-    </w:p>
-    <w:p/>
-    <w:p>
-      <w:pPr>
-        <w:pStyle w:val="Heading2"/>
-      </w:pPr>
-      <w:r>
-        <w:t xml:space="preserve">Mongo </w:t>
-      </w:r>
-      <w:proofErr w:type="spellStart"/>
-      <w:r>
-        <w:t>db</w:t>
-      </w:r>
-      <w:proofErr w:type="spellEnd"/>
-    </w:p>
-    <w:p/>
-    <w:p>
-      <w:pPr>
-        <w:pStyle w:val="Heading3"/>
-      </w:pPr>
-      <w:r>
-        <w:t>Structure</w:t>
-      </w:r>
-    </w:p>
-    <w:p>
-      <w:r>
-        <w:t xml:space="preserve">For our mongo </w:t>
-      </w:r>
-      <w:proofErr w:type="spellStart"/>
-      <w:r>
-        <w:t>db</w:t>
-      </w:r>
-      <w:proofErr w:type="spellEnd"/>
-      <w:r>
-        <w:t xml:space="preserve"> structure we chose to have person as the main outermost element, then within the person document we chose to list all the related elements the person had interacted with within the same document. This means that for the persons that had not watched an event or had participated in an event they will have had smaller documents. Because mongo </w:t>
-      </w:r>
-      <w:proofErr w:type="spellStart"/>
-      <w:r>
-        <w:t>db</w:t>
-      </w:r>
-      <w:proofErr w:type="spellEnd"/>
-      <w:r>
-        <w:t xml:space="preserve"> is a NoSQL structure there are no joins, storing everything within the single document style is beneficial for our application as sport events won</w:t>
-      </w:r>
-      <w:r>
-        <w:t>’</w:t>
-      </w:r>
-      <w:r>
-        <w:t>t exist if no players attended it. Therefore, we do not need additional tables to store sport event or other tables. Concludingly as the existence of teams, organizers, sport event is based on the existence of persons having all the information nested within is person is appropriate for our application.</w:t>
-      </w:r>
-    </w:p>
-    <w:p/>
-    <w:p/>
-    <w:p/>
-    <w:p>
-      <w:pPr>
-        <w:spacing w:after="160" w:line="259" w:lineRule="auto"/>
-      </w:pPr>
+        <w:t>, therefore it cannot be inserted into or deleted from.</w:t>
+      </w:r>
+    </w:p>
+    <w:p/>
+    <w:p>
       <w:r>
         <w:br w:type="page"/>
       </w:r>
@@ -7408,7 +7481,7 @@
       <w:bookmarkEnd w:id="20"/>
     </w:p>
     <w:p>
-      <w:hyperlink r:id="rId40" w:history="1">
+      <w:hyperlink r:id="rId41" w:history="1">
         <w:r>
           <w:rPr>
             <w:rStyle w:val="Hyperlink"/>
@@ -7420,7 +7493,7 @@
     <w:p/>
     <w:p/>
     <w:sectPr>
-      <w:headerReference w:type="default" r:id="rId41"/>
+      <w:headerReference w:type="default" r:id="rId42"/>
       <w:pgSz w:w="12240" w:h="15840" w:code="1"/>
       <w:pgMar w:top="1440" w:right="1296" w:bottom="1440" w:left="1296" w:header="720" w:footer="720" w:gutter="0"/>
       <w:pgNumType w:start="1"/>

</xml_diff>

<commit_message>
showing error handling for register page
</commit_message>
<xml_diff>
--- a/Compx323ProjectFinal.docx
+++ b/Compx323ProjectFinal.docx
@@ -4424,13 +4424,200 @@
       </w:r>
     </w:p>
     <w:p>
+      <w:bookmarkStart w:id="15" w:name="_Toc105360104"/>
+      <w:r>
+        <w:t>Error handling</w:t>
+      </w:r>
+    </w:p>
+    <w:p/>
+    <w:p/>
+    <w:p/>
+    <w:p>
+      <w:r>
+        <w:rPr>
+          <w:noProof/>
+        </w:rPr>
+        <w:lastRenderedPageBreak/>
+        <w:drawing>
+          <wp:anchor distT="0" distB="0" distL="114300" distR="114300" simplePos="0" relativeHeight="251694080" behindDoc="0" locked="0" layoutInCell="1" allowOverlap="1" wp14:anchorId="170B33A2" wp14:editId="6BCC2AF3">
+            <wp:simplePos x="0" y="0"/>
+            <wp:positionH relativeFrom="column">
+              <wp:posOffset>115626</wp:posOffset>
+            </wp:positionH>
+            <wp:positionV relativeFrom="paragraph">
+              <wp:posOffset>3769885</wp:posOffset>
+            </wp:positionV>
+            <wp:extent cx="6126480" cy="3287395"/>
+            <wp:effectExtent l="0" t="0" r="7620" b="8255"/>
+            <wp:wrapSquare wrapText="bothSides"/>
+            <wp:docPr id="42" name="Picture 42"/>
+            <wp:cNvGraphicFramePr>
+              <a:graphicFrameLocks xmlns:a="http://schemas.openxmlformats.org/drawingml/2006/main" noChangeAspect="1"/>
+            </wp:cNvGraphicFramePr>
+            <a:graphic xmlns:a="http://schemas.openxmlformats.org/drawingml/2006/main">
+              <a:graphicData uri="http://schemas.openxmlformats.org/drawingml/2006/picture">
+                <pic:pic xmlns:pic="http://schemas.openxmlformats.org/drawingml/2006/picture">
+                  <pic:nvPicPr>
+                    <pic:cNvPr id="1" name=""/>
+                    <pic:cNvPicPr/>
+                  </pic:nvPicPr>
+                  <pic:blipFill>
+                    <a:blip r:embed="rId32">
+                      <a:extLst>
+                        <a:ext uri="{28A0092B-C50C-407E-A947-70E740481C1C}">
+                          <a14:useLocalDpi xmlns:a14="http://schemas.microsoft.com/office/drawing/2010/main" val="0"/>
+                        </a:ext>
+                      </a:extLst>
+                    </a:blip>
+                    <a:stretch>
+                      <a:fillRect/>
+                    </a:stretch>
+                  </pic:blipFill>
+                  <pic:spPr>
+                    <a:xfrm>
+                      <a:off x="0" y="0"/>
+                      <a:ext cx="6126480" cy="3287395"/>
+                    </a:xfrm>
+                    <a:prstGeom prst="rect">
+                      <a:avLst/>
+                    </a:prstGeom>
+                  </pic:spPr>
+                </pic:pic>
+              </a:graphicData>
+            </a:graphic>
+          </wp:anchor>
+        </w:drawing>
+      </w:r>
+      <w:r>
+        <w:rPr>
+          <w:noProof/>
+        </w:rPr>
+        <w:drawing>
+          <wp:anchor distT="0" distB="0" distL="114300" distR="114300" simplePos="0" relativeHeight="251693056" behindDoc="0" locked="0" layoutInCell="1" allowOverlap="1" wp14:anchorId="09A599C7" wp14:editId="5AA55482">
+            <wp:simplePos x="0" y="0"/>
+            <wp:positionH relativeFrom="margin">
+              <wp:posOffset>71562</wp:posOffset>
+            </wp:positionH>
+            <wp:positionV relativeFrom="paragraph">
+              <wp:posOffset>221836</wp:posOffset>
+            </wp:positionV>
+            <wp:extent cx="6126480" cy="3118485"/>
+            <wp:effectExtent l="0" t="0" r="7620" b="5715"/>
+            <wp:wrapSquare wrapText="bothSides"/>
+            <wp:docPr id="41" name="Picture 41"/>
+            <wp:cNvGraphicFramePr>
+              <a:graphicFrameLocks xmlns:a="http://schemas.openxmlformats.org/drawingml/2006/main" noChangeAspect="1"/>
+            </wp:cNvGraphicFramePr>
+            <a:graphic xmlns:a="http://schemas.openxmlformats.org/drawingml/2006/main">
+              <a:graphicData uri="http://schemas.openxmlformats.org/drawingml/2006/picture">
+                <pic:pic xmlns:pic="http://schemas.openxmlformats.org/drawingml/2006/picture">
+                  <pic:nvPicPr>
+                    <pic:cNvPr id="1" name=""/>
+                    <pic:cNvPicPr/>
+                  </pic:nvPicPr>
+                  <pic:blipFill>
+                    <a:blip r:embed="rId33">
+                      <a:extLst>
+                        <a:ext uri="{28A0092B-C50C-407E-A947-70E740481C1C}">
+                          <a14:useLocalDpi xmlns:a14="http://schemas.microsoft.com/office/drawing/2010/main" val="0"/>
+                        </a:ext>
+                      </a:extLst>
+                    </a:blip>
+                    <a:stretch>
+                      <a:fillRect/>
+                    </a:stretch>
+                  </pic:blipFill>
+                  <pic:spPr>
+                    <a:xfrm>
+                      <a:off x="0" y="0"/>
+                      <a:ext cx="6126480" cy="3118485"/>
+                    </a:xfrm>
+                    <a:prstGeom prst="rect">
+                      <a:avLst/>
+                    </a:prstGeom>
+                  </pic:spPr>
+                </pic:pic>
+              </a:graphicData>
+            </a:graphic>
+          </wp:anchor>
+        </w:drawing>
+      </w:r>
+    </w:p>
+    <w:p/>
+    <w:p>
+      <w:r>
+        <w:rPr>
+          <w:noProof/>
+        </w:rPr>
+        <w:t xml:space="preserve"> </w:t>
+      </w:r>
+    </w:p>
+    <w:p>
       <w:pPr>
         <w:pStyle w:val="Heading1"/>
       </w:pPr>
-      <w:bookmarkStart w:id="15" w:name="_Toc105360104"/>
-      <w:r>
+      <w:r>
+        <w:rPr>
+          <w:noProof/>
+        </w:rPr>
         <w:lastRenderedPageBreak/>
-        <w:t>Project Milestone 3</w:t>
+        <w:drawing>
+          <wp:anchor distT="0" distB="0" distL="114300" distR="114300" simplePos="0" relativeHeight="251692032" behindDoc="0" locked="0" layoutInCell="1" allowOverlap="1" wp14:anchorId="5C75B3DE" wp14:editId="35570DD0">
+            <wp:simplePos x="0" y="0"/>
+            <wp:positionH relativeFrom="column">
+              <wp:posOffset>59635</wp:posOffset>
+            </wp:positionH>
+            <wp:positionV relativeFrom="paragraph">
+              <wp:posOffset>-470</wp:posOffset>
+            </wp:positionV>
+            <wp:extent cx="6126480" cy="3030220"/>
+            <wp:effectExtent l="0" t="0" r="7620" b="0"/>
+            <wp:wrapSquare wrapText="bothSides"/>
+            <wp:docPr id="40" name="Picture 40"/>
+            <wp:cNvGraphicFramePr>
+              <a:graphicFrameLocks xmlns:a="http://schemas.openxmlformats.org/drawingml/2006/main" noChangeAspect="1"/>
+            </wp:cNvGraphicFramePr>
+            <a:graphic xmlns:a="http://schemas.openxmlformats.org/drawingml/2006/main">
+              <a:graphicData uri="http://schemas.openxmlformats.org/drawingml/2006/picture">
+                <pic:pic xmlns:pic="http://schemas.openxmlformats.org/drawingml/2006/picture">
+                  <pic:nvPicPr>
+                    <pic:cNvPr id="1" name=""/>
+                    <pic:cNvPicPr/>
+                  </pic:nvPicPr>
+                  <pic:blipFill>
+                    <a:blip r:embed="rId34">
+                      <a:extLst>
+                        <a:ext uri="{28A0092B-C50C-407E-A947-70E740481C1C}">
+                          <a14:useLocalDpi xmlns:a14="http://schemas.microsoft.com/office/drawing/2010/main" val="0"/>
+                        </a:ext>
+                      </a:extLst>
+                    </a:blip>
+                    <a:stretch>
+                      <a:fillRect/>
+                    </a:stretch>
+                  </pic:blipFill>
+                  <pic:spPr>
+                    <a:xfrm>
+                      <a:off x="0" y="0"/>
+                      <a:ext cx="6126480" cy="3030220"/>
+                    </a:xfrm>
+                    <a:prstGeom prst="rect">
+                      <a:avLst/>
+                    </a:prstGeom>
+                  </pic:spPr>
+                </pic:pic>
+              </a:graphicData>
+            </a:graphic>
+          </wp:anchor>
+        </w:drawing>
+      </w:r>
+      <w:r>
+        <w:t>Proj</w:t>
+      </w:r>
+      <w:bookmarkStart w:id="16" w:name="_GoBack"/>
+      <w:bookmarkEnd w:id="16"/>
+      <w:r>
+        <w:t>ect Milestone 3</w:t>
       </w:r>
       <w:bookmarkEnd w:id="15"/>
     </w:p>
@@ -4438,11 +4625,11 @@
       <w:pPr>
         <w:pStyle w:val="Heading2"/>
       </w:pPr>
-      <w:bookmarkStart w:id="16" w:name="_Toc105360105"/>
+      <w:bookmarkStart w:id="17" w:name="_Toc105360105"/>
       <w:r>
         <w:t>Indexing and Querying Optimization</w:t>
       </w:r>
-      <w:bookmarkEnd w:id="16"/>
+      <w:bookmarkEnd w:id="17"/>
     </w:p>
     <w:p>
       <w:pPr>
@@ -4484,7 +4671,7 @@
                     <pic:cNvPicPr/>
                   </pic:nvPicPr>
                   <pic:blipFill>
-                    <a:blip r:embed="rId32">
+                    <a:blip r:embed="rId35">
                       <a:extLst>
                         <a:ext uri="{28A0092B-C50C-407E-A947-70E740481C1C}">
                           <a14:useLocalDpi xmlns:a14="http://schemas.microsoft.com/office/drawing/2010/main" val="0"/>
@@ -4552,7 +4739,7 @@
                     <pic:cNvPicPr/>
                   </pic:nvPicPr>
                   <pic:blipFill>
-                    <a:blip r:embed="rId33">
+                    <a:blip r:embed="rId36">
                       <a:extLst>
                         <a:ext uri="{28A0092B-C50C-407E-A947-70E740481C1C}">
                           <a14:useLocalDpi xmlns:a14="http://schemas.microsoft.com/office/drawing/2010/main" val="0"/>
@@ -4620,7 +4807,7 @@
                     <pic:cNvPicPr/>
                   </pic:nvPicPr>
                   <pic:blipFill>
-                    <a:blip r:embed="rId34">
+                    <a:blip r:embed="rId37">
                       <a:extLst>
                         <a:ext uri="{28A0092B-C50C-407E-A947-70E740481C1C}">
                           <a14:useLocalDpi xmlns:a14="http://schemas.microsoft.com/office/drawing/2010/main" val="0"/>
@@ -4688,7 +4875,7 @@
                     <pic:cNvPicPr/>
                   </pic:nvPicPr>
                   <pic:blipFill>
-                    <a:blip r:embed="rId35">
+                    <a:blip r:embed="rId38">
                       <a:extLst>
                         <a:ext uri="{28A0092B-C50C-407E-A947-70E740481C1C}">
                           <a14:useLocalDpi xmlns:a14="http://schemas.microsoft.com/office/drawing/2010/main" val="0"/>
@@ -4729,6 +4916,7 @@
         <w:spacing w:after="160" w:line="259" w:lineRule="auto"/>
       </w:pPr>
       <w:r>
+        <w:lastRenderedPageBreak/>
         <w:br w:type="page"/>
       </w:r>
     </w:p>
@@ -4824,7 +5012,7 @@
                     <pic:cNvPicPr/>
                   </pic:nvPicPr>
                   <pic:blipFill>
-                    <a:blip r:embed="rId36">
+                    <a:blip r:embed="rId39">
                       <a:extLst>
                         <a:ext uri="{28A0092B-C50C-407E-A947-70E740481C1C}">
                           <a14:useLocalDpi xmlns:a14="http://schemas.microsoft.com/office/drawing/2010/main" val="0"/>
@@ -4916,7 +5104,7 @@
                     <pic:cNvPicPr/>
                   </pic:nvPicPr>
                   <pic:blipFill>
-                    <a:blip r:embed="rId37"/>
+                    <a:blip r:embed="rId40"/>
                     <a:stretch>
                       <a:fillRect/>
                     </a:stretch>
@@ -4980,7 +5168,7 @@
                     <pic:cNvPicPr/>
                   </pic:nvPicPr>
                   <pic:blipFill>
-                    <a:blip r:embed="rId37">
+                    <a:blip r:embed="rId40">
                       <a:extLst>
                         <a:ext uri="{28A0092B-C50C-407E-A947-70E740481C1C}">
                           <a14:useLocalDpi xmlns:a14="http://schemas.microsoft.com/office/drawing/2010/main" val="0"/>
@@ -5061,7 +5249,7 @@
                     <pic:cNvPicPr/>
                   </pic:nvPicPr>
                   <pic:blipFill>
-                    <a:blip r:embed="rId38">
+                    <a:blip r:embed="rId41">
                       <a:extLst>
                         <a:ext uri="{28A0092B-C50C-407E-A947-70E740481C1C}">
                           <a14:useLocalDpi xmlns:a14="http://schemas.microsoft.com/office/drawing/2010/main" val="0"/>
@@ -5155,7 +5343,7 @@
                     <pic:cNvPicPr/>
                   </pic:nvPicPr>
                   <pic:blipFill>
-                    <a:blip r:embed="rId39">
+                    <a:blip r:embed="rId42">
                       <a:extLst>
                         <a:ext uri="{28A0092B-C50C-407E-A947-70E740481C1C}">
                           <a14:useLocalDpi xmlns:a14="http://schemas.microsoft.com/office/drawing/2010/main" val="0"/>
@@ -5290,7 +5478,7 @@
                     </pic:cNvPicPr>
                   </pic:nvPicPr>
                   <pic:blipFill>
-                    <a:blip r:embed="rId40">
+                    <a:blip r:embed="rId43">
                       <a:extLst>
                         <a:ext uri="{28A0092B-C50C-407E-A947-70E740481C1C}">
                           <a14:useLocalDpi xmlns:a14="http://schemas.microsoft.com/office/drawing/2010/main" val="0"/>
@@ -5367,10 +5555,16 @@
     <w:p/>
     <w:p>
       <w:r>
-        <w:t>Comparing to the storage method in our SQL the mongo dB will have larger storage size requirements because of duplicate data, however for the purpose of the common user (non admin) the queries will be much faster as they will be making queries with low traversal cost.</w:t>
-      </w:r>
-      <w:bookmarkStart w:id="17" w:name="_GoBack"/>
-      <w:bookmarkEnd w:id="17"/>
+        <w:t>Comparing to the storage method in our SQL the mongo dB will have larger storage size requirements because of duplicate data, however for the purpose of the common user (</w:t>
+      </w:r>
+      <w:proofErr w:type="gramStart"/>
+      <w:r>
+        <w:t>non admin</w:t>
+      </w:r>
+      <w:proofErr w:type="gramEnd"/>
+      <w:r>
+        <w:t>) the queries will be much faster as they will be making queries with low traversal cost.</w:t>
+      </w:r>
     </w:p>
     <w:p>
       <w:r>
@@ -7483,7 +7677,7 @@
       <w:bookmarkEnd w:id="20"/>
     </w:p>
     <w:p>
-      <w:hyperlink r:id="rId41" w:history="1">
+      <w:hyperlink r:id="rId44" w:history="1">
         <w:r>
           <w:rPr>
             <w:rStyle w:val="Hyperlink"/>
@@ -7495,7 +7689,7 @@
     <w:p/>
     <w:p/>
     <w:sectPr>
-      <w:headerReference w:type="default" r:id="rId42"/>
+      <w:headerReference w:type="default" r:id="rId45"/>
       <w:pgSz w:w="12240" w:h="15840" w:code="1"/>
       <w:pgMar w:top="1440" w:right="1296" w:bottom="1440" w:left="1296" w:header="720" w:footer="720" w:gutter="0"/>
       <w:pgNumType w:start="1"/>

</xml_diff>